<commit_message>
adjust report part 3+4
</commit_message>
<xml_diff>
--- a/AI Project - Report.docx
+++ b/AI Project - Report.docx
@@ -2475,8 +2475,13 @@
         <w:ind w:left="1276"/>
       </w:pPr>
       <w:bookmarkStart w:id="3" w:name="_Toc166961966"/>
-      <w:r>
-        <w:t>Import needed libraries &amp; data</w:t>
+      <w:proofErr w:type="gramStart"/>
+      <w:r>
+        <w:t>Import needed</w:t>
+      </w:r>
+      <w:proofErr w:type="gramEnd"/>
+      <w:r>
+        <w:t xml:space="preserve"> libraries &amp; data</w:t>
       </w:r>
       <w:bookmarkEnd w:id="3"/>
       <w:r>
@@ -2541,7 +2546,27 @@
           <w:sz w:val="21"/>
           <w:szCs w:val="21"/>
         </w:rPr>
-        <w:t xml:space="preserve"> numpy </w:t>
+        <w:t xml:space="preserve"> </w:t>
+      </w:r>
+      <w:proofErr w:type="spellStart"/>
+      <w:r>
+        <w:rPr>
+          <w:rFonts w:ascii="Consolas" w:eastAsia="Times New Roman" w:hAnsi="Consolas" w:cs="Times New Roman"/>
+          <w:color w:val="F8F8F2"/>
+          <w:sz w:val="21"/>
+          <w:szCs w:val="21"/>
+        </w:rPr>
+        <w:t>numpy</w:t>
+      </w:r>
+      <w:proofErr w:type="spellEnd"/>
+      <w:r>
+        <w:rPr>
+          <w:rFonts w:ascii="Consolas" w:eastAsia="Times New Roman" w:hAnsi="Consolas" w:cs="Times New Roman"/>
+          <w:color w:val="F8F8F2"/>
+          <w:sz w:val="21"/>
+          <w:szCs w:val="21"/>
+        </w:rPr>
+        <w:t xml:space="preserve"> </w:t>
       </w:r>
       <w:r>
         <w:rPr>
@@ -2559,8 +2584,19 @@
           <w:sz w:val="21"/>
           <w:szCs w:val="21"/>
         </w:rPr>
-        <w:t xml:space="preserve"> np</w:t>
-      </w:r>
+        <w:t xml:space="preserve"> </w:t>
+      </w:r>
+      <w:proofErr w:type="gramStart"/>
+      <w:r>
+        <w:rPr>
+          <w:rFonts w:ascii="Consolas" w:eastAsia="Times New Roman" w:hAnsi="Consolas" w:cs="Times New Roman"/>
+          <w:color w:val="F8F8F2"/>
+          <w:sz w:val="21"/>
+          <w:szCs w:val="21"/>
+        </w:rPr>
+        <w:t>np</w:t>
+      </w:r>
+      <w:proofErr w:type="gramEnd"/>
     </w:p>
     <w:p>
       <w:pPr>
@@ -2609,8 +2645,19 @@
           <w:sz w:val="21"/>
           <w:szCs w:val="21"/>
         </w:rPr>
-        <w:t xml:space="preserve"> pd</w:t>
-      </w:r>
+        <w:t xml:space="preserve"> </w:t>
+      </w:r>
+      <w:proofErr w:type="gramStart"/>
+      <w:r>
+        <w:rPr>
+          <w:rFonts w:ascii="Consolas" w:eastAsia="Times New Roman" w:hAnsi="Consolas" w:cs="Times New Roman"/>
+          <w:color w:val="F8F8F2"/>
+          <w:sz w:val="21"/>
+          <w:szCs w:val="21"/>
+        </w:rPr>
+        <w:t>pd</w:t>
+      </w:r>
+      <w:proofErr w:type="gramEnd"/>
     </w:p>
     <w:p>
       <w:pPr>
@@ -2659,7 +2706,29 @@
           <w:sz w:val="21"/>
           <w:szCs w:val="21"/>
         </w:rPr>
-        <w:t xml:space="preserve"> matplotlib.pyplot </w:t>
+        <w:t xml:space="preserve"> </w:t>
+      </w:r>
+      <w:proofErr w:type="spellStart"/>
+      <w:proofErr w:type="gramStart"/>
+      <w:r>
+        <w:rPr>
+          <w:rFonts w:ascii="Consolas" w:eastAsia="Times New Roman" w:hAnsi="Consolas" w:cs="Times New Roman"/>
+          <w:color w:val="F8F8F2"/>
+          <w:sz w:val="21"/>
+          <w:szCs w:val="21"/>
+        </w:rPr>
+        <w:t>matplotlib.pyplot</w:t>
+      </w:r>
+      <w:proofErr w:type="spellEnd"/>
+      <w:proofErr w:type="gramEnd"/>
+      <w:r>
+        <w:rPr>
+          <w:rFonts w:ascii="Consolas" w:eastAsia="Times New Roman" w:hAnsi="Consolas" w:cs="Times New Roman"/>
+          <w:color w:val="F8F8F2"/>
+          <w:sz w:val="21"/>
+          <w:szCs w:val="21"/>
+        </w:rPr>
+        <w:t xml:space="preserve"> </w:t>
       </w:r>
       <w:r>
         <w:rPr>
@@ -2677,8 +2746,19 @@
           <w:sz w:val="21"/>
           <w:szCs w:val="21"/>
         </w:rPr>
-        <w:t xml:space="preserve"> plt</w:t>
-      </w:r>
+        <w:t xml:space="preserve"> </w:t>
+      </w:r>
+      <w:proofErr w:type="spellStart"/>
+      <w:r>
+        <w:rPr>
+          <w:rFonts w:ascii="Consolas" w:eastAsia="Times New Roman" w:hAnsi="Consolas" w:cs="Times New Roman"/>
+          <w:color w:val="F8F8F2"/>
+          <w:sz w:val="21"/>
+          <w:szCs w:val="21"/>
+        </w:rPr>
+        <w:t>plt</w:t>
+      </w:r>
+      <w:proofErr w:type="spellEnd"/>
     </w:p>
     <w:p>
       <w:pPr>
@@ -2727,8 +2807,21 @@
           <w:sz w:val="21"/>
           <w:szCs w:val="21"/>
         </w:rPr>
-        <w:t xml:space="preserve"> sns</w:t>
-      </w:r>
+        <w:t xml:space="preserve"> </w:t>
+      </w:r>
+      <w:proofErr w:type="spellStart"/>
+      <w:proofErr w:type="gramStart"/>
+      <w:r>
+        <w:rPr>
+          <w:rFonts w:ascii="Consolas" w:eastAsia="Times New Roman" w:hAnsi="Consolas" w:cs="Times New Roman"/>
+          <w:color w:val="F8F8F2"/>
+          <w:sz w:val="21"/>
+          <w:szCs w:val="21"/>
+        </w:rPr>
+        <w:t>sns</w:t>
+      </w:r>
+      <w:proofErr w:type="spellEnd"/>
+      <w:proofErr w:type="gramEnd"/>
     </w:p>
     <w:p>
       <w:pPr>
@@ -2777,7 +2870,38 @@
           <w:sz w:val="21"/>
           <w:szCs w:val="21"/>
         </w:rPr>
-        <w:t xml:space="preserve"> sklearn.model_selection </w:t>
+        <w:t xml:space="preserve"> </w:t>
+      </w:r>
+      <w:proofErr w:type="spellStart"/>
+      <w:proofErr w:type="gramStart"/>
+      <w:r>
+        <w:rPr>
+          <w:rFonts w:ascii="Consolas" w:eastAsia="Times New Roman" w:hAnsi="Consolas" w:cs="Times New Roman"/>
+          <w:color w:val="F8F8F2"/>
+          <w:sz w:val="21"/>
+          <w:szCs w:val="21"/>
+        </w:rPr>
+        <w:t>sklearn.model</w:t>
+      </w:r>
+      <w:proofErr w:type="gramEnd"/>
+      <w:r>
+        <w:rPr>
+          <w:rFonts w:ascii="Consolas" w:eastAsia="Times New Roman" w:hAnsi="Consolas" w:cs="Times New Roman"/>
+          <w:color w:val="F8F8F2"/>
+          <w:sz w:val="21"/>
+          <w:szCs w:val="21"/>
+        </w:rPr>
+        <w:t>_selection</w:t>
+      </w:r>
+      <w:proofErr w:type="spellEnd"/>
+      <w:r>
+        <w:rPr>
+          <w:rFonts w:ascii="Consolas" w:eastAsia="Times New Roman" w:hAnsi="Consolas" w:cs="Times New Roman"/>
+          <w:color w:val="F8F8F2"/>
+          <w:sz w:val="21"/>
+          <w:szCs w:val="21"/>
+        </w:rPr>
+        <w:t xml:space="preserve"> </w:t>
       </w:r>
       <w:r>
         <w:rPr>
@@ -2795,8 +2919,119 @@
           <w:sz w:val="21"/>
           <w:szCs w:val="21"/>
         </w:rPr>
-        <w:t xml:space="preserve"> KFold, GridSearchCV,  StratifiedKFold, RepeatedStratifiedKFold, cross_val_score, train_test_split</w:t>
-      </w:r>
+        <w:t xml:space="preserve"> </w:t>
+      </w:r>
+      <w:proofErr w:type="spellStart"/>
+      <w:r>
+        <w:rPr>
+          <w:rFonts w:ascii="Consolas" w:eastAsia="Times New Roman" w:hAnsi="Consolas" w:cs="Times New Roman"/>
+          <w:color w:val="F8F8F2"/>
+          <w:sz w:val="21"/>
+          <w:szCs w:val="21"/>
+        </w:rPr>
+        <w:t>KFold</w:t>
+      </w:r>
+      <w:proofErr w:type="spellEnd"/>
+      <w:r>
+        <w:rPr>
+          <w:rFonts w:ascii="Consolas" w:eastAsia="Times New Roman" w:hAnsi="Consolas" w:cs="Times New Roman"/>
+          <w:color w:val="F8F8F2"/>
+          <w:sz w:val="21"/>
+          <w:szCs w:val="21"/>
+        </w:rPr>
+        <w:t xml:space="preserve">, </w:t>
+      </w:r>
+      <w:proofErr w:type="spellStart"/>
+      <w:r>
+        <w:rPr>
+          <w:rFonts w:ascii="Consolas" w:eastAsia="Times New Roman" w:hAnsi="Consolas" w:cs="Times New Roman"/>
+          <w:color w:val="F8F8F2"/>
+          <w:sz w:val="21"/>
+          <w:szCs w:val="21"/>
+        </w:rPr>
+        <w:t>GridSearchCV</w:t>
+      </w:r>
+      <w:proofErr w:type="spellEnd"/>
+      <w:r>
+        <w:rPr>
+          <w:rFonts w:ascii="Consolas" w:eastAsia="Times New Roman" w:hAnsi="Consolas" w:cs="Times New Roman"/>
+          <w:color w:val="F8F8F2"/>
+          <w:sz w:val="21"/>
+          <w:szCs w:val="21"/>
+        </w:rPr>
+        <w:t>,  </w:t>
+      </w:r>
+      <w:proofErr w:type="spellStart"/>
+      <w:r>
+        <w:rPr>
+          <w:rFonts w:ascii="Consolas" w:eastAsia="Times New Roman" w:hAnsi="Consolas" w:cs="Times New Roman"/>
+          <w:color w:val="F8F8F2"/>
+          <w:sz w:val="21"/>
+          <w:szCs w:val="21"/>
+        </w:rPr>
+        <w:t>StratifiedKFold</w:t>
+      </w:r>
+      <w:proofErr w:type="spellEnd"/>
+      <w:r>
+        <w:rPr>
+          <w:rFonts w:ascii="Consolas" w:eastAsia="Times New Roman" w:hAnsi="Consolas" w:cs="Times New Roman"/>
+          <w:color w:val="F8F8F2"/>
+          <w:sz w:val="21"/>
+          <w:szCs w:val="21"/>
+        </w:rPr>
+        <w:t xml:space="preserve">, </w:t>
+      </w:r>
+      <w:proofErr w:type="spellStart"/>
+      <w:r>
+        <w:rPr>
+          <w:rFonts w:ascii="Consolas" w:eastAsia="Times New Roman" w:hAnsi="Consolas" w:cs="Times New Roman"/>
+          <w:color w:val="F8F8F2"/>
+          <w:sz w:val="21"/>
+          <w:szCs w:val="21"/>
+        </w:rPr>
+        <w:t>RepeatedStratifiedKFold</w:t>
+      </w:r>
+      <w:proofErr w:type="spellEnd"/>
+      <w:r>
+        <w:rPr>
+          <w:rFonts w:ascii="Consolas" w:eastAsia="Times New Roman" w:hAnsi="Consolas" w:cs="Times New Roman"/>
+          <w:color w:val="F8F8F2"/>
+          <w:sz w:val="21"/>
+          <w:szCs w:val="21"/>
+        </w:rPr>
+        <w:t xml:space="preserve">, </w:t>
+      </w:r>
+      <w:proofErr w:type="spellStart"/>
+      <w:r>
+        <w:rPr>
+          <w:rFonts w:ascii="Consolas" w:eastAsia="Times New Roman" w:hAnsi="Consolas" w:cs="Times New Roman"/>
+          <w:color w:val="F8F8F2"/>
+          <w:sz w:val="21"/>
+          <w:szCs w:val="21"/>
+        </w:rPr>
+        <w:t>cross_val_score</w:t>
+      </w:r>
+      <w:proofErr w:type="spellEnd"/>
+      <w:r>
+        <w:rPr>
+          <w:rFonts w:ascii="Consolas" w:eastAsia="Times New Roman" w:hAnsi="Consolas" w:cs="Times New Roman"/>
+          <w:color w:val="F8F8F2"/>
+          <w:sz w:val="21"/>
+          <w:szCs w:val="21"/>
+        </w:rPr>
+        <w:t xml:space="preserve">, </w:t>
+      </w:r>
+      <w:proofErr w:type="spellStart"/>
+      <w:r>
+        <w:rPr>
+          <w:rFonts w:ascii="Consolas" w:eastAsia="Times New Roman" w:hAnsi="Consolas" w:cs="Times New Roman"/>
+          <w:color w:val="F8F8F2"/>
+          <w:sz w:val="21"/>
+          <w:szCs w:val="21"/>
+        </w:rPr>
+        <w:t>train_test_split</w:t>
+      </w:r>
+      <w:proofErr w:type="spellEnd"/>
     </w:p>
     <w:p>
       <w:pPr>
@@ -2827,7 +3062,38 @@
           <w:sz w:val="21"/>
           <w:szCs w:val="21"/>
         </w:rPr>
-        <w:t xml:space="preserve"> sklearn.naive_bayes </w:t>
+        <w:t xml:space="preserve"> </w:t>
+      </w:r>
+      <w:proofErr w:type="spellStart"/>
+      <w:proofErr w:type="gramStart"/>
+      <w:r>
+        <w:rPr>
+          <w:rFonts w:ascii="Consolas" w:eastAsia="Times New Roman" w:hAnsi="Consolas" w:cs="Times New Roman"/>
+          <w:color w:val="F8F8F2"/>
+          <w:sz w:val="21"/>
+          <w:szCs w:val="21"/>
+        </w:rPr>
+        <w:t>sklearn.naive</w:t>
+      </w:r>
+      <w:proofErr w:type="gramEnd"/>
+      <w:r>
+        <w:rPr>
+          <w:rFonts w:ascii="Consolas" w:eastAsia="Times New Roman" w:hAnsi="Consolas" w:cs="Times New Roman"/>
+          <w:color w:val="F8F8F2"/>
+          <w:sz w:val="21"/>
+          <w:szCs w:val="21"/>
+        </w:rPr>
+        <w:t>_bayes</w:t>
+      </w:r>
+      <w:proofErr w:type="spellEnd"/>
+      <w:r>
+        <w:rPr>
+          <w:rFonts w:ascii="Consolas" w:eastAsia="Times New Roman" w:hAnsi="Consolas" w:cs="Times New Roman"/>
+          <w:color w:val="F8F8F2"/>
+          <w:sz w:val="21"/>
+          <w:szCs w:val="21"/>
+        </w:rPr>
+        <w:t xml:space="preserve"> </w:t>
       </w:r>
       <w:r>
         <w:rPr>
@@ -2845,8 +3111,19 @@
           <w:sz w:val="21"/>
           <w:szCs w:val="21"/>
         </w:rPr>
-        <w:t xml:space="preserve"> GaussianNB</w:t>
-      </w:r>
+        <w:t xml:space="preserve"> </w:t>
+      </w:r>
+      <w:proofErr w:type="spellStart"/>
+      <w:r>
+        <w:rPr>
+          <w:rFonts w:ascii="Consolas" w:eastAsia="Times New Roman" w:hAnsi="Consolas" w:cs="Times New Roman"/>
+          <w:color w:val="F8F8F2"/>
+          <w:sz w:val="21"/>
+          <w:szCs w:val="21"/>
+        </w:rPr>
+        <w:t>GaussianNB</w:t>
+      </w:r>
+      <w:proofErr w:type="spellEnd"/>
     </w:p>
     <w:p>
       <w:pPr>
@@ -2877,7 +3154,38 @@
           <w:sz w:val="21"/>
           <w:szCs w:val="21"/>
         </w:rPr>
-        <w:t xml:space="preserve"> sklearn.neural_network </w:t>
+        <w:t xml:space="preserve"> </w:t>
+      </w:r>
+      <w:proofErr w:type="spellStart"/>
+      <w:proofErr w:type="gramStart"/>
+      <w:r>
+        <w:rPr>
+          <w:rFonts w:ascii="Consolas" w:eastAsia="Times New Roman" w:hAnsi="Consolas" w:cs="Times New Roman"/>
+          <w:color w:val="F8F8F2"/>
+          <w:sz w:val="21"/>
+          <w:szCs w:val="21"/>
+        </w:rPr>
+        <w:t>sklearn.neural</w:t>
+      </w:r>
+      <w:proofErr w:type="gramEnd"/>
+      <w:r>
+        <w:rPr>
+          <w:rFonts w:ascii="Consolas" w:eastAsia="Times New Roman" w:hAnsi="Consolas" w:cs="Times New Roman"/>
+          <w:color w:val="F8F8F2"/>
+          <w:sz w:val="21"/>
+          <w:szCs w:val="21"/>
+        </w:rPr>
+        <w:t>_network</w:t>
+      </w:r>
+      <w:proofErr w:type="spellEnd"/>
+      <w:r>
+        <w:rPr>
+          <w:rFonts w:ascii="Consolas" w:eastAsia="Times New Roman" w:hAnsi="Consolas" w:cs="Times New Roman"/>
+          <w:color w:val="F8F8F2"/>
+          <w:sz w:val="21"/>
+          <w:szCs w:val="21"/>
+        </w:rPr>
+        <w:t xml:space="preserve"> </w:t>
       </w:r>
       <w:r>
         <w:rPr>
@@ -2895,8 +3203,19 @@
           <w:sz w:val="21"/>
           <w:szCs w:val="21"/>
         </w:rPr>
-        <w:t xml:space="preserve"> MLPClassifier</w:t>
-      </w:r>
+        <w:t xml:space="preserve"> </w:t>
+      </w:r>
+      <w:proofErr w:type="spellStart"/>
+      <w:r>
+        <w:rPr>
+          <w:rFonts w:ascii="Consolas" w:eastAsia="Times New Roman" w:hAnsi="Consolas" w:cs="Times New Roman"/>
+          <w:color w:val="F8F8F2"/>
+          <w:sz w:val="21"/>
+          <w:szCs w:val="21"/>
+        </w:rPr>
+        <w:t>MLPClassifier</w:t>
+      </w:r>
+      <w:proofErr w:type="spellEnd"/>
     </w:p>
     <w:p>
       <w:pPr>
@@ -2927,7 +3246,29 @@
           <w:sz w:val="21"/>
           <w:szCs w:val="21"/>
         </w:rPr>
-        <w:t xml:space="preserve"> sklearn.ensemble </w:t>
+        <w:t xml:space="preserve"> </w:t>
+      </w:r>
+      <w:proofErr w:type="spellStart"/>
+      <w:proofErr w:type="gramStart"/>
+      <w:r>
+        <w:rPr>
+          <w:rFonts w:ascii="Consolas" w:eastAsia="Times New Roman" w:hAnsi="Consolas" w:cs="Times New Roman"/>
+          <w:color w:val="F8F8F2"/>
+          <w:sz w:val="21"/>
+          <w:szCs w:val="21"/>
+        </w:rPr>
+        <w:t>sklearn.ensemble</w:t>
+      </w:r>
+      <w:proofErr w:type="spellEnd"/>
+      <w:proofErr w:type="gramEnd"/>
+      <w:r>
+        <w:rPr>
+          <w:rFonts w:ascii="Consolas" w:eastAsia="Times New Roman" w:hAnsi="Consolas" w:cs="Times New Roman"/>
+          <w:color w:val="F8F8F2"/>
+          <w:sz w:val="21"/>
+          <w:szCs w:val="21"/>
+        </w:rPr>
+        <w:t xml:space="preserve"> </w:t>
       </w:r>
       <w:r>
         <w:rPr>
@@ -2945,8 +3286,19 @@
           <w:sz w:val="21"/>
           <w:szCs w:val="21"/>
         </w:rPr>
-        <w:t xml:space="preserve"> RandomForestClassifier</w:t>
-      </w:r>
+        <w:t xml:space="preserve"> </w:t>
+      </w:r>
+      <w:proofErr w:type="spellStart"/>
+      <w:r>
+        <w:rPr>
+          <w:rFonts w:ascii="Consolas" w:eastAsia="Times New Roman" w:hAnsi="Consolas" w:cs="Times New Roman"/>
+          <w:color w:val="F8F8F2"/>
+          <w:sz w:val="21"/>
+          <w:szCs w:val="21"/>
+        </w:rPr>
+        <w:t>RandomForestClassifier</w:t>
+      </w:r>
+      <w:proofErr w:type="spellEnd"/>
     </w:p>
     <w:p>
       <w:pPr>
@@ -2977,7 +3329,29 @@
           <w:sz w:val="21"/>
           <w:szCs w:val="21"/>
         </w:rPr>
-        <w:t xml:space="preserve"> sklearn.neighbors </w:t>
+        <w:t xml:space="preserve"> </w:t>
+      </w:r>
+      <w:proofErr w:type="spellStart"/>
+      <w:proofErr w:type="gramStart"/>
+      <w:r>
+        <w:rPr>
+          <w:rFonts w:ascii="Consolas" w:eastAsia="Times New Roman" w:hAnsi="Consolas" w:cs="Times New Roman"/>
+          <w:color w:val="F8F8F2"/>
+          <w:sz w:val="21"/>
+          <w:szCs w:val="21"/>
+        </w:rPr>
+        <w:t>sklearn.neighbors</w:t>
+      </w:r>
+      <w:proofErr w:type="spellEnd"/>
+      <w:proofErr w:type="gramEnd"/>
+      <w:r>
+        <w:rPr>
+          <w:rFonts w:ascii="Consolas" w:eastAsia="Times New Roman" w:hAnsi="Consolas" w:cs="Times New Roman"/>
+          <w:color w:val="F8F8F2"/>
+          <w:sz w:val="21"/>
+          <w:szCs w:val="21"/>
+        </w:rPr>
+        <w:t xml:space="preserve"> </w:t>
       </w:r>
       <w:r>
         <w:rPr>
@@ -2995,8 +3369,19 @@
           <w:sz w:val="21"/>
           <w:szCs w:val="21"/>
         </w:rPr>
-        <w:t xml:space="preserve"> KNeighborsClassifier</w:t>
-      </w:r>
+        <w:t xml:space="preserve"> </w:t>
+      </w:r>
+      <w:proofErr w:type="spellStart"/>
+      <w:r>
+        <w:rPr>
+          <w:rFonts w:ascii="Consolas" w:eastAsia="Times New Roman" w:hAnsi="Consolas" w:cs="Times New Roman"/>
+          <w:color w:val="F8F8F2"/>
+          <w:sz w:val="21"/>
+          <w:szCs w:val="21"/>
+        </w:rPr>
+        <w:t>KNeighborsClassifier</w:t>
+      </w:r>
+      <w:proofErr w:type="spellEnd"/>
     </w:p>
     <w:p>
       <w:pPr>
@@ -3027,7 +3412,38 @@
           <w:sz w:val="21"/>
           <w:szCs w:val="21"/>
         </w:rPr>
-        <w:t xml:space="preserve"> sklearn.linear_model </w:t>
+        <w:t xml:space="preserve"> </w:t>
+      </w:r>
+      <w:proofErr w:type="spellStart"/>
+      <w:proofErr w:type="gramStart"/>
+      <w:r>
+        <w:rPr>
+          <w:rFonts w:ascii="Consolas" w:eastAsia="Times New Roman" w:hAnsi="Consolas" w:cs="Times New Roman"/>
+          <w:color w:val="F8F8F2"/>
+          <w:sz w:val="21"/>
+          <w:szCs w:val="21"/>
+        </w:rPr>
+        <w:t>sklearn.linear</w:t>
+      </w:r>
+      <w:proofErr w:type="gramEnd"/>
+      <w:r>
+        <w:rPr>
+          <w:rFonts w:ascii="Consolas" w:eastAsia="Times New Roman" w:hAnsi="Consolas" w:cs="Times New Roman"/>
+          <w:color w:val="F8F8F2"/>
+          <w:sz w:val="21"/>
+          <w:szCs w:val="21"/>
+        </w:rPr>
+        <w:t>_model</w:t>
+      </w:r>
+      <w:proofErr w:type="spellEnd"/>
+      <w:r>
+        <w:rPr>
+          <w:rFonts w:ascii="Consolas" w:eastAsia="Times New Roman" w:hAnsi="Consolas" w:cs="Times New Roman"/>
+          <w:color w:val="F8F8F2"/>
+          <w:sz w:val="21"/>
+          <w:szCs w:val="21"/>
+        </w:rPr>
+        <w:t xml:space="preserve"> </w:t>
       </w:r>
       <w:r>
         <w:rPr>
@@ -3045,8 +3461,19 @@
           <w:sz w:val="21"/>
           <w:szCs w:val="21"/>
         </w:rPr>
-        <w:t xml:space="preserve"> LogisticRegression</w:t>
-      </w:r>
+        <w:t xml:space="preserve"> </w:t>
+      </w:r>
+      <w:proofErr w:type="spellStart"/>
+      <w:r>
+        <w:rPr>
+          <w:rFonts w:ascii="Consolas" w:eastAsia="Times New Roman" w:hAnsi="Consolas" w:cs="Times New Roman"/>
+          <w:color w:val="F8F8F2"/>
+          <w:sz w:val="21"/>
+          <w:szCs w:val="21"/>
+        </w:rPr>
+        <w:t>LogisticRegression</w:t>
+      </w:r>
+      <w:proofErr w:type="spellEnd"/>
     </w:p>
     <w:p>
       <w:pPr>
@@ -3077,7 +3504,27 @@
           <w:sz w:val="21"/>
           <w:szCs w:val="21"/>
         </w:rPr>
-        <w:t xml:space="preserve"> sklearn.svm </w:t>
+        <w:t xml:space="preserve"> </w:t>
+      </w:r>
+      <w:proofErr w:type="spellStart"/>
+      <w:r>
+        <w:rPr>
+          <w:rFonts w:ascii="Consolas" w:eastAsia="Times New Roman" w:hAnsi="Consolas" w:cs="Times New Roman"/>
+          <w:color w:val="F8F8F2"/>
+          <w:sz w:val="21"/>
+          <w:szCs w:val="21"/>
+        </w:rPr>
+        <w:t>sklearn.svm</w:t>
+      </w:r>
+      <w:proofErr w:type="spellEnd"/>
+      <w:r>
+        <w:rPr>
+          <w:rFonts w:ascii="Consolas" w:eastAsia="Times New Roman" w:hAnsi="Consolas" w:cs="Times New Roman"/>
+          <w:color w:val="F8F8F2"/>
+          <w:sz w:val="21"/>
+          <w:szCs w:val="21"/>
+        </w:rPr>
+        <w:t xml:space="preserve"> </w:t>
       </w:r>
       <w:r>
         <w:rPr>
@@ -3154,7 +3601,29 @@
           <w:sz w:val="21"/>
           <w:szCs w:val="21"/>
         </w:rPr>
-        <w:t xml:space="preserve"> sklearn.metrics </w:t>
+        <w:t xml:space="preserve"> </w:t>
+      </w:r>
+      <w:proofErr w:type="spellStart"/>
+      <w:proofErr w:type="gramStart"/>
+      <w:r>
+        <w:rPr>
+          <w:rFonts w:ascii="Consolas" w:eastAsia="Times New Roman" w:hAnsi="Consolas" w:cs="Times New Roman"/>
+          <w:color w:val="F8F8F2"/>
+          <w:sz w:val="21"/>
+          <w:szCs w:val="21"/>
+        </w:rPr>
+        <w:t>sklearn.metrics</w:t>
+      </w:r>
+      <w:proofErr w:type="spellEnd"/>
+      <w:proofErr w:type="gramEnd"/>
+      <w:r>
+        <w:rPr>
+          <w:rFonts w:ascii="Consolas" w:eastAsia="Times New Roman" w:hAnsi="Consolas" w:cs="Times New Roman"/>
+          <w:color w:val="F8F8F2"/>
+          <w:sz w:val="21"/>
+          <w:szCs w:val="21"/>
+        </w:rPr>
+        <w:t xml:space="preserve"> </w:t>
       </w:r>
       <w:r>
         <w:rPr>
@@ -3172,8 +3641,39 @@
           <w:sz w:val="21"/>
           <w:szCs w:val="21"/>
         </w:rPr>
-        <w:t xml:space="preserve"> accuracy_score,f1_score, recall_score, classification_report</w:t>
-      </w:r>
+        <w:t xml:space="preserve"> accuracy_score,f1_score, </w:t>
+      </w:r>
+      <w:proofErr w:type="spellStart"/>
+      <w:r>
+        <w:rPr>
+          <w:rFonts w:ascii="Consolas" w:eastAsia="Times New Roman" w:hAnsi="Consolas" w:cs="Times New Roman"/>
+          <w:color w:val="F8F8F2"/>
+          <w:sz w:val="21"/>
+          <w:szCs w:val="21"/>
+        </w:rPr>
+        <w:t>recall_score</w:t>
+      </w:r>
+      <w:proofErr w:type="spellEnd"/>
+      <w:r>
+        <w:rPr>
+          <w:rFonts w:ascii="Consolas" w:eastAsia="Times New Roman" w:hAnsi="Consolas" w:cs="Times New Roman"/>
+          <w:color w:val="F8F8F2"/>
+          <w:sz w:val="21"/>
+          <w:szCs w:val="21"/>
+        </w:rPr>
+        <w:t xml:space="preserve">, </w:t>
+      </w:r>
+      <w:proofErr w:type="spellStart"/>
+      <w:r>
+        <w:rPr>
+          <w:rFonts w:ascii="Consolas" w:eastAsia="Times New Roman" w:hAnsi="Consolas" w:cs="Times New Roman"/>
+          <w:color w:val="F8F8F2"/>
+          <w:sz w:val="21"/>
+          <w:szCs w:val="21"/>
+        </w:rPr>
+        <w:t>classification_report</w:t>
+      </w:r>
+      <w:proofErr w:type="spellEnd"/>
     </w:p>
     <w:p>
       <w:pPr>
@@ -3204,7 +3704,29 @@
           <w:sz w:val="21"/>
           <w:szCs w:val="21"/>
         </w:rPr>
-        <w:t xml:space="preserve"> sklearn.metrics </w:t>
+        <w:t xml:space="preserve"> </w:t>
+      </w:r>
+      <w:proofErr w:type="spellStart"/>
+      <w:proofErr w:type="gramStart"/>
+      <w:r>
+        <w:rPr>
+          <w:rFonts w:ascii="Consolas" w:eastAsia="Times New Roman" w:hAnsi="Consolas" w:cs="Times New Roman"/>
+          <w:color w:val="F8F8F2"/>
+          <w:sz w:val="21"/>
+          <w:szCs w:val="21"/>
+        </w:rPr>
+        <w:t>sklearn.metrics</w:t>
+      </w:r>
+      <w:proofErr w:type="spellEnd"/>
+      <w:proofErr w:type="gramEnd"/>
+      <w:r>
+        <w:rPr>
+          <w:rFonts w:ascii="Consolas" w:eastAsia="Times New Roman" w:hAnsi="Consolas" w:cs="Times New Roman"/>
+          <w:color w:val="F8F8F2"/>
+          <w:sz w:val="21"/>
+          <w:szCs w:val="21"/>
+        </w:rPr>
+        <w:t xml:space="preserve"> </w:t>
       </w:r>
       <w:r>
         <w:rPr>
@@ -3222,8 +3744,39 @@
           <w:sz w:val="21"/>
           <w:szCs w:val="21"/>
         </w:rPr>
-        <w:t xml:space="preserve"> roc_auc_score, confusion_matrix</w:t>
-      </w:r>
+        <w:t xml:space="preserve"> </w:t>
+      </w:r>
+      <w:proofErr w:type="spellStart"/>
+      <w:r>
+        <w:rPr>
+          <w:rFonts w:ascii="Consolas" w:eastAsia="Times New Roman" w:hAnsi="Consolas" w:cs="Times New Roman"/>
+          <w:color w:val="F8F8F2"/>
+          <w:sz w:val="21"/>
+          <w:szCs w:val="21"/>
+        </w:rPr>
+        <w:t>roc_auc_score</w:t>
+      </w:r>
+      <w:proofErr w:type="spellEnd"/>
+      <w:r>
+        <w:rPr>
+          <w:rFonts w:ascii="Consolas" w:eastAsia="Times New Roman" w:hAnsi="Consolas" w:cs="Times New Roman"/>
+          <w:color w:val="F8F8F2"/>
+          <w:sz w:val="21"/>
+          <w:szCs w:val="21"/>
+        </w:rPr>
+        <w:t xml:space="preserve">, </w:t>
+      </w:r>
+      <w:proofErr w:type="spellStart"/>
+      <w:r>
+        <w:rPr>
+          <w:rFonts w:ascii="Consolas" w:eastAsia="Times New Roman" w:hAnsi="Consolas" w:cs="Times New Roman"/>
+          <w:color w:val="F8F8F2"/>
+          <w:sz w:val="21"/>
+          <w:szCs w:val="21"/>
+        </w:rPr>
+        <w:t>confusion_matrix</w:t>
+      </w:r>
+      <w:proofErr w:type="spellEnd"/>
     </w:p>
     <w:p>
       <w:pPr>
@@ -3254,8 +3807,19 @@
           <w:sz w:val="21"/>
           <w:szCs w:val="21"/>
         </w:rPr>
-        <w:t xml:space="preserve"> time</w:t>
-      </w:r>
+        <w:t xml:space="preserve"> </w:t>
+      </w:r>
+      <w:proofErr w:type="gramStart"/>
+      <w:r>
+        <w:rPr>
+          <w:rFonts w:ascii="Consolas" w:eastAsia="Times New Roman" w:hAnsi="Consolas" w:cs="Times New Roman"/>
+          <w:color w:val="F8F8F2"/>
+          <w:sz w:val="21"/>
+          <w:szCs w:val="21"/>
+        </w:rPr>
+        <w:t>time</w:t>
+      </w:r>
+      <w:proofErr w:type="gramEnd"/>
     </w:p>
     <w:p>
       <w:pPr>
@@ -3286,8 +3850,19 @@
           <w:sz w:val="21"/>
           <w:szCs w:val="21"/>
         </w:rPr>
-        <w:t xml:space="preserve"> warnings</w:t>
-      </w:r>
+        <w:t xml:space="preserve"> </w:t>
+      </w:r>
+      <w:proofErr w:type="gramStart"/>
+      <w:r>
+        <w:rPr>
+          <w:rFonts w:ascii="Consolas" w:eastAsia="Times New Roman" w:hAnsi="Consolas" w:cs="Times New Roman"/>
+          <w:color w:val="F8F8F2"/>
+          <w:sz w:val="21"/>
+          <w:szCs w:val="21"/>
+        </w:rPr>
+        <w:t>warnings</w:t>
+      </w:r>
+      <w:proofErr w:type="gramEnd"/>
     </w:p>
     <w:p>
       <w:pPr>
@@ -3302,6 +3877,8 @@
           <w:szCs w:val="21"/>
         </w:rPr>
       </w:pPr>
+      <w:proofErr w:type="spellStart"/>
+      <w:proofErr w:type="gramStart"/>
       <w:r>
         <w:rPr>
           <w:rFonts w:ascii="Consolas" w:eastAsia="Times New Roman" w:hAnsi="Consolas" w:cs="Times New Roman"/>
@@ -3309,7 +3886,18 @@
           <w:sz w:val="21"/>
           <w:szCs w:val="21"/>
         </w:rPr>
-        <w:t>warnings.filterwarnings(</w:t>
+        <w:t>warnings.filterwarnings</w:t>
+      </w:r>
+      <w:proofErr w:type="spellEnd"/>
+      <w:proofErr w:type="gramEnd"/>
+      <w:r>
+        <w:rPr>
+          <w:rFonts w:ascii="Consolas" w:eastAsia="Times New Roman" w:hAnsi="Consolas" w:cs="Times New Roman"/>
+          <w:color w:val="F8F8F2"/>
+          <w:sz w:val="21"/>
+          <w:szCs w:val="21"/>
+        </w:rPr>
+        <w:t>(</w:t>
       </w:r>
       <w:r>
         <w:rPr>
@@ -3361,6 +3949,8 @@
           <w:szCs w:val="21"/>
         </w:rPr>
       </w:pPr>
+      <w:proofErr w:type="spellStart"/>
+      <w:proofErr w:type="gramStart"/>
       <w:r>
         <w:rPr>
           <w:rFonts w:ascii="Consolas" w:eastAsia="Times New Roman" w:hAnsi="Consolas" w:cs="Times New Roman"/>
@@ -3368,7 +3958,27 @@
           <w:sz w:val="21"/>
           <w:szCs w:val="21"/>
         </w:rPr>
-        <w:t xml:space="preserve">pd.options.display.float_format </w:t>
+        <w:t>pd.options</w:t>
+      </w:r>
+      <w:proofErr w:type="gramEnd"/>
+      <w:r>
+        <w:rPr>
+          <w:rFonts w:ascii="Consolas" w:eastAsia="Times New Roman" w:hAnsi="Consolas" w:cs="Times New Roman"/>
+          <w:color w:val="F8F8F2"/>
+          <w:sz w:val="21"/>
+          <w:szCs w:val="21"/>
+        </w:rPr>
+        <w:t>.display.float_format</w:t>
+      </w:r>
+      <w:proofErr w:type="spellEnd"/>
+      <w:r>
+        <w:rPr>
+          <w:rFonts w:ascii="Consolas" w:eastAsia="Times New Roman" w:hAnsi="Consolas" w:cs="Times New Roman"/>
+          <w:color w:val="F8F8F2"/>
+          <w:sz w:val="21"/>
+          <w:szCs w:val="21"/>
+        </w:rPr>
+        <w:t xml:space="preserve"> </w:t>
       </w:r>
       <w:r>
         <w:rPr>
@@ -3449,7 +4059,23 @@
         <w:ind w:left="1276"/>
       </w:pPr>
       <w:r>
-        <w:t xml:space="preserve">The dataset can be imported to analyze by the command code with name “df” and path_line(“heart.csv”): </w:t>
+        <w:t>The dataset can be imported to analyze by the command code with name “</w:t>
+      </w:r>
+      <w:proofErr w:type="spellStart"/>
+      <w:r>
+        <w:t>df</w:t>
+      </w:r>
+      <w:proofErr w:type="spellEnd"/>
+      <w:r>
+        <w:t xml:space="preserve">” and </w:t>
+      </w:r>
+      <w:proofErr w:type="spellStart"/>
+      <w:r>
+        <w:t>path_line</w:t>
+      </w:r>
+      <w:proofErr w:type="spellEnd"/>
+      <w:r>
+        <w:t xml:space="preserve">(“heart.csv”): </w:t>
       </w:r>
     </w:p>
     <w:p>
@@ -3464,6 +4090,7 @@
           <w:szCs w:val="21"/>
         </w:rPr>
       </w:pPr>
+      <w:proofErr w:type="spellStart"/>
       <w:r>
         <w:rPr>
           <w:rFonts w:ascii="Consolas" w:eastAsia="Times New Roman" w:hAnsi="Consolas" w:cs="Times New Roman"/>
@@ -3471,7 +4098,17 @@
           <w:sz w:val="21"/>
           <w:szCs w:val="21"/>
         </w:rPr>
-        <w:t xml:space="preserve">df </w:t>
+        <w:t>df</w:t>
+      </w:r>
+      <w:proofErr w:type="spellEnd"/>
+      <w:r>
+        <w:rPr>
+          <w:rFonts w:ascii="Consolas" w:eastAsia="Times New Roman" w:hAnsi="Consolas" w:cs="Times New Roman"/>
+          <w:color w:val="F8F8F2"/>
+          <w:sz w:val="21"/>
+          <w:szCs w:val="21"/>
+        </w:rPr>
+        <w:t xml:space="preserve"> </w:t>
       </w:r>
       <w:r>
         <w:rPr>
@@ -3489,7 +4126,38 @@
           <w:sz w:val="21"/>
           <w:szCs w:val="21"/>
         </w:rPr>
-        <w:t xml:space="preserve"> pd.read_csv(</w:t>
+        <w:t xml:space="preserve"> </w:t>
+      </w:r>
+      <w:proofErr w:type="spellStart"/>
+      <w:proofErr w:type="gramStart"/>
+      <w:r>
+        <w:rPr>
+          <w:rFonts w:ascii="Consolas" w:eastAsia="Times New Roman" w:hAnsi="Consolas" w:cs="Times New Roman"/>
+          <w:color w:val="F8F8F2"/>
+          <w:sz w:val="21"/>
+          <w:szCs w:val="21"/>
+        </w:rPr>
+        <w:t>pd.read</w:t>
+      </w:r>
+      <w:proofErr w:type="gramEnd"/>
+      <w:r>
+        <w:rPr>
+          <w:rFonts w:ascii="Consolas" w:eastAsia="Times New Roman" w:hAnsi="Consolas" w:cs="Times New Roman"/>
+          <w:color w:val="F8F8F2"/>
+          <w:sz w:val="21"/>
+          <w:szCs w:val="21"/>
+        </w:rPr>
+        <w:t>_csv</w:t>
+      </w:r>
+      <w:proofErr w:type="spellEnd"/>
+      <w:r>
+        <w:rPr>
+          <w:rFonts w:ascii="Consolas" w:eastAsia="Times New Roman" w:hAnsi="Consolas" w:cs="Times New Roman"/>
+          <w:color w:val="F8F8F2"/>
+          <w:sz w:val="21"/>
+          <w:szCs w:val="21"/>
+        </w:rPr>
+        <w:t>(</w:t>
       </w:r>
       <w:r>
         <w:rPr>
@@ -3528,8 +4196,13 @@
         <w:t>)</w:t>
       </w:r>
     </w:p>
-    <w:p/>
-    <w:p/>
+    <w:p>
+      <w:pPr>
+        <w:rPr>
+          <w:lang w:val="vi-VN"/>
+        </w:rPr>
+      </w:pPr>
+    </w:p>
     <w:p>
       <w:pPr>
         <w:pStyle w:val="Heading2"/>
@@ -3625,6 +4298,8 @@
           </wp:anchor>
         </w:drawing>
       </w:r>
+      <w:proofErr w:type="spellStart"/>
+      <w:proofErr w:type="gramStart"/>
       <w:r>
         <w:rPr>
           <w:rFonts w:ascii="Consolas" w:eastAsia="Times New Roman" w:hAnsi="Consolas" w:cs="Times New Roman"/>
@@ -3632,7 +4307,18 @@
           <w:sz w:val="21"/>
           <w:szCs w:val="21"/>
         </w:rPr>
-        <w:t>df.head()</w:t>
+        <w:t>df.head</w:t>
+      </w:r>
+      <w:proofErr w:type="spellEnd"/>
+      <w:proofErr w:type="gramEnd"/>
+      <w:r>
+        <w:rPr>
+          <w:rFonts w:ascii="Consolas" w:eastAsia="Times New Roman" w:hAnsi="Consolas" w:cs="Times New Roman"/>
+          <w:color w:val="F8F8F2"/>
+          <w:sz w:val="21"/>
+          <w:szCs w:val="21"/>
+        </w:rPr>
+        <w:t>()</w:t>
       </w:r>
     </w:p>
     <w:p/>
@@ -3700,8 +4386,13 @@
           <w:numId w:val="69"/>
         </w:numPr>
       </w:pPr>
-      <w:r>
-        <w:t>RestingBP: resting blood pressure [mm Hg]</w:t>
+      <w:proofErr w:type="spellStart"/>
+      <w:r>
+        <w:t>RestingBP</w:t>
+      </w:r>
+      <w:proofErr w:type="spellEnd"/>
+      <w:r>
+        <w:t>: resting blood pressure [mm Hg]</w:t>
       </w:r>
     </w:p>
     <w:p>
@@ -3725,7 +4416,15 @@
         </w:numPr>
       </w:pPr>
       <w:r>
-        <w:t>Fasting BS: fasting blood sugar [1: if FastingBS &gt; 120 mg/dl, 0: otherwise]</w:t>
+        <w:t xml:space="preserve">Fasting BS: fasting blood sugar [1: if </w:t>
+      </w:r>
+      <w:proofErr w:type="spellStart"/>
+      <w:r>
+        <w:t>FastingBS</w:t>
+      </w:r>
+      <w:proofErr w:type="spellEnd"/>
+      <w:r>
+        <w:t xml:space="preserve"> &gt; 120 mg/dl, 0: otherwise]</w:t>
       </w:r>
     </w:p>
     <w:p>
@@ -3772,8 +4471,21 @@
           <w:numId w:val="69"/>
         </w:numPr>
       </w:pPr>
-      <w:r>
-        <w:t>Oldpeak: oldpeak = ST [Numeric value measured in depression]</w:t>
+      <w:proofErr w:type="spellStart"/>
+      <w:r>
+        <w:t>Oldpeak</w:t>
+      </w:r>
+      <w:proofErr w:type="spellEnd"/>
+      <w:r>
+        <w:t xml:space="preserve">: </w:t>
+      </w:r>
+      <w:proofErr w:type="spellStart"/>
+      <w:r>
+        <w:t>oldpeak</w:t>
+      </w:r>
+      <w:proofErr w:type="spellEnd"/>
+      <w:r>
+        <w:t xml:space="preserve"> = ST [Numeric value measured in depression]</w:t>
       </w:r>
     </w:p>
     <w:p>
@@ -3784,8 +4496,29 @@
           <w:numId w:val="69"/>
         </w:numPr>
       </w:pPr>
-      <w:r>
-        <w:t>ST_Slope: the slope of the peak exercise ST segment [Up: upsloping, Flat: flat, Down: downsloping]</w:t>
+      <w:proofErr w:type="spellStart"/>
+      <w:r>
+        <w:t>ST_Slope</w:t>
+      </w:r>
+      <w:proofErr w:type="spellEnd"/>
+      <w:r>
+        <w:t xml:space="preserve">: the slope of the peak exercise ST segment [Up: upsloping, Flat: flat, </w:t>
+      </w:r>
+      <w:proofErr w:type="gramStart"/>
+      <w:r>
+        <w:t>Down</w:t>
+      </w:r>
+      <w:proofErr w:type="gramEnd"/>
+      <w:r>
+        <w:t xml:space="preserve">: </w:t>
+      </w:r>
+      <w:proofErr w:type="spellStart"/>
+      <w:r>
+        <w:t>downsloping</w:t>
+      </w:r>
+      <w:proofErr w:type="spellEnd"/>
+      <w:r>
+        <w:t>]</w:t>
       </w:r>
     </w:p>
     <w:p>
@@ -3815,7 +4548,15 @@
         </w:numPr>
       </w:pPr>
       <w:r>
-        <w:t xml:space="preserve">In conclusion, it seems to be a task as a classification problem in supervised learning based on two main criteria. Firstly, the target output is categorical - 2 classes (heart disease / normal). Then, accessing to a labeled dataset for training. </w:t>
+        <w:t xml:space="preserve">In conclusion, it seems to be a task as a classification problem in supervised learning based on two main criteria. Firstly, the target output is categorical - 2 classes (heart disease / normal). Then, </w:t>
+      </w:r>
+      <w:proofErr w:type="gramStart"/>
+      <w:r>
+        <w:t>accessing to</w:t>
+      </w:r>
+      <w:proofErr w:type="gramEnd"/>
+      <w:r>
+        <w:t xml:space="preserve"> a labeled dataset for training. </w:t>
       </w:r>
     </w:p>
     <w:p>
@@ -3869,6 +4610,7 @@
           <w:szCs w:val="21"/>
         </w:rPr>
       </w:pPr>
+      <w:proofErr w:type="gramStart"/>
       <w:r>
         <w:rPr>
           <w:rFonts w:ascii="Consolas" w:eastAsia="Times New Roman" w:hAnsi="Consolas" w:cs="Times New Roman"/>
@@ -3887,6 +4629,7 @@
         </w:rPr>
         <w:t>(</w:t>
       </w:r>
+      <w:proofErr w:type="gramEnd"/>
       <w:r>
         <w:rPr>
           <w:rFonts w:ascii="Consolas" w:eastAsia="Times New Roman" w:hAnsi="Consolas" w:cs="Times New Roman"/>
@@ -3921,7 +4664,27 @@
           <w:sz w:val="21"/>
           <w:szCs w:val="21"/>
         </w:rPr>
-        <w:t>,df.shape)</w:t>
+        <w:t>,</w:t>
+      </w:r>
+      <w:proofErr w:type="spellStart"/>
+      <w:r>
+        <w:rPr>
+          <w:rFonts w:ascii="Consolas" w:eastAsia="Times New Roman" w:hAnsi="Consolas" w:cs="Times New Roman"/>
+          <w:color w:val="F8F8F2"/>
+          <w:sz w:val="21"/>
+          <w:szCs w:val="21"/>
+        </w:rPr>
+        <w:t>df.shape</w:t>
+      </w:r>
+      <w:proofErr w:type="spellEnd"/>
+      <w:r>
+        <w:rPr>
+          <w:rFonts w:ascii="Consolas" w:eastAsia="Times New Roman" w:hAnsi="Consolas" w:cs="Times New Roman"/>
+          <w:color w:val="F8F8F2"/>
+          <w:sz w:val="21"/>
+          <w:szCs w:val="21"/>
+        </w:rPr>
+        <w:t>)</w:t>
       </w:r>
     </w:p>
     <w:p>
@@ -3932,8 +4695,13 @@
           <w:numId w:val="71"/>
         </w:numPr>
       </w:pPr>
-      <w:r>
-        <w:t>Dataset record</w:t>
+      <w:proofErr w:type="gramStart"/>
+      <w:r>
+        <w:t>Dataset</w:t>
+      </w:r>
+      <w:proofErr w:type="gramEnd"/>
+      <w:r>
+        <w:t xml:space="preserve"> record</w:t>
       </w:r>
       <w:r>
         <w:t>s</w:t>
@@ -3951,7 +4719,15 @@
         </w:numPr>
       </w:pPr>
       <w:r>
-        <w:t xml:space="preserve">Using “df.info()” to </w:t>
+        <w:t>Using “</w:t>
+      </w:r>
+      <w:proofErr w:type="gramStart"/>
+      <w:r>
+        <w:t>df.info(</w:t>
+      </w:r>
+      <w:proofErr w:type="gramEnd"/>
+      <w:r>
+        <w:t xml:space="preserve">)” to </w:t>
       </w:r>
       <w:r>
         <w:t xml:space="preserve">quickly get a summary of </w:t>
@@ -4027,7 +4803,15 @@
         </w:numPr>
       </w:pPr>
       <w:r>
-        <w:t xml:space="preserve">It is easily to get </w:t>
+        <w:t xml:space="preserve">It is </w:t>
+      </w:r>
+      <w:proofErr w:type="gramStart"/>
+      <w:r>
+        <w:t>easily</w:t>
+      </w:r>
+      <w:proofErr w:type="gramEnd"/>
+      <w:r>
+        <w:t xml:space="preserve"> to get </w:t>
       </w:r>
       <w:r>
         <w:t>a comprehensive statistical summary of</w:t>
@@ -4172,7 +4956,15 @@
         </w:numPr>
       </w:pPr>
       <w:r>
-        <w:t xml:space="preserve">The ranges of the numerical variables differ significantly, such as between FastingBS and Cholesterol. </w:t>
+        <w:t xml:space="preserve">The ranges of the numerical variables differ significantly, such as between </w:t>
+      </w:r>
+      <w:proofErr w:type="spellStart"/>
+      <w:r>
+        <w:t>FastingBS</w:t>
+      </w:r>
+      <w:proofErr w:type="spellEnd"/>
+      <w:r>
+        <w:t xml:space="preserve"> and Cholesterol. </w:t>
       </w:r>
       <w:r>
         <w:t>It seems to</w:t>
@@ -4181,7 +4973,15 @@
         <w:t xml:space="preserve"> all numerical input variables need to be scaled</w:t>
       </w:r>
       <w:r>
-        <w:t xml:space="preserve"> which help to reduce</w:t>
+        <w:t xml:space="preserve"> which </w:t>
+      </w:r>
+      <w:proofErr w:type="gramStart"/>
+      <w:r>
+        <w:t>help</w:t>
+      </w:r>
+      <w:proofErr w:type="gramEnd"/>
+      <w:r>
+        <w:t xml:space="preserve"> to reduce</w:t>
       </w:r>
       <w:r>
         <w:t xml:space="preserve"> biased results</w:t>
@@ -4332,7 +5132,27 @@
           <w:sz w:val="20"/>
           <w:szCs w:val="20"/>
         </w:rPr>
-        <w:t># Overall about output of database</w:t>
+        <w:t xml:space="preserve"># </w:t>
+      </w:r>
+      <w:proofErr w:type="gramStart"/>
+      <w:r>
+        <w:rPr>
+          <w:rFonts w:ascii="Consolas" w:eastAsia="Times New Roman" w:hAnsi="Consolas" w:cs="Times New Roman"/>
+          <w:color w:val="6272A4"/>
+          <w:sz w:val="20"/>
+          <w:szCs w:val="20"/>
+        </w:rPr>
+        <w:t>Overall</w:t>
+      </w:r>
+      <w:proofErr w:type="gramEnd"/>
+      <w:r>
+        <w:rPr>
+          <w:rFonts w:ascii="Consolas" w:eastAsia="Times New Roman" w:hAnsi="Consolas" w:cs="Times New Roman"/>
+          <w:color w:val="6272A4"/>
+          <w:sz w:val="20"/>
+          <w:szCs w:val="20"/>
+        </w:rPr>
+        <w:t xml:space="preserve"> about output of database</w:t>
       </w:r>
     </w:p>
     <w:p>
@@ -4393,7 +5213,27 @@
           <w:sz w:val="20"/>
           <w:szCs w:val="20"/>
         </w:rPr>
-        <w:t>(df[</w:t>
+        <w:t>(</w:t>
+      </w:r>
+      <w:proofErr w:type="spellStart"/>
+      <w:r>
+        <w:rPr>
+          <w:rFonts w:ascii="Consolas" w:eastAsia="Times New Roman" w:hAnsi="Consolas" w:cs="Times New Roman"/>
+          <w:color w:val="F8F8F2"/>
+          <w:sz w:val="20"/>
+          <w:szCs w:val="20"/>
+        </w:rPr>
+        <w:t>df</w:t>
+      </w:r>
+      <w:proofErr w:type="spellEnd"/>
+      <w:r>
+        <w:rPr>
+          <w:rFonts w:ascii="Consolas" w:eastAsia="Times New Roman" w:hAnsi="Consolas" w:cs="Times New Roman"/>
+          <w:color w:val="F8F8F2"/>
+          <w:sz w:val="20"/>
+          <w:szCs w:val="20"/>
+        </w:rPr>
+        <w:t>[</w:t>
       </w:r>
       <w:r>
         <w:rPr>
@@ -4404,6 +5244,7 @@
         </w:rPr>
         <w:t>'</w:t>
       </w:r>
+      <w:proofErr w:type="spellStart"/>
       <w:r>
         <w:rPr>
           <w:rFonts w:ascii="Consolas" w:eastAsia="Times New Roman" w:hAnsi="Consolas" w:cs="Times New Roman"/>
@@ -4413,6 +5254,7 @@
         </w:rPr>
         <w:t>HeartDisease</w:t>
       </w:r>
+      <w:proofErr w:type="spellEnd"/>
       <w:r>
         <w:rPr>
           <w:rFonts w:ascii="Consolas" w:eastAsia="Times New Roman" w:hAnsi="Consolas" w:cs="Times New Roman"/>
@@ -4429,7 +5271,47 @@
           <w:sz w:val="20"/>
           <w:szCs w:val="20"/>
         </w:rPr>
-        <w:t>].value_counts())</w:t>
+        <w:t>].</w:t>
+      </w:r>
+      <w:proofErr w:type="spellStart"/>
+      <w:r>
+        <w:rPr>
+          <w:rFonts w:ascii="Consolas" w:eastAsia="Times New Roman" w:hAnsi="Consolas" w:cs="Times New Roman"/>
+          <w:color w:val="F8F8F2"/>
+          <w:sz w:val="20"/>
+          <w:szCs w:val="20"/>
+        </w:rPr>
+        <w:t>value_</w:t>
+      </w:r>
+      <w:proofErr w:type="gramStart"/>
+      <w:r>
+        <w:rPr>
+          <w:rFonts w:ascii="Consolas" w:eastAsia="Times New Roman" w:hAnsi="Consolas" w:cs="Times New Roman"/>
+          <w:color w:val="F8F8F2"/>
+          <w:sz w:val="20"/>
+          <w:szCs w:val="20"/>
+        </w:rPr>
+        <w:t>counts</w:t>
+      </w:r>
+      <w:proofErr w:type="spellEnd"/>
+      <w:r>
+        <w:rPr>
+          <w:rFonts w:ascii="Consolas" w:eastAsia="Times New Roman" w:hAnsi="Consolas" w:cs="Times New Roman"/>
+          <w:color w:val="F8F8F2"/>
+          <w:sz w:val="20"/>
+          <w:szCs w:val="20"/>
+        </w:rPr>
+        <w:t>(</w:t>
+      </w:r>
+      <w:proofErr w:type="gramEnd"/>
+      <w:r>
+        <w:rPr>
+          <w:rFonts w:ascii="Consolas" w:eastAsia="Times New Roman" w:hAnsi="Consolas" w:cs="Times New Roman"/>
+          <w:color w:val="F8F8F2"/>
+          <w:sz w:val="20"/>
+          <w:szCs w:val="20"/>
+        </w:rPr>
+        <w:t>))</w:t>
       </w:r>
     </w:p>
     <w:p>
@@ -4468,6 +5350,8 @@
           <w:szCs w:val="20"/>
         </w:rPr>
       </w:pPr>
+      <w:proofErr w:type="spellStart"/>
+      <w:proofErr w:type="gramStart"/>
       <w:r>
         <w:rPr>
           <w:rFonts w:ascii="Consolas" w:eastAsia="Times New Roman" w:hAnsi="Consolas" w:cs="Times New Roman"/>
@@ -4475,7 +5359,17 @@
           <w:sz w:val="20"/>
           <w:szCs w:val="20"/>
         </w:rPr>
-        <w:t xml:space="preserve">plt.pie( </w:t>
+        <w:t>plt.pie</w:t>
+      </w:r>
+      <w:proofErr w:type="spellEnd"/>
+      <w:r>
+        <w:rPr>
+          <w:rFonts w:ascii="Consolas" w:eastAsia="Times New Roman" w:hAnsi="Consolas" w:cs="Times New Roman"/>
+          <w:color w:val="F8F8F2"/>
+          <w:sz w:val="20"/>
+          <w:szCs w:val="20"/>
+        </w:rPr>
+        <w:t xml:space="preserve">( </w:t>
       </w:r>
       <w:r>
         <w:rPr>
@@ -4484,7 +5378,17 @@
           <w:sz w:val="20"/>
           <w:szCs w:val="20"/>
         </w:rPr>
-        <w:t># Creating the pie chart</w:t>
+        <w:t>#</w:t>
+      </w:r>
+      <w:proofErr w:type="gramEnd"/>
+      <w:r>
+        <w:rPr>
+          <w:rFonts w:ascii="Consolas" w:eastAsia="Times New Roman" w:hAnsi="Consolas" w:cs="Times New Roman"/>
+          <w:color w:val="6272A4"/>
+          <w:sz w:val="20"/>
+          <w:szCs w:val="20"/>
+        </w:rPr>
+        <w:t xml:space="preserve"> Creating the pie chart</w:t>
       </w:r>
     </w:p>
     <w:p>
@@ -4516,8 +5420,19 @@
           <w:sz w:val="20"/>
           <w:szCs w:val="20"/>
         </w:rPr>
-        <w:t># Adding the value of pie chart</w:t>
-      </w:r>
+        <w:t xml:space="preserve"># Adding the value of pie </w:t>
+      </w:r>
+      <w:proofErr w:type="gramStart"/>
+      <w:r>
+        <w:rPr>
+          <w:rFonts w:ascii="Consolas" w:eastAsia="Times New Roman" w:hAnsi="Consolas" w:cs="Times New Roman"/>
+          <w:color w:val="6272A4"/>
+          <w:sz w:val="20"/>
+          <w:szCs w:val="20"/>
+        </w:rPr>
+        <w:t>chart</w:t>
+      </w:r>
+      <w:proofErr w:type="gramEnd"/>
     </w:p>
     <w:p>
       <w:pPr>
@@ -4589,6 +5504,7 @@
         </w:rPr>
         <w:t>'</w:t>
       </w:r>
+      <w:proofErr w:type="spellStart"/>
       <w:r>
         <w:rPr>
           <w:rFonts w:ascii="Consolas" w:eastAsia="Times New Roman" w:hAnsi="Consolas" w:cs="Times New Roman"/>
@@ -4598,6 +5514,7 @@
         </w:rPr>
         <w:t>Nomarl</w:t>
       </w:r>
+      <w:proofErr w:type="spellEnd"/>
       <w:r>
         <w:rPr>
           <w:rFonts w:ascii="Consolas" w:eastAsia="Times New Roman" w:hAnsi="Consolas" w:cs="Times New Roman"/>
@@ -4625,6 +5542,7 @@
         </w:rPr>
         <w:t>'</w:t>
       </w:r>
+      <w:proofErr w:type="gramStart"/>
       <w:r>
         <w:rPr>
           <w:rFonts w:ascii="Consolas" w:eastAsia="Times New Roman" w:hAnsi="Consolas" w:cs="Times New Roman"/>
@@ -4634,6 +5552,7 @@
         </w:rPr>
         <w:t>Heart Disease</w:t>
       </w:r>
+      <w:proofErr w:type="gramEnd"/>
       <w:r>
         <w:rPr>
           <w:rFonts w:ascii="Consolas" w:eastAsia="Times New Roman" w:hAnsi="Consolas" w:cs="Times New Roman"/>
@@ -4684,6 +5603,7 @@
         </w:rPr>
         <w:t xml:space="preserve">        </w:t>
       </w:r>
+      <w:proofErr w:type="spellStart"/>
       <w:r>
         <w:rPr>
           <w:rFonts w:ascii="Consolas" w:eastAsia="Times New Roman" w:hAnsi="Consolas" w:cs="Times New Roman"/>
@@ -4695,6 +5615,7 @@
         </w:rPr>
         <w:t>autopct</w:t>
       </w:r>
+      <w:proofErr w:type="spellEnd"/>
       <w:r>
         <w:rPr>
           <w:rFonts w:ascii="Consolas" w:eastAsia="Times New Roman" w:hAnsi="Consolas" w:cs="Times New Roman"/>
@@ -4772,6 +5693,7 @@
         </w:rPr>
         <w:t xml:space="preserve">        </w:t>
       </w:r>
+      <w:proofErr w:type="spellStart"/>
       <w:r>
         <w:rPr>
           <w:rFonts w:ascii="Consolas" w:eastAsia="Times New Roman" w:hAnsi="Consolas" w:cs="Times New Roman"/>
@@ -4783,6 +5705,7 @@
         </w:rPr>
         <w:t>startangle</w:t>
       </w:r>
+      <w:proofErr w:type="spellEnd"/>
       <w:r>
         <w:rPr>
           <w:rFonts w:ascii="Consolas" w:eastAsia="Times New Roman" w:hAnsi="Consolas" w:cs="Times New Roman"/>
@@ -4828,6 +5751,7 @@
         </w:rPr>
         <w:t xml:space="preserve">, </w:t>
       </w:r>
+      <w:proofErr w:type="gramStart"/>
       <w:r>
         <w:rPr>
           <w:rFonts w:ascii="Consolas" w:eastAsia="Times New Roman" w:hAnsi="Consolas" w:cs="Times New Roman"/>
@@ -4835,7 +5759,17 @@
           <w:sz w:val="20"/>
           <w:szCs w:val="20"/>
         </w:rPr>
-        <w:t>#  It starts at 90 degrees (which is at the top).</w:t>
+        <w:t>#  It</w:t>
+      </w:r>
+      <w:proofErr w:type="gramEnd"/>
+      <w:r>
+        <w:rPr>
+          <w:rFonts w:ascii="Consolas" w:eastAsia="Times New Roman" w:hAnsi="Consolas" w:cs="Times New Roman"/>
+          <w:color w:val="6272A4"/>
+          <w:sz w:val="20"/>
+          <w:szCs w:val="20"/>
+        </w:rPr>
+        <w:t xml:space="preserve"> starts at 90 degrees (which is at the top).</w:t>
       </w:r>
     </w:p>
     <w:p>
@@ -5059,6 +5993,8 @@
           <w:szCs w:val="20"/>
         </w:rPr>
       </w:pPr>
+      <w:proofErr w:type="spellStart"/>
+      <w:proofErr w:type="gramStart"/>
       <w:r>
         <w:rPr>
           <w:rFonts w:ascii="Consolas" w:eastAsia="Times New Roman" w:hAnsi="Consolas" w:cs="Times New Roman"/>
@@ -5066,7 +6002,18 @@
           <w:sz w:val="20"/>
           <w:szCs w:val="20"/>
         </w:rPr>
-        <w:t>plt.title(</w:t>
+        <w:t>plt.title</w:t>
+      </w:r>
+      <w:proofErr w:type="spellEnd"/>
+      <w:proofErr w:type="gramEnd"/>
+      <w:r>
+        <w:rPr>
+          <w:rFonts w:ascii="Consolas" w:eastAsia="Times New Roman" w:hAnsi="Consolas" w:cs="Times New Roman"/>
+          <w:color w:val="F8F8F2"/>
+          <w:sz w:val="20"/>
+          <w:szCs w:val="20"/>
+        </w:rPr>
+        <w:t>(</w:t>
       </w:r>
       <w:r>
         <w:rPr>
@@ -5449,10 +6396,31 @@
         </w:rPr>
       </w:pPr>
       <w:r>
-        <w:t>This function from the pandas library is used to convert categorical variables into dummy/indicator variables</w:t>
-      </w:r>
-      <w:r>
-        <w:t xml:space="preserve">. “drop_first=True” means that it </w:t>
+        <w:t xml:space="preserve">This function from the </w:t>
+      </w:r>
+      <w:proofErr w:type="gramStart"/>
+      <w:r>
+        <w:t>pandas</w:t>
+      </w:r>
+      <w:proofErr w:type="gramEnd"/>
+      <w:r>
+        <w:t xml:space="preserve"> library is used to convert categorical variables into dummy/indicator variables</w:t>
+      </w:r>
+      <w:r>
+        <w:t>. “</w:t>
+      </w:r>
+      <w:proofErr w:type="spellStart"/>
+      <w:proofErr w:type="gramStart"/>
+      <w:r>
+        <w:t>drop</w:t>
+      </w:r>
+      <w:proofErr w:type="gramEnd"/>
+      <w:r>
+        <w:t>_first</w:t>
+      </w:r>
+      <w:proofErr w:type="spellEnd"/>
+      <w:r>
+        <w:t xml:space="preserve">=True” means that it </w:t>
       </w:r>
       <w:r>
         <w:t>drops the first level of each categorical variable to avoid multicollinearity. For example, if there are two categories in a variable, only one dummy variable is created to represent them.</w:t>
@@ -5545,9 +6513,28 @@
     <w:p>
       <w:pPr>
         <w:ind w:left="1286"/>
-      </w:pPr>
-      <w:r>
-        <w:t xml:space="preserve">The objective of this section is to train models for classifying heart failure patients into two categories: non-heart failure (0) and positive heart failure (1). Various machine learning models are employed to achieve this classification and conducted a thorough evaluation to determine the best model based on accuracy and other performance metrics. </w:t>
+        <w:jc w:val="both"/>
+      </w:pPr>
+      <w:r>
+        <w:t xml:space="preserve">The objective of this section is to train models for classifying heart failure patients into two categories: </w:t>
+      </w:r>
+      <w:r>
+        <w:t>normal</w:t>
+      </w:r>
+      <w:r>
+        <w:rPr>
+          <w:lang w:val="vi-VN"/>
+        </w:rPr>
+        <w:t xml:space="preserve"> </w:t>
+      </w:r>
+      <w:r>
+        <w:t xml:space="preserve">(0) and positive heart failure (1). Various machine learning models are </w:t>
+      </w:r>
+      <w:r>
+        <w:t>used</w:t>
+      </w:r>
+      <w:r>
+        <w:t xml:space="preserve"> to achieve this classification and conducted a thorough evaluation to determine the best model based on accuracy and other performance metrics. </w:t>
       </w:r>
     </w:p>
     <w:p>
@@ -5593,124 +6580,149 @@
       <w:pPr>
         <w:pStyle w:val="ListParagraph"/>
         <w:numPr>
-          <w:ilvl w:val="1"/>
-          <w:numId w:val="25"/>
+          <w:ilvl w:val="0"/>
+          <w:numId w:val="73"/>
         </w:numPr>
-      </w:pPr>
-      <w:r>
+        <w:rPr>
+          <w:b/>
+          <w:bCs/>
+        </w:rPr>
+      </w:pPr>
+      <w:r>
+        <w:rPr>
+          <w:b/>
+          <w:bCs/>
+        </w:rPr>
         <w:t xml:space="preserve">Grid Search for Model Selection: </w:t>
       </w:r>
-      <w:r>
-        <w:t>A</w:t>
-      </w:r>
-      <w:r>
+    </w:p>
+    <w:p>
+      <w:pPr>
+        <w:ind w:left="1800"/>
+        <w:jc w:val="both"/>
+      </w:pPr>
+      <w:r>
+        <w:t>A grid search is performed to identify the most suitable machine learning models based on their accuracy scores on the training set.</w:t>
+      </w:r>
+    </w:p>
+    <w:p>
+      <w:pPr>
+        <w:ind w:left="1800"/>
+        <w:jc w:val="both"/>
         <w:rPr>
           <w:lang w:val="vi-VN"/>
         </w:rPr>
-        <w:t xml:space="preserve"> grid search is performed </w:t>
-      </w:r>
-      <w:r>
-        <w:t>to identify the most suitable machine learning models based on their accuracy scores on the training set.</w:t>
-      </w:r>
-    </w:p>
-    <w:p>
-      <w:pPr>
-        <w:ind w:left="1356"/>
+      </w:pPr>
+      <w:r>
+        <w:t xml:space="preserve">We utilized </w:t>
+      </w:r>
+      <w:proofErr w:type="spellStart"/>
+      <w:r>
+        <w:t>GridSearchCV</w:t>
+      </w:r>
+      <w:proofErr w:type="spellEnd"/>
+      <w:r>
+        <w:t xml:space="preserve"> to perform an exhaustive search over specified parameter values for different machine learning algorithms</w:t>
+      </w:r>
+      <w:r>
         <w:rPr>
           <w:lang w:val="vi-VN"/>
         </w:rPr>
-      </w:pPr>
-      <w:r>
-        <w:t>We utilized GridSearchCV to perform an exhaustive search over specified parameter values for different machine learning algorithms</w:t>
+        <w:t xml:space="preserve"> along with kfold train-test split</w:t>
+      </w:r>
+      <w:r>
+        <w:t>. The following models and their respective parameter grids were considered:</w:t>
       </w:r>
       <w:r>
         <w:rPr>
           <w:lang w:val="vi-VN"/>
         </w:rPr>
-        <w:t xml:space="preserve"> along with kfold train-test split</w:t>
-      </w:r>
-      <w:r>
-        <w:t>. The following models and their respective parameter grids were considered:</w:t>
-      </w:r>
+        <w:t xml:space="preserve"> </w:t>
+      </w:r>
+      <w:proofErr w:type="spellStart"/>
+      <w:r>
+        <w:t>KNeighbors</w:t>
+      </w:r>
+      <w:r>
+        <w:t>Classifier</w:t>
+      </w:r>
+      <w:proofErr w:type="spellEnd"/>
       <w:r>
         <w:rPr>
           <w:lang w:val="vi-VN"/>
         </w:rPr>
-        <w:t xml:space="preserve"> </w:t>
-      </w:r>
-      <w:r>
-        <w:t>KNeighbors</w:t>
+        <w:t xml:space="preserve">, </w:t>
+      </w:r>
+      <w:proofErr w:type="spellStart"/>
+      <w:r>
+        <w:t>GaussianNB</w:t>
+      </w:r>
+      <w:proofErr w:type="spellEnd"/>
+      <w:r>
+        <w:rPr>
+          <w:lang w:val="vi-VN"/>
+        </w:rPr>
+        <w:t xml:space="preserve">, </w:t>
+      </w:r>
+      <w:r>
+        <w:t>SVC</w:t>
+      </w:r>
+      <w:r>
+        <w:rPr>
+          <w:lang w:val="vi-VN"/>
+        </w:rPr>
+        <w:t xml:space="preserve">, </w:t>
+      </w:r>
+      <w:proofErr w:type="spellStart"/>
+      <w:r>
+        <w:t>MLP</w:t>
       </w:r>
       <w:r>
         <w:t>Classifier</w:t>
       </w:r>
+      <w:proofErr w:type="spellEnd"/>
       <w:r>
         <w:rPr>
           <w:lang w:val="vi-VN"/>
         </w:rPr>
         <w:t xml:space="preserve">, </w:t>
       </w:r>
-      <w:r>
-        <w:t>GaussianNB</w:t>
-      </w:r>
+      <w:proofErr w:type="spellStart"/>
+      <w:r>
+        <w:t>Logistic</w:t>
+      </w:r>
+      <w:r>
+        <w:t>Regression</w:t>
+      </w:r>
+      <w:proofErr w:type="spellEnd"/>
       <w:r>
         <w:rPr>
           <w:lang w:val="vi-VN"/>
         </w:rPr>
         <w:t xml:space="preserve">, </w:t>
       </w:r>
-      <w:r>
-        <w:t>SVC</w:t>
-      </w:r>
+      <w:proofErr w:type="spellStart"/>
+      <w:r>
+        <w:t>RandomFores</w:t>
+      </w:r>
+      <w:r>
+        <w:t>t</w:t>
+      </w:r>
+      <w:r>
+        <w:t>Classifier</w:t>
+      </w:r>
+      <w:proofErr w:type="spellEnd"/>
       <w:r>
         <w:rPr>
           <w:lang w:val="vi-VN"/>
         </w:rPr>
-        <w:t xml:space="preserve">, </w:t>
-      </w:r>
-      <w:r>
-        <w:t>MLP</w:t>
-      </w:r>
-      <w:r>
-        <w:t>Classifier</w:t>
-      </w:r>
-      <w:r>
-        <w:rPr>
-          <w:lang w:val="vi-VN"/>
-        </w:rPr>
-        <w:t xml:space="preserve">, </w:t>
-      </w:r>
-      <w:r>
-        <w:t>Logistic</w:t>
-      </w:r>
-      <w:r>
-        <w:t>Regression</w:t>
-      </w:r>
-      <w:r>
-        <w:rPr>
-          <w:lang w:val="vi-VN"/>
-        </w:rPr>
-        <w:t xml:space="preserve">, </w:t>
-      </w:r>
-      <w:r>
-        <w:t>RandomFores</w:t>
-      </w:r>
-      <w:r>
-        <w:t>t</w:t>
-      </w:r>
-      <w:r>
-        <w:t>Classifier</w:t>
-      </w:r>
-      <w:r>
-        <w:rPr>
-          <w:lang w:val="vi-VN"/>
-        </w:rPr>
         <w:t>.</w:t>
       </w:r>
     </w:p>
     <w:p>
       <w:pPr>
-        <w:ind w:left="1356"/>
+        <w:ind w:left="1800"/>
+        <w:jc w:val="both"/>
         <w:rPr>
           <w:lang w:val="vi-VN"/>
         </w:rPr>
@@ -5729,9 +6741,40 @@
           <w:ilvl w:val="0"/>
           <w:numId w:val="65"/>
         </w:numPr>
-      </w:pPr>
-      <w:r>
-        <w:t>KNeighborsClassifier: 87.02%, {'leaf_size': 1, 'metric': 'euclidean', 'n_neighbors': 5, 'weights': 'uniform'}</w:t>
+        <w:ind w:left="2520"/>
+        <w:jc w:val="both"/>
+      </w:pPr>
+      <w:proofErr w:type="spellStart"/>
+      <w:r>
+        <w:t>KNeighborsClassifier</w:t>
+      </w:r>
+      <w:proofErr w:type="spellEnd"/>
+      <w:r>
+        <w:t>: 87.02%, {'</w:t>
+      </w:r>
+      <w:proofErr w:type="spellStart"/>
+      <w:r>
+        <w:t>leaf_size</w:t>
+      </w:r>
+      <w:proofErr w:type="spellEnd"/>
+      <w:r>
+        <w:t>': 1, 'metric': '</w:t>
+      </w:r>
+      <w:proofErr w:type="spellStart"/>
+      <w:r>
+        <w:t>euclidean</w:t>
+      </w:r>
+      <w:proofErr w:type="spellEnd"/>
+      <w:r>
+        <w:t>', '</w:t>
+      </w:r>
+      <w:proofErr w:type="spellStart"/>
+      <w:r>
+        <w:t>n_neighbors</w:t>
+      </w:r>
+      <w:proofErr w:type="spellEnd"/>
+      <w:r>
+        <w:t>': 5, 'weights': 'uniform'}</w:t>
       </w:r>
     </w:p>
     <w:p>
@@ -5741,9 +6784,24 @@
           <w:ilvl w:val="0"/>
           <w:numId w:val="65"/>
         </w:numPr>
-      </w:pPr>
-      <w:r>
-        <w:t>GaussianNB: 86.16%, {'var_smoothing': 0.12328467394420659}</w:t>
+        <w:ind w:left="2520"/>
+        <w:jc w:val="both"/>
+      </w:pPr>
+      <w:proofErr w:type="spellStart"/>
+      <w:r>
+        <w:t>GaussianNB</w:t>
+      </w:r>
+      <w:proofErr w:type="spellEnd"/>
+      <w:r>
+        <w:t>: 86.16%, {'</w:t>
+      </w:r>
+      <w:proofErr w:type="spellStart"/>
+      <w:r>
+        <w:t>var_smoothing</w:t>
+      </w:r>
+      <w:proofErr w:type="spellEnd"/>
+      <w:r>
+        <w:t>': 0.12328467394420659}</w:t>
       </w:r>
     </w:p>
     <w:p>
@@ -5753,6 +6811,8 @@
           <w:ilvl w:val="0"/>
           <w:numId w:val="65"/>
         </w:numPr>
+        <w:ind w:left="2520"/>
+        <w:jc w:val="both"/>
       </w:pPr>
       <w:r>
         <w:t>SVC: 87.71%, {'C': 1, 'gamma': 0.1, 'kernel': 'poly'}</w:t>
@@ -5765,9 +6825,77 @@
           <w:ilvl w:val="0"/>
           <w:numId w:val="65"/>
         </w:numPr>
-      </w:pPr>
-      <w:r>
-        <w:t>MLPClassifier: 87.02%, {'activation': 'tanh', 'alpha': 0.05, 'early_stopping': False, 'hidden_layer_sizes': (50, 100, 50), 'learning_rate': 'constant', 'solver': 'sgd'}</w:t>
+        <w:ind w:left="2520"/>
+        <w:jc w:val="both"/>
+      </w:pPr>
+      <w:proofErr w:type="spellStart"/>
+      <w:r>
+        <w:t>MLPClassifier</w:t>
+      </w:r>
+      <w:proofErr w:type="spellEnd"/>
+      <w:r>
+        <w:t xml:space="preserve">: </w:t>
+      </w:r>
+      <w:r>
+        <w:t>86</w:t>
+      </w:r>
+      <w:r>
+        <w:rPr>
+          <w:lang w:val="vi-VN"/>
+        </w:rPr>
+        <w:t>.16</w:t>
+      </w:r>
+      <w:r>
+        <w:t>%, {'activation': '</w:t>
+      </w:r>
+      <w:proofErr w:type="spellStart"/>
+      <w:r>
+        <w:t>relu</w:t>
+      </w:r>
+      <w:proofErr w:type="spellEnd"/>
+      <w:r>
+        <w:t>', 'alpha': 0.05, '</w:t>
+      </w:r>
+      <w:proofErr w:type="spellStart"/>
+      <w:r>
+        <w:t>early_stopping</w:t>
+      </w:r>
+      <w:proofErr w:type="spellEnd"/>
+      <w:r>
+        <w:t>': False, '</w:t>
+      </w:r>
+      <w:proofErr w:type="spellStart"/>
+      <w:r>
+        <w:t>hidden_layer_sizes</w:t>
+      </w:r>
+      <w:proofErr w:type="spellEnd"/>
+      <w:r>
+        <w:t>': (100,</w:t>
+      </w:r>
+      <w:r>
+        <w:rPr>
+          <w:lang w:val="vi-VN"/>
+        </w:rPr>
+        <w:t>)</w:t>
+      </w:r>
+      <w:r>
+        <w:t>, '</w:t>
+      </w:r>
+      <w:proofErr w:type="spellStart"/>
+      <w:r>
+        <w:t>learning_rate</w:t>
+      </w:r>
+      <w:proofErr w:type="spellEnd"/>
+      <w:r>
+        <w:t>': 'constant', 'solver': '</w:t>
+      </w:r>
+      <w:proofErr w:type="spellStart"/>
+      <w:r>
+        <w:t>adam</w:t>
+      </w:r>
+      <w:proofErr w:type="spellEnd"/>
+      <w:r>
+        <w:t>'}</w:t>
       </w:r>
     </w:p>
     <w:p>
@@ -5777,9 +6905,24 @@
           <w:ilvl w:val="0"/>
           <w:numId w:val="65"/>
         </w:numPr>
-      </w:pPr>
-      <w:r>
-        <w:t>LogisticRegression: 85.64%, {'C': 5, 'penalty': 'l2', 'solver': 'lbfgs'}</w:t>
+        <w:ind w:left="2520"/>
+        <w:jc w:val="both"/>
+      </w:pPr>
+      <w:proofErr w:type="spellStart"/>
+      <w:r>
+        <w:t>LogisticRegression</w:t>
+      </w:r>
+      <w:proofErr w:type="spellEnd"/>
+      <w:r>
+        <w:t>: 85.64%, {'C': 5, 'penalty': 'l2', 'solver': '</w:t>
+      </w:r>
+      <w:proofErr w:type="spellStart"/>
+      <w:r>
+        <w:t>lbfgs</w:t>
+      </w:r>
+      <w:proofErr w:type="spellEnd"/>
+      <w:r>
+        <w:t>'}</w:t>
       </w:r>
     </w:p>
     <w:p>
@@ -5789,62 +6932,140 @@
           <w:ilvl w:val="0"/>
           <w:numId w:val="65"/>
         </w:numPr>
-      </w:pPr>
-      <w:r>
-        <w:t>RandomForestClassifier: 87.54%, {'criterion': 'gini', 'max_depth': 5, 'min_samples_leaf': 2, 'min_samples_split': 5, 'n_estimators': 50}</w:t>
-      </w:r>
+        <w:ind w:left="2520"/>
+        <w:jc w:val="both"/>
+      </w:pPr>
+      <w:proofErr w:type="spellStart"/>
+      <w:r>
+        <w:t>RandomForestClassifier</w:t>
+      </w:r>
+      <w:proofErr w:type="spellEnd"/>
+      <w:r>
+        <w:t>: 87.54%, {'criterion': '</w:t>
+      </w:r>
+      <w:r>
+        <w:t>entropy</w:t>
+      </w:r>
+      <w:r>
+        <w:t>', '</w:t>
+      </w:r>
+      <w:proofErr w:type="spellStart"/>
+      <w:r>
+        <w:t>max_depth</w:t>
+      </w:r>
+      <w:proofErr w:type="spellEnd"/>
+      <w:r>
+        <w:t>': 5, '</w:t>
+      </w:r>
+      <w:proofErr w:type="spellStart"/>
+      <w:r>
+        <w:t>min_samples_leaf</w:t>
+      </w:r>
+      <w:proofErr w:type="spellEnd"/>
+      <w:r>
+        <w:t xml:space="preserve">': </w:t>
+      </w:r>
+      <w:r>
+        <w:t>1</w:t>
+      </w:r>
+      <w:r>
+        <w:t>, '</w:t>
+      </w:r>
+      <w:proofErr w:type="spellStart"/>
+      <w:r>
+        <w:t>min_samples_split</w:t>
+      </w:r>
+      <w:proofErr w:type="spellEnd"/>
+      <w:r>
+        <w:t>': 5, '</w:t>
+      </w:r>
+      <w:proofErr w:type="spellStart"/>
+      <w:r>
+        <w:t>n_estimators</w:t>
+      </w:r>
+      <w:proofErr w:type="spellEnd"/>
+      <w:r>
+        <w:t xml:space="preserve">': </w:t>
+      </w:r>
+      <w:r>
+        <w:t>1</w:t>
+      </w:r>
+      <w:r>
+        <w:t>50}</w:t>
+      </w:r>
+    </w:p>
+    <w:p>
+      <w:pPr>
+        <w:rPr>
+          <w:lang w:val="vi-VN"/>
+        </w:rPr>
+      </w:pPr>
     </w:p>
     <w:p>
       <w:pPr>
         <w:pStyle w:val="ListParagraph"/>
         <w:numPr>
-          <w:ilvl w:val="1"/>
-          <w:numId w:val="25"/>
+          <w:ilvl w:val="0"/>
+          <w:numId w:val="73"/>
         </w:numPr>
-      </w:pPr>
-      <w:r>
-        <w:t xml:space="preserve">Model Implementation and </w:t>
-      </w:r>
-      <w:r>
-        <w:t>Evaluation</w:t>
-      </w:r>
-      <w:r>
-        <w:rPr>
-          <w:lang w:val="vi-VN"/>
-        </w:rPr>
-        <w:t>: Se</w:t>
-      </w:r>
-      <w:r>
-        <w:t>lected</w:t>
-      </w:r>
-      <w:r>
-        <w:t xml:space="preserve"> models</w:t>
-      </w:r>
-      <w:r>
-        <w:rPr>
-          <w:lang w:val="vi-VN"/>
-        </w:rPr>
-        <w:t xml:space="preserve"> are initialized</w:t>
-      </w:r>
-      <w:r>
-        <w:t xml:space="preserve">, trained them on the </w:t>
-      </w:r>
-      <w:r>
-        <w:t>dataset</w:t>
-      </w:r>
-      <w:r>
-        <w:rPr>
-          <w:lang w:val="vi-VN"/>
-        </w:rPr>
-        <w:t>.</w:t>
-      </w:r>
-      <w:r>
+        <w:rPr>
+          <w:b/>
+          <w:bCs/>
+        </w:rPr>
+      </w:pPr>
+      <w:r>
+        <w:rPr>
+          <w:b/>
+          <w:bCs/>
+        </w:rPr>
+        <w:t xml:space="preserve">Model Implementation and Evaluation: </w:t>
+      </w:r>
+      <w:r>
+        <w:rPr>
+          <w:b/>
+          <w:bCs/>
+        </w:rPr>
+        <w:t>Selected</w:t>
+      </w:r>
+      <w:r>
+        <w:rPr>
+          <w:b/>
+          <w:bCs/>
+        </w:rPr>
+        <w:t xml:space="preserve"> models are initialized, </w:t>
+      </w:r>
+      <w:r>
+        <w:rPr>
+          <w:b/>
+          <w:bCs/>
+        </w:rPr>
+        <w:t>trained</w:t>
+      </w:r>
+      <w:r>
+        <w:rPr>
+          <w:b/>
+          <w:bCs/>
+        </w:rPr>
+        <w:t xml:space="preserve"> on the </w:t>
+      </w:r>
+      <w:r>
+        <w:rPr>
+          <w:b/>
+          <w:bCs/>
+        </w:rPr>
+        <w:t>dataset.</w:t>
+      </w:r>
+      <w:r>
+        <w:rPr>
+          <w:b/>
+          <w:bCs/>
+        </w:rPr>
         <w:t xml:space="preserve"> </w:t>
       </w:r>
     </w:p>
     <w:p>
       <w:pPr>
-        <w:ind w:left="1356"/>
+        <w:ind w:left="1800"/>
       </w:pPr>
       <w:r>
         <w:t>Each model was initialized with the optimal parameters determined from the grid search. The training process involved fitting the models on the training dataset, ensuring that they learned the underlying patterns and relationships between the features and the target variable (heart failure classification). The models were then prepared for subsequent evaluation to assess their performance on unseen test data.</w:t>
@@ -5852,9 +7073,10 @@
     </w:p>
     <w:p>
       <w:pPr>
-        <w:ind w:left="1356"/>
-      </w:pPr>
-      <w:r>
+        <w:ind w:left="1800"/>
+      </w:pPr>
+      <w:r>
+        <w:lastRenderedPageBreak/>
         <w:t>The implementation process for each model is outlined below:</w:t>
       </w:r>
     </w:p>
@@ -5865,9 +7087,31 @@
           <w:ilvl w:val="0"/>
           <w:numId w:val="67"/>
         </w:numPr>
-      </w:pPr>
-      <w:r>
-        <w:t>KNeighborsClassifier: Initialized with the best parameters including leaf_size, metric, n_neighbors, and weights.</w:t>
+        <w:ind w:left="2520"/>
+      </w:pPr>
+      <w:proofErr w:type="spellStart"/>
+      <w:r>
+        <w:t>KNeighborsClassifier</w:t>
+      </w:r>
+      <w:proofErr w:type="spellEnd"/>
+      <w:r>
+        <w:t xml:space="preserve">: Initialized with the best parameters including </w:t>
+      </w:r>
+      <w:proofErr w:type="spellStart"/>
+      <w:r>
+        <w:t>leaf_size</w:t>
+      </w:r>
+      <w:proofErr w:type="spellEnd"/>
+      <w:r>
+        <w:t xml:space="preserve">, metric, </w:t>
+      </w:r>
+      <w:proofErr w:type="spellStart"/>
+      <w:r>
+        <w:t>n_neighbors</w:t>
+      </w:r>
+      <w:proofErr w:type="spellEnd"/>
+      <w:r>
+        <w:t>, and weights.</w:t>
       </w:r>
     </w:p>
     <w:p>
@@ -5877,10 +7121,23 @@
           <w:ilvl w:val="0"/>
           <w:numId w:val="67"/>
         </w:numPr>
-      </w:pPr>
-      <w:r>
-        <w:lastRenderedPageBreak/>
-        <w:t>GaussianNB: Configured with the optimal var_smoothing parameter.</w:t>
+        <w:ind w:left="2520"/>
+      </w:pPr>
+      <w:proofErr w:type="spellStart"/>
+      <w:r>
+        <w:t>GaussianNB</w:t>
+      </w:r>
+      <w:proofErr w:type="spellEnd"/>
+      <w:r>
+        <w:t xml:space="preserve">: Configured with the optimal </w:t>
+      </w:r>
+      <w:proofErr w:type="spellStart"/>
+      <w:r>
+        <w:t>var_smoothing</w:t>
+      </w:r>
+      <w:proofErr w:type="spellEnd"/>
+      <w:r>
+        <w:t xml:space="preserve"> parameter.</w:t>
       </w:r>
     </w:p>
     <w:p>
@@ -5890,6 +7147,7 @@
           <w:ilvl w:val="0"/>
           <w:numId w:val="67"/>
         </w:numPr>
+        <w:ind w:left="2520"/>
       </w:pPr>
       <w:r>
         <w:t>SVC: Set up with the best values for C, gamma, and kernel.</w:t>
@@ -5902,9 +7160,39 @@
           <w:ilvl w:val="0"/>
           <w:numId w:val="67"/>
         </w:numPr>
-      </w:pPr>
-      <w:r>
-        <w:t>MLPClassifier: Defined with the optimal activation, alpha, early_stopping, hidden_layer_sizes, learning_rate, and solver.</w:t>
+        <w:ind w:left="2520"/>
+      </w:pPr>
+      <w:proofErr w:type="spellStart"/>
+      <w:r>
+        <w:t>MLPClassifier</w:t>
+      </w:r>
+      <w:proofErr w:type="spellEnd"/>
+      <w:r>
+        <w:t xml:space="preserve">: Defined with the optimal activation, alpha, </w:t>
+      </w:r>
+      <w:proofErr w:type="spellStart"/>
+      <w:r>
+        <w:t>early_stopping</w:t>
+      </w:r>
+      <w:proofErr w:type="spellEnd"/>
+      <w:r>
+        <w:t xml:space="preserve">, </w:t>
+      </w:r>
+      <w:proofErr w:type="spellStart"/>
+      <w:r>
+        <w:t>hidden_layer_sizes</w:t>
+      </w:r>
+      <w:proofErr w:type="spellEnd"/>
+      <w:r>
+        <w:t xml:space="preserve">, </w:t>
+      </w:r>
+      <w:proofErr w:type="spellStart"/>
+      <w:r>
+        <w:t>learning_rate</w:t>
+      </w:r>
+      <w:proofErr w:type="spellEnd"/>
+      <w:r>
+        <w:t>, and solver.</w:t>
       </w:r>
     </w:p>
     <w:p>
@@ -5914,9 +7202,15 @@
           <w:ilvl w:val="0"/>
           <w:numId w:val="67"/>
         </w:numPr>
-      </w:pPr>
-      <w:r>
-        <w:t>LogisticRegression: Implemented with the best C, penalty, and solver.</w:t>
+        <w:ind w:left="2520"/>
+      </w:pPr>
+      <w:proofErr w:type="spellStart"/>
+      <w:r>
+        <w:t>LogisticRegression</w:t>
+      </w:r>
+      <w:proofErr w:type="spellEnd"/>
+      <w:r>
+        <w:t>: Implemented with the best C, penalty, and solver.</w:t>
       </w:r>
     </w:p>
     <w:p>
@@ -5926,15 +7220,134 @@
           <w:ilvl w:val="0"/>
           <w:numId w:val="67"/>
         </w:numPr>
-      </w:pPr>
-      <w:r>
-        <w:t>RandomForestClassifier: Initialized with the best criterion, max_depth, min_samples_leaf, min_samples_split, and n_estimators.</w:t>
+        <w:ind w:left="2520"/>
+      </w:pPr>
+      <w:proofErr w:type="spellStart"/>
+      <w:r>
+        <w:t>RandomForestClassifier</w:t>
+      </w:r>
+      <w:proofErr w:type="spellEnd"/>
+      <w:r>
+        <w:t xml:space="preserve">: Initialized with the best criterion, </w:t>
+      </w:r>
+      <w:proofErr w:type="spellStart"/>
+      <w:r>
+        <w:t>max_depth</w:t>
+      </w:r>
+      <w:proofErr w:type="spellEnd"/>
+      <w:r>
+        <w:t xml:space="preserve">, </w:t>
+      </w:r>
+      <w:proofErr w:type="spellStart"/>
+      <w:r>
+        <w:t>min_samples_leaf</w:t>
+      </w:r>
+      <w:proofErr w:type="spellEnd"/>
+      <w:r>
+        <w:t xml:space="preserve">, </w:t>
+      </w:r>
+      <w:proofErr w:type="spellStart"/>
+      <w:r>
+        <w:t>min_samples_split</w:t>
+      </w:r>
+      <w:proofErr w:type="spellEnd"/>
+      <w:r>
+        <w:t xml:space="preserve">, and </w:t>
+      </w:r>
+      <w:proofErr w:type="spellStart"/>
+      <w:r>
+        <w:t>n_estimators</w:t>
+      </w:r>
+      <w:proofErr w:type="spellEnd"/>
+      <w:r>
+        <w:t>.</w:t>
       </w:r>
     </w:p>
     <w:p>
       <w:pPr>
         <w:pStyle w:val="ListParagraph"/>
         <w:ind w:left="1356"/>
+        <w:rPr>
+          <w:lang w:val="vi-VN"/>
+        </w:rPr>
+      </w:pPr>
+      <w:r>
+        <w:rPr>
+          <w:lang w:val="vi-VN"/>
+        </w:rPr>
+        <w:drawing>
+          <wp:anchor distT="0" distB="0" distL="114300" distR="114300" simplePos="0" relativeHeight="251666432" behindDoc="0" locked="0" layoutInCell="1" allowOverlap="1" wp14:anchorId="60A56B8B" wp14:editId="647E7D01">
+            <wp:simplePos x="0" y="0"/>
+            <wp:positionH relativeFrom="column">
+              <wp:posOffset>152400</wp:posOffset>
+            </wp:positionH>
+            <wp:positionV relativeFrom="paragraph">
+              <wp:posOffset>308610</wp:posOffset>
+            </wp:positionV>
+            <wp:extent cx="6108700" cy="4625340"/>
+            <wp:effectExtent l="0" t="0" r="6350" b="3810"/>
+            <wp:wrapSquare wrapText="bothSides"/>
+            <wp:docPr id="1754142334" name="Picture 1" descr="A blue squares with white squares&#10;&#10;Description automatically generated with medium confidence"/>
+            <wp:cNvGraphicFramePr>
+              <a:graphicFrameLocks xmlns:a="http://schemas.openxmlformats.org/drawingml/2006/main" noChangeAspect="1"/>
+            </wp:cNvGraphicFramePr>
+            <a:graphic xmlns:a="http://schemas.openxmlformats.org/drawingml/2006/main">
+              <a:graphicData uri="http://schemas.openxmlformats.org/drawingml/2006/picture">
+                <pic:pic xmlns:pic="http://schemas.openxmlformats.org/drawingml/2006/picture">
+                  <pic:nvPicPr>
+                    <pic:cNvPr id="1754142334" name="Picture 1" descr="A blue squares with white squares&#10;&#10;Description automatically generated with medium confidence"/>
+                    <pic:cNvPicPr/>
+                  </pic:nvPicPr>
+                  <pic:blipFill>
+                    <a:blip r:embed="rId20" cstate="print">
+                      <a:extLst>
+                        <a:ext uri="{28A0092B-C50C-407E-A947-70E740481C1C}">
+                          <a14:useLocalDpi xmlns:a14="http://schemas.microsoft.com/office/drawing/2010/main" val="0"/>
+                        </a:ext>
+                      </a:extLst>
+                    </a:blip>
+                    <a:stretch>
+                      <a:fillRect/>
+                    </a:stretch>
+                  </pic:blipFill>
+                  <pic:spPr>
+                    <a:xfrm>
+                      <a:off x="0" y="0"/>
+                      <a:ext cx="6108700" cy="4625340"/>
+                    </a:xfrm>
+                    <a:prstGeom prst="rect">
+                      <a:avLst/>
+                    </a:prstGeom>
+                  </pic:spPr>
+                </pic:pic>
+              </a:graphicData>
+            </a:graphic>
+            <wp14:sizeRelH relativeFrom="margin">
+              <wp14:pctWidth>0</wp14:pctWidth>
+            </wp14:sizeRelH>
+            <wp14:sizeRelV relativeFrom="margin">
+              <wp14:pctHeight>0</wp14:pctHeight>
+            </wp14:sizeRelV>
+          </wp:anchor>
+        </w:drawing>
+      </w:r>
+      <w:r>
+        <w:t>After</w:t>
+      </w:r>
+      <w:r>
+        <w:rPr>
+          <w:lang w:val="vi-VN"/>
+        </w:rPr>
+        <w:t xml:space="preserve"> training outcome returns this:</w:t>
+      </w:r>
+    </w:p>
+    <w:p>
+      <w:pPr>
+        <w:pStyle w:val="ListParagraph"/>
+        <w:ind w:left="1356"/>
+        <w:rPr>
+          <w:lang w:val="vi-VN"/>
+        </w:rPr>
       </w:pPr>
     </w:p>
     <w:p>
@@ -5978,14 +7391,78 @@
       <w:pPr>
         <w:pStyle w:val="Heading2"/>
         <w:numPr>
-          <w:ilvl w:val="1"/>
-          <w:numId w:val="30"/>
+          <w:ilvl w:val="0"/>
+          <w:numId w:val="0"/>
         </w:numPr>
+        <w:ind w:left="1286" w:hanging="576"/>
         <w:rPr>
           <w:highlight w:val="white"/>
         </w:rPr>
       </w:pPr>
       <w:bookmarkStart w:id="16" w:name="_Toc166961977"/>
+      <w:r>
+        <w:rPr>
+          <w:b/>
+          <w:sz w:val="24"/>
+          <w:szCs w:val="24"/>
+        </w:rPr>
+        <w:drawing>
+          <wp:anchor distT="0" distB="0" distL="114300" distR="114300" simplePos="0" relativeHeight="251667456" behindDoc="0" locked="0" layoutInCell="1" allowOverlap="1" wp14:anchorId="44C09AF6" wp14:editId="41DDC7B6">
+            <wp:simplePos x="0" y="0"/>
+            <wp:positionH relativeFrom="column">
+              <wp:posOffset>182880</wp:posOffset>
+            </wp:positionH>
+            <wp:positionV relativeFrom="paragraph">
+              <wp:posOffset>621665</wp:posOffset>
+            </wp:positionV>
+            <wp:extent cx="5731510" cy="1312545"/>
+            <wp:effectExtent l="0" t="0" r="2540" b="1905"/>
+            <wp:wrapSquare wrapText="bothSides"/>
+            <wp:docPr id="1348207130" name="Picture 1" descr="A screenshot of a computer screen&#10;&#10;Description automatically generated"/>
+            <wp:cNvGraphicFramePr>
+              <a:graphicFrameLocks xmlns:a="http://schemas.openxmlformats.org/drawingml/2006/main" noChangeAspect="1"/>
+            </wp:cNvGraphicFramePr>
+            <a:graphic xmlns:a="http://schemas.openxmlformats.org/drawingml/2006/main">
+              <a:graphicData uri="http://schemas.openxmlformats.org/drawingml/2006/picture">
+                <pic:pic xmlns:pic="http://schemas.openxmlformats.org/drawingml/2006/picture">
+                  <pic:nvPicPr>
+                    <pic:cNvPr id="1348207130" name="Picture 1" descr="A screenshot of a computer screen&#10;&#10;Description automatically generated"/>
+                    <pic:cNvPicPr/>
+                  </pic:nvPicPr>
+                  <pic:blipFill>
+                    <a:blip r:embed="rId21">
+                      <a:extLst>
+                        <a:ext uri="{28A0092B-C50C-407E-A947-70E740481C1C}">
+                          <a14:useLocalDpi xmlns:a14="http://schemas.microsoft.com/office/drawing/2010/main" val="0"/>
+                        </a:ext>
+                      </a:extLst>
+                    </a:blip>
+                    <a:stretch>
+                      <a:fillRect/>
+                    </a:stretch>
+                  </pic:blipFill>
+                  <pic:spPr>
+                    <a:xfrm>
+                      <a:off x="0" y="0"/>
+                      <a:ext cx="5731510" cy="1312545"/>
+                    </a:xfrm>
+                    <a:prstGeom prst="rect">
+                      <a:avLst/>
+                    </a:prstGeom>
+                  </pic:spPr>
+                </pic:pic>
+              </a:graphicData>
+            </a:graphic>
+          </wp:anchor>
+        </w:drawing>
+      </w:r>
+      <w:r>
+        <w:rPr>
+          <w:highlight w:val="white"/>
+          <w:lang w:val="vi-VN"/>
+        </w:rPr>
+        <w:t xml:space="preserve">1. </w:t>
+      </w:r>
       <w:r>
         <w:rPr>
           <w:highlight w:val="white"/>
@@ -6012,46 +7489,6 @@
           <w:highlight w:val="white"/>
         </w:rPr>
       </w:pPr>
-      <w:r>
-        <w:rPr>
-          <w:noProof/>
-        </w:rPr>
-        <w:drawing>
-          <wp:inline distT="0" distB="0" distL="0" distR="0" wp14:anchorId="779FCC08" wp14:editId="1E814F05">
-            <wp:extent cx="5731510" cy="1281430"/>
-            <wp:effectExtent l="0" t="0" r="2540" b="0"/>
-            <wp:docPr id="1525589730" name="Picture 1" descr="A screen shot of a computer&#10;&#10;Description automatically generated"/>
-            <wp:cNvGraphicFramePr>
-              <a:graphicFrameLocks xmlns:a="http://schemas.openxmlformats.org/drawingml/2006/main" noChangeAspect="1"/>
-            </wp:cNvGraphicFramePr>
-            <a:graphic xmlns:a="http://schemas.openxmlformats.org/drawingml/2006/main">
-              <a:graphicData uri="http://schemas.openxmlformats.org/drawingml/2006/picture">
-                <pic:pic xmlns:pic="http://schemas.openxmlformats.org/drawingml/2006/picture">
-                  <pic:nvPicPr>
-                    <pic:cNvPr id="1525589730" name="Picture 1" descr="A screen shot of a computer&#10;&#10;Description automatically generated"/>
-                    <pic:cNvPicPr/>
-                  </pic:nvPicPr>
-                  <pic:blipFill>
-                    <a:blip r:embed="rId20"/>
-                    <a:stretch>
-                      <a:fillRect/>
-                    </a:stretch>
-                  </pic:blipFill>
-                  <pic:spPr>
-                    <a:xfrm>
-                      <a:off x="0" y="0"/>
-                      <a:ext cx="5731510" cy="1281430"/>
-                    </a:xfrm>
-                    <a:prstGeom prst="rect">
-                      <a:avLst/>
-                    </a:prstGeom>
-                  </pic:spPr>
-                </pic:pic>
-              </a:graphicData>
-            </a:graphic>
-          </wp:inline>
-        </w:drawing>
-      </w:r>
     </w:p>
     <w:p>
       <w:pPr>
@@ -6073,23 +7510,149 @@
       </w:pPr>
     </w:p>
     <w:p>
-      <w:r>
-        <w:t>Overall, all models performed well, each demonstrating strengths in various evaluation metrics. The RandomForestClassifier achieved the highest performance across several key metrics, with an accuracy of 91%, a recall of 94%, an F1 score of 92%, and a ROC AUC score of 90%. These metrics indicate that the RandomForestClassifier not only correctly identified the majority of positive cases but also maintained a high balance between precision and recall. Additionally, it showed robust generalization capability as evidenced by its cross-validation score of 92%.</w:t>
-      </w:r>
-    </w:p>
-    <w:p>
-      <w:r>
-        <w:t>The GaussianNB model also demonstrated strong performance, particularly in terms of training efficiency. It achieved an accuracy of 89%, a recall of 91%, an F1 score of 91%, and a ROC AUC score of 88%. Despite these metrics being slightly lower than those of the RandomForestClassifier, GaussianNB had the shortest training time at just 0.09 seconds. This makes it an attractive option for scenarios where computational resources or time are limited.</w:t>
-      </w:r>
-    </w:p>
-    <w:p>
-      <w:r>
-        <w:t>The remaining models, including KNeighborsClassifier, SVC, MLPClassifier, and LogisticRegression, also performed well, with accuracies ranging from 86% to 88% and consistent cross-validation scores around 92%. Each model has its unique advantages, such as the simplicity and interpretability of LogisticRegression or the flexibility of the MLPClassifier with its ability to capture complex patterns through neural networks.</w:t>
+      <w:pPr>
+        <w:ind w:left="720" w:firstLine="566"/>
+      </w:pPr>
+      <w:r>
+        <w:t xml:space="preserve">Overall, all models performed well, each demonstrating strengths in various evaluation metrics. The </w:t>
+      </w:r>
+      <w:proofErr w:type="spellStart"/>
+      <w:r>
+        <w:t>RandomForestClassifier</w:t>
+      </w:r>
+      <w:proofErr w:type="spellEnd"/>
+      <w:r>
+        <w:t xml:space="preserve"> achieved the highest performance across several key metrics, with an accuracy of </w:t>
+      </w:r>
+      <w:r>
+        <w:t>90</w:t>
+      </w:r>
+      <w:r>
+        <w:t xml:space="preserve">%, a recall of 94%, an F1 score of 92%, and a ROC AUC score of </w:t>
+      </w:r>
+      <w:r>
+        <w:t>92</w:t>
+      </w:r>
+      <w:r>
+        <w:t xml:space="preserve">%. These metrics indicate that the </w:t>
+      </w:r>
+      <w:proofErr w:type="spellStart"/>
+      <w:r>
+        <w:t>RandomForestClassifier</w:t>
+      </w:r>
+      <w:proofErr w:type="spellEnd"/>
+      <w:r>
+        <w:t xml:space="preserve"> not only correctly identified </w:t>
+      </w:r>
+      <w:proofErr w:type="gramStart"/>
+      <w:r>
+        <w:t>the majority of</w:t>
+      </w:r>
+      <w:proofErr w:type="gramEnd"/>
+      <w:r>
+        <w:t xml:space="preserve"> positive cases but also maintained a high balance between precision and recall. Additionally, it showed robust generalization capability as evidenced by its cross-validation score of 92%.</w:t>
+      </w:r>
+    </w:p>
+    <w:p>
+      <w:pPr>
+        <w:ind w:left="720" w:firstLine="566"/>
+      </w:pPr>
+      <w:r>
+        <w:t xml:space="preserve">The </w:t>
+      </w:r>
+      <w:proofErr w:type="spellStart"/>
+      <w:r>
+        <w:t>GaussianNB</w:t>
+      </w:r>
+      <w:proofErr w:type="spellEnd"/>
+      <w:r>
+        <w:t xml:space="preserve"> model also </w:t>
+      </w:r>
+      <w:r>
+        <w:t>showed</w:t>
+      </w:r>
+      <w:r>
+        <w:t xml:space="preserve"> strong performance, particularly in terms of training efficiency. It achieved an accuracy of 89%, a recall of 91%, an F1 score of 91%, and a ROC AUC score of 88%. Despite these metrics being slightly lower than those of the </w:t>
+      </w:r>
+      <w:proofErr w:type="spellStart"/>
+      <w:r>
+        <w:t>RandomForestClassifier</w:t>
+      </w:r>
+      <w:proofErr w:type="spellEnd"/>
+      <w:r>
+        <w:t xml:space="preserve">, </w:t>
+      </w:r>
+      <w:proofErr w:type="spellStart"/>
+      <w:r>
+        <w:t>GaussianNB</w:t>
+      </w:r>
+      <w:proofErr w:type="spellEnd"/>
+      <w:r>
+        <w:t xml:space="preserve"> had the shortest training time at just 0.09 seconds. This makes it an </w:t>
+      </w:r>
+      <w:r>
+        <w:t>ideal</w:t>
+      </w:r>
+      <w:r>
+        <w:t xml:space="preserve"> option for scenarios where computational resources or time are limited.</w:t>
+      </w:r>
+    </w:p>
+    <w:p>
+      <w:pPr>
+        <w:ind w:left="720" w:firstLine="566"/>
+      </w:pPr>
+      <w:r>
+        <w:t xml:space="preserve">The remaining models, including </w:t>
+      </w:r>
+      <w:proofErr w:type="spellStart"/>
+      <w:r>
+        <w:t>KNeighborsClassifier</w:t>
+      </w:r>
+      <w:proofErr w:type="spellEnd"/>
+      <w:r>
+        <w:t xml:space="preserve">, SVC, </w:t>
+      </w:r>
+      <w:proofErr w:type="spellStart"/>
+      <w:r>
+        <w:t>MLPClassifier</w:t>
+      </w:r>
+      <w:proofErr w:type="spellEnd"/>
+      <w:r>
+        <w:t xml:space="preserve">, and </w:t>
+      </w:r>
+      <w:proofErr w:type="spellStart"/>
+      <w:r>
+        <w:t>LogisticRegression</w:t>
+      </w:r>
+      <w:proofErr w:type="spellEnd"/>
+      <w:r>
+        <w:t xml:space="preserve">, also performed well, with accuracies ranging from 86% to 88% and consistent cross-validation scores around 92%. Each model has its unique advantages, such as the simplicity and interpretability of </w:t>
+      </w:r>
+      <w:proofErr w:type="spellStart"/>
+      <w:r>
+        <w:t>LogisticRegression</w:t>
+      </w:r>
+      <w:proofErr w:type="spellEnd"/>
+      <w:r>
+        <w:t xml:space="preserve"> or the flexibility of the </w:t>
+      </w:r>
+      <w:proofErr w:type="spellStart"/>
+      <w:r>
+        <w:t>MLPClassifier</w:t>
+      </w:r>
+      <w:proofErr w:type="spellEnd"/>
+      <w:r>
+        <w:t xml:space="preserve"> with its ability to capture complex patterns through neural networks.</w:t>
       </w:r>
     </w:p>
     <w:p>
       <w:pPr>
         <w:pStyle w:val="Heading2"/>
+        <w:numPr>
+          <w:ilvl w:val="0"/>
+          <w:numId w:val="0"/>
+        </w:numPr>
+        <w:ind w:left="720"/>
         <w:rPr>
           <w:highlight w:val="white"/>
         </w:rPr>
@@ -6098,38 +7661,49 @@
       <w:r>
         <w:rPr>
           <w:highlight w:val="white"/>
+          <w:lang w:val="vi-VN"/>
+        </w:rPr>
+        <w:t xml:space="preserve">2. </w:t>
+      </w:r>
+      <w:r>
+        <w:rPr>
+          <w:highlight w:val="white"/>
         </w:rPr>
         <w:t>Recommendation</w:t>
       </w:r>
       <w:bookmarkEnd w:id="17"/>
     </w:p>
     <w:p>
-      <w:r>
-        <w:t>Based on the evaluation metrics and training time, the RandomForestClassifier is recommended for heart failure classification. It achieved the highest accuracy, recall, F1 score, and ROC AUC score. Although it takes longer to train than some other models, its performance makes it suitable for this classification task.</w:t>
-      </w:r>
-    </w:p>
-    <w:p>
-      <w:r>
-        <w:t>For scenarios where training time is critical, GaussianNB can be considered as it offers a good balance of performance and efficiency, with the second-highest accuracy and the shortest training time.</w:t>
-      </w:r>
-    </w:p>
-    <w:p>
-      <w:pPr>
-        <w:pBdr>
-          <w:top w:val="nil"/>
-          <w:left w:val="nil"/>
-          <w:bottom w:val="nil"/>
-          <w:right w:val="nil"/>
-          <w:between w:val="nil"/>
-        </w:pBdr>
-        <w:ind w:left="1440"/>
-        <w:jc w:val="both"/>
-        <w:rPr>
-          <w:sz w:val="24"/>
-          <w:szCs w:val="24"/>
-          <w:highlight w:val="white"/>
-        </w:rPr>
-      </w:pPr>
+      <w:pPr>
+        <w:ind w:left="720" w:firstLine="720"/>
+      </w:pPr>
+      <w:r>
+        <w:t xml:space="preserve">Based on the evaluation metrics and training time, the </w:t>
+      </w:r>
+      <w:proofErr w:type="spellStart"/>
+      <w:r>
+        <w:t>RandomForestClassifier</w:t>
+      </w:r>
+      <w:proofErr w:type="spellEnd"/>
+      <w:r>
+        <w:t xml:space="preserve"> is recommended for heart failure classification. It achieved the highest accuracy, recall, F1 score, and ROC AUC score. Although it takes longer to train than some other models, its performance makes it suitable for this classification task.</w:t>
+      </w:r>
+    </w:p>
+    <w:p>
+      <w:pPr>
+        <w:ind w:left="720" w:firstLine="720"/>
+      </w:pPr>
+      <w:r>
+        <w:t xml:space="preserve">For scenarios where training time is critical, </w:t>
+      </w:r>
+      <w:proofErr w:type="spellStart"/>
+      <w:r>
+        <w:t>GaussianNB</w:t>
+      </w:r>
+      <w:proofErr w:type="spellEnd"/>
+      <w:r>
+        <w:t xml:space="preserve"> can be considered as it offers a good balance of performance and efficiency, with the second-highest accuracy and the shortest training time.</w:t>
+      </w:r>
     </w:p>
     <w:p>
       <w:pPr>
@@ -6152,76 +7726,38 @@
     </w:p>
     <w:p>
       <w:pPr>
-        <w:pBdr>
-          <w:top w:val="nil"/>
-          <w:left w:val="nil"/>
-          <w:bottom w:val="nil"/>
-          <w:right w:val="nil"/>
-          <w:between w:val="nil"/>
-        </w:pBdr>
-        <w:ind w:left="720"/>
-        <w:jc w:val="both"/>
-        <w:rPr>
-          <w:b/>
+        <w:pStyle w:val="Heading1"/>
+        <w:rPr>
+          <w:highlight w:val="white"/>
+        </w:rPr>
+      </w:pPr>
+      <w:bookmarkStart w:id="18" w:name="_Toc166961979"/>
+      <w:r>
+        <w:rPr>
+          <w:highlight w:val="white"/>
+        </w:rPr>
+        <w:lastRenderedPageBreak/>
+        <w:t>Exited model (SON)</w:t>
+      </w:r>
+      <w:bookmarkEnd w:id="18"/>
+    </w:p>
+    <w:p>
+      <w:bookmarkStart w:id="19" w:name="_heading=h.d6rh5nbv6kpp" w:colFirst="0" w:colLast="0"/>
+      <w:bookmarkEnd w:id="19"/>
+    </w:p>
+    <w:p/>
+    <w:p/>
+    <w:p>
+      <w:pPr>
+        <w:rPr>
           <w:sz w:val="24"/>
           <w:szCs w:val="24"/>
-          <w:highlight w:val="white"/>
-        </w:rPr>
-      </w:pPr>
-    </w:p>
-    <w:p>
-      <w:pPr>
-        <w:pBdr>
-          <w:top w:val="nil"/>
-          <w:left w:val="nil"/>
-          <w:bottom w:val="nil"/>
-          <w:right w:val="nil"/>
-          <w:between w:val="nil"/>
-        </w:pBdr>
-        <w:ind w:left="720"/>
-        <w:jc w:val="both"/>
-        <w:rPr>
-          <w:b/>
-          <w:sz w:val="24"/>
-          <w:szCs w:val="24"/>
-          <w:highlight w:val="white"/>
-        </w:rPr>
-      </w:pPr>
-    </w:p>
-    <w:p>
-      <w:pPr>
-        <w:pStyle w:val="Heading1"/>
-        <w:rPr>
-          <w:highlight w:val="white"/>
-        </w:rPr>
-      </w:pPr>
-      <w:bookmarkStart w:id="18" w:name="_Toc166961979"/>
-      <w:r>
-        <w:rPr>
-          <w:highlight w:val="white"/>
-        </w:rPr>
-        <w:lastRenderedPageBreak/>
-        <w:t>Exited model (SON)</w:t>
-      </w:r>
-      <w:bookmarkEnd w:id="18"/>
-    </w:p>
-    <w:p>
-      <w:bookmarkStart w:id="19" w:name="_heading=h.d6rh5nbv6kpp" w:colFirst="0" w:colLast="0"/>
-      <w:bookmarkEnd w:id="19"/>
-    </w:p>
-    <w:p/>
-    <w:p/>
-    <w:p>
-      <w:pPr>
-        <w:rPr>
-          <w:sz w:val="24"/>
-          <w:szCs w:val="24"/>
         </w:rPr>
       </w:pPr>
     </w:p>
     <w:p/>
     <w:sectPr>
-      <w:footerReference w:type="default" r:id="rId21"/>
+      <w:footerReference w:type="default" r:id="rId22"/>
       <w:pgSz w:w="11906" w:h="16838" w:code="9"/>
       <w:pgMar w:top="1440" w:right="1440" w:bottom="1440" w:left="1440" w:header="720" w:footer="518" w:gutter="0"/>
       <w:pgNumType w:start="0"/>
@@ -6937,6 +8473,92 @@
     </w:lvl>
   </w:abstractNum>
   <w:abstractNum w:abstractNumId="5" w15:restartNumberingAfterBreak="0">
+    <w:nsid w:val="0D535F0C"/>
+    <w:multiLevelType w:val="hybridMultilevel"/>
+    <w:tmpl w:val="3482B594"/>
+    <w:lvl w:ilvl="0" w:tplc="04090019">
+      <w:start w:val="1"/>
+      <w:numFmt w:val="lowerLetter"/>
+      <w:lvlText w:val="%1."/>
+      <w:lvlJc w:val="left"/>
+      <w:pPr>
+        <w:ind w:left="1800" w:hanging="360"/>
+      </w:pPr>
+    </w:lvl>
+    <w:lvl w:ilvl="1" w:tplc="04090019" w:tentative="1">
+      <w:start w:val="1"/>
+      <w:numFmt w:val="lowerLetter"/>
+      <w:lvlText w:val="%2."/>
+      <w:lvlJc w:val="left"/>
+      <w:pPr>
+        <w:ind w:left="2520" w:hanging="360"/>
+      </w:pPr>
+    </w:lvl>
+    <w:lvl w:ilvl="2" w:tplc="0409001B" w:tentative="1">
+      <w:start w:val="1"/>
+      <w:numFmt w:val="lowerRoman"/>
+      <w:lvlText w:val="%3."/>
+      <w:lvlJc w:val="right"/>
+      <w:pPr>
+        <w:ind w:left="3240" w:hanging="180"/>
+      </w:pPr>
+    </w:lvl>
+    <w:lvl w:ilvl="3" w:tplc="0409000F" w:tentative="1">
+      <w:start w:val="1"/>
+      <w:numFmt w:val="decimal"/>
+      <w:lvlText w:val="%4."/>
+      <w:lvlJc w:val="left"/>
+      <w:pPr>
+        <w:ind w:left="3960" w:hanging="360"/>
+      </w:pPr>
+    </w:lvl>
+    <w:lvl w:ilvl="4" w:tplc="04090019" w:tentative="1">
+      <w:start w:val="1"/>
+      <w:numFmt w:val="lowerLetter"/>
+      <w:lvlText w:val="%5."/>
+      <w:lvlJc w:val="left"/>
+      <w:pPr>
+        <w:ind w:left="4680" w:hanging="360"/>
+      </w:pPr>
+    </w:lvl>
+    <w:lvl w:ilvl="5" w:tplc="0409001B" w:tentative="1">
+      <w:start w:val="1"/>
+      <w:numFmt w:val="lowerRoman"/>
+      <w:lvlText w:val="%6."/>
+      <w:lvlJc w:val="right"/>
+      <w:pPr>
+        <w:ind w:left="5400" w:hanging="180"/>
+      </w:pPr>
+    </w:lvl>
+    <w:lvl w:ilvl="6" w:tplc="0409000F" w:tentative="1">
+      <w:start w:val="1"/>
+      <w:numFmt w:val="decimal"/>
+      <w:lvlText w:val="%7."/>
+      <w:lvlJc w:val="left"/>
+      <w:pPr>
+        <w:ind w:left="6120" w:hanging="360"/>
+      </w:pPr>
+    </w:lvl>
+    <w:lvl w:ilvl="7" w:tplc="04090019" w:tentative="1">
+      <w:start w:val="1"/>
+      <w:numFmt w:val="lowerLetter"/>
+      <w:lvlText w:val="%8."/>
+      <w:lvlJc w:val="left"/>
+      <w:pPr>
+        <w:ind w:left="6840" w:hanging="360"/>
+      </w:pPr>
+    </w:lvl>
+    <w:lvl w:ilvl="8" w:tplc="0409001B" w:tentative="1">
+      <w:start w:val="1"/>
+      <w:numFmt w:val="lowerRoman"/>
+      <w:lvlText w:val="%9."/>
+      <w:lvlJc w:val="right"/>
+      <w:pPr>
+        <w:ind w:left="7560" w:hanging="180"/>
+      </w:pPr>
+    </w:lvl>
+  </w:abstractNum>
+  <w:abstractNum w:abstractNumId="6" w15:restartNumberingAfterBreak="0">
     <w:nsid w:val="112B47C6"/>
     <w:multiLevelType w:val="hybridMultilevel"/>
     <w:tmpl w:val="6BF62DEE"/>
@@ -7049,7 +8671,7 @@
       </w:rPr>
     </w:lvl>
   </w:abstractNum>
-  <w:abstractNum w:abstractNumId="6" w15:restartNumberingAfterBreak="0">
+  <w:abstractNum w:abstractNumId="7" w15:restartNumberingAfterBreak="0">
     <w:nsid w:val="11D1412E"/>
     <w:multiLevelType w:val="hybridMultilevel"/>
     <w:tmpl w:val="9F2006F4"/>
@@ -7162,7 +8784,7 @@
       </w:rPr>
     </w:lvl>
   </w:abstractNum>
-  <w:abstractNum w:abstractNumId="7" w15:restartNumberingAfterBreak="0">
+  <w:abstractNum w:abstractNumId="8" w15:restartNumberingAfterBreak="0">
     <w:nsid w:val="151A31AB"/>
     <w:multiLevelType w:val="hybridMultilevel"/>
     <w:tmpl w:val="4BCAD314"/>
@@ -7275,7 +8897,7 @@
       </w:rPr>
     </w:lvl>
   </w:abstractNum>
-  <w:abstractNum w:abstractNumId="8" w15:restartNumberingAfterBreak="0">
+  <w:abstractNum w:abstractNumId="9" w15:restartNumberingAfterBreak="0">
     <w:nsid w:val="1531364E"/>
     <w:multiLevelType w:val="hybridMultilevel"/>
     <w:tmpl w:val="15C0BF8E"/>
@@ -7388,7 +9010,7 @@
       </w:rPr>
     </w:lvl>
   </w:abstractNum>
-  <w:abstractNum w:abstractNumId="9" w15:restartNumberingAfterBreak="0">
+  <w:abstractNum w:abstractNumId="10" w15:restartNumberingAfterBreak="0">
     <w:nsid w:val="16572B49"/>
     <w:multiLevelType w:val="hybridMultilevel"/>
     <w:tmpl w:val="A8A8E896"/>
@@ -7501,7 +9123,7 @@
       </w:rPr>
     </w:lvl>
   </w:abstractNum>
-  <w:abstractNum w:abstractNumId="10" w15:restartNumberingAfterBreak="0">
+  <w:abstractNum w:abstractNumId="11" w15:restartNumberingAfterBreak="0">
     <w:nsid w:val="171710DB"/>
     <w:multiLevelType w:val="hybridMultilevel"/>
     <w:tmpl w:val="A96878C6"/>
@@ -7614,7 +9236,7 @@
       </w:rPr>
     </w:lvl>
   </w:abstractNum>
-  <w:abstractNum w:abstractNumId="11" w15:restartNumberingAfterBreak="0">
+  <w:abstractNum w:abstractNumId="12" w15:restartNumberingAfterBreak="0">
     <w:nsid w:val="19F33C8F"/>
     <w:multiLevelType w:val="multilevel"/>
     <w:tmpl w:val="1128A650"/>
@@ -7727,7 +9349,7 @@
       </w:rPr>
     </w:lvl>
   </w:abstractNum>
-  <w:abstractNum w:abstractNumId="12" w15:restartNumberingAfterBreak="0">
+  <w:abstractNum w:abstractNumId="13" w15:restartNumberingAfterBreak="0">
     <w:nsid w:val="1A9206E3"/>
     <w:multiLevelType w:val="multilevel"/>
     <w:tmpl w:val="C3FAD644"/>
@@ -7840,7 +9462,7 @@
       </w:rPr>
     </w:lvl>
   </w:abstractNum>
-  <w:abstractNum w:abstractNumId="13" w15:restartNumberingAfterBreak="0">
+  <w:abstractNum w:abstractNumId="14" w15:restartNumberingAfterBreak="0">
     <w:nsid w:val="1B427671"/>
     <w:multiLevelType w:val="hybridMultilevel"/>
     <w:tmpl w:val="28326B20"/>
@@ -7953,7 +9575,7 @@
       </w:rPr>
     </w:lvl>
   </w:abstractNum>
-  <w:abstractNum w:abstractNumId="14" w15:restartNumberingAfterBreak="0">
+  <w:abstractNum w:abstractNumId="15" w15:restartNumberingAfterBreak="0">
     <w:nsid w:val="1D6031B2"/>
     <w:multiLevelType w:val="multilevel"/>
     <w:tmpl w:val="8188BE04"/>
@@ -8066,7 +9688,7 @@
       </w:rPr>
     </w:lvl>
   </w:abstractNum>
-  <w:abstractNum w:abstractNumId="15" w15:restartNumberingAfterBreak="0">
+  <w:abstractNum w:abstractNumId="16" w15:restartNumberingAfterBreak="0">
     <w:nsid w:val="1D6D1574"/>
     <w:multiLevelType w:val="multilevel"/>
     <w:tmpl w:val="792C2B78"/>
@@ -8215,7 +9837,7 @@
       </w:rPr>
     </w:lvl>
   </w:abstractNum>
-  <w:abstractNum w:abstractNumId="16" w15:restartNumberingAfterBreak="0">
+  <w:abstractNum w:abstractNumId="17" w15:restartNumberingAfterBreak="0">
     <w:nsid w:val="1E0B5199"/>
     <w:multiLevelType w:val="hybridMultilevel"/>
     <w:tmpl w:val="C7F20D20"/>
@@ -8328,7 +9950,7 @@
       </w:rPr>
     </w:lvl>
   </w:abstractNum>
-  <w:abstractNum w:abstractNumId="17" w15:restartNumberingAfterBreak="0">
+  <w:abstractNum w:abstractNumId="18" w15:restartNumberingAfterBreak="0">
     <w:nsid w:val="1F023F8F"/>
     <w:multiLevelType w:val="hybridMultilevel"/>
     <w:tmpl w:val="55C8673E"/>
@@ -8440,7 +10062,7 @@
       </w:rPr>
     </w:lvl>
   </w:abstractNum>
-  <w:abstractNum w:abstractNumId="18" w15:restartNumberingAfterBreak="0">
+  <w:abstractNum w:abstractNumId="19" w15:restartNumberingAfterBreak="0">
     <w:nsid w:val="1F024073"/>
     <w:multiLevelType w:val="hybridMultilevel"/>
     <w:tmpl w:val="0C081150"/>
@@ -8553,7 +10175,7 @@
       </w:rPr>
     </w:lvl>
   </w:abstractNum>
-  <w:abstractNum w:abstractNumId="19" w15:restartNumberingAfterBreak="0">
+  <w:abstractNum w:abstractNumId="20" w15:restartNumberingAfterBreak="0">
     <w:nsid w:val="20AF05B3"/>
     <w:multiLevelType w:val="hybridMultilevel"/>
     <w:tmpl w:val="A2C4B93C"/>
@@ -8666,7 +10288,7 @@
       </w:rPr>
     </w:lvl>
   </w:abstractNum>
-  <w:abstractNum w:abstractNumId="20" w15:restartNumberingAfterBreak="0">
+  <w:abstractNum w:abstractNumId="21" w15:restartNumberingAfterBreak="0">
     <w:nsid w:val="20D25B6C"/>
     <w:multiLevelType w:val="hybridMultilevel"/>
     <w:tmpl w:val="282A1ECE"/>
@@ -8752,7 +10374,7 @@
       </w:pPr>
     </w:lvl>
   </w:abstractNum>
-  <w:abstractNum w:abstractNumId="21" w15:restartNumberingAfterBreak="0">
+  <w:abstractNum w:abstractNumId="22" w15:restartNumberingAfterBreak="0">
     <w:nsid w:val="22666B4C"/>
     <w:multiLevelType w:val="multilevel"/>
     <w:tmpl w:val="0C8CC62C"/>
@@ -8865,7 +10487,7 @@
       </w:rPr>
     </w:lvl>
   </w:abstractNum>
-  <w:abstractNum w:abstractNumId="22" w15:restartNumberingAfterBreak="0">
+  <w:abstractNum w:abstractNumId="23" w15:restartNumberingAfterBreak="0">
     <w:nsid w:val="264B512E"/>
     <w:multiLevelType w:val="multilevel"/>
     <w:tmpl w:val="291C67D0"/>
@@ -8978,7 +10600,7 @@
       </w:pPr>
     </w:lvl>
   </w:abstractNum>
-  <w:abstractNum w:abstractNumId="23" w15:restartNumberingAfterBreak="0">
+  <w:abstractNum w:abstractNumId="24" w15:restartNumberingAfterBreak="0">
     <w:nsid w:val="2745475B"/>
     <w:multiLevelType w:val="hybridMultilevel"/>
     <w:tmpl w:val="818EAAEC"/>
@@ -9091,7 +10713,7 @@
       </w:rPr>
     </w:lvl>
   </w:abstractNum>
-  <w:abstractNum w:abstractNumId="24" w15:restartNumberingAfterBreak="0">
+  <w:abstractNum w:abstractNumId="25" w15:restartNumberingAfterBreak="0">
     <w:nsid w:val="28173646"/>
     <w:multiLevelType w:val="hybridMultilevel"/>
     <w:tmpl w:val="A73087C8"/>
@@ -9204,7 +10826,93 @@
       </w:rPr>
     </w:lvl>
   </w:abstractNum>
-  <w:abstractNum w:abstractNumId="25" w15:restartNumberingAfterBreak="0">
+  <w:abstractNum w:abstractNumId="26" w15:restartNumberingAfterBreak="0">
+    <w:nsid w:val="29071EA8"/>
+    <w:multiLevelType w:val="hybridMultilevel"/>
+    <w:tmpl w:val="771E5036"/>
+    <w:lvl w:ilvl="0" w:tplc="04090019">
+      <w:start w:val="1"/>
+      <w:numFmt w:val="lowerLetter"/>
+      <w:lvlText w:val="%1."/>
+      <w:lvlJc w:val="left"/>
+      <w:pPr>
+        <w:ind w:left="1440" w:hanging="360"/>
+      </w:pPr>
+    </w:lvl>
+    <w:lvl w:ilvl="1" w:tplc="04090019" w:tentative="1">
+      <w:start w:val="1"/>
+      <w:numFmt w:val="lowerLetter"/>
+      <w:lvlText w:val="%2."/>
+      <w:lvlJc w:val="left"/>
+      <w:pPr>
+        <w:ind w:left="2160" w:hanging="360"/>
+      </w:pPr>
+    </w:lvl>
+    <w:lvl w:ilvl="2" w:tplc="0409001B" w:tentative="1">
+      <w:start w:val="1"/>
+      <w:numFmt w:val="lowerRoman"/>
+      <w:lvlText w:val="%3."/>
+      <w:lvlJc w:val="right"/>
+      <w:pPr>
+        <w:ind w:left="2880" w:hanging="180"/>
+      </w:pPr>
+    </w:lvl>
+    <w:lvl w:ilvl="3" w:tplc="0409000F" w:tentative="1">
+      <w:start w:val="1"/>
+      <w:numFmt w:val="decimal"/>
+      <w:lvlText w:val="%4."/>
+      <w:lvlJc w:val="left"/>
+      <w:pPr>
+        <w:ind w:left="3600" w:hanging="360"/>
+      </w:pPr>
+    </w:lvl>
+    <w:lvl w:ilvl="4" w:tplc="04090019" w:tentative="1">
+      <w:start w:val="1"/>
+      <w:numFmt w:val="lowerLetter"/>
+      <w:lvlText w:val="%5."/>
+      <w:lvlJc w:val="left"/>
+      <w:pPr>
+        <w:ind w:left="4320" w:hanging="360"/>
+      </w:pPr>
+    </w:lvl>
+    <w:lvl w:ilvl="5" w:tplc="0409001B" w:tentative="1">
+      <w:start w:val="1"/>
+      <w:numFmt w:val="lowerRoman"/>
+      <w:lvlText w:val="%6."/>
+      <w:lvlJc w:val="right"/>
+      <w:pPr>
+        <w:ind w:left="5040" w:hanging="180"/>
+      </w:pPr>
+    </w:lvl>
+    <w:lvl w:ilvl="6" w:tplc="0409000F" w:tentative="1">
+      <w:start w:val="1"/>
+      <w:numFmt w:val="decimal"/>
+      <w:lvlText w:val="%7."/>
+      <w:lvlJc w:val="left"/>
+      <w:pPr>
+        <w:ind w:left="5760" w:hanging="360"/>
+      </w:pPr>
+    </w:lvl>
+    <w:lvl w:ilvl="7" w:tplc="04090019" w:tentative="1">
+      <w:start w:val="1"/>
+      <w:numFmt w:val="lowerLetter"/>
+      <w:lvlText w:val="%8."/>
+      <w:lvlJc w:val="left"/>
+      <w:pPr>
+        <w:ind w:left="6480" w:hanging="360"/>
+      </w:pPr>
+    </w:lvl>
+    <w:lvl w:ilvl="8" w:tplc="0409001B" w:tentative="1">
+      <w:start w:val="1"/>
+      <w:numFmt w:val="lowerRoman"/>
+      <w:lvlText w:val="%9."/>
+      <w:lvlJc w:val="right"/>
+      <w:pPr>
+        <w:ind w:left="7200" w:hanging="180"/>
+      </w:pPr>
+    </w:lvl>
+  </w:abstractNum>
+  <w:abstractNum w:abstractNumId="27" w15:restartNumberingAfterBreak="0">
     <w:nsid w:val="29AC5DBF"/>
     <w:multiLevelType w:val="hybridMultilevel"/>
     <w:tmpl w:val="88A80ABE"/>
@@ -9317,7 +11025,7 @@
       </w:rPr>
     </w:lvl>
   </w:abstractNum>
-  <w:abstractNum w:abstractNumId="26" w15:restartNumberingAfterBreak="0">
+  <w:abstractNum w:abstractNumId="28" w15:restartNumberingAfterBreak="0">
     <w:nsid w:val="2A117A95"/>
     <w:multiLevelType w:val="multilevel"/>
     <w:tmpl w:val="09DEED30"/>
@@ -9430,7 +11138,7 @@
       </w:rPr>
     </w:lvl>
   </w:abstractNum>
-  <w:abstractNum w:abstractNumId="27" w15:restartNumberingAfterBreak="0">
+  <w:abstractNum w:abstractNumId="29" w15:restartNumberingAfterBreak="0">
     <w:nsid w:val="2A2B611B"/>
     <w:multiLevelType w:val="hybridMultilevel"/>
     <w:tmpl w:val="1010934E"/>
@@ -9543,7 +11251,7 @@
       </w:rPr>
     </w:lvl>
   </w:abstractNum>
-  <w:abstractNum w:abstractNumId="28" w15:restartNumberingAfterBreak="0">
+  <w:abstractNum w:abstractNumId="30" w15:restartNumberingAfterBreak="0">
     <w:nsid w:val="2D3A43FC"/>
     <w:multiLevelType w:val="hybridMultilevel"/>
     <w:tmpl w:val="D0142D22"/>
@@ -9656,7 +11364,7 @@
       </w:rPr>
     </w:lvl>
   </w:abstractNum>
-  <w:abstractNum w:abstractNumId="29" w15:restartNumberingAfterBreak="0">
+  <w:abstractNum w:abstractNumId="31" w15:restartNumberingAfterBreak="0">
     <w:nsid w:val="2E60451B"/>
     <w:multiLevelType w:val="hybridMultilevel"/>
     <w:tmpl w:val="D77E7DBE"/>
@@ -9769,7 +11477,7 @@
       </w:rPr>
     </w:lvl>
   </w:abstractNum>
-  <w:abstractNum w:abstractNumId="30" w15:restartNumberingAfterBreak="0">
+  <w:abstractNum w:abstractNumId="32" w15:restartNumberingAfterBreak="0">
     <w:nsid w:val="2EC442E9"/>
     <w:multiLevelType w:val="hybridMultilevel"/>
     <w:tmpl w:val="5066E24C"/>
@@ -9882,7 +11590,7 @@
       </w:rPr>
     </w:lvl>
   </w:abstractNum>
-  <w:abstractNum w:abstractNumId="31" w15:restartNumberingAfterBreak="0">
+  <w:abstractNum w:abstractNumId="33" w15:restartNumberingAfterBreak="0">
     <w:nsid w:val="32687C7E"/>
     <w:multiLevelType w:val="hybridMultilevel"/>
     <w:tmpl w:val="79BED3A6"/>
@@ -9995,7 +11703,7 @@
       </w:rPr>
     </w:lvl>
   </w:abstractNum>
-  <w:abstractNum w:abstractNumId="32" w15:restartNumberingAfterBreak="0">
+  <w:abstractNum w:abstractNumId="34" w15:restartNumberingAfterBreak="0">
     <w:nsid w:val="355004F2"/>
     <w:multiLevelType w:val="multilevel"/>
     <w:tmpl w:val="B5A02A18"/>
@@ -10108,7 +11816,7 @@
       </w:rPr>
     </w:lvl>
   </w:abstractNum>
-  <w:abstractNum w:abstractNumId="33" w15:restartNumberingAfterBreak="0">
+  <w:abstractNum w:abstractNumId="35" w15:restartNumberingAfterBreak="0">
     <w:nsid w:val="35E54C9E"/>
     <w:multiLevelType w:val="hybridMultilevel"/>
     <w:tmpl w:val="525859AC"/>
@@ -10221,7 +11929,7 @@
       </w:rPr>
     </w:lvl>
   </w:abstractNum>
-  <w:abstractNum w:abstractNumId="34" w15:restartNumberingAfterBreak="0">
+  <w:abstractNum w:abstractNumId="36" w15:restartNumberingAfterBreak="0">
     <w:nsid w:val="36E53B44"/>
     <w:multiLevelType w:val="multilevel"/>
     <w:tmpl w:val="DE447AE0"/>
@@ -10334,7 +12042,7 @@
       </w:rPr>
     </w:lvl>
   </w:abstractNum>
-  <w:abstractNum w:abstractNumId="35" w15:restartNumberingAfterBreak="0">
+  <w:abstractNum w:abstractNumId="37" w15:restartNumberingAfterBreak="0">
     <w:nsid w:val="3846159B"/>
     <w:multiLevelType w:val="multilevel"/>
     <w:tmpl w:val="144E5972"/>
@@ -10447,7 +12155,7 @@
       </w:rPr>
     </w:lvl>
   </w:abstractNum>
-  <w:abstractNum w:abstractNumId="36" w15:restartNumberingAfterBreak="0">
+  <w:abstractNum w:abstractNumId="38" w15:restartNumberingAfterBreak="0">
     <w:nsid w:val="393E2C7A"/>
     <w:multiLevelType w:val="multilevel"/>
     <w:tmpl w:val="EC7CDB52"/>
@@ -10560,7 +12268,7 @@
       </w:rPr>
     </w:lvl>
   </w:abstractNum>
-  <w:abstractNum w:abstractNumId="37" w15:restartNumberingAfterBreak="0">
+  <w:abstractNum w:abstractNumId="39" w15:restartNumberingAfterBreak="0">
     <w:nsid w:val="3B6F4871"/>
     <w:multiLevelType w:val="multilevel"/>
     <w:tmpl w:val="BD201AD0"/>
@@ -10673,7 +12381,7 @@
       </w:rPr>
     </w:lvl>
   </w:abstractNum>
-  <w:abstractNum w:abstractNumId="38" w15:restartNumberingAfterBreak="0">
+  <w:abstractNum w:abstractNumId="40" w15:restartNumberingAfterBreak="0">
     <w:nsid w:val="3C9600EA"/>
     <w:multiLevelType w:val="hybridMultilevel"/>
     <w:tmpl w:val="A30ECFBA"/>
@@ -10786,7 +12494,7 @@
       </w:rPr>
     </w:lvl>
   </w:abstractNum>
-  <w:abstractNum w:abstractNumId="39" w15:restartNumberingAfterBreak="0">
+  <w:abstractNum w:abstractNumId="41" w15:restartNumberingAfterBreak="0">
     <w:nsid w:val="41ED71CE"/>
     <w:multiLevelType w:val="hybridMultilevel"/>
     <w:tmpl w:val="9A44A11E"/>
@@ -10899,7 +12607,7 @@
       </w:rPr>
     </w:lvl>
   </w:abstractNum>
-  <w:abstractNum w:abstractNumId="40" w15:restartNumberingAfterBreak="0">
+  <w:abstractNum w:abstractNumId="42" w15:restartNumberingAfterBreak="0">
     <w:nsid w:val="43BB262A"/>
     <w:multiLevelType w:val="multilevel"/>
     <w:tmpl w:val="9FEEE8BE"/>
@@ -11012,7 +12720,7 @@
       </w:rPr>
     </w:lvl>
   </w:abstractNum>
-  <w:abstractNum w:abstractNumId="41" w15:restartNumberingAfterBreak="0">
+  <w:abstractNum w:abstractNumId="43" w15:restartNumberingAfterBreak="0">
     <w:nsid w:val="46A73EFD"/>
     <w:multiLevelType w:val="multilevel"/>
     <w:tmpl w:val="5C06C314"/>
@@ -11125,7 +12833,7 @@
       </w:rPr>
     </w:lvl>
   </w:abstractNum>
-  <w:abstractNum w:abstractNumId="42" w15:restartNumberingAfterBreak="0">
+  <w:abstractNum w:abstractNumId="44" w15:restartNumberingAfterBreak="0">
     <w:nsid w:val="49BD0D8D"/>
     <w:multiLevelType w:val="hybridMultilevel"/>
     <w:tmpl w:val="228A8DF8"/>
@@ -11238,7 +12946,7 @@
       </w:rPr>
     </w:lvl>
   </w:abstractNum>
-  <w:abstractNum w:abstractNumId="43" w15:restartNumberingAfterBreak="0">
+  <w:abstractNum w:abstractNumId="45" w15:restartNumberingAfterBreak="0">
     <w:nsid w:val="4B0E2DD7"/>
     <w:multiLevelType w:val="hybridMultilevel"/>
     <w:tmpl w:val="944221B8"/>
@@ -11351,7 +13059,7 @@
       </w:rPr>
     </w:lvl>
   </w:abstractNum>
-  <w:abstractNum w:abstractNumId="44" w15:restartNumberingAfterBreak="0">
+  <w:abstractNum w:abstractNumId="46" w15:restartNumberingAfterBreak="0">
     <w:nsid w:val="4D352542"/>
     <w:multiLevelType w:val="multilevel"/>
     <w:tmpl w:val="288A865C"/>
@@ -11464,7 +13172,7 @@
       </w:rPr>
     </w:lvl>
   </w:abstractNum>
-  <w:abstractNum w:abstractNumId="45" w15:restartNumberingAfterBreak="0">
+  <w:abstractNum w:abstractNumId="47" w15:restartNumberingAfterBreak="0">
     <w:nsid w:val="4F356CC8"/>
     <w:multiLevelType w:val="multilevel"/>
     <w:tmpl w:val="0554D012"/>
@@ -11577,7 +13285,7 @@
       </w:pPr>
     </w:lvl>
   </w:abstractNum>
-  <w:abstractNum w:abstractNumId="46" w15:restartNumberingAfterBreak="0">
+  <w:abstractNum w:abstractNumId="48" w15:restartNumberingAfterBreak="0">
     <w:nsid w:val="51FF690E"/>
     <w:multiLevelType w:val="hybridMultilevel"/>
     <w:tmpl w:val="A77A5F82"/>
@@ -11690,7 +13398,7 @@
       </w:rPr>
     </w:lvl>
   </w:abstractNum>
-  <w:abstractNum w:abstractNumId="47" w15:restartNumberingAfterBreak="0">
+  <w:abstractNum w:abstractNumId="49" w15:restartNumberingAfterBreak="0">
     <w:nsid w:val="55903EB8"/>
     <w:multiLevelType w:val="hybridMultilevel"/>
     <w:tmpl w:val="C816683E"/>
@@ -11803,7 +13511,7 @@
       </w:rPr>
     </w:lvl>
   </w:abstractNum>
-  <w:abstractNum w:abstractNumId="48" w15:restartNumberingAfterBreak="0">
+  <w:abstractNum w:abstractNumId="50" w15:restartNumberingAfterBreak="0">
     <w:nsid w:val="55F301C6"/>
     <w:multiLevelType w:val="hybridMultilevel"/>
     <w:tmpl w:val="83CA7FB6"/>
@@ -11916,7 +13624,7 @@
       </w:rPr>
     </w:lvl>
   </w:abstractNum>
-  <w:abstractNum w:abstractNumId="49" w15:restartNumberingAfterBreak="0">
+  <w:abstractNum w:abstractNumId="51" w15:restartNumberingAfterBreak="0">
     <w:nsid w:val="56497A8D"/>
     <w:multiLevelType w:val="multilevel"/>
     <w:tmpl w:val="B7A25E98"/>
@@ -12044,7 +13752,7 @@
       </w:rPr>
     </w:lvl>
   </w:abstractNum>
-  <w:abstractNum w:abstractNumId="50" w15:restartNumberingAfterBreak="0">
+  <w:abstractNum w:abstractNumId="52" w15:restartNumberingAfterBreak="0">
     <w:nsid w:val="56D73A1D"/>
     <w:multiLevelType w:val="hybridMultilevel"/>
     <w:tmpl w:val="42EEFAFA"/>
@@ -12157,7 +13865,7 @@
       </w:rPr>
     </w:lvl>
   </w:abstractNum>
-  <w:abstractNum w:abstractNumId="51" w15:restartNumberingAfterBreak="0">
+  <w:abstractNum w:abstractNumId="53" w15:restartNumberingAfterBreak="0">
     <w:nsid w:val="57231910"/>
     <w:multiLevelType w:val="multilevel"/>
     <w:tmpl w:val="66DA4C10"/>
@@ -12270,7 +13978,7 @@
       </w:rPr>
     </w:lvl>
   </w:abstractNum>
-  <w:abstractNum w:abstractNumId="52" w15:restartNumberingAfterBreak="0">
+  <w:abstractNum w:abstractNumId="54" w15:restartNumberingAfterBreak="0">
     <w:nsid w:val="5D1E0F45"/>
     <w:multiLevelType w:val="multilevel"/>
     <w:tmpl w:val="EF54ED22"/>
@@ -12383,7 +14091,7 @@
       </w:rPr>
     </w:lvl>
   </w:abstractNum>
-  <w:abstractNum w:abstractNumId="53" w15:restartNumberingAfterBreak="0">
+  <w:abstractNum w:abstractNumId="55" w15:restartNumberingAfterBreak="0">
     <w:nsid w:val="5EA64D3E"/>
     <w:multiLevelType w:val="hybridMultilevel"/>
     <w:tmpl w:val="25022BFA"/>
@@ -12496,7 +14204,7 @@
       </w:rPr>
     </w:lvl>
   </w:abstractNum>
-  <w:abstractNum w:abstractNumId="54" w15:restartNumberingAfterBreak="0">
+  <w:abstractNum w:abstractNumId="56" w15:restartNumberingAfterBreak="0">
     <w:nsid w:val="5FF46264"/>
     <w:multiLevelType w:val="multilevel"/>
     <w:tmpl w:val="C9BCE3EC"/>
@@ -12645,7 +14353,7 @@
       </w:rPr>
     </w:lvl>
   </w:abstractNum>
-  <w:abstractNum w:abstractNumId="55" w15:restartNumberingAfterBreak="0">
+  <w:abstractNum w:abstractNumId="57" w15:restartNumberingAfterBreak="0">
     <w:nsid w:val="60AB40B5"/>
     <w:multiLevelType w:val="multilevel"/>
     <w:tmpl w:val="636483E4"/>
@@ -12758,7 +14466,7 @@
       </w:rPr>
     </w:lvl>
   </w:abstractNum>
-  <w:abstractNum w:abstractNumId="56" w15:restartNumberingAfterBreak="0">
+  <w:abstractNum w:abstractNumId="58" w15:restartNumberingAfterBreak="0">
     <w:nsid w:val="636436D2"/>
     <w:multiLevelType w:val="multilevel"/>
     <w:tmpl w:val="D010990E"/>
@@ -12871,7 +14579,7 @@
       </w:rPr>
     </w:lvl>
   </w:abstractNum>
-  <w:abstractNum w:abstractNumId="57" w15:restartNumberingAfterBreak="0">
+  <w:abstractNum w:abstractNumId="59" w15:restartNumberingAfterBreak="0">
     <w:nsid w:val="6A6D25E6"/>
     <w:multiLevelType w:val="hybridMultilevel"/>
     <w:tmpl w:val="411C2856"/>
@@ -12984,7 +14692,7 @@
       </w:rPr>
     </w:lvl>
   </w:abstractNum>
-  <w:abstractNum w:abstractNumId="58" w15:restartNumberingAfterBreak="0">
+  <w:abstractNum w:abstractNumId="60" w15:restartNumberingAfterBreak="0">
     <w:nsid w:val="6B7356D3"/>
     <w:multiLevelType w:val="multilevel"/>
     <w:tmpl w:val="3BE66C12"/>
@@ -13097,7 +14805,7 @@
       </w:rPr>
     </w:lvl>
   </w:abstractNum>
-  <w:abstractNum w:abstractNumId="59" w15:restartNumberingAfterBreak="0">
+  <w:abstractNum w:abstractNumId="61" w15:restartNumberingAfterBreak="0">
     <w:nsid w:val="74DD0108"/>
     <w:multiLevelType w:val="hybridMultilevel"/>
     <w:tmpl w:val="91EEBCF4"/>
@@ -13210,7 +14918,7 @@
       </w:rPr>
     </w:lvl>
   </w:abstractNum>
-  <w:abstractNum w:abstractNumId="60" w15:restartNumberingAfterBreak="0">
+  <w:abstractNum w:abstractNumId="62" w15:restartNumberingAfterBreak="0">
     <w:nsid w:val="77B9349B"/>
     <w:multiLevelType w:val="multilevel"/>
     <w:tmpl w:val="B92692DA"/>
@@ -13359,7 +15067,7 @@
       </w:rPr>
     </w:lvl>
   </w:abstractNum>
-  <w:abstractNum w:abstractNumId="61" w15:restartNumberingAfterBreak="0">
+  <w:abstractNum w:abstractNumId="63" w15:restartNumberingAfterBreak="0">
     <w:nsid w:val="78E82201"/>
     <w:multiLevelType w:val="multilevel"/>
     <w:tmpl w:val="90E2B5DC"/>
@@ -13472,7 +15180,7 @@
       </w:rPr>
     </w:lvl>
   </w:abstractNum>
-  <w:abstractNum w:abstractNumId="62" w15:restartNumberingAfterBreak="0">
+  <w:abstractNum w:abstractNumId="64" w15:restartNumberingAfterBreak="0">
     <w:nsid w:val="7A805776"/>
     <w:multiLevelType w:val="multilevel"/>
     <w:tmpl w:val="0160F7C8"/>
@@ -13587,7 +15295,7 @@
       </w:rPr>
     </w:lvl>
   </w:abstractNum>
-  <w:abstractNum w:abstractNumId="63" w15:restartNumberingAfterBreak="0">
+  <w:abstractNum w:abstractNumId="65" w15:restartNumberingAfterBreak="0">
     <w:nsid w:val="7A816E5F"/>
     <w:multiLevelType w:val="multilevel"/>
     <w:tmpl w:val="03FADD02"/>
@@ -13700,7 +15408,7 @@
       </w:rPr>
     </w:lvl>
   </w:abstractNum>
-  <w:abstractNum w:abstractNumId="64" w15:restartNumberingAfterBreak="0">
+  <w:abstractNum w:abstractNumId="66" w15:restartNumberingAfterBreak="0">
     <w:nsid w:val="7ADA4C25"/>
     <w:multiLevelType w:val="hybridMultilevel"/>
     <w:tmpl w:val="E730C232"/>
@@ -13813,7 +15521,7 @@
       </w:rPr>
     </w:lvl>
   </w:abstractNum>
-  <w:abstractNum w:abstractNumId="65" w15:restartNumberingAfterBreak="0">
+  <w:abstractNum w:abstractNumId="67" w15:restartNumberingAfterBreak="0">
     <w:nsid w:val="7B8C7232"/>
     <w:multiLevelType w:val="hybridMultilevel"/>
     <w:tmpl w:val="6BD65FD6"/>
@@ -13926,7 +15634,7 @@
       </w:rPr>
     </w:lvl>
   </w:abstractNum>
-  <w:abstractNum w:abstractNumId="66" w15:restartNumberingAfterBreak="0">
+  <w:abstractNum w:abstractNumId="68" w15:restartNumberingAfterBreak="0">
     <w:nsid w:val="7C023E3D"/>
     <w:multiLevelType w:val="hybridMultilevel"/>
     <w:tmpl w:val="C7BE3856"/>
@@ -14039,7 +15747,7 @@
       </w:rPr>
     </w:lvl>
   </w:abstractNum>
-  <w:abstractNum w:abstractNumId="67" w15:restartNumberingAfterBreak="0">
+  <w:abstractNum w:abstractNumId="69" w15:restartNumberingAfterBreak="0">
     <w:nsid w:val="7DB31805"/>
     <w:multiLevelType w:val="multilevel"/>
     <w:tmpl w:val="6B121E6C"/>
@@ -14152,7 +15860,7 @@
       </w:rPr>
     </w:lvl>
   </w:abstractNum>
-  <w:abstractNum w:abstractNumId="68" w15:restartNumberingAfterBreak="0">
+  <w:abstractNum w:abstractNumId="70" w15:restartNumberingAfterBreak="0">
     <w:nsid w:val="7FAA6CF8"/>
     <w:multiLevelType w:val="hybridMultilevel"/>
     <w:tmpl w:val="45EA89BC"/>
@@ -14269,85 +15977,85 @@
     <w:abstractNumId w:val="0"/>
   </w:num>
   <w:num w:numId="2" w16cid:durableId="182208000">
-    <w:abstractNumId w:val="12"/>
+    <w:abstractNumId w:val="13"/>
   </w:num>
   <w:num w:numId="3" w16cid:durableId="448204448">
-    <w:abstractNumId w:val="35"/>
+    <w:abstractNumId w:val="37"/>
   </w:num>
   <w:num w:numId="4" w16cid:durableId="589392206">
-    <w:abstractNumId w:val="51"/>
+    <w:abstractNumId w:val="53"/>
   </w:num>
   <w:num w:numId="5" w16cid:durableId="1687292339">
-    <w:abstractNumId w:val="37"/>
+    <w:abstractNumId w:val="39"/>
   </w:num>
   <w:num w:numId="6" w16cid:durableId="241568298">
-    <w:abstractNumId w:val="58"/>
+    <w:abstractNumId w:val="60"/>
   </w:num>
   <w:num w:numId="7" w16cid:durableId="1040126964">
-    <w:abstractNumId w:val="26"/>
+    <w:abstractNumId w:val="28"/>
   </w:num>
   <w:num w:numId="8" w16cid:durableId="1883710974">
     <w:abstractNumId w:val="4"/>
   </w:num>
   <w:num w:numId="9" w16cid:durableId="625817447">
-    <w:abstractNumId w:val="21"/>
+    <w:abstractNumId w:val="22"/>
   </w:num>
   <w:num w:numId="10" w16cid:durableId="1203714859">
+    <w:abstractNumId w:val="36"/>
+  </w:num>
+  <w:num w:numId="11" w16cid:durableId="1551457073">
+    <w:abstractNumId w:val="64"/>
+  </w:num>
+  <w:num w:numId="12" w16cid:durableId="327367113">
+    <w:abstractNumId w:val="12"/>
+  </w:num>
+  <w:num w:numId="13" w16cid:durableId="1496384000">
+    <w:abstractNumId w:val="38"/>
+  </w:num>
+  <w:num w:numId="14" w16cid:durableId="928539840">
+    <w:abstractNumId w:val="15"/>
+  </w:num>
+  <w:num w:numId="15" w16cid:durableId="61146579">
+    <w:abstractNumId w:val="58"/>
+  </w:num>
+  <w:num w:numId="16" w16cid:durableId="144862635">
+    <w:abstractNumId w:val="69"/>
+  </w:num>
+  <w:num w:numId="17" w16cid:durableId="1241328082">
+    <w:abstractNumId w:val="46"/>
+  </w:num>
+  <w:num w:numId="18" w16cid:durableId="1664970944">
+    <w:abstractNumId w:val="65"/>
+  </w:num>
+  <w:num w:numId="19" w16cid:durableId="1386298641">
+    <w:abstractNumId w:val="43"/>
+  </w:num>
+  <w:num w:numId="20" w16cid:durableId="372315384">
+    <w:abstractNumId w:val="63"/>
+  </w:num>
+  <w:num w:numId="21" w16cid:durableId="397630779">
     <w:abstractNumId w:val="34"/>
   </w:num>
-  <w:num w:numId="11" w16cid:durableId="1551457073">
-    <w:abstractNumId w:val="62"/>
-  </w:num>
-  <w:num w:numId="12" w16cid:durableId="327367113">
-    <w:abstractNumId w:val="11"/>
-  </w:num>
-  <w:num w:numId="13" w16cid:durableId="1496384000">
-    <w:abstractNumId w:val="36"/>
-  </w:num>
-  <w:num w:numId="14" w16cid:durableId="928539840">
-    <w:abstractNumId w:val="14"/>
-  </w:num>
-  <w:num w:numId="15" w16cid:durableId="61146579">
-    <w:abstractNumId w:val="56"/>
-  </w:num>
-  <w:num w:numId="16" w16cid:durableId="144862635">
-    <w:abstractNumId w:val="67"/>
-  </w:num>
-  <w:num w:numId="17" w16cid:durableId="1241328082">
-    <w:abstractNumId w:val="44"/>
-  </w:num>
-  <w:num w:numId="18" w16cid:durableId="1664970944">
-    <w:abstractNumId w:val="63"/>
-  </w:num>
-  <w:num w:numId="19" w16cid:durableId="1386298641">
-    <w:abstractNumId w:val="41"/>
-  </w:num>
-  <w:num w:numId="20" w16cid:durableId="372315384">
-    <w:abstractNumId w:val="61"/>
-  </w:num>
-  <w:num w:numId="21" w16cid:durableId="397630779">
-    <w:abstractNumId w:val="32"/>
-  </w:num>
   <w:num w:numId="22" w16cid:durableId="2126194806">
-    <w:abstractNumId w:val="55"/>
+    <w:abstractNumId w:val="57"/>
   </w:num>
   <w:num w:numId="23" w16cid:durableId="590432820">
-    <w:abstractNumId w:val="52"/>
+    <w:abstractNumId w:val="54"/>
   </w:num>
   <w:num w:numId="24" w16cid:durableId="873082124">
-    <w:abstractNumId w:val="40"/>
+    <w:abstractNumId w:val="42"/>
   </w:num>
   <w:num w:numId="25" w16cid:durableId="1797721662">
     <w:abstractNumId w:val="3"/>
   </w:num>
   <w:num w:numId="26" w16cid:durableId="870610287">
-    <w:abstractNumId w:val="49"/>
+    <w:abstractNumId w:val="51"/>
   </w:num>
   <w:num w:numId="27" w16cid:durableId="1493721524">
-    <w:abstractNumId w:val="65"/>
+    <w:abstractNumId w:val="67"/>
   </w:num>
   <w:num w:numId="28" w16cid:durableId="1223371342">
-    <w:abstractNumId w:val="49"/>
+    <w:abstractNumId w:val="51"/>
     <w:lvlOverride w:ilvl="0">
       <w:startOverride w:val="2"/>
     </w:lvlOverride>
@@ -14377,10 +16085,10 @@
     </w:lvlOverride>
   </w:num>
   <w:num w:numId="29" w16cid:durableId="489754895">
-    <w:abstractNumId w:val="20"/>
+    <w:abstractNumId w:val="21"/>
   </w:num>
   <w:num w:numId="30" w16cid:durableId="127747899">
-    <w:abstractNumId w:val="49"/>
+    <w:abstractNumId w:val="51"/>
     <w:lvlOverride w:ilvl="0">
       <w:startOverride w:val="2"/>
     </w:lvlOverride>
@@ -14410,7 +16118,7 @@
     </w:lvlOverride>
   </w:num>
   <w:num w:numId="31" w16cid:durableId="1500735438">
-    <w:abstractNumId w:val="49"/>
+    <w:abstractNumId w:val="51"/>
     <w:lvlOverride w:ilvl="0">
       <w:startOverride w:val="2"/>
     </w:lvlOverride>
@@ -14440,127 +16148,133 @@
     </w:lvlOverride>
   </w:num>
   <w:num w:numId="32" w16cid:durableId="1794516396">
-    <w:abstractNumId w:val="64"/>
+    <w:abstractNumId w:val="66"/>
   </w:num>
   <w:num w:numId="33" w16cid:durableId="787629354">
-    <w:abstractNumId w:val="19"/>
+    <w:abstractNumId w:val="20"/>
   </w:num>
   <w:num w:numId="34" w16cid:durableId="1605266178">
-    <w:abstractNumId w:val="28"/>
+    <w:abstractNumId w:val="30"/>
   </w:num>
   <w:num w:numId="35" w16cid:durableId="501506542">
-    <w:abstractNumId w:val="57"/>
+    <w:abstractNumId w:val="59"/>
   </w:num>
   <w:num w:numId="36" w16cid:durableId="436608689">
-    <w:abstractNumId w:val="33"/>
+    <w:abstractNumId w:val="35"/>
   </w:num>
   <w:num w:numId="37" w16cid:durableId="1960254393">
-    <w:abstractNumId w:val="43"/>
+    <w:abstractNumId w:val="45"/>
   </w:num>
   <w:num w:numId="38" w16cid:durableId="2105228508">
-    <w:abstractNumId w:val="5"/>
+    <w:abstractNumId w:val="6"/>
   </w:num>
   <w:num w:numId="39" w16cid:durableId="2048333465">
-    <w:abstractNumId w:val="6"/>
+    <w:abstractNumId w:val="7"/>
   </w:num>
   <w:num w:numId="40" w16cid:durableId="973943508">
-    <w:abstractNumId w:val="24"/>
+    <w:abstractNumId w:val="25"/>
   </w:num>
   <w:num w:numId="41" w16cid:durableId="274601080">
     <w:abstractNumId w:val="1"/>
   </w:num>
   <w:num w:numId="42" w16cid:durableId="1970015626">
+    <w:abstractNumId w:val="10"/>
+  </w:num>
+  <w:num w:numId="43" w16cid:durableId="1440367667">
     <w:abstractNumId w:val="9"/>
   </w:num>
-  <w:num w:numId="43" w16cid:durableId="1440367667">
-    <w:abstractNumId w:val="8"/>
-  </w:num>
   <w:num w:numId="44" w16cid:durableId="1989675226">
-    <w:abstractNumId w:val="50"/>
+    <w:abstractNumId w:val="52"/>
   </w:num>
   <w:num w:numId="45" w16cid:durableId="1330407832">
-    <w:abstractNumId w:val="39"/>
+    <w:abstractNumId w:val="41"/>
   </w:num>
   <w:num w:numId="46" w16cid:durableId="302735173">
-    <w:abstractNumId w:val="31"/>
+    <w:abstractNumId w:val="33"/>
   </w:num>
   <w:num w:numId="47" w16cid:durableId="1507090458">
-    <w:abstractNumId w:val="13"/>
+    <w:abstractNumId w:val="14"/>
   </w:num>
   <w:num w:numId="48" w16cid:durableId="1032418815">
     <w:abstractNumId w:val="2"/>
   </w:num>
   <w:num w:numId="49" w16cid:durableId="972439591">
-    <w:abstractNumId w:val="46"/>
+    <w:abstractNumId w:val="48"/>
   </w:num>
   <w:num w:numId="50" w16cid:durableId="387268603">
-    <w:abstractNumId w:val="7"/>
+    <w:abstractNumId w:val="8"/>
   </w:num>
   <w:num w:numId="51" w16cid:durableId="1666737384">
+    <w:abstractNumId w:val="49"/>
+  </w:num>
+  <w:num w:numId="52" w16cid:durableId="669258960">
+    <w:abstractNumId w:val="31"/>
+  </w:num>
+  <w:num w:numId="53" w16cid:durableId="15889174">
+    <w:abstractNumId w:val="50"/>
+  </w:num>
+  <w:num w:numId="54" w16cid:durableId="4287319">
+    <w:abstractNumId w:val="40"/>
+  </w:num>
+  <w:num w:numId="55" w16cid:durableId="1160386352">
+    <w:abstractNumId w:val="19"/>
+  </w:num>
+  <w:num w:numId="56" w16cid:durableId="1509950037">
+    <w:abstractNumId w:val="11"/>
+  </w:num>
+  <w:num w:numId="57" w16cid:durableId="312949784">
+    <w:abstractNumId w:val="27"/>
+  </w:num>
+  <w:num w:numId="58" w16cid:durableId="553392392">
+    <w:abstractNumId w:val="70"/>
+  </w:num>
+  <w:num w:numId="59" w16cid:durableId="1776637772">
+    <w:abstractNumId w:val="44"/>
+  </w:num>
+  <w:num w:numId="60" w16cid:durableId="652103547">
+    <w:abstractNumId w:val="17"/>
+  </w:num>
+  <w:num w:numId="61" w16cid:durableId="1991254699">
+    <w:abstractNumId w:val="23"/>
+  </w:num>
+  <w:num w:numId="62" w16cid:durableId="702708817">
+    <w:abstractNumId w:val="62"/>
+  </w:num>
+  <w:num w:numId="63" w16cid:durableId="1035157498">
+    <w:abstractNumId w:val="56"/>
+  </w:num>
+  <w:num w:numId="64" w16cid:durableId="34433935">
+    <w:abstractNumId w:val="16"/>
+  </w:num>
+  <w:num w:numId="65" w16cid:durableId="1987201996">
+    <w:abstractNumId w:val="24"/>
+  </w:num>
+  <w:num w:numId="66" w16cid:durableId="1893081286">
     <w:abstractNumId w:val="47"/>
   </w:num>
-  <w:num w:numId="52" w16cid:durableId="669258960">
+  <w:num w:numId="67" w16cid:durableId="1636334269">
+    <w:abstractNumId w:val="68"/>
+  </w:num>
+  <w:num w:numId="68" w16cid:durableId="1084112424">
+    <w:abstractNumId w:val="18"/>
+  </w:num>
+  <w:num w:numId="69" w16cid:durableId="1345746314">
+    <w:abstractNumId w:val="61"/>
+  </w:num>
+  <w:num w:numId="70" w16cid:durableId="2125342839">
+    <w:abstractNumId w:val="55"/>
+  </w:num>
+  <w:num w:numId="71" w16cid:durableId="1866358247">
+    <w:abstractNumId w:val="32"/>
+  </w:num>
+  <w:num w:numId="72" w16cid:durableId="1130973873">
     <w:abstractNumId w:val="29"/>
   </w:num>
-  <w:num w:numId="53" w16cid:durableId="15889174">
-    <w:abstractNumId w:val="48"/>
+  <w:num w:numId="73" w16cid:durableId="1801023999">
+    <w:abstractNumId w:val="5"/>
   </w:num>
-  <w:num w:numId="54" w16cid:durableId="4287319">
-    <w:abstractNumId w:val="38"/>
-  </w:num>
-  <w:num w:numId="55" w16cid:durableId="1160386352">
-    <w:abstractNumId w:val="18"/>
-  </w:num>
-  <w:num w:numId="56" w16cid:durableId="1509950037">
-    <w:abstractNumId w:val="10"/>
-  </w:num>
-  <w:num w:numId="57" w16cid:durableId="312949784">
-    <w:abstractNumId w:val="25"/>
-  </w:num>
-  <w:num w:numId="58" w16cid:durableId="553392392">
-    <w:abstractNumId w:val="68"/>
-  </w:num>
-  <w:num w:numId="59" w16cid:durableId="1776637772">
-    <w:abstractNumId w:val="42"/>
-  </w:num>
-  <w:num w:numId="60" w16cid:durableId="652103547">
-    <w:abstractNumId w:val="16"/>
-  </w:num>
-  <w:num w:numId="61" w16cid:durableId="1991254699">
-    <w:abstractNumId w:val="22"/>
-  </w:num>
-  <w:num w:numId="62" w16cid:durableId="702708817">
-    <w:abstractNumId w:val="60"/>
-  </w:num>
-  <w:num w:numId="63" w16cid:durableId="1035157498">
-    <w:abstractNumId w:val="54"/>
-  </w:num>
-  <w:num w:numId="64" w16cid:durableId="34433935">
-    <w:abstractNumId w:val="15"/>
-  </w:num>
-  <w:num w:numId="65" w16cid:durableId="1987201996">
-    <w:abstractNumId w:val="23"/>
-  </w:num>
-  <w:num w:numId="66" w16cid:durableId="1893081286">
-    <w:abstractNumId w:val="45"/>
-  </w:num>
-  <w:num w:numId="67" w16cid:durableId="1636334269">
-    <w:abstractNumId w:val="66"/>
-  </w:num>
-  <w:num w:numId="68" w16cid:durableId="1084112424">
-    <w:abstractNumId w:val="17"/>
-  </w:num>
-  <w:num w:numId="69" w16cid:durableId="1345746314">
-    <w:abstractNumId w:val="59"/>
-  </w:num>
-  <w:num w:numId="70" w16cid:durableId="2125342839">
-    <w:abstractNumId w:val="53"/>
-  </w:num>
-  <w:num w:numId="71" w16cid:durableId="1866358247">
-    <w:abstractNumId w:val="30"/>
-  </w:num>
-  <w:num w:numId="72" w16cid:durableId="1130973873">
-    <w:abstractNumId w:val="27"/>
+  <w:num w:numId="74" w16cid:durableId="1524173271">
+    <w:abstractNumId w:val="26"/>
   </w:num>
   <w:numIdMacAtCleanup w:val="59"/>
 </w:numbering>

</xml_diff>

<commit_message>
change ecoding and normalization and report
</commit_message>
<xml_diff>
--- a/AI Project - Report.docx
+++ b/AI Project - Report.docx
@@ -998,7 +998,7 @@
           <w:r>
             <w:fldChar w:fldCharType="separate"/>
           </w:r>
-          <w:hyperlink w:anchor="_Toc166961965" w:history="1">
+          <w:hyperlink w:anchor="_Toc167045725" w:history="1">
             <w:r>
               <w:rPr>
                 <w:rStyle w:val="Hyperlink"/>
@@ -1025,7 +1025,7 @@
                 <w:rStyle w:val="Hyperlink"/>
                 <w:noProof/>
               </w:rPr>
-              <w:t>INTRODUCTION</w:t>
+              <w:t>INTRODUCTION (TUYET ANH)</w:t>
             </w:r>
             <w:r>
               <w:rPr>
@@ -1046,7 +1046,7 @@
                 <w:noProof/>
                 <w:webHidden/>
               </w:rPr>
-              <w:instrText xml:space="preserve"> PAGEREF _Toc166961965 \h </w:instrText>
+              <w:instrText xml:space="preserve"> PAGEREF _Toc167045725 \h </w:instrText>
             </w:r>
             <w:r>
               <w:rPr>
@@ -1094,7 +1094,7 @@
               <w14:ligatures w14:val="standardContextual"/>
             </w:rPr>
           </w:pPr>
-          <w:hyperlink w:anchor="_Toc166961966" w:history="1">
+          <w:hyperlink w:anchor="_Toc167045726" w:history="1">
             <w:r>
               <w:rPr>
                 <w:rStyle w:val="Hyperlink"/>
@@ -1119,7 +1119,7 @@
                 <w:rStyle w:val="Hyperlink"/>
                 <w:noProof/>
               </w:rPr>
-              <w:t>Import needed libraries &amp; data</w:t>
+              <w:t>Import needed libraries &amp; dataset.</w:t>
             </w:r>
             <w:r>
               <w:rPr>
@@ -1140,7 +1140,7 @@
                 <w:noProof/>
                 <w:webHidden/>
               </w:rPr>
-              <w:instrText xml:space="preserve"> PAGEREF _Toc166961966 \h </w:instrText>
+              <w:instrText xml:space="preserve"> PAGEREF _Toc167045726 \h </w:instrText>
             </w:r>
             <w:r>
               <w:rPr>
@@ -1188,7 +1188,7 @@
               <w14:ligatures w14:val="standardContextual"/>
             </w:rPr>
           </w:pPr>
-          <w:hyperlink w:anchor="_Toc166961967" w:history="1">
+          <w:hyperlink w:anchor="_Toc167045727" w:history="1">
             <w:r>
               <w:rPr>
                 <w:rStyle w:val="Hyperlink"/>
@@ -1234,7 +1234,7 @@
                 <w:noProof/>
                 <w:webHidden/>
               </w:rPr>
-              <w:instrText xml:space="preserve"> PAGEREF _Toc166961967 \h </w:instrText>
+              <w:instrText xml:space="preserve"> PAGEREF _Toc167045727 \h </w:instrText>
             </w:r>
             <w:r>
               <w:rPr>
@@ -1282,7 +1282,7 @@
               <w14:ligatures w14:val="standardContextual"/>
             </w:rPr>
           </w:pPr>
-          <w:hyperlink w:anchor="_Toc166961968" w:history="1">
+          <w:hyperlink w:anchor="_Toc167045728" w:history="1">
             <w:r>
               <w:rPr>
                 <w:rStyle w:val="Hyperlink"/>
@@ -1328,7 +1328,7 @@
                 <w:noProof/>
                 <w:webHidden/>
               </w:rPr>
-              <w:instrText xml:space="preserve"> PAGEREF _Toc166961968 \h </w:instrText>
+              <w:instrText xml:space="preserve"> PAGEREF _Toc167045728 \h </w:instrText>
             </w:r>
             <w:r>
               <w:rPr>
@@ -1348,7 +1348,7 @@
                 <w:noProof/>
                 <w:webHidden/>
               </w:rPr>
-              <w:t>3</w:t>
+              <w:t>6</w:t>
             </w:r>
             <w:r>
               <w:rPr>
@@ -1378,7 +1378,7 @@
               <w14:ligatures w14:val="standardContextual"/>
             </w:rPr>
           </w:pPr>
-          <w:hyperlink w:anchor="_Toc166961969" w:history="1">
+          <w:hyperlink w:anchor="_Toc167045729" w:history="1">
             <w:r>
               <w:rPr>
                 <w:rStyle w:val="Hyperlink"/>
@@ -1426,7 +1426,7 @@
                 <w:noProof/>
                 <w:webHidden/>
               </w:rPr>
-              <w:instrText xml:space="preserve"> PAGEREF _Toc166961969 \h </w:instrText>
+              <w:instrText xml:space="preserve"> PAGEREF _Toc167045729 \h </w:instrText>
             </w:r>
             <w:r>
               <w:rPr>
@@ -1446,7 +1446,7 @@
                 <w:noProof/>
                 <w:webHidden/>
               </w:rPr>
-              <w:t>4</w:t>
+              <w:t>8</w:t>
             </w:r>
             <w:r>
               <w:rPr>
@@ -1474,7 +1474,7 @@
               <w14:ligatures w14:val="standardContextual"/>
             </w:rPr>
           </w:pPr>
-          <w:hyperlink w:anchor="_Toc166961970" w:history="1">
+          <w:hyperlink w:anchor="_Toc167045730" w:history="1">
             <w:r>
               <w:rPr>
                 <w:rStyle w:val="Hyperlink"/>
@@ -1522,7 +1522,7 @@
                 <w:noProof/>
                 <w:webHidden/>
               </w:rPr>
-              <w:instrText xml:space="preserve"> PAGEREF _Toc166961970 \h </w:instrText>
+              <w:instrText xml:space="preserve"> PAGEREF _Toc167045730 \h </w:instrText>
             </w:r>
             <w:r>
               <w:rPr>
@@ -1542,7 +1542,7 @@
                 <w:noProof/>
                 <w:webHidden/>
               </w:rPr>
-              <w:t>4</w:t>
+              <w:t>8</w:t>
             </w:r>
             <w:r>
               <w:rPr>
@@ -1570,7 +1570,7 @@
               <w14:ligatures w14:val="standardContextual"/>
             </w:rPr>
           </w:pPr>
-          <w:hyperlink w:anchor="_Toc166961971" w:history="1">
+          <w:hyperlink w:anchor="_Toc167045731" w:history="1">
             <w:r>
               <w:rPr>
                 <w:rStyle w:val="Hyperlink"/>
@@ -1619,7 +1619,7 @@
                 <w:noProof/>
                 <w:webHidden/>
               </w:rPr>
-              <w:instrText xml:space="preserve"> PAGEREF _Toc166961971 \h </w:instrText>
+              <w:instrText xml:space="preserve"> PAGEREF _Toc167045731 \h </w:instrText>
             </w:r>
             <w:r>
               <w:rPr>
@@ -1639,7 +1639,7 @@
                 <w:noProof/>
                 <w:webHidden/>
               </w:rPr>
-              <w:t>4</w:t>
+              <w:t>8</w:t>
             </w:r>
             <w:r>
               <w:rPr>
@@ -1667,7 +1667,7 @@
               <w14:ligatures w14:val="standardContextual"/>
             </w:rPr>
           </w:pPr>
-          <w:hyperlink w:anchor="_Toc166961972" w:history="1">
+          <w:hyperlink w:anchor="_Toc167045732" w:history="1">
             <w:r>
               <w:rPr>
                 <w:rStyle w:val="Hyperlink"/>
@@ -1716,7 +1716,7 @@
                 <w:noProof/>
                 <w:webHidden/>
               </w:rPr>
-              <w:instrText xml:space="preserve"> PAGEREF _Toc166961972 \h </w:instrText>
+              <w:instrText xml:space="preserve"> PAGEREF _Toc167045732 \h </w:instrText>
             </w:r>
             <w:r>
               <w:rPr>
@@ -1736,7 +1736,7 @@
                 <w:noProof/>
                 <w:webHidden/>
               </w:rPr>
-              <w:t>4</w:t>
+              <w:t>9</w:t>
             </w:r>
             <w:r>
               <w:rPr>
@@ -1766,7 +1766,7 @@
               <w14:ligatures w14:val="standardContextual"/>
             </w:rPr>
           </w:pPr>
-          <w:hyperlink w:anchor="_Toc166961973" w:history="1">
+          <w:hyperlink w:anchor="_Toc167045733" w:history="1">
             <w:r>
               <w:rPr>
                 <w:rStyle w:val="Hyperlink"/>
@@ -1817,7 +1817,7 @@
                 <w:noProof/>
                 <w:webHidden/>
               </w:rPr>
-              <w:instrText xml:space="preserve"> PAGEREF _Toc166961973 \h </w:instrText>
+              <w:instrText xml:space="preserve"> PAGEREF _Toc167045733 \h </w:instrText>
             </w:r>
             <w:r>
               <w:rPr>
@@ -1837,7 +1837,7 @@
                 <w:noProof/>
                 <w:webHidden/>
               </w:rPr>
-              <w:t>5</w:t>
+              <w:t>10</w:t>
             </w:r>
             <w:r>
               <w:rPr>
@@ -1864,7 +1864,7 @@
               <w14:ligatures w14:val="standardContextual"/>
             </w:rPr>
           </w:pPr>
-          <w:hyperlink w:anchor="_Toc166961974" w:history="1">
+          <w:hyperlink w:anchor="_Toc167045734" w:history="1">
             <w:r>
               <w:rPr>
                 <w:rStyle w:val="Hyperlink"/>
@@ -1894,7 +1894,7 @@
                 <w:noProof/>
                 <w:webHidden/>
               </w:rPr>
-              <w:instrText xml:space="preserve"> PAGEREF _Toc166961974 \h </w:instrText>
+              <w:instrText xml:space="preserve"> PAGEREF _Toc167045734 \h </w:instrText>
             </w:r>
             <w:r>
               <w:rPr>
@@ -1914,7 +1914,7 @@
                 <w:noProof/>
                 <w:webHidden/>
               </w:rPr>
-              <w:t>5</w:t>
+              <w:t>10</w:t>
             </w:r>
             <w:r>
               <w:rPr>
@@ -1941,7 +1941,7 @@
               <w14:ligatures w14:val="standardContextual"/>
             </w:rPr>
           </w:pPr>
-          <w:hyperlink w:anchor="_Toc166961975" w:history="1">
+          <w:hyperlink w:anchor="_Toc167045735" w:history="1">
             <w:r>
               <w:rPr>
                 <w:rStyle w:val="Hyperlink"/>
@@ -1986,7 +1986,7 @@
                 <w:noProof/>
                 <w:webHidden/>
               </w:rPr>
-              <w:instrText xml:space="preserve"> PAGEREF _Toc166961975 \h </w:instrText>
+              <w:instrText xml:space="preserve"> PAGEREF _Toc167045735 \h </w:instrText>
             </w:r>
             <w:r>
               <w:rPr>
@@ -2006,7 +2006,7 @@
                 <w:noProof/>
                 <w:webHidden/>
               </w:rPr>
-              <w:t>5</w:t>
+              <w:t>10</w:t>
             </w:r>
             <w:r>
               <w:rPr>
@@ -2036,7 +2036,7 @@
               <w14:ligatures w14:val="standardContextual"/>
             </w:rPr>
           </w:pPr>
-          <w:hyperlink w:anchor="_Toc166961976" w:history="1">
+          <w:hyperlink w:anchor="_Toc167045736" w:history="1">
             <w:r>
               <w:rPr>
                 <w:rStyle w:val="Hyperlink"/>
@@ -2086,7 +2086,7 @@
                 <w:noProof/>
                 <w:webHidden/>
               </w:rPr>
-              <w:instrText xml:space="preserve"> PAGEREF _Toc166961976 \h </w:instrText>
+              <w:instrText xml:space="preserve"> PAGEREF _Toc167045736 \h </w:instrText>
             </w:r>
             <w:r>
               <w:rPr>
@@ -2106,7 +2106,7 @@
                 <w:noProof/>
                 <w:webHidden/>
               </w:rPr>
-              <w:t>7</w:t>
+              <w:t>12</w:t>
             </w:r>
             <w:r>
               <w:rPr>
@@ -2121,7 +2121,6 @@
           <w:pPr>
             <w:pStyle w:val="TOC2"/>
             <w:tabs>
-              <w:tab w:val="left" w:pos="660"/>
               <w:tab w:val="right" w:leader="dot" w:pos="9016"/>
             </w:tabs>
             <w:rPr>
@@ -2134,26 +2133,15 @@
               <w14:ligatures w14:val="standardContextual"/>
             </w:rPr>
           </w:pPr>
-          <w:hyperlink w:anchor="_Toc166961977" w:history="1">
+          <w:hyperlink w:anchor="_Toc167045737" w:history="1">
             <w:r>
               <w:rPr>
                 <w:rStyle w:val="Hyperlink"/>
                 <w:noProof/>
                 <w:highlight w:val="white"/>
+                <w:lang w:val="vi-VN"/>
               </w:rPr>
-              <w:t>1</w:t>
-            </w:r>
-            <w:r>
-              <w:rPr>
-                <w:rFonts w:cstheme="minorBidi"/>
-                <w:smallCaps w:val="0"/>
-                <w:noProof/>
-                <w:kern w:val="2"/>
-                <w:sz w:val="24"/>
-                <w:szCs w:val="24"/>
-                <w14:ligatures w14:val="standardContextual"/>
-              </w:rPr>
-              <w:tab/>
+              <w:t xml:space="preserve">1. </w:t>
             </w:r>
             <w:r>
               <w:rPr>
@@ -2182,7 +2170,7 @@
                 <w:noProof/>
                 <w:webHidden/>
               </w:rPr>
-              <w:instrText xml:space="preserve"> PAGEREF _Toc166961977 \h </w:instrText>
+              <w:instrText xml:space="preserve"> PAGEREF _Toc167045737 \h </w:instrText>
             </w:r>
             <w:r>
               <w:rPr>
@@ -2202,7 +2190,7 @@
                 <w:noProof/>
                 <w:webHidden/>
               </w:rPr>
-              <w:t>7</w:t>
+              <w:t>12</w:t>
             </w:r>
             <w:r>
               <w:rPr>
@@ -2217,7 +2205,6 @@
           <w:pPr>
             <w:pStyle w:val="TOC2"/>
             <w:tabs>
-              <w:tab w:val="left" w:pos="660"/>
               <w:tab w:val="right" w:leader="dot" w:pos="9016"/>
             </w:tabs>
             <w:rPr>
@@ -2230,26 +2217,15 @@
               <w14:ligatures w14:val="standardContextual"/>
             </w:rPr>
           </w:pPr>
-          <w:hyperlink w:anchor="_Toc166961978" w:history="1">
+          <w:hyperlink w:anchor="_Toc167045738" w:history="1">
             <w:r>
               <w:rPr>
                 <w:rStyle w:val="Hyperlink"/>
                 <w:noProof/>
                 <w:highlight w:val="white"/>
+                <w:lang w:val="vi-VN"/>
               </w:rPr>
-              <w:t>2</w:t>
-            </w:r>
-            <w:r>
-              <w:rPr>
-                <w:rFonts w:cstheme="minorBidi"/>
-                <w:smallCaps w:val="0"/>
-                <w:noProof/>
-                <w:kern w:val="2"/>
-                <w:sz w:val="24"/>
-                <w:szCs w:val="24"/>
-                <w14:ligatures w14:val="standardContextual"/>
-              </w:rPr>
-              <w:tab/>
+              <w:t xml:space="preserve">2. </w:t>
             </w:r>
             <w:r>
               <w:rPr>
@@ -2278,7 +2254,7 @@
                 <w:noProof/>
                 <w:webHidden/>
               </w:rPr>
-              <w:instrText xml:space="preserve"> PAGEREF _Toc166961978 \h </w:instrText>
+              <w:instrText xml:space="preserve"> PAGEREF _Toc167045738 \h </w:instrText>
             </w:r>
             <w:r>
               <w:rPr>
@@ -2298,7 +2274,7 @@
                 <w:noProof/>
                 <w:webHidden/>
               </w:rPr>
-              <w:t>7</w:t>
+              <w:t>12</w:t>
             </w:r>
             <w:r>
               <w:rPr>
@@ -2328,7 +2304,7 @@
               <w14:ligatures w14:val="standardContextual"/>
             </w:rPr>
           </w:pPr>
-          <w:hyperlink w:anchor="_Toc166961979" w:history="1">
+          <w:hyperlink w:anchor="_Toc167045739" w:history="1">
             <w:r>
               <w:rPr>
                 <w:rStyle w:val="Hyperlink"/>
@@ -2378,7 +2354,7 @@
                 <w:noProof/>
                 <w:webHidden/>
               </w:rPr>
-              <w:instrText xml:space="preserve"> PAGEREF _Toc166961979 \h </w:instrText>
+              <w:instrText xml:space="preserve"> PAGEREF _Toc167045739 \h </w:instrText>
             </w:r>
             <w:r>
               <w:rPr>
@@ -2398,7 +2374,261 @@
                 <w:noProof/>
                 <w:webHidden/>
               </w:rPr>
-              <w:t>9</w:t>
+              <w:t>13</w:t>
+            </w:r>
+            <w:r>
+              <w:rPr>
+                <w:noProof/>
+                <w:webHidden/>
+              </w:rPr>
+              <w:fldChar w:fldCharType="end"/>
+            </w:r>
+          </w:hyperlink>
+        </w:p>
+        <w:p>
+          <w:pPr>
+            <w:pStyle w:val="TOC1"/>
+            <w:tabs>
+              <w:tab w:val="left" w:pos="660"/>
+              <w:tab w:val="right" w:leader="dot" w:pos="9016"/>
+            </w:tabs>
+            <w:rPr>
+              <w:rFonts w:cstheme="minorBidi"/>
+              <w:b w:val="0"/>
+              <w:bCs w:val="0"/>
+              <w:caps w:val="0"/>
+              <w:noProof/>
+              <w:kern w:val="2"/>
+              <w:sz w:val="24"/>
+              <w:szCs w:val="24"/>
+              <w14:ligatures w14:val="standardContextual"/>
+            </w:rPr>
+          </w:pPr>
+          <w:hyperlink w:anchor="_Toc167045740" w:history="1">
+            <w:r>
+              <w:rPr>
+                <w:rStyle w:val="Hyperlink"/>
+                <w:noProof/>
+                <w:lang w:val="vi-VN"/>
+              </w:rPr>
+              <w:t>VI.</w:t>
+            </w:r>
+            <w:r>
+              <w:rPr>
+                <w:rFonts w:cstheme="minorBidi"/>
+                <w:b w:val="0"/>
+                <w:bCs w:val="0"/>
+                <w:caps w:val="0"/>
+                <w:noProof/>
+                <w:kern w:val="2"/>
+                <w:sz w:val="24"/>
+                <w:szCs w:val="24"/>
+                <w14:ligatures w14:val="standardContextual"/>
+              </w:rPr>
+              <w:tab/>
+            </w:r>
+            <w:r>
+              <w:rPr>
+                <w:rStyle w:val="Hyperlink"/>
+                <w:noProof/>
+                <w:lang w:val="vi-VN"/>
+              </w:rPr>
+              <w:t>References</w:t>
+            </w:r>
+            <w:r>
+              <w:rPr>
+                <w:noProof/>
+                <w:webHidden/>
+              </w:rPr>
+              <w:tab/>
+            </w:r>
+            <w:r>
+              <w:rPr>
+                <w:noProof/>
+                <w:webHidden/>
+              </w:rPr>
+              <w:fldChar w:fldCharType="begin"/>
+            </w:r>
+            <w:r>
+              <w:rPr>
+                <w:noProof/>
+                <w:webHidden/>
+              </w:rPr>
+              <w:instrText xml:space="preserve"> PAGEREF _Toc167045740 \h </w:instrText>
+            </w:r>
+            <w:r>
+              <w:rPr>
+                <w:noProof/>
+                <w:webHidden/>
+              </w:rPr>
+            </w:r>
+            <w:r>
+              <w:rPr>
+                <w:noProof/>
+                <w:webHidden/>
+              </w:rPr>
+              <w:fldChar w:fldCharType="separate"/>
+            </w:r>
+            <w:r>
+              <w:rPr>
+                <w:noProof/>
+                <w:webHidden/>
+              </w:rPr>
+              <w:t>14</w:t>
+            </w:r>
+            <w:r>
+              <w:rPr>
+                <w:noProof/>
+                <w:webHidden/>
+              </w:rPr>
+              <w:fldChar w:fldCharType="end"/>
+            </w:r>
+          </w:hyperlink>
+        </w:p>
+        <w:p>
+          <w:pPr>
+            <w:pStyle w:val="TOC1"/>
+            <w:tabs>
+              <w:tab w:val="right" w:leader="dot" w:pos="9016"/>
+            </w:tabs>
+            <w:rPr>
+              <w:rFonts w:cstheme="minorBidi"/>
+              <w:b w:val="0"/>
+              <w:bCs w:val="0"/>
+              <w:caps w:val="0"/>
+              <w:noProof/>
+              <w:kern w:val="2"/>
+              <w:sz w:val="24"/>
+              <w:szCs w:val="24"/>
+              <w14:ligatures w14:val="standardContextual"/>
+            </w:rPr>
+          </w:pPr>
+          <w:hyperlink w:anchor="_Toc167045741" w:history="1">
+            <w:r>
+              <w:rPr>
+                <w:rStyle w:val="Hyperlink"/>
+                <w:noProof/>
+                <w:lang w:val="vi-VN"/>
+              </w:rPr>
+              <w:t>VII.</w:t>
+            </w:r>
+            <w:r>
+              <w:rPr>
+                <w:noProof/>
+                <w:webHidden/>
+              </w:rPr>
+              <w:tab/>
+            </w:r>
+            <w:r>
+              <w:rPr>
+                <w:noProof/>
+                <w:webHidden/>
+              </w:rPr>
+              <w:fldChar w:fldCharType="begin"/>
+            </w:r>
+            <w:r>
+              <w:rPr>
+                <w:noProof/>
+                <w:webHidden/>
+              </w:rPr>
+              <w:instrText xml:space="preserve"> PAGEREF _Toc167045741 \h </w:instrText>
+            </w:r>
+            <w:r>
+              <w:rPr>
+                <w:noProof/>
+                <w:webHidden/>
+              </w:rPr>
+            </w:r>
+            <w:r>
+              <w:rPr>
+                <w:noProof/>
+                <w:webHidden/>
+              </w:rPr>
+              <w:fldChar w:fldCharType="separate"/>
+            </w:r>
+            <w:r>
+              <w:rPr>
+                <w:noProof/>
+                <w:webHidden/>
+              </w:rPr>
+              <w:t>15</w:t>
+            </w:r>
+            <w:r>
+              <w:rPr>
+                <w:noProof/>
+                <w:webHidden/>
+              </w:rPr>
+              <w:fldChar w:fldCharType="end"/>
+            </w:r>
+          </w:hyperlink>
+        </w:p>
+        <w:p>
+          <w:pPr>
+            <w:pStyle w:val="TOC1"/>
+            <w:tabs>
+              <w:tab w:val="right" w:leader="dot" w:pos="9016"/>
+            </w:tabs>
+            <w:rPr>
+              <w:rFonts w:cstheme="minorBidi"/>
+              <w:b w:val="0"/>
+              <w:bCs w:val="0"/>
+              <w:caps w:val="0"/>
+              <w:noProof/>
+              <w:kern w:val="2"/>
+              <w:sz w:val="24"/>
+              <w:szCs w:val="24"/>
+              <w14:ligatures w14:val="standardContextual"/>
+            </w:rPr>
+          </w:pPr>
+          <w:hyperlink w:anchor="_Toc167045742" w:history="1">
+            <w:r>
+              <w:rPr>
+                <w:rStyle w:val="Hyperlink"/>
+                <w:noProof/>
+                <w:lang w:val="vi-VN"/>
+              </w:rPr>
+              <w:t>VIII.</w:t>
+            </w:r>
+            <w:r>
+              <w:rPr>
+                <w:noProof/>
+                <w:webHidden/>
+              </w:rPr>
+              <w:tab/>
+            </w:r>
+            <w:r>
+              <w:rPr>
+                <w:noProof/>
+                <w:webHidden/>
+              </w:rPr>
+              <w:fldChar w:fldCharType="begin"/>
+            </w:r>
+            <w:r>
+              <w:rPr>
+                <w:noProof/>
+                <w:webHidden/>
+              </w:rPr>
+              <w:instrText xml:space="preserve"> PAGEREF _Toc167045742 \h </w:instrText>
+            </w:r>
+            <w:r>
+              <w:rPr>
+                <w:noProof/>
+                <w:webHidden/>
+              </w:rPr>
+            </w:r>
+            <w:r>
+              <w:rPr>
+                <w:noProof/>
+                <w:webHidden/>
+              </w:rPr>
+              <w:fldChar w:fldCharType="separate"/>
+            </w:r>
+            <w:r>
+              <w:rPr>
+                <w:noProof/>
+                <w:webHidden/>
+              </w:rPr>
+              <w:t>16</w:t>
             </w:r>
             <w:r>
               <w:rPr>
@@ -2459,34 +2689,29 @@
       <w:pPr>
         <w:pStyle w:val="Heading1"/>
       </w:pPr>
-      <w:bookmarkStart w:id="2" w:name="_Toc166961965"/>
+      <w:bookmarkStart w:id="2" w:name="_Toc167045725"/>
       <w:r>
         <w:lastRenderedPageBreak/>
         <w:t>INTRODUCTION</w:t>
       </w:r>
+      <w:r>
+        <w:t xml:space="preserve"> (TUYET ANH)</w:t>
+      </w:r>
       <w:bookmarkEnd w:id="2"/>
-      <w:r>
-        <w:t xml:space="preserve"> (TUYET ANH)</w:t>
-      </w:r>
     </w:p>
     <w:p>
       <w:pPr>
         <w:pStyle w:val="Heading2"/>
         <w:ind w:left="1276"/>
       </w:pPr>
-      <w:bookmarkStart w:id="3" w:name="_Toc166961966"/>
-      <w:proofErr w:type="gramStart"/>
-      <w:r>
-        <w:t>Import needed</w:t>
-      </w:r>
-      <w:proofErr w:type="gramEnd"/>
-      <w:r>
-        <w:t xml:space="preserve"> libraries &amp; data</w:t>
+      <w:bookmarkStart w:id="3" w:name="_Toc167045726"/>
+      <w:r>
+        <w:t>Import needed libraries &amp; data</w:t>
+      </w:r>
+      <w:r>
+        <w:t>set.</w:t>
       </w:r>
       <w:bookmarkEnd w:id="3"/>
-      <w:r>
-        <w:t>set.</w:t>
-      </w:r>
     </w:p>
     <w:p>
       <w:pPr>
@@ -4208,7 +4433,7 @@
         <w:pStyle w:val="Heading2"/>
         <w:ind w:left="1276" w:hanging="567"/>
       </w:pPr>
-      <w:bookmarkStart w:id="4" w:name="_Toc166961967"/>
+      <w:bookmarkStart w:id="4" w:name="_Toc167045727"/>
       <w:r>
         <w:t>Description</w:t>
       </w:r>
@@ -4548,15 +4773,7 @@
         </w:numPr>
       </w:pPr>
       <w:r>
-        <w:t xml:space="preserve">In conclusion, it seems to be a task as a classification problem in supervised learning based on two main criteria. Firstly, the target output is categorical - 2 classes (heart disease / normal). Then, </w:t>
-      </w:r>
-      <w:proofErr w:type="gramStart"/>
-      <w:r>
-        <w:t>accessing to</w:t>
-      </w:r>
-      <w:proofErr w:type="gramEnd"/>
-      <w:r>
-        <w:t xml:space="preserve"> a labeled dataset for training. </w:t>
+        <w:t xml:space="preserve">In conclusion, it seems to be a task as a classification problem in supervised learning based on two main criteria. Firstly, the target output is categorical - 2 classes (heart disease / normal). Then, accessing to a labeled dataset for training. </w:t>
       </w:r>
     </w:p>
     <w:p>
@@ -4695,13 +4912,8 @@
           <w:numId w:val="71"/>
         </w:numPr>
       </w:pPr>
-      <w:proofErr w:type="gramStart"/>
-      <w:r>
-        <w:t>Dataset</w:t>
-      </w:r>
-      <w:proofErr w:type="gramEnd"/>
-      <w:r>
-        <w:t xml:space="preserve"> record</w:t>
+      <w:r>
+        <w:t>Dataset record</w:t>
       </w:r>
       <w:r>
         <w:t>s</w:t>
@@ -4803,15 +5015,7 @@
         </w:numPr>
       </w:pPr>
       <w:r>
-        <w:t xml:space="preserve">It is </w:t>
-      </w:r>
-      <w:proofErr w:type="gramStart"/>
-      <w:r>
-        <w:t>easily</w:t>
-      </w:r>
-      <w:proofErr w:type="gramEnd"/>
-      <w:r>
-        <w:t xml:space="preserve"> to get </w:t>
+        <w:t xml:space="preserve">It is easily to get </w:t>
       </w:r>
       <w:r>
         <w:t>a comprehensive statistical summary of</w:t>
@@ -4973,15 +5177,7 @@
         <w:t xml:space="preserve"> all numerical input variables need to be scaled</w:t>
       </w:r>
       <w:r>
-        <w:t xml:space="preserve"> which </w:t>
-      </w:r>
-      <w:proofErr w:type="gramStart"/>
-      <w:r>
-        <w:t>help</w:t>
-      </w:r>
-      <w:proofErr w:type="gramEnd"/>
-      <w:r>
-        <w:t xml:space="preserve"> to reduce</w:t>
+        <w:t xml:space="preserve"> which help to reduce</w:t>
       </w:r>
       <w:r>
         <w:t xml:space="preserve"> biased results</w:t>
@@ -5089,7 +5285,7 @@
       <w:pPr>
         <w:pStyle w:val="Heading2"/>
       </w:pPr>
-      <w:bookmarkStart w:id="5" w:name="_Toc166961968"/>
+      <w:bookmarkStart w:id="5" w:name="_Toc167045728"/>
       <w:r>
         <w:t>Visualization</w:t>
       </w:r>
@@ -6170,7 +6366,7 @@
           <w:szCs w:val="24"/>
         </w:rPr>
       </w:pPr>
-      <w:bookmarkStart w:id="7" w:name="_Toc166961969"/>
+      <w:bookmarkStart w:id="7" w:name="_Toc167045729"/>
       <w:r>
         <w:rPr>
           <w:rStyle w:val="Heading1Char"/>
@@ -6194,7 +6390,7 @@
           <w:highlight w:val="white"/>
         </w:rPr>
       </w:pPr>
-      <w:bookmarkStart w:id="8" w:name="_Toc166961970"/>
+      <w:bookmarkStart w:id="8" w:name="_Toc167045730"/>
       <w:r>
         <w:rPr>
           <w:color w:val="1F497D" w:themeColor="text2"/>
@@ -6307,7 +6503,7 @@
           <w:highlight w:val="white"/>
         </w:rPr>
       </w:pPr>
-      <w:bookmarkStart w:id="9" w:name="_Toc166961971"/>
+      <w:bookmarkStart w:id="9" w:name="_Toc167045731"/>
       <w:r>
         <w:rPr>
           <w:rStyle w:val="Heading2Char"/>
@@ -6348,14 +6544,11 @@
         </w:rPr>
       </w:pPr>
       <w:r>
-        <w:rPr>
-          <w:noProof/>
-        </w:rPr>
         <w:drawing>
-          <wp:inline distT="0" distB="0" distL="0" distR="0" wp14:anchorId="236C4C77" wp14:editId="0CBE350B">
-            <wp:extent cx="5731510" cy="996315"/>
-            <wp:effectExtent l="0" t="0" r="2540" b="0"/>
-            <wp:docPr id="1288170407" name="Picture 1" descr="A screenshot of a computer&#10;&#10;Description automatically generated"/>
+          <wp:inline distT="0" distB="0" distL="0" distR="0" wp14:anchorId="2BA9A9D5" wp14:editId="74CD8285">
+            <wp:extent cx="5731510" cy="965200"/>
+            <wp:effectExtent l="0" t="0" r="2540" b="6350"/>
+            <wp:docPr id="1844162297" name="Picture 1" descr="A screenshot of a computer&#10;&#10;Description automatically generated"/>
             <wp:cNvGraphicFramePr>
               <a:graphicFrameLocks xmlns:a="http://schemas.openxmlformats.org/drawingml/2006/main" noChangeAspect="1"/>
             </wp:cNvGraphicFramePr>
@@ -6363,7 +6556,7 @@
               <a:graphicData uri="http://schemas.openxmlformats.org/drawingml/2006/picture">
                 <pic:pic xmlns:pic="http://schemas.openxmlformats.org/drawingml/2006/picture">
                   <pic:nvPicPr>
-                    <pic:cNvPr id="1288170407" name="Picture 1" descr="A screenshot of a computer&#10;&#10;Description automatically generated"/>
+                    <pic:cNvPr id="1844162297" name="Picture 1" descr="A screenshot of a computer&#10;&#10;Description automatically generated"/>
                     <pic:cNvPicPr/>
                   </pic:nvPicPr>
                   <pic:blipFill>
@@ -6375,7 +6568,7 @@
                   <pic:spPr>
                     <a:xfrm>
                       <a:off x="0" y="0"/>
-                      <a:ext cx="5731510" cy="996315"/>
+                      <a:ext cx="5731510" cy="965200"/>
                     </a:xfrm>
                     <a:prstGeom prst="rect">
                       <a:avLst/>
@@ -6391,9 +6584,6 @@
     <w:p>
       <w:pPr>
         <w:ind w:left="1286"/>
-        <w:rPr>
-          <w:highlight w:val="white"/>
-        </w:rPr>
       </w:pPr>
       <w:r>
         <w:t xml:space="preserve">This function from the </w:t>
@@ -6431,31 +6621,2594 @@
     </w:p>
     <w:p>
       <w:pPr>
+        <w:ind w:left="1286"/>
+      </w:pPr>
+      <w:r>
+        <w:lastRenderedPageBreak/>
+        <w:t>On the other hand, the “</w:t>
+      </w:r>
+      <w:proofErr w:type="spellStart"/>
+      <w:r>
+        <w:t>ST_Slope</w:t>
+      </w:r>
+      <w:proofErr w:type="spellEnd"/>
+      <w:r>
+        <w:t xml:space="preserve">” is ordered variable which needs to be encoded by Label Encoding method as well as code below: </w:t>
+      </w:r>
+    </w:p>
+    <w:p>
+      <w:pPr>
+        <w:ind w:left="1286"/>
         <w:rPr>
           <w:highlight w:val="white"/>
         </w:rPr>
       </w:pPr>
+      <w:r>
+        <w:drawing>
+          <wp:inline distT="0" distB="0" distL="0" distR="0" wp14:anchorId="516D0527" wp14:editId="600BD8B0">
+            <wp:extent cx="4511431" cy="800169"/>
+            <wp:effectExtent l="0" t="0" r="3810" b="0"/>
+            <wp:docPr id="392751696" name="Picture 1" descr="A screen shot of a computer code&#10;&#10;Description automatically generated"/>
+            <wp:cNvGraphicFramePr>
+              <a:graphicFrameLocks xmlns:a="http://schemas.openxmlformats.org/drawingml/2006/main" noChangeAspect="1"/>
+            </wp:cNvGraphicFramePr>
+            <a:graphic xmlns:a="http://schemas.openxmlformats.org/drawingml/2006/main">
+              <a:graphicData uri="http://schemas.openxmlformats.org/drawingml/2006/picture">
+                <pic:pic xmlns:pic="http://schemas.openxmlformats.org/drawingml/2006/picture">
+                  <pic:nvPicPr>
+                    <pic:cNvPr id="392751696" name="Picture 1" descr="A screen shot of a computer code&#10;&#10;Description automatically generated"/>
+                    <pic:cNvPicPr/>
+                  </pic:nvPicPr>
+                  <pic:blipFill>
+                    <a:blip r:embed="rId20"/>
+                    <a:stretch>
+                      <a:fillRect/>
+                    </a:stretch>
+                  </pic:blipFill>
+                  <pic:spPr>
+                    <a:xfrm>
+                      <a:off x="0" y="0"/>
+                      <a:ext cx="4511431" cy="800169"/>
+                    </a:xfrm>
+                    <a:prstGeom prst="rect">
+                      <a:avLst/>
+                    </a:prstGeom>
+                  </pic:spPr>
+                </pic:pic>
+              </a:graphicData>
+            </a:graphic>
+          </wp:inline>
+        </w:drawing>
+      </w:r>
+    </w:p>
+    <w:p>
+      <w:pPr>
+        <w:rPr>
+          <w:highlight w:val="white"/>
+        </w:rPr>
+      </w:pPr>
+      <w:r>
+        <w:drawing>
+          <wp:anchor distT="0" distB="0" distL="114300" distR="114300" simplePos="0" relativeHeight="251668480" behindDoc="0" locked="0" layoutInCell="1" allowOverlap="1" wp14:anchorId="07449AE4" wp14:editId="1A43D56A">
+            <wp:simplePos x="0" y="0"/>
+            <wp:positionH relativeFrom="column">
+              <wp:posOffset>807720</wp:posOffset>
+            </wp:positionH>
+            <wp:positionV relativeFrom="paragraph">
+              <wp:posOffset>295910</wp:posOffset>
+            </wp:positionV>
+            <wp:extent cx="5731510" cy="1004570"/>
+            <wp:effectExtent l="0" t="0" r="2540" b="5080"/>
+            <wp:wrapTopAndBottom/>
+            <wp:docPr id="1763460262" name="Picture 1" descr="A screenshot of a computer&#10;&#10;Description automatically generated"/>
+            <wp:cNvGraphicFramePr>
+              <a:graphicFrameLocks xmlns:a="http://schemas.openxmlformats.org/drawingml/2006/main" noChangeAspect="1"/>
+            </wp:cNvGraphicFramePr>
+            <a:graphic xmlns:a="http://schemas.openxmlformats.org/drawingml/2006/main">
+              <a:graphicData uri="http://schemas.openxmlformats.org/drawingml/2006/picture">
+                <pic:pic xmlns:pic="http://schemas.openxmlformats.org/drawingml/2006/picture">
+                  <pic:nvPicPr>
+                    <pic:cNvPr id="1763460262" name="Picture 1" descr="A screenshot of a computer&#10;&#10;Description automatically generated"/>
+                    <pic:cNvPicPr/>
+                  </pic:nvPicPr>
+                  <pic:blipFill>
+                    <a:blip r:embed="rId21" cstate="print">
+                      <a:extLst>
+                        <a:ext uri="{28A0092B-C50C-407E-A947-70E740481C1C}">
+                          <a14:useLocalDpi xmlns:a14="http://schemas.microsoft.com/office/drawing/2010/main" val="0"/>
+                        </a:ext>
+                      </a:extLst>
+                    </a:blip>
+                    <a:stretch>
+                      <a:fillRect/>
+                    </a:stretch>
+                  </pic:blipFill>
+                  <pic:spPr>
+                    <a:xfrm>
+                      <a:off x="0" y="0"/>
+                      <a:ext cx="5731510" cy="1004570"/>
+                    </a:xfrm>
+                    <a:prstGeom prst="rect">
+                      <a:avLst/>
+                    </a:prstGeom>
+                  </pic:spPr>
+                </pic:pic>
+              </a:graphicData>
+            </a:graphic>
+          </wp:anchor>
+        </w:drawing>
+      </w:r>
+      <w:r>
+        <w:rPr>
+          <w:highlight w:val="white"/>
+        </w:rPr>
+        <w:t xml:space="preserve">After encoding, the dataset covers all numerical features like: </w:t>
+      </w:r>
+    </w:p>
+    <w:p>
+      <w:pPr>
+        <w:rPr>
+          <w:highlight w:val="white"/>
+        </w:rPr>
+      </w:pPr>
     </w:p>
     <w:p>
       <w:pPr>
         <w:pStyle w:val="Heading2"/>
-        <w:rPr>
-          <w:b/>
-          <w:sz w:val="24"/>
-          <w:szCs w:val="24"/>
-          <w:highlight w:val="white"/>
-        </w:rPr>
-      </w:pPr>
-      <w:bookmarkStart w:id="10" w:name="_Toc166961972"/>
-      <w:r>
         <w:rPr>
           <w:rStyle w:val="Heading2Char"/>
           <w:highlight w:val="white"/>
         </w:rPr>
+      </w:pPr>
+      <w:bookmarkStart w:id="10" w:name="_Toc167045732"/>
+      <w:r>
+        <w:rPr>
+          <w:rStyle w:val="Heading2Char"/>
+          <w:highlight w:val="white"/>
+        </w:rPr>
+        <w:t>Normalization</w:t>
+      </w:r>
+      <w:bookmarkEnd w:id="10"/>
+    </w:p>
+    <w:p>
+      <w:pPr>
+        <w:ind w:left="1276"/>
+        <w:rPr>
+          <w:highlight w:val="white"/>
+        </w:rPr>
+      </w:pPr>
+      <w:r>
+        <w:rPr>
+          <w:highlight w:val="white"/>
+        </w:rPr>
+        <w:t>s</w:t>
+      </w:r>
+    </w:p>
+    <w:p>
+      <w:pPr>
+        <w:ind w:left="1276"/>
+        <w:rPr>
+          <w:highlight w:val="white"/>
+        </w:rPr>
+      </w:pPr>
+    </w:p>
+    <w:p>
+      <w:pPr>
+        <w:shd w:val="clear" w:color="auto" w:fill="282A36"/>
+        <w:spacing w:after="0" w:line="285" w:lineRule="atLeast"/>
+        <w:ind w:left="1276"/>
+        <w:rPr>
+          <w:rFonts w:ascii="Consolas" w:eastAsia="Times New Roman" w:hAnsi="Consolas" w:cs="Times New Roman"/>
+          <w:color w:val="F8F8F2"/>
+          <w:sz w:val="21"/>
+          <w:szCs w:val="21"/>
+        </w:rPr>
+      </w:pPr>
+      <w:proofErr w:type="spellStart"/>
+      <w:r>
+        <w:rPr>
+          <w:rFonts w:ascii="Consolas" w:eastAsia="Times New Roman" w:hAnsi="Consolas" w:cs="Times New Roman"/>
+          <w:color w:val="F8F8F2"/>
+          <w:sz w:val="21"/>
+          <w:szCs w:val="21"/>
+        </w:rPr>
+        <w:t>split_index</w:t>
+      </w:r>
+      <w:proofErr w:type="spellEnd"/>
+      <w:r>
+        <w:rPr>
+          <w:rFonts w:ascii="Consolas" w:eastAsia="Times New Roman" w:hAnsi="Consolas" w:cs="Times New Roman"/>
+          <w:color w:val="F8F8F2"/>
+          <w:sz w:val="21"/>
+          <w:szCs w:val="21"/>
+        </w:rPr>
+        <w:t xml:space="preserve"> </w:t>
+      </w:r>
+      <w:r>
+        <w:rPr>
+          <w:rFonts w:ascii="Consolas" w:eastAsia="Times New Roman" w:hAnsi="Consolas" w:cs="Times New Roman"/>
+          <w:color w:val="FF79C6"/>
+          <w:sz w:val="21"/>
+          <w:szCs w:val="21"/>
+        </w:rPr>
+        <w:t>=</w:t>
+      </w:r>
+      <w:r>
+        <w:rPr>
+          <w:rFonts w:ascii="Consolas" w:eastAsia="Times New Roman" w:hAnsi="Consolas" w:cs="Times New Roman"/>
+          <w:color w:val="F8F8F2"/>
+          <w:sz w:val="21"/>
+          <w:szCs w:val="21"/>
+        </w:rPr>
+        <w:t xml:space="preserve"> </w:t>
+      </w:r>
+      <w:r>
+        <w:rPr>
+          <w:rFonts w:ascii="Consolas" w:eastAsia="Times New Roman" w:hAnsi="Consolas" w:cs="Times New Roman"/>
+          <w:color w:val="8BE9FD"/>
+          <w:sz w:val="21"/>
+          <w:szCs w:val="21"/>
+        </w:rPr>
+        <w:t>int</w:t>
+      </w:r>
+      <w:r>
+        <w:rPr>
+          <w:rFonts w:ascii="Consolas" w:eastAsia="Times New Roman" w:hAnsi="Consolas" w:cs="Times New Roman"/>
+          <w:color w:val="F8F8F2"/>
+          <w:sz w:val="21"/>
+          <w:szCs w:val="21"/>
+        </w:rPr>
+        <w:t>(</w:t>
+      </w:r>
+      <w:proofErr w:type="spellStart"/>
+      <w:proofErr w:type="gramStart"/>
+      <w:r>
+        <w:rPr>
+          <w:rFonts w:ascii="Consolas" w:eastAsia="Times New Roman" w:hAnsi="Consolas" w:cs="Times New Roman"/>
+          <w:color w:val="F8F8F2"/>
+          <w:sz w:val="21"/>
+          <w:szCs w:val="21"/>
+        </w:rPr>
+        <w:t>data.shape</w:t>
+      </w:r>
+      <w:proofErr w:type="spellEnd"/>
+      <w:proofErr w:type="gramEnd"/>
+      <w:r>
+        <w:rPr>
+          <w:rFonts w:ascii="Consolas" w:eastAsia="Times New Roman" w:hAnsi="Consolas" w:cs="Times New Roman"/>
+          <w:color w:val="F8F8F2"/>
+          <w:sz w:val="21"/>
+          <w:szCs w:val="21"/>
+        </w:rPr>
+        <w:t>[</w:t>
+      </w:r>
+      <w:r>
+        <w:rPr>
+          <w:rFonts w:ascii="Consolas" w:eastAsia="Times New Roman" w:hAnsi="Consolas" w:cs="Times New Roman"/>
+          <w:color w:val="BD93F9"/>
+          <w:sz w:val="21"/>
+          <w:szCs w:val="21"/>
+        </w:rPr>
+        <w:t>0</w:t>
+      </w:r>
+      <w:r>
+        <w:rPr>
+          <w:rFonts w:ascii="Consolas" w:eastAsia="Times New Roman" w:hAnsi="Consolas" w:cs="Times New Roman"/>
+          <w:color w:val="F8F8F2"/>
+          <w:sz w:val="21"/>
+          <w:szCs w:val="21"/>
+        </w:rPr>
+        <w:t xml:space="preserve">] </w:t>
+      </w:r>
+      <w:r>
+        <w:rPr>
+          <w:rFonts w:ascii="Consolas" w:eastAsia="Times New Roman" w:hAnsi="Consolas" w:cs="Times New Roman"/>
+          <w:color w:val="FF79C6"/>
+          <w:sz w:val="21"/>
+          <w:szCs w:val="21"/>
+        </w:rPr>
+        <w:t>*</w:t>
+      </w:r>
+      <w:r>
+        <w:rPr>
+          <w:rFonts w:ascii="Consolas" w:eastAsia="Times New Roman" w:hAnsi="Consolas" w:cs="Times New Roman"/>
+          <w:color w:val="F8F8F2"/>
+          <w:sz w:val="21"/>
+          <w:szCs w:val="21"/>
+        </w:rPr>
+        <w:t xml:space="preserve"> </w:t>
+      </w:r>
+      <w:r>
+        <w:rPr>
+          <w:rFonts w:ascii="Consolas" w:eastAsia="Times New Roman" w:hAnsi="Consolas" w:cs="Times New Roman"/>
+          <w:color w:val="BD93F9"/>
+          <w:sz w:val="21"/>
+          <w:szCs w:val="21"/>
+        </w:rPr>
+        <w:t>0.9</w:t>
+      </w:r>
+      <w:r>
+        <w:rPr>
+          <w:rFonts w:ascii="Consolas" w:eastAsia="Times New Roman" w:hAnsi="Consolas" w:cs="Times New Roman"/>
+          <w:color w:val="F8F8F2"/>
+          <w:sz w:val="21"/>
+          <w:szCs w:val="21"/>
+        </w:rPr>
+        <w:t xml:space="preserve">) </w:t>
+      </w:r>
+    </w:p>
+    <w:p>
+      <w:pPr>
+        <w:shd w:val="clear" w:color="auto" w:fill="282A36"/>
+        <w:spacing w:after="0" w:line="285" w:lineRule="atLeast"/>
+        <w:ind w:left="1276"/>
+        <w:rPr>
+          <w:rFonts w:ascii="Consolas" w:eastAsia="Times New Roman" w:hAnsi="Consolas" w:cs="Times New Roman"/>
+          <w:color w:val="F8F8F2"/>
+          <w:sz w:val="21"/>
+          <w:szCs w:val="21"/>
+        </w:rPr>
+      </w:pPr>
+    </w:p>
+    <w:p>
+      <w:pPr>
+        <w:shd w:val="clear" w:color="auto" w:fill="282A36"/>
+        <w:spacing w:after="0" w:line="285" w:lineRule="atLeast"/>
+        <w:ind w:left="1276"/>
+        <w:rPr>
+          <w:rFonts w:ascii="Consolas" w:eastAsia="Times New Roman" w:hAnsi="Consolas" w:cs="Times New Roman"/>
+          <w:color w:val="F8F8F2"/>
+          <w:sz w:val="21"/>
+          <w:szCs w:val="21"/>
+        </w:rPr>
+      </w:pPr>
+      <w:r>
+        <w:rPr>
+          <w:rFonts w:ascii="Consolas" w:eastAsia="Times New Roman" w:hAnsi="Consolas" w:cs="Times New Roman"/>
+          <w:color w:val="F8F8F2"/>
+          <w:sz w:val="21"/>
+          <w:szCs w:val="21"/>
+        </w:rPr>
+        <w:t xml:space="preserve">data1 </w:t>
+      </w:r>
+      <w:r>
+        <w:rPr>
+          <w:rFonts w:ascii="Consolas" w:eastAsia="Times New Roman" w:hAnsi="Consolas" w:cs="Times New Roman"/>
+          <w:color w:val="FF79C6"/>
+          <w:sz w:val="21"/>
+          <w:szCs w:val="21"/>
+        </w:rPr>
+        <w:t>=</w:t>
+      </w:r>
+      <w:r>
+        <w:rPr>
+          <w:rFonts w:ascii="Consolas" w:eastAsia="Times New Roman" w:hAnsi="Consolas" w:cs="Times New Roman"/>
+          <w:color w:val="F8F8F2"/>
+          <w:sz w:val="21"/>
+          <w:szCs w:val="21"/>
+        </w:rPr>
+        <w:t xml:space="preserve"> </w:t>
+      </w:r>
+      <w:proofErr w:type="spellStart"/>
+      <w:proofErr w:type="gramStart"/>
+      <w:r>
+        <w:rPr>
+          <w:rFonts w:ascii="Consolas" w:eastAsia="Times New Roman" w:hAnsi="Consolas" w:cs="Times New Roman"/>
+          <w:color w:val="F8F8F2"/>
+          <w:sz w:val="21"/>
+          <w:szCs w:val="21"/>
+        </w:rPr>
+        <w:t>data.iloc</w:t>
+      </w:r>
+      <w:proofErr w:type="spellEnd"/>
+      <w:proofErr w:type="gramEnd"/>
+      <w:r>
+        <w:rPr>
+          <w:rFonts w:ascii="Consolas" w:eastAsia="Times New Roman" w:hAnsi="Consolas" w:cs="Times New Roman"/>
+          <w:color w:val="F8F8F2"/>
+          <w:sz w:val="21"/>
+          <w:szCs w:val="21"/>
+        </w:rPr>
+        <w:t>[</w:t>
+      </w:r>
+      <w:r>
+        <w:rPr>
+          <w:rFonts w:ascii="Consolas" w:eastAsia="Times New Roman" w:hAnsi="Consolas" w:cs="Times New Roman"/>
+          <w:color w:val="FF79C6"/>
+          <w:sz w:val="21"/>
+          <w:szCs w:val="21"/>
+        </w:rPr>
+        <w:t>:</w:t>
+      </w:r>
+      <w:proofErr w:type="spellStart"/>
+      <w:r>
+        <w:rPr>
+          <w:rFonts w:ascii="Consolas" w:eastAsia="Times New Roman" w:hAnsi="Consolas" w:cs="Times New Roman"/>
+          <w:color w:val="F8F8F2"/>
+          <w:sz w:val="21"/>
+          <w:szCs w:val="21"/>
+        </w:rPr>
+        <w:t>split_index</w:t>
+      </w:r>
+      <w:proofErr w:type="spellEnd"/>
+      <w:r>
+        <w:rPr>
+          <w:rFonts w:ascii="Consolas" w:eastAsia="Times New Roman" w:hAnsi="Consolas" w:cs="Times New Roman"/>
+          <w:color w:val="F8F8F2"/>
+          <w:sz w:val="21"/>
+          <w:szCs w:val="21"/>
+        </w:rPr>
+        <w:t xml:space="preserve">, </w:t>
+      </w:r>
+      <w:r>
+        <w:rPr>
+          <w:rFonts w:ascii="Consolas" w:eastAsia="Times New Roman" w:hAnsi="Consolas" w:cs="Times New Roman"/>
+          <w:color w:val="FF79C6"/>
+          <w:sz w:val="21"/>
+          <w:szCs w:val="21"/>
+        </w:rPr>
+        <w:t>:</w:t>
+      </w:r>
+      <w:r>
+        <w:rPr>
+          <w:rFonts w:ascii="Consolas" w:eastAsia="Times New Roman" w:hAnsi="Consolas" w:cs="Times New Roman"/>
+          <w:color w:val="F8F8F2"/>
+          <w:sz w:val="21"/>
+          <w:szCs w:val="21"/>
+        </w:rPr>
+        <w:t>]  </w:t>
+      </w:r>
+    </w:p>
+    <w:p>
+      <w:pPr>
+        <w:shd w:val="clear" w:color="auto" w:fill="282A36"/>
+        <w:spacing w:after="0" w:line="285" w:lineRule="atLeast"/>
+        <w:ind w:left="1276"/>
+        <w:rPr>
+          <w:rFonts w:ascii="Consolas" w:eastAsia="Times New Roman" w:hAnsi="Consolas" w:cs="Times New Roman"/>
+          <w:color w:val="F8F8F2"/>
+          <w:sz w:val="21"/>
+          <w:szCs w:val="21"/>
+        </w:rPr>
+      </w:pPr>
+      <w:r>
+        <w:rPr>
+          <w:rFonts w:ascii="Consolas" w:eastAsia="Times New Roman" w:hAnsi="Consolas" w:cs="Times New Roman"/>
+          <w:color w:val="F8F8F2"/>
+          <w:sz w:val="21"/>
+          <w:szCs w:val="21"/>
+        </w:rPr>
+        <w:t xml:space="preserve">data2 </w:t>
+      </w:r>
+      <w:r>
+        <w:rPr>
+          <w:rFonts w:ascii="Consolas" w:eastAsia="Times New Roman" w:hAnsi="Consolas" w:cs="Times New Roman"/>
+          <w:color w:val="FF79C6"/>
+          <w:sz w:val="21"/>
+          <w:szCs w:val="21"/>
+        </w:rPr>
+        <w:t>=</w:t>
+      </w:r>
+      <w:r>
+        <w:rPr>
+          <w:rFonts w:ascii="Consolas" w:eastAsia="Times New Roman" w:hAnsi="Consolas" w:cs="Times New Roman"/>
+          <w:color w:val="F8F8F2"/>
+          <w:sz w:val="21"/>
+          <w:szCs w:val="21"/>
+        </w:rPr>
+        <w:t xml:space="preserve"> </w:t>
+      </w:r>
+      <w:proofErr w:type="spellStart"/>
+      <w:proofErr w:type="gramStart"/>
+      <w:r>
+        <w:rPr>
+          <w:rFonts w:ascii="Consolas" w:eastAsia="Times New Roman" w:hAnsi="Consolas" w:cs="Times New Roman"/>
+          <w:color w:val="F8F8F2"/>
+          <w:sz w:val="21"/>
+          <w:szCs w:val="21"/>
+        </w:rPr>
+        <w:t>data.iloc</w:t>
+      </w:r>
+      <w:proofErr w:type="spellEnd"/>
+      <w:proofErr w:type="gramEnd"/>
+      <w:r>
+        <w:rPr>
+          <w:rFonts w:ascii="Consolas" w:eastAsia="Times New Roman" w:hAnsi="Consolas" w:cs="Times New Roman"/>
+          <w:color w:val="F8F8F2"/>
+          <w:sz w:val="21"/>
+          <w:szCs w:val="21"/>
+        </w:rPr>
+        <w:t>[</w:t>
+      </w:r>
+      <w:proofErr w:type="spellStart"/>
+      <w:r>
+        <w:rPr>
+          <w:rFonts w:ascii="Consolas" w:eastAsia="Times New Roman" w:hAnsi="Consolas" w:cs="Times New Roman"/>
+          <w:color w:val="F8F8F2"/>
+          <w:sz w:val="21"/>
+          <w:szCs w:val="21"/>
+        </w:rPr>
+        <w:t>split_index</w:t>
+      </w:r>
+      <w:proofErr w:type="spellEnd"/>
+      <w:r>
+        <w:rPr>
+          <w:rFonts w:ascii="Consolas" w:eastAsia="Times New Roman" w:hAnsi="Consolas" w:cs="Times New Roman"/>
+          <w:color w:val="FF79C6"/>
+          <w:sz w:val="21"/>
+          <w:szCs w:val="21"/>
+        </w:rPr>
+        <w:t>:</w:t>
+      </w:r>
+      <w:r>
+        <w:rPr>
+          <w:rFonts w:ascii="Consolas" w:eastAsia="Times New Roman" w:hAnsi="Consolas" w:cs="Times New Roman"/>
+          <w:color w:val="F8F8F2"/>
+          <w:sz w:val="21"/>
+          <w:szCs w:val="21"/>
+        </w:rPr>
+        <w:t xml:space="preserve">, </w:t>
+      </w:r>
+      <w:r>
+        <w:rPr>
+          <w:rFonts w:ascii="Consolas" w:eastAsia="Times New Roman" w:hAnsi="Consolas" w:cs="Times New Roman"/>
+          <w:color w:val="FF79C6"/>
+          <w:sz w:val="21"/>
+          <w:szCs w:val="21"/>
+        </w:rPr>
+        <w:t>:</w:t>
+      </w:r>
+      <w:r>
+        <w:rPr>
+          <w:rFonts w:ascii="Consolas" w:eastAsia="Times New Roman" w:hAnsi="Consolas" w:cs="Times New Roman"/>
+          <w:color w:val="F8F8F2"/>
+          <w:sz w:val="21"/>
+          <w:szCs w:val="21"/>
+        </w:rPr>
+        <w:t>]</w:t>
+      </w:r>
+    </w:p>
+    <w:p>
+      <w:pPr>
+        <w:ind w:left="1276"/>
+        <w:rPr>
+          <w:highlight w:val="white"/>
+        </w:rPr>
+      </w:pPr>
+    </w:p>
+    <w:p>
+      <w:pPr>
+        <w:shd w:val="clear" w:color="auto" w:fill="282A36"/>
+        <w:spacing w:after="0" w:line="285" w:lineRule="atLeast"/>
+        <w:ind w:left="1276"/>
+        <w:rPr>
+          <w:rFonts w:ascii="Consolas" w:eastAsia="Times New Roman" w:hAnsi="Consolas" w:cs="Times New Roman"/>
+          <w:color w:val="F8F8F2"/>
+          <w:sz w:val="21"/>
+          <w:szCs w:val="21"/>
+        </w:rPr>
+      </w:pPr>
+      <w:r>
+        <w:rPr>
+          <w:rFonts w:ascii="Consolas" w:eastAsia="Times New Roman" w:hAnsi="Consolas" w:cs="Times New Roman"/>
+          <w:color w:val="BD93F9"/>
+          <w:sz w:val="21"/>
+          <w:szCs w:val="21"/>
+        </w:rPr>
+        <w:t>X</w:t>
+      </w:r>
+      <w:r>
+        <w:rPr>
+          <w:rFonts w:ascii="Consolas" w:eastAsia="Times New Roman" w:hAnsi="Consolas" w:cs="Times New Roman"/>
+          <w:color w:val="F8F8F2"/>
+          <w:sz w:val="21"/>
+          <w:szCs w:val="21"/>
+        </w:rPr>
+        <w:t xml:space="preserve"> </w:t>
+      </w:r>
+      <w:r>
+        <w:rPr>
+          <w:rFonts w:ascii="Consolas" w:eastAsia="Times New Roman" w:hAnsi="Consolas" w:cs="Times New Roman"/>
+          <w:color w:val="FF79C6"/>
+          <w:sz w:val="21"/>
+          <w:szCs w:val="21"/>
+        </w:rPr>
+        <w:t>=</w:t>
+      </w:r>
+      <w:r>
+        <w:rPr>
+          <w:rFonts w:ascii="Consolas" w:eastAsia="Times New Roman" w:hAnsi="Consolas" w:cs="Times New Roman"/>
+          <w:color w:val="F8F8F2"/>
+          <w:sz w:val="21"/>
+          <w:szCs w:val="21"/>
+        </w:rPr>
+        <w:t xml:space="preserve"> data1.</w:t>
+      </w:r>
+      <w:r>
+        <w:rPr>
+          <w:rFonts w:ascii="Consolas" w:eastAsia="Times New Roman" w:hAnsi="Consolas" w:cs="Times New Roman"/>
+          <w:color w:val="50FA7B"/>
+          <w:sz w:val="21"/>
+          <w:szCs w:val="21"/>
+        </w:rPr>
+        <w:t>drop</w:t>
+      </w:r>
+      <w:r>
+        <w:rPr>
+          <w:rFonts w:ascii="Consolas" w:eastAsia="Times New Roman" w:hAnsi="Consolas" w:cs="Times New Roman"/>
+          <w:color w:val="F8F8F2"/>
+          <w:sz w:val="21"/>
+          <w:szCs w:val="21"/>
+        </w:rPr>
+        <w:t>([</w:t>
+      </w:r>
+      <w:r>
+        <w:rPr>
+          <w:rFonts w:ascii="Consolas" w:eastAsia="Times New Roman" w:hAnsi="Consolas" w:cs="Times New Roman"/>
+          <w:color w:val="E9F284"/>
+          <w:sz w:val="21"/>
+          <w:szCs w:val="21"/>
+        </w:rPr>
+        <w:t>'</w:t>
+      </w:r>
+      <w:proofErr w:type="spellStart"/>
+      <w:r>
+        <w:rPr>
+          <w:rFonts w:ascii="Consolas" w:eastAsia="Times New Roman" w:hAnsi="Consolas" w:cs="Times New Roman"/>
+          <w:color w:val="F1FA8C"/>
+          <w:sz w:val="21"/>
+          <w:szCs w:val="21"/>
+        </w:rPr>
+        <w:t>HeartDisease</w:t>
+      </w:r>
+      <w:proofErr w:type="spellEnd"/>
+      <w:r>
+        <w:rPr>
+          <w:rFonts w:ascii="Consolas" w:eastAsia="Times New Roman" w:hAnsi="Consolas" w:cs="Times New Roman"/>
+          <w:color w:val="E9F284"/>
+          <w:sz w:val="21"/>
+          <w:szCs w:val="21"/>
+        </w:rPr>
+        <w:t>'</w:t>
+      </w:r>
+      <w:proofErr w:type="gramStart"/>
+      <w:r>
+        <w:rPr>
+          <w:rFonts w:ascii="Consolas" w:eastAsia="Times New Roman" w:hAnsi="Consolas" w:cs="Times New Roman"/>
+          <w:color w:val="F8F8F2"/>
+          <w:sz w:val="21"/>
+          <w:szCs w:val="21"/>
+        </w:rPr>
+        <w:t>],</w:t>
+      </w:r>
+      <w:r>
+        <w:rPr>
+          <w:rFonts w:ascii="Consolas" w:eastAsia="Times New Roman" w:hAnsi="Consolas" w:cs="Times New Roman"/>
+          <w:i/>
+          <w:iCs/>
+          <w:color w:val="FFB86C"/>
+          <w:sz w:val="21"/>
+          <w:szCs w:val="21"/>
+        </w:rPr>
+        <w:t>axis</w:t>
+      </w:r>
+      <w:proofErr w:type="gramEnd"/>
+      <w:r>
+        <w:rPr>
+          <w:rFonts w:ascii="Consolas" w:eastAsia="Times New Roman" w:hAnsi="Consolas" w:cs="Times New Roman"/>
+          <w:color w:val="FF79C6"/>
+          <w:sz w:val="21"/>
+          <w:szCs w:val="21"/>
+        </w:rPr>
+        <w:t>=</w:t>
+      </w:r>
+      <w:r>
+        <w:rPr>
+          <w:rFonts w:ascii="Consolas" w:eastAsia="Times New Roman" w:hAnsi="Consolas" w:cs="Times New Roman"/>
+          <w:color w:val="BD93F9"/>
+          <w:sz w:val="21"/>
+          <w:szCs w:val="21"/>
+        </w:rPr>
+        <w:t>1</w:t>
+      </w:r>
+      <w:r>
+        <w:rPr>
+          <w:rFonts w:ascii="Consolas" w:eastAsia="Times New Roman" w:hAnsi="Consolas" w:cs="Times New Roman"/>
+          <w:color w:val="F8F8F2"/>
+          <w:sz w:val="21"/>
+          <w:szCs w:val="21"/>
+        </w:rPr>
+        <w:t>)</w:t>
+      </w:r>
+    </w:p>
+    <w:p>
+      <w:pPr>
+        <w:shd w:val="clear" w:color="auto" w:fill="282A36"/>
+        <w:spacing w:after="0" w:line="285" w:lineRule="atLeast"/>
+        <w:ind w:left="1276"/>
+        <w:rPr>
+          <w:rFonts w:ascii="Consolas" w:eastAsia="Times New Roman" w:hAnsi="Consolas" w:cs="Times New Roman"/>
+          <w:color w:val="F8F8F2"/>
+          <w:sz w:val="21"/>
+          <w:szCs w:val="21"/>
+        </w:rPr>
+      </w:pPr>
+      <w:r>
+        <w:rPr>
+          <w:rFonts w:ascii="Consolas" w:eastAsia="Times New Roman" w:hAnsi="Consolas" w:cs="Times New Roman"/>
+          <w:color w:val="F8F8F2"/>
+          <w:sz w:val="21"/>
+          <w:szCs w:val="21"/>
+        </w:rPr>
+        <w:t xml:space="preserve">y </w:t>
+      </w:r>
+      <w:r>
+        <w:rPr>
+          <w:rFonts w:ascii="Consolas" w:eastAsia="Times New Roman" w:hAnsi="Consolas" w:cs="Times New Roman"/>
+          <w:color w:val="FF79C6"/>
+          <w:sz w:val="21"/>
+          <w:szCs w:val="21"/>
+        </w:rPr>
+        <w:t>=</w:t>
+      </w:r>
+      <w:r>
+        <w:rPr>
+          <w:rFonts w:ascii="Consolas" w:eastAsia="Times New Roman" w:hAnsi="Consolas" w:cs="Times New Roman"/>
+          <w:color w:val="F8F8F2"/>
+          <w:sz w:val="21"/>
+          <w:szCs w:val="21"/>
+        </w:rPr>
+        <w:t xml:space="preserve"> data1[</w:t>
+      </w:r>
+      <w:r>
+        <w:rPr>
+          <w:rFonts w:ascii="Consolas" w:eastAsia="Times New Roman" w:hAnsi="Consolas" w:cs="Times New Roman"/>
+          <w:color w:val="E9F284"/>
+          <w:sz w:val="21"/>
+          <w:szCs w:val="21"/>
+        </w:rPr>
+        <w:t>'</w:t>
+      </w:r>
+      <w:proofErr w:type="spellStart"/>
+      <w:r>
+        <w:rPr>
+          <w:rFonts w:ascii="Consolas" w:eastAsia="Times New Roman" w:hAnsi="Consolas" w:cs="Times New Roman"/>
+          <w:color w:val="F1FA8C"/>
+          <w:sz w:val="21"/>
+          <w:szCs w:val="21"/>
+        </w:rPr>
+        <w:t>HeartDisease</w:t>
+      </w:r>
+      <w:proofErr w:type="spellEnd"/>
+      <w:r>
+        <w:rPr>
+          <w:rFonts w:ascii="Consolas" w:eastAsia="Times New Roman" w:hAnsi="Consolas" w:cs="Times New Roman"/>
+          <w:color w:val="E9F284"/>
+          <w:sz w:val="21"/>
+          <w:szCs w:val="21"/>
+        </w:rPr>
+        <w:t>'</w:t>
+      </w:r>
+      <w:r>
+        <w:rPr>
+          <w:rFonts w:ascii="Consolas" w:eastAsia="Times New Roman" w:hAnsi="Consolas" w:cs="Times New Roman"/>
+          <w:color w:val="F8F8F2"/>
+          <w:sz w:val="21"/>
+          <w:szCs w:val="21"/>
+        </w:rPr>
+        <w:t>]</w:t>
+      </w:r>
+    </w:p>
+    <w:p>
+      <w:pPr>
+        <w:shd w:val="clear" w:color="auto" w:fill="282A36"/>
+        <w:spacing w:after="0" w:line="285" w:lineRule="atLeast"/>
+        <w:ind w:left="1276"/>
+        <w:rPr>
+          <w:rFonts w:ascii="Consolas" w:eastAsia="Times New Roman" w:hAnsi="Consolas" w:cs="Times New Roman"/>
+          <w:color w:val="F8F8F2"/>
+          <w:sz w:val="21"/>
+          <w:szCs w:val="21"/>
+        </w:rPr>
+      </w:pPr>
+      <w:proofErr w:type="spellStart"/>
+      <w:r>
+        <w:rPr>
+          <w:rFonts w:ascii="Consolas" w:eastAsia="Times New Roman" w:hAnsi="Consolas" w:cs="Times New Roman"/>
+          <w:color w:val="F8F8F2"/>
+          <w:sz w:val="21"/>
+          <w:szCs w:val="21"/>
+        </w:rPr>
+        <w:t>X_train</w:t>
+      </w:r>
+      <w:proofErr w:type="spellEnd"/>
+      <w:r>
+        <w:rPr>
+          <w:rFonts w:ascii="Consolas" w:eastAsia="Times New Roman" w:hAnsi="Consolas" w:cs="Times New Roman"/>
+          <w:color w:val="F8F8F2"/>
+          <w:sz w:val="21"/>
+          <w:szCs w:val="21"/>
+        </w:rPr>
+        <w:t xml:space="preserve">, </w:t>
+      </w:r>
+      <w:proofErr w:type="spellStart"/>
+      <w:r>
+        <w:rPr>
+          <w:rFonts w:ascii="Consolas" w:eastAsia="Times New Roman" w:hAnsi="Consolas" w:cs="Times New Roman"/>
+          <w:color w:val="F8F8F2"/>
+          <w:sz w:val="21"/>
+          <w:szCs w:val="21"/>
+        </w:rPr>
+        <w:t>X_test</w:t>
+      </w:r>
+      <w:proofErr w:type="spellEnd"/>
+      <w:r>
+        <w:rPr>
+          <w:rFonts w:ascii="Consolas" w:eastAsia="Times New Roman" w:hAnsi="Consolas" w:cs="Times New Roman"/>
+          <w:color w:val="F8F8F2"/>
+          <w:sz w:val="21"/>
+          <w:szCs w:val="21"/>
+        </w:rPr>
+        <w:t xml:space="preserve">, </w:t>
+      </w:r>
+      <w:proofErr w:type="spellStart"/>
+      <w:r>
+        <w:rPr>
+          <w:rFonts w:ascii="Consolas" w:eastAsia="Times New Roman" w:hAnsi="Consolas" w:cs="Times New Roman"/>
+          <w:color w:val="F8F8F2"/>
+          <w:sz w:val="21"/>
+          <w:szCs w:val="21"/>
+        </w:rPr>
+        <w:t>y_train</w:t>
+      </w:r>
+      <w:proofErr w:type="spellEnd"/>
+      <w:r>
+        <w:rPr>
+          <w:rFonts w:ascii="Consolas" w:eastAsia="Times New Roman" w:hAnsi="Consolas" w:cs="Times New Roman"/>
+          <w:color w:val="F8F8F2"/>
+          <w:sz w:val="21"/>
+          <w:szCs w:val="21"/>
+        </w:rPr>
+        <w:t xml:space="preserve">, </w:t>
+      </w:r>
+      <w:proofErr w:type="spellStart"/>
+      <w:r>
+        <w:rPr>
+          <w:rFonts w:ascii="Consolas" w:eastAsia="Times New Roman" w:hAnsi="Consolas" w:cs="Times New Roman"/>
+          <w:color w:val="F8F8F2"/>
+          <w:sz w:val="21"/>
+          <w:szCs w:val="21"/>
+        </w:rPr>
+        <w:t>y_test</w:t>
+      </w:r>
+      <w:proofErr w:type="spellEnd"/>
+      <w:r>
+        <w:rPr>
+          <w:rFonts w:ascii="Consolas" w:eastAsia="Times New Roman" w:hAnsi="Consolas" w:cs="Times New Roman"/>
+          <w:color w:val="F8F8F2"/>
+          <w:sz w:val="21"/>
+          <w:szCs w:val="21"/>
+        </w:rPr>
+        <w:t xml:space="preserve"> </w:t>
+      </w:r>
+      <w:r>
+        <w:rPr>
+          <w:rFonts w:ascii="Consolas" w:eastAsia="Times New Roman" w:hAnsi="Consolas" w:cs="Times New Roman"/>
+          <w:color w:val="FF79C6"/>
+          <w:sz w:val="21"/>
+          <w:szCs w:val="21"/>
+        </w:rPr>
+        <w:t>=</w:t>
+      </w:r>
+      <w:r>
+        <w:rPr>
+          <w:rFonts w:ascii="Consolas" w:eastAsia="Times New Roman" w:hAnsi="Consolas" w:cs="Times New Roman"/>
+          <w:color w:val="F8F8F2"/>
+          <w:sz w:val="21"/>
+          <w:szCs w:val="21"/>
+        </w:rPr>
+        <w:t xml:space="preserve"> </w:t>
+      </w:r>
+      <w:proofErr w:type="spellStart"/>
+      <w:r>
+        <w:rPr>
+          <w:rFonts w:ascii="Consolas" w:eastAsia="Times New Roman" w:hAnsi="Consolas" w:cs="Times New Roman"/>
+          <w:color w:val="50FA7B"/>
+          <w:sz w:val="21"/>
+          <w:szCs w:val="21"/>
+        </w:rPr>
+        <w:t>train_test_</w:t>
+      </w:r>
+      <w:proofErr w:type="gramStart"/>
+      <w:r>
+        <w:rPr>
+          <w:rFonts w:ascii="Consolas" w:eastAsia="Times New Roman" w:hAnsi="Consolas" w:cs="Times New Roman"/>
+          <w:color w:val="50FA7B"/>
+          <w:sz w:val="21"/>
+          <w:szCs w:val="21"/>
+        </w:rPr>
+        <w:t>split</w:t>
+      </w:r>
+      <w:proofErr w:type="spellEnd"/>
+      <w:r>
+        <w:rPr>
+          <w:rFonts w:ascii="Consolas" w:eastAsia="Times New Roman" w:hAnsi="Consolas" w:cs="Times New Roman"/>
+          <w:color w:val="F8F8F2"/>
+          <w:sz w:val="21"/>
+          <w:szCs w:val="21"/>
+        </w:rPr>
+        <w:t>(</w:t>
+      </w:r>
+      <w:proofErr w:type="gramEnd"/>
+      <w:r>
+        <w:rPr>
+          <w:rFonts w:ascii="Consolas" w:eastAsia="Times New Roman" w:hAnsi="Consolas" w:cs="Times New Roman"/>
+          <w:color w:val="BD93F9"/>
+          <w:sz w:val="21"/>
+          <w:szCs w:val="21"/>
+        </w:rPr>
+        <w:t>X</w:t>
+      </w:r>
+      <w:r>
+        <w:rPr>
+          <w:rFonts w:ascii="Consolas" w:eastAsia="Times New Roman" w:hAnsi="Consolas" w:cs="Times New Roman"/>
+          <w:color w:val="F8F8F2"/>
+          <w:sz w:val="21"/>
+          <w:szCs w:val="21"/>
+        </w:rPr>
+        <w:t xml:space="preserve">, y, </w:t>
+      </w:r>
+      <w:proofErr w:type="spellStart"/>
+      <w:r>
+        <w:rPr>
+          <w:rFonts w:ascii="Consolas" w:eastAsia="Times New Roman" w:hAnsi="Consolas" w:cs="Times New Roman"/>
+          <w:i/>
+          <w:iCs/>
+          <w:color w:val="FFB86C"/>
+          <w:sz w:val="21"/>
+          <w:szCs w:val="21"/>
+        </w:rPr>
+        <w:t>random_state</w:t>
+      </w:r>
+      <w:proofErr w:type="spellEnd"/>
+      <w:r>
+        <w:rPr>
+          <w:rFonts w:ascii="Consolas" w:eastAsia="Times New Roman" w:hAnsi="Consolas" w:cs="Times New Roman"/>
+          <w:color w:val="FF79C6"/>
+          <w:sz w:val="21"/>
+          <w:szCs w:val="21"/>
+        </w:rPr>
+        <w:t>=</w:t>
+      </w:r>
+      <w:r>
+        <w:rPr>
+          <w:rFonts w:ascii="Consolas" w:eastAsia="Times New Roman" w:hAnsi="Consolas" w:cs="Times New Roman"/>
+          <w:color w:val="BD93F9"/>
+          <w:sz w:val="21"/>
+          <w:szCs w:val="21"/>
+        </w:rPr>
+        <w:t>42</w:t>
+      </w:r>
+      <w:r>
+        <w:rPr>
+          <w:rFonts w:ascii="Consolas" w:eastAsia="Times New Roman" w:hAnsi="Consolas" w:cs="Times New Roman"/>
+          <w:color w:val="F8F8F2"/>
+          <w:sz w:val="21"/>
+          <w:szCs w:val="21"/>
+        </w:rPr>
+        <w:t xml:space="preserve">, </w:t>
+      </w:r>
+      <w:proofErr w:type="spellStart"/>
+      <w:r>
+        <w:rPr>
+          <w:rFonts w:ascii="Consolas" w:eastAsia="Times New Roman" w:hAnsi="Consolas" w:cs="Times New Roman"/>
+          <w:i/>
+          <w:iCs/>
+          <w:color w:val="FFB86C"/>
+          <w:sz w:val="21"/>
+          <w:szCs w:val="21"/>
+        </w:rPr>
+        <w:t>test_size</w:t>
+      </w:r>
+      <w:proofErr w:type="spellEnd"/>
+      <w:r>
+        <w:rPr>
+          <w:rFonts w:ascii="Consolas" w:eastAsia="Times New Roman" w:hAnsi="Consolas" w:cs="Times New Roman"/>
+          <w:color w:val="FF79C6"/>
+          <w:sz w:val="21"/>
+          <w:szCs w:val="21"/>
+        </w:rPr>
+        <w:t>=</w:t>
+      </w:r>
+      <w:r>
+        <w:rPr>
+          <w:rFonts w:ascii="Consolas" w:eastAsia="Times New Roman" w:hAnsi="Consolas" w:cs="Times New Roman"/>
+          <w:color w:val="BD93F9"/>
+          <w:sz w:val="21"/>
+          <w:szCs w:val="21"/>
+        </w:rPr>
+        <w:t>0.3</w:t>
+      </w:r>
+      <w:r>
+        <w:rPr>
+          <w:rFonts w:ascii="Consolas" w:eastAsia="Times New Roman" w:hAnsi="Consolas" w:cs="Times New Roman"/>
+          <w:color w:val="F8F8F2"/>
+          <w:sz w:val="21"/>
+          <w:szCs w:val="21"/>
+        </w:rPr>
+        <w:t>)</w:t>
+      </w:r>
+    </w:p>
+    <w:p>
+      <w:pPr>
+        <w:ind w:left="1276"/>
+        <w:rPr>
+          <w:highlight w:val="white"/>
+        </w:rPr>
+      </w:pPr>
+    </w:p>
+    <w:p>
+      <w:pPr>
+        <w:shd w:val="clear" w:color="auto" w:fill="282A36"/>
+        <w:spacing w:after="0" w:line="285" w:lineRule="atLeast"/>
+        <w:ind w:left="1276"/>
+        <w:rPr>
+          <w:rFonts w:ascii="Consolas" w:eastAsia="Times New Roman" w:hAnsi="Consolas" w:cs="Times New Roman"/>
+          <w:color w:val="F8F8F2"/>
+          <w:sz w:val="21"/>
+          <w:szCs w:val="21"/>
+        </w:rPr>
+      </w:pPr>
+      <w:proofErr w:type="spellStart"/>
+      <w:r>
+        <w:rPr>
+          <w:rFonts w:ascii="Consolas" w:eastAsia="Times New Roman" w:hAnsi="Consolas" w:cs="Times New Roman"/>
+          <w:color w:val="F8F8F2"/>
+          <w:sz w:val="21"/>
+          <w:szCs w:val="21"/>
+        </w:rPr>
+        <w:t>numerical_features</w:t>
+      </w:r>
+      <w:proofErr w:type="spellEnd"/>
+      <w:r>
+        <w:rPr>
+          <w:rFonts w:ascii="Consolas" w:eastAsia="Times New Roman" w:hAnsi="Consolas" w:cs="Times New Roman"/>
+          <w:color w:val="F8F8F2"/>
+          <w:sz w:val="21"/>
+          <w:szCs w:val="21"/>
+        </w:rPr>
+        <w:t xml:space="preserve"> </w:t>
+      </w:r>
+      <w:r>
+        <w:rPr>
+          <w:rFonts w:ascii="Consolas" w:eastAsia="Times New Roman" w:hAnsi="Consolas" w:cs="Times New Roman"/>
+          <w:color w:val="FF79C6"/>
+          <w:sz w:val="21"/>
+          <w:szCs w:val="21"/>
+        </w:rPr>
+        <w:t>=</w:t>
+      </w:r>
+      <w:r>
+        <w:rPr>
+          <w:rFonts w:ascii="Consolas" w:eastAsia="Times New Roman" w:hAnsi="Consolas" w:cs="Times New Roman"/>
+          <w:color w:val="F8F8F2"/>
+          <w:sz w:val="21"/>
+          <w:szCs w:val="21"/>
+        </w:rPr>
+        <w:t xml:space="preserve"> [</w:t>
+      </w:r>
+      <w:r>
+        <w:rPr>
+          <w:rFonts w:ascii="Consolas" w:eastAsia="Times New Roman" w:hAnsi="Consolas" w:cs="Times New Roman"/>
+          <w:color w:val="E9F284"/>
+          <w:sz w:val="21"/>
+          <w:szCs w:val="21"/>
+        </w:rPr>
+        <w:t>'</w:t>
+      </w:r>
+      <w:r>
+        <w:rPr>
+          <w:rFonts w:ascii="Consolas" w:eastAsia="Times New Roman" w:hAnsi="Consolas" w:cs="Times New Roman"/>
+          <w:color w:val="F1FA8C"/>
+          <w:sz w:val="21"/>
+          <w:szCs w:val="21"/>
+        </w:rPr>
+        <w:t>Age</w:t>
+      </w:r>
+      <w:r>
+        <w:rPr>
+          <w:rFonts w:ascii="Consolas" w:eastAsia="Times New Roman" w:hAnsi="Consolas" w:cs="Times New Roman"/>
+          <w:color w:val="E9F284"/>
+          <w:sz w:val="21"/>
+          <w:szCs w:val="21"/>
+        </w:rPr>
+        <w:t>'</w:t>
+      </w:r>
+      <w:r>
+        <w:rPr>
+          <w:rFonts w:ascii="Consolas" w:eastAsia="Times New Roman" w:hAnsi="Consolas" w:cs="Times New Roman"/>
+          <w:color w:val="F8F8F2"/>
+          <w:sz w:val="21"/>
+          <w:szCs w:val="21"/>
+        </w:rPr>
+        <w:t xml:space="preserve">, </w:t>
+      </w:r>
+      <w:r>
+        <w:rPr>
+          <w:rFonts w:ascii="Consolas" w:eastAsia="Times New Roman" w:hAnsi="Consolas" w:cs="Times New Roman"/>
+          <w:color w:val="E9F284"/>
+          <w:sz w:val="21"/>
+          <w:szCs w:val="21"/>
+        </w:rPr>
+        <w:t>'</w:t>
+      </w:r>
+      <w:proofErr w:type="spellStart"/>
+      <w:r>
+        <w:rPr>
+          <w:rFonts w:ascii="Consolas" w:eastAsia="Times New Roman" w:hAnsi="Consolas" w:cs="Times New Roman"/>
+          <w:color w:val="F1FA8C"/>
+          <w:sz w:val="21"/>
+          <w:szCs w:val="21"/>
+        </w:rPr>
+        <w:t>RestingBP</w:t>
+      </w:r>
+      <w:proofErr w:type="spellEnd"/>
+      <w:r>
+        <w:rPr>
+          <w:rFonts w:ascii="Consolas" w:eastAsia="Times New Roman" w:hAnsi="Consolas" w:cs="Times New Roman"/>
+          <w:color w:val="E9F284"/>
+          <w:sz w:val="21"/>
+          <w:szCs w:val="21"/>
+        </w:rPr>
+        <w:t>'</w:t>
+      </w:r>
+      <w:r>
+        <w:rPr>
+          <w:rFonts w:ascii="Consolas" w:eastAsia="Times New Roman" w:hAnsi="Consolas" w:cs="Times New Roman"/>
+          <w:color w:val="F8F8F2"/>
+          <w:sz w:val="21"/>
+          <w:szCs w:val="21"/>
+        </w:rPr>
+        <w:t>,</w:t>
+      </w:r>
+      <w:r>
+        <w:rPr>
+          <w:rFonts w:ascii="Consolas" w:eastAsia="Times New Roman" w:hAnsi="Consolas" w:cs="Times New Roman"/>
+          <w:color w:val="E9F284"/>
+          <w:sz w:val="21"/>
+          <w:szCs w:val="21"/>
+        </w:rPr>
+        <w:t>'</w:t>
+      </w:r>
+      <w:proofErr w:type="spellStart"/>
+      <w:r>
+        <w:rPr>
+          <w:rFonts w:ascii="Consolas" w:eastAsia="Times New Roman" w:hAnsi="Consolas" w:cs="Times New Roman"/>
+          <w:color w:val="F1FA8C"/>
+          <w:sz w:val="21"/>
+          <w:szCs w:val="21"/>
+        </w:rPr>
+        <w:t>MaxHR</w:t>
+      </w:r>
+      <w:proofErr w:type="spellEnd"/>
+      <w:r>
+        <w:rPr>
+          <w:rFonts w:ascii="Consolas" w:eastAsia="Times New Roman" w:hAnsi="Consolas" w:cs="Times New Roman"/>
+          <w:color w:val="E9F284"/>
+          <w:sz w:val="21"/>
+          <w:szCs w:val="21"/>
+        </w:rPr>
+        <w:t>'</w:t>
+      </w:r>
+      <w:r>
+        <w:rPr>
+          <w:rFonts w:ascii="Consolas" w:eastAsia="Times New Roman" w:hAnsi="Consolas" w:cs="Times New Roman"/>
+          <w:color w:val="F8F8F2"/>
+          <w:sz w:val="21"/>
+          <w:szCs w:val="21"/>
+        </w:rPr>
+        <w:t>]</w:t>
+      </w:r>
+    </w:p>
+    <w:p>
+      <w:pPr>
+        <w:shd w:val="clear" w:color="auto" w:fill="282A36"/>
+        <w:spacing w:after="0" w:line="285" w:lineRule="atLeast"/>
+        <w:ind w:left="1276"/>
+        <w:rPr>
+          <w:rFonts w:ascii="Consolas" w:eastAsia="Times New Roman" w:hAnsi="Consolas" w:cs="Times New Roman"/>
+          <w:color w:val="F8F8F2"/>
+          <w:sz w:val="21"/>
+          <w:szCs w:val="21"/>
+        </w:rPr>
+      </w:pPr>
+      <w:proofErr w:type="spellStart"/>
+      <w:r>
+        <w:rPr>
+          <w:rFonts w:ascii="Consolas" w:eastAsia="Times New Roman" w:hAnsi="Consolas" w:cs="Times New Roman"/>
+          <w:color w:val="F8F8F2"/>
+          <w:sz w:val="21"/>
+          <w:szCs w:val="21"/>
+        </w:rPr>
+        <w:t>robust_features</w:t>
+      </w:r>
+      <w:proofErr w:type="spellEnd"/>
+      <w:r>
+        <w:rPr>
+          <w:rFonts w:ascii="Consolas" w:eastAsia="Times New Roman" w:hAnsi="Consolas" w:cs="Times New Roman"/>
+          <w:color w:val="F8F8F2"/>
+          <w:sz w:val="21"/>
+          <w:szCs w:val="21"/>
+        </w:rPr>
+        <w:t xml:space="preserve"> </w:t>
+      </w:r>
+      <w:r>
+        <w:rPr>
+          <w:rFonts w:ascii="Consolas" w:eastAsia="Times New Roman" w:hAnsi="Consolas" w:cs="Times New Roman"/>
+          <w:color w:val="FF79C6"/>
+          <w:sz w:val="21"/>
+          <w:szCs w:val="21"/>
+        </w:rPr>
+        <w:t>=</w:t>
+      </w:r>
+      <w:r>
+        <w:rPr>
+          <w:rFonts w:ascii="Consolas" w:eastAsia="Times New Roman" w:hAnsi="Consolas" w:cs="Times New Roman"/>
+          <w:color w:val="F8F8F2"/>
+          <w:sz w:val="21"/>
+          <w:szCs w:val="21"/>
+        </w:rPr>
+        <w:t xml:space="preserve"> [</w:t>
+      </w:r>
+      <w:r>
+        <w:rPr>
+          <w:rFonts w:ascii="Consolas" w:eastAsia="Times New Roman" w:hAnsi="Consolas" w:cs="Times New Roman"/>
+          <w:color w:val="E9F284"/>
+          <w:sz w:val="21"/>
+          <w:szCs w:val="21"/>
+        </w:rPr>
+        <w:t>'</w:t>
+      </w:r>
+      <w:r>
+        <w:rPr>
+          <w:rFonts w:ascii="Consolas" w:eastAsia="Times New Roman" w:hAnsi="Consolas" w:cs="Times New Roman"/>
+          <w:color w:val="F1FA8C"/>
+          <w:sz w:val="21"/>
+          <w:szCs w:val="21"/>
+        </w:rPr>
+        <w:t>Cholesterol</w:t>
+      </w:r>
+      <w:r>
+        <w:rPr>
+          <w:rFonts w:ascii="Consolas" w:eastAsia="Times New Roman" w:hAnsi="Consolas" w:cs="Times New Roman"/>
+          <w:color w:val="E9F284"/>
+          <w:sz w:val="21"/>
+          <w:szCs w:val="21"/>
+        </w:rPr>
+        <w:t>'</w:t>
+      </w:r>
+      <w:r>
+        <w:rPr>
+          <w:rFonts w:ascii="Consolas" w:eastAsia="Times New Roman" w:hAnsi="Consolas" w:cs="Times New Roman"/>
+          <w:color w:val="F8F8F2"/>
+          <w:sz w:val="21"/>
+          <w:szCs w:val="21"/>
+        </w:rPr>
+        <w:t xml:space="preserve">, </w:t>
+      </w:r>
+      <w:r>
+        <w:rPr>
+          <w:rFonts w:ascii="Consolas" w:eastAsia="Times New Roman" w:hAnsi="Consolas" w:cs="Times New Roman"/>
+          <w:color w:val="E9F284"/>
+          <w:sz w:val="21"/>
+          <w:szCs w:val="21"/>
+        </w:rPr>
+        <w:t>'</w:t>
+      </w:r>
+      <w:proofErr w:type="spellStart"/>
+      <w:r>
+        <w:rPr>
+          <w:rFonts w:ascii="Consolas" w:eastAsia="Times New Roman" w:hAnsi="Consolas" w:cs="Times New Roman"/>
+          <w:color w:val="F1FA8C"/>
+          <w:sz w:val="21"/>
+          <w:szCs w:val="21"/>
+        </w:rPr>
+        <w:t>Oldpeak</w:t>
+      </w:r>
+      <w:proofErr w:type="spellEnd"/>
+      <w:r>
+        <w:rPr>
+          <w:rFonts w:ascii="Consolas" w:eastAsia="Times New Roman" w:hAnsi="Consolas" w:cs="Times New Roman"/>
+          <w:color w:val="E9F284"/>
+          <w:sz w:val="21"/>
+          <w:szCs w:val="21"/>
+        </w:rPr>
+        <w:t>'</w:t>
+      </w:r>
+      <w:r>
+        <w:rPr>
+          <w:rFonts w:ascii="Consolas" w:eastAsia="Times New Roman" w:hAnsi="Consolas" w:cs="Times New Roman"/>
+          <w:color w:val="F8F8F2"/>
+          <w:sz w:val="21"/>
+          <w:szCs w:val="21"/>
+        </w:rPr>
+        <w:t>]</w:t>
+      </w:r>
+    </w:p>
+    <w:p>
+      <w:pPr>
+        <w:shd w:val="clear" w:color="auto" w:fill="282A36"/>
+        <w:spacing w:after="0" w:line="285" w:lineRule="atLeast"/>
+        <w:ind w:left="1276"/>
+        <w:rPr>
+          <w:rFonts w:ascii="Consolas" w:eastAsia="Times New Roman" w:hAnsi="Consolas" w:cs="Times New Roman"/>
+          <w:color w:val="F8F8F2"/>
+          <w:sz w:val="21"/>
+          <w:szCs w:val="21"/>
+        </w:rPr>
+      </w:pPr>
+      <w:r>
+        <w:rPr>
+          <w:rFonts w:ascii="Consolas" w:eastAsia="Times New Roman" w:hAnsi="Consolas" w:cs="Times New Roman"/>
+          <w:color w:val="FF79C6"/>
+          <w:sz w:val="21"/>
+          <w:szCs w:val="21"/>
+        </w:rPr>
+        <w:t>from</w:t>
+      </w:r>
+      <w:r>
+        <w:rPr>
+          <w:rFonts w:ascii="Consolas" w:eastAsia="Times New Roman" w:hAnsi="Consolas" w:cs="Times New Roman"/>
+          <w:color w:val="F8F8F2"/>
+          <w:sz w:val="21"/>
+          <w:szCs w:val="21"/>
+        </w:rPr>
+        <w:t xml:space="preserve"> </w:t>
+      </w:r>
+      <w:proofErr w:type="spellStart"/>
+      <w:proofErr w:type="gramStart"/>
+      <w:r>
+        <w:rPr>
+          <w:rFonts w:ascii="Consolas" w:eastAsia="Times New Roman" w:hAnsi="Consolas" w:cs="Times New Roman"/>
+          <w:color w:val="F8F8F2"/>
+          <w:sz w:val="21"/>
+          <w:szCs w:val="21"/>
+        </w:rPr>
+        <w:t>sklearn.preprocessing</w:t>
+      </w:r>
+      <w:proofErr w:type="spellEnd"/>
+      <w:proofErr w:type="gramEnd"/>
+      <w:r>
+        <w:rPr>
+          <w:rFonts w:ascii="Consolas" w:eastAsia="Times New Roman" w:hAnsi="Consolas" w:cs="Times New Roman"/>
+          <w:color w:val="F8F8F2"/>
+          <w:sz w:val="21"/>
+          <w:szCs w:val="21"/>
+        </w:rPr>
+        <w:t xml:space="preserve"> </w:t>
+      </w:r>
+      <w:r>
+        <w:rPr>
+          <w:rFonts w:ascii="Consolas" w:eastAsia="Times New Roman" w:hAnsi="Consolas" w:cs="Times New Roman"/>
+          <w:color w:val="FF79C6"/>
+          <w:sz w:val="21"/>
+          <w:szCs w:val="21"/>
+        </w:rPr>
+        <w:t>import</w:t>
+      </w:r>
+      <w:r>
+        <w:rPr>
+          <w:rFonts w:ascii="Consolas" w:eastAsia="Times New Roman" w:hAnsi="Consolas" w:cs="Times New Roman"/>
+          <w:color w:val="F8F8F2"/>
+          <w:sz w:val="21"/>
+          <w:szCs w:val="21"/>
+        </w:rPr>
+        <w:t xml:space="preserve"> </w:t>
+      </w:r>
+      <w:proofErr w:type="spellStart"/>
+      <w:r>
+        <w:rPr>
+          <w:rFonts w:ascii="Consolas" w:eastAsia="Times New Roman" w:hAnsi="Consolas" w:cs="Times New Roman"/>
+          <w:color w:val="8BE9FD"/>
+          <w:sz w:val="21"/>
+          <w:szCs w:val="21"/>
+        </w:rPr>
+        <w:t>MinMaxScaler</w:t>
+      </w:r>
+      <w:proofErr w:type="spellEnd"/>
+      <w:r>
+        <w:rPr>
+          <w:rFonts w:ascii="Consolas" w:eastAsia="Times New Roman" w:hAnsi="Consolas" w:cs="Times New Roman"/>
+          <w:color w:val="F8F8F2"/>
+          <w:sz w:val="21"/>
+          <w:szCs w:val="21"/>
+        </w:rPr>
+        <w:t xml:space="preserve">, </w:t>
+      </w:r>
+      <w:proofErr w:type="spellStart"/>
+      <w:r>
+        <w:rPr>
+          <w:rFonts w:ascii="Consolas" w:eastAsia="Times New Roman" w:hAnsi="Consolas" w:cs="Times New Roman"/>
+          <w:color w:val="8BE9FD"/>
+          <w:sz w:val="21"/>
+          <w:szCs w:val="21"/>
+        </w:rPr>
+        <w:t>StandardScaler</w:t>
+      </w:r>
+      <w:proofErr w:type="spellEnd"/>
+    </w:p>
+    <w:p>
+      <w:pPr>
+        <w:shd w:val="clear" w:color="auto" w:fill="282A36"/>
+        <w:spacing w:after="0" w:line="285" w:lineRule="atLeast"/>
+        <w:ind w:left="1276"/>
+        <w:rPr>
+          <w:rFonts w:ascii="Consolas" w:eastAsia="Times New Roman" w:hAnsi="Consolas" w:cs="Times New Roman"/>
+          <w:color w:val="F8F8F2"/>
+          <w:sz w:val="21"/>
+          <w:szCs w:val="21"/>
+        </w:rPr>
+      </w:pPr>
+      <w:r>
+        <w:rPr>
+          <w:rFonts w:ascii="Consolas" w:eastAsia="Times New Roman" w:hAnsi="Consolas" w:cs="Times New Roman"/>
+          <w:color w:val="F8F8F2"/>
+          <w:sz w:val="21"/>
+          <w:szCs w:val="21"/>
+        </w:rPr>
+        <w:t>normalize</w:t>
+      </w:r>
+      <w:r>
+        <w:rPr>
+          <w:rFonts w:ascii="Consolas" w:eastAsia="Times New Roman" w:hAnsi="Consolas" w:cs="Times New Roman"/>
+          <w:color w:val="FF79C6"/>
+          <w:sz w:val="21"/>
+          <w:szCs w:val="21"/>
+        </w:rPr>
+        <w:t>=</w:t>
+      </w:r>
+      <w:r>
+        <w:rPr>
+          <w:rFonts w:ascii="Consolas" w:eastAsia="Times New Roman" w:hAnsi="Consolas" w:cs="Times New Roman"/>
+          <w:color w:val="F8F8F2"/>
+          <w:sz w:val="21"/>
+          <w:szCs w:val="21"/>
+        </w:rPr>
+        <w:t xml:space="preserve"> </w:t>
+      </w:r>
+      <w:proofErr w:type="spellStart"/>
+      <w:proofErr w:type="gramStart"/>
+      <w:r>
+        <w:rPr>
+          <w:rFonts w:ascii="Consolas" w:eastAsia="Times New Roman" w:hAnsi="Consolas" w:cs="Times New Roman"/>
+          <w:color w:val="8BE9FD"/>
+          <w:sz w:val="21"/>
+          <w:szCs w:val="21"/>
+        </w:rPr>
+        <w:t>RobustScaler</w:t>
+      </w:r>
+      <w:proofErr w:type="spellEnd"/>
+      <w:r>
+        <w:rPr>
+          <w:rFonts w:ascii="Consolas" w:eastAsia="Times New Roman" w:hAnsi="Consolas" w:cs="Times New Roman"/>
+          <w:color w:val="F8F8F2"/>
+          <w:sz w:val="21"/>
+          <w:szCs w:val="21"/>
+        </w:rPr>
+        <w:t>(</w:t>
+      </w:r>
+      <w:proofErr w:type="gramEnd"/>
+      <w:r>
+        <w:rPr>
+          <w:rFonts w:ascii="Consolas" w:eastAsia="Times New Roman" w:hAnsi="Consolas" w:cs="Times New Roman"/>
+          <w:color w:val="F8F8F2"/>
+          <w:sz w:val="21"/>
+          <w:szCs w:val="21"/>
+        </w:rPr>
+        <w:t>)</w:t>
+      </w:r>
+    </w:p>
+    <w:p>
+      <w:pPr>
+        <w:shd w:val="clear" w:color="auto" w:fill="282A36"/>
+        <w:spacing w:after="0" w:line="285" w:lineRule="atLeast"/>
+        <w:ind w:left="1276"/>
+        <w:rPr>
+          <w:rFonts w:ascii="Consolas" w:eastAsia="Times New Roman" w:hAnsi="Consolas" w:cs="Times New Roman"/>
+          <w:color w:val="F8F8F2"/>
+          <w:sz w:val="21"/>
+          <w:szCs w:val="21"/>
+        </w:rPr>
+      </w:pPr>
+      <w:r>
+        <w:rPr>
+          <w:rFonts w:ascii="Consolas" w:eastAsia="Times New Roman" w:hAnsi="Consolas" w:cs="Times New Roman"/>
+          <w:color w:val="F8F8F2"/>
+          <w:sz w:val="21"/>
+          <w:szCs w:val="21"/>
+        </w:rPr>
+        <w:t>standard</w:t>
+      </w:r>
+      <w:r>
+        <w:rPr>
+          <w:rFonts w:ascii="Consolas" w:eastAsia="Times New Roman" w:hAnsi="Consolas" w:cs="Times New Roman"/>
+          <w:color w:val="FF79C6"/>
+          <w:sz w:val="21"/>
+          <w:szCs w:val="21"/>
+        </w:rPr>
+        <w:t>=</w:t>
+      </w:r>
+      <w:r>
+        <w:rPr>
+          <w:rFonts w:ascii="Consolas" w:eastAsia="Times New Roman" w:hAnsi="Consolas" w:cs="Times New Roman"/>
+          <w:color w:val="F8F8F2"/>
+          <w:sz w:val="21"/>
+          <w:szCs w:val="21"/>
+        </w:rPr>
+        <w:t xml:space="preserve"> </w:t>
+      </w:r>
+      <w:proofErr w:type="spellStart"/>
+      <w:proofErr w:type="gramStart"/>
+      <w:r>
+        <w:rPr>
+          <w:rFonts w:ascii="Consolas" w:eastAsia="Times New Roman" w:hAnsi="Consolas" w:cs="Times New Roman"/>
+          <w:color w:val="8BE9FD"/>
+          <w:sz w:val="21"/>
+          <w:szCs w:val="21"/>
+        </w:rPr>
+        <w:t>StandardScaler</w:t>
+      </w:r>
+      <w:proofErr w:type="spellEnd"/>
+      <w:r>
+        <w:rPr>
+          <w:rFonts w:ascii="Consolas" w:eastAsia="Times New Roman" w:hAnsi="Consolas" w:cs="Times New Roman"/>
+          <w:color w:val="F8F8F2"/>
+          <w:sz w:val="21"/>
+          <w:szCs w:val="21"/>
+        </w:rPr>
+        <w:t>(</w:t>
+      </w:r>
+      <w:proofErr w:type="gramEnd"/>
+      <w:r>
+        <w:rPr>
+          <w:rFonts w:ascii="Consolas" w:eastAsia="Times New Roman" w:hAnsi="Consolas" w:cs="Times New Roman"/>
+          <w:color w:val="F8F8F2"/>
+          <w:sz w:val="21"/>
+          <w:szCs w:val="21"/>
+        </w:rPr>
+        <w:t>)</w:t>
+      </w:r>
+    </w:p>
+    <w:p>
+      <w:pPr>
+        <w:shd w:val="clear" w:color="auto" w:fill="282A36"/>
+        <w:spacing w:after="0" w:line="285" w:lineRule="atLeast"/>
+        <w:ind w:left="1276"/>
+        <w:rPr>
+          <w:rFonts w:ascii="Consolas" w:eastAsia="Times New Roman" w:hAnsi="Consolas" w:cs="Times New Roman"/>
+          <w:color w:val="F8F8F2"/>
+          <w:sz w:val="21"/>
+          <w:szCs w:val="21"/>
+        </w:rPr>
+      </w:pPr>
+      <w:proofErr w:type="spellStart"/>
+      <w:r>
+        <w:rPr>
+          <w:rFonts w:ascii="Consolas" w:eastAsia="Times New Roman" w:hAnsi="Consolas" w:cs="Times New Roman"/>
+          <w:color w:val="F8F8F2"/>
+          <w:sz w:val="21"/>
+          <w:szCs w:val="21"/>
+        </w:rPr>
+        <w:t>X_train</w:t>
+      </w:r>
+      <w:proofErr w:type="spellEnd"/>
+      <w:r>
+        <w:rPr>
+          <w:rFonts w:ascii="Consolas" w:eastAsia="Times New Roman" w:hAnsi="Consolas" w:cs="Times New Roman"/>
+          <w:color w:val="F8F8F2"/>
+          <w:sz w:val="21"/>
+          <w:szCs w:val="21"/>
+        </w:rPr>
+        <w:t>[</w:t>
+      </w:r>
+      <w:proofErr w:type="spellStart"/>
+      <w:r>
+        <w:rPr>
+          <w:rFonts w:ascii="Consolas" w:eastAsia="Times New Roman" w:hAnsi="Consolas" w:cs="Times New Roman"/>
+          <w:color w:val="F8F8F2"/>
+          <w:sz w:val="21"/>
+          <w:szCs w:val="21"/>
+        </w:rPr>
+        <w:t>robust_</w:t>
+      </w:r>
+      <w:proofErr w:type="gramStart"/>
+      <w:r>
+        <w:rPr>
+          <w:rFonts w:ascii="Consolas" w:eastAsia="Times New Roman" w:hAnsi="Consolas" w:cs="Times New Roman"/>
+          <w:color w:val="F8F8F2"/>
+          <w:sz w:val="21"/>
+          <w:szCs w:val="21"/>
+        </w:rPr>
+        <w:t>features</w:t>
+      </w:r>
+      <w:proofErr w:type="spellEnd"/>
+      <w:r>
+        <w:rPr>
+          <w:rFonts w:ascii="Consolas" w:eastAsia="Times New Roman" w:hAnsi="Consolas" w:cs="Times New Roman"/>
+          <w:color w:val="F8F8F2"/>
+          <w:sz w:val="21"/>
+          <w:szCs w:val="21"/>
+        </w:rPr>
+        <w:t>]</w:t>
+      </w:r>
+      <w:r>
+        <w:rPr>
+          <w:rFonts w:ascii="Consolas" w:eastAsia="Times New Roman" w:hAnsi="Consolas" w:cs="Times New Roman"/>
+          <w:color w:val="FF79C6"/>
+          <w:sz w:val="21"/>
+          <w:szCs w:val="21"/>
+        </w:rPr>
+        <w:t>=</w:t>
+      </w:r>
+      <w:proofErr w:type="gramEnd"/>
+      <w:r>
+        <w:rPr>
+          <w:rFonts w:ascii="Consolas" w:eastAsia="Times New Roman" w:hAnsi="Consolas" w:cs="Times New Roman"/>
+          <w:color w:val="F8F8F2"/>
+          <w:sz w:val="21"/>
+          <w:szCs w:val="21"/>
+        </w:rPr>
+        <w:t xml:space="preserve"> </w:t>
+      </w:r>
+      <w:proofErr w:type="spellStart"/>
+      <w:r>
+        <w:rPr>
+          <w:rFonts w:ascii="Consolas" w:eastAsia="Times New Roman" w:hAnsi="Consolas" w:cs="Times New Roman"/>
+          <w:color w:val="F8F8F2"/>
+          <w:sz w:val="21"/>
+          <w:szCs w:val="21"/>
+        </w:rPr>
+        <w:t>normalize.</w:t>
+      </w:r>
+      <w:r>
+        <w:rPr>
+          <w:rFonts w:ascii="Consolas" w:eastAsia="Times New Roman" w:hAnsi="Consolas" w:cs="Times New Roman"/>
+          <w:color w:val="50FA7B"/>
+          <w:sz w:val="21"/>
+          <w:szCs w:val="21"/>
+        </w:rPr>
+        <w:t>fit_transform</w:t>
+      </w:r>
+      <w:proofErr w:type="spellEnd"/>
+      <w:r>
+        <w:rPr>
+          <w:rFonts w:ascii="Consolas" w:eastAsia="Times New Roman" w:hAnsi="Consolas" w:cs="Times New Roman"/>
+          <w:color w:val="F8F8F2"/>
+          <w:sz w:val="21"/>
+          <w:szCs w:val="21"/>
+        </w:rPr>
+        <w:t>(</w:t>
+      </w:r>
+      <w:proofErr w:type="spellStart"/>
+      <w:r>
+        <w:rPr>
+          <w:rFonts w:ascii="Consolas" w:eastAsia="Times New Roman" w:hAnsi="Consolas" w:cs="Times New Roman"/>
+          <w:color w:val="F8F8F2"/>
+          <w:sz w:val="21"/>
+          <w:szCs w:val="21"/>
+        </w:rPr>
+        <w:t>X_train</w:t>
+      </w:r>
+      <w:proofErr w:type="spellEnd"/>
+      <w:r>
+        <w:rPr>
+          <w:rFonts w:ascii="Consolas" w:eastAsia="Times New Roman" w:hAnsi="Consolas" w:cs="Times New Roman"/>
+          <w:color w:val="F8F8F2"/>
+          <w:sz w:val="21"/>
+          <w:szCs w:val="21"/>
+        </w:rPr>
+        <w:t>[</w:t>
+      </w:r>
+      <w:proofErr w:type="spellStart"/>
+      <w:r>
+        <w:rPr>
+          <w:rFonts w:ascii="Consolas" w:eastAsia="Times New Roman" w:hAnsi="Consolas" w:cs="Times New Roman"/>
+          <w:color w:val="F8F8F2"/>
+          <w:sz w:val="21"/>
+          <w:szCs w:val="21"/>
+        </w:rPr>
+        <w:t>robust_features</w:t>
+      </w:r>
+      <w:proofErr w:type="spellEnd"/>
+      <w:r>
+        <w:rPr>
+          <w:rFonts w:ascii="Consolas" w:eastAsia="Times New Roman" w:hAnsi="Consolas" w:cs="Times New Roman"/>
+          <w:color w:val="F8F8F2"/>
+          <w:sz w:val="21"/>
+          <w:szCs w:val="21"/>
+        </w:rPr>
+        <w:t>])</w:t>
+      </w:r>
+    </w:p>
+    <w:p>
+      <w:pPr>
+        <w:shd w:val="clear" w:color="auto" w:fill="282A36"/>
+        <w:spacing w:after="0" w:line="285" w:lineRule="atLeast"/>
+        <w:ind w:left="1276"/>
+        <w:rPr>
+          <w:rFonts w:ascii="Consolas" w:eastAsia="Times New Roman" w:hAnsi="Consolas" w:cs="Times New Roman"/>
+          <w:color w:val="F8F8F2"/>
+          <w:sz w:val="21"/>
+          <w:szCs w:val="21"/>
+        </w:rPr>
+      </w:pPr>
+      <w:proofErr w:type="spellStart"/>
+      <w:r>
+        <w:rPr>
+          <w:rFonts w:ascii="Consolas" w:eastAsia="Times New Roman" w:hAnsi="Consolas" w:cs="Times New Roman"/>
+          <w:color w:val="F8F8F2"/>
+          <w:sz w:val="21"/>
+          <w:szCs w:val="21"/>
+        </w:rPr>
+        <w:t>X_train</w:t>
+      </w:r>
+      <w:proofErr w:type="spellEnd"/>
+      <w:r>
+        <w:rPr>
+          <w:rFonts w:ascii="Consolas" w:eastAsia="Times New Roman" w:hAnsi="Consolas" w:cs="Times New Roman"/>
+          <w:color w:val="F8F8F2"/>
+          <w:sz w:val="21"/>
+          <w:szCs w:val="21"/>
+        </w:rPr>
+        <w:t>[</w:t>
+      </w:r>
+      <w:proofErr w:type="spellStart"/>
+      <w:r>
+        <w:rPr>
+          <w:rFonts w:ascii="Consolas" w:eastAsia="Times New Roman" w:hAnsi="Consolas" w:cs="Times New Roman"/>
+          <w:color w:val="F8F8F2"/>
+          <w:sz w:val="21"/>
+          <w:szCs w:val="21"/>
+        </w:rPr>
+        <w:t>numerical_</w:t>
+      </w:r>
+      <w:proofErr w:type="gramStart"/>
+      <w:r>
+        <w:rPr>
+          <w:rFonts w:ascii="Consolas" w:eastAsia="Times New Roman" w:hAnsi="Consolas" w:cs="Times New Roman"/>
+          <w:color w:val="F8F8F2"/>
+          <w:sz w:val="21"/>
+          <w:szCs w:val="21"/>
+        </w:rPr>
+        <w:t>features</w:t>
+      </w:r>
+      <w:proofErr w:type="spellEnd"/>
+      <w:r>
+        <w:rPr>
+          <w:rFonts w:ascii="Consolas" w:eastAsia="Times New Roman" w:hAnsi="Consolas" w:cs="Times New Roman"/>
+          <w:color w:val="F8F8F2"/>
+          <w:sz w:val="21"/>
+          <w:szCs w:val="21"/>
+        </w:rPr>
+        <w:t>]</w:t>
+      </w:r>
+      <w:r>
+        <w:rPr>
+          <w:rFonts w:ascii="Consolas" w:eastAsia="Times New Roman" w:hAnsi="Consolas" w:cs="Times New Roman"/>
+          <w:color w:val="FF79C6"/>
+          <w:sz w:val="21"/>
+          <w:szCs w:val="21"/>
+        </w:rPr>
+        <w:t>=</w:t>
+      </w:r>
+      <w:proofErr w:type="gramEnd"/>
+      <w:r>
+        <w:rPr>
+          <w:rFonts w:ascii="Consolas" w:eastAsia="Times New Roman" w:hAnsi="Consolas" w:cs="Times New Roman"/>
+          <w:color w:val="F8F8F2"/>
+          <w:sz w:val="21"/>
+          <w:szCs w:val="21"/>
+        </w:rPr>
+        <w:t xml:space="preserve"> </w:t>
+      </w:r>
+      <w:proofErr w:type="spellStart"/>
+      <w:r>
+        <w:rPr>
+          <w:rFonts w:ascii="Consolas" w:eastAsia="Times New Roman" w:hAnsi="Consolas" w:cs="Times New Roman"/>
+          <w:color w:val="F8F8F2"/>
+          <w:sz w:val="21"/>
+          <w:szCs w:val="21"/>
+        </w:rPr>
+        <w:t>standard.</w:t>
+      </w:r>
+      <w:r>
+        <w:rPr>
+          <w:rFonts w:ascii="Consolas" w:eastAsia="Times New Roman" w:hAnsi="Consolas" w:cs="Times New Roman"/>
+          <w:color w:val="50FA7B"/>
+          <w:sz w:val="21"/>
+          <w:szCs w:val="21"/>
+        </w:rPr>
+        <w:t>fit_transform</w:t>
+      </w:r>
+      <w:proofErr w:type="spellEnd"/>
+      <w:r>
+        <w:rPr>
+          <w:rFonts w:ascii="Consolas" w:eastAsia="Times New Roman" w:hAnsi="Consolas" w:cs="Times New Roman"/>
+          <w:color w:val="F8F8F2"/>
+          <w:sz w:val="21"/>
+          <w:szCs w:val="21"/>
+        </w:rPr>
+        <w:t>(</w:t>
+      </w:r>
+      <w:proofErr w:type="spellStart"/>
+      <w:r>
+        <w:rPr>
+          <w:rFonts w:ascii="Consolas" w:eastAsia="Times New Roman" w:hAnsi="Consolas" w:cs="Times New Roman"/>
+          <w:color w:val="F8F8F2"/>
+          <w:sz w:val="21"/>
+          <w:szCs w:val="21"/>
+        </w:rPr>
+        <w:t>X_train</w:t>
+      </w:r>
+      <w:proofErr w:type="spellEnd"/>
+      <w:r>
+        <w:rPr>
+          <w:rFonts w:ascii="Consolas" w:eastAsia="Times New Roman" w:hAnsi="Consolas" w:cs="Times New Roman"/>
+          <w:color w:val="F8F8F2"/>
+          <w:sz w:val="21"/>
+          <w:szCs w:val="21"/>
+        </w:rPr>
+        <w:t>[</w:t>
+      </w:r>
+      <w:proofErr w:type="spellStart"/>
+      <w:r>
+        <w:rPr>
+          <w:rFonts w:ascii="Consolas" w:eastAsia="Times New Roman" w:hAnsi="Consolas" w:cs="Times New Roman"/>
+          <w:color w:val="F8F8F2"/>
+          <w:sz w:val="21"/>
+          <w:szCs w:val="21"/>
+        </w:rPr>
+        <w:t>numerical_features</w:t>
+      </w:r>
+      <w:proofErr w:type="spellEnd"/>
+      <w:r>
+        <w:rPr>
+          <w:rFonts w:ascii="Consolas" w:eastAsia="Times New Roman" w:hAnsi="Consolas" w:cs="Times New Roman"/>
+          <w:color w:val="F8F8F2"/>
+          <w:sz w:val="21"/>
+          <w:szCs w:val="21"/>
+        </w:rPr>
+        <w:t>])</w:t>
+      </w:r>
+    </w:p>
+    <w:p>
+      <w:pPr>
+        <w:ind w:left="1276"/>
+        <w:rPr>
+          <w:highlight w:val="white"/>
+        </w:rPr>
+      </w:pPr>
+    </w:p>
+    <w:p>
+      <w:pPr>
+        <w:shd w:val="clear" w:color="auto" w:fill="282A36"/>
+        <w:spacing w:after="0" w:line="285" w:lineRule="atLeast"/>
+        <w:ind w:left="1276"/>
+        <w:rPr>
+          <w:rFonts w:ascii="Consolas" w:eastAsia="Times New Roman" w:hAnsi="Consolas" w:cs="Times New Roman"/>
+          <w:color w:val="F8F8F2"/>
+          <w:sz w:val="21"/>
+          <w:szCs w:val="21"/>
+        </w:rPr>
+      </w:pPr>
+      <w:proofErr w:type="spellStart"/>
+      <w:r>
+        <w:rPr>
+          <w:rFonts w:ascii="Consolas" w:eastAsia="Times New Roman" w:hAnsi="Consolas" w:cs="Times New Roman"/>
+          <w:color w:val="F8F8F2"/>
+          <w:sz w:val="21"/>
+          <w:szCs w:val="21"/>
+        </w:rPr>
+        <w:t>X_test</w:t>
+      </w:r>
+      <w:proofErr w:type="spellEnd"/>
+      <w:r>
+        <w:rPr>
+          <w:rFonts w:ascii="Consolas" w:eastAsia="Times New Roman" w:hAnsi="Consolas" w:cs="Times New Roman"/>
+          <w:color w:val="F8F8F2"/>
+          <w:sz w:val="21"/>
+          <w:szCs w:val="21"/>
+        </w:rPr>
+        <w:t>[</w:t>
+      </w:r>
+      <w:proofErr w:type="spellStart"/>
+      <w:r>
+        <w:rPr>
+          <w:rFonts w:ascii="Consolas" w:eastAsia="Times New Roman" w:hAnsi="Consolas" w:cs="Times New Roman"/>
+          <w:color w:val="F8F8F2"/>
+          <w:sz w:val="21"/>
+          <w:szCs w:val="21"/>
+        </w:rPr>
+        <w:t>robust_</w:t>
+      </w:r>
+      <w:proofErr w:type="gramStart"/>
+      <w:r>
+        <w:rPr>
+          <w:rFonts w:ascii="Consolas" w:eastAsia="Times New Roman" w:hAnsi="Consolas" w:cs="Times New Roman"/>
+          <w:color w:val="F8F8F2"/>
+          <w:sz w:val="21"/>
+          <w:szCs w:val="21"/>
+        </w:rPr>
+        <w:t>features</w:t>
+      </w:r>
+      <w:proofErr w:type="spellEnd"/>
+      <w:r>
+        <w:rPr>
+          <w:rFonts w:ascii="Consolas" w:eastAsia="Times New Roman" w:hAnsi="Consolas" w:cs="Times New Roman"/>
+          <w:color w:val="F8F8F2"/>
+          <w:sz w:val="21"/>
+          <w:szCs w:val="21"/>
+        </w:rPr>
+        <w:t>]</w:t>
+      </w:r>
+      <w:r>
+        <w:rPr>
+          <w:rFonts w:ascii="Consolas" w:eastAsia="Times New Roman" w:hAnsi="Consolas" w:cs="Times New Roman"/>
+          <w:color w:val="FF79C6"/>
+          <w:sz w:val="21"/>
+          <w:szCs w:val="21"/>
+        </w:rPr>
+        <w:t>=</w:t>
+      </w:r>
+      <w:proofErr w:type="gramEnd"/>
+      <w:r>
+        <w:rPr>
+          <w:rFonts w:ascii="Consolas" w:eastAsia="Times New Roman" w:hAnsi="Consolas" w:cs="Times New Roman"/>
+          <w:color w:val="F8F8F2"/>
+          <w:sz w:val="21"/>
+          <w:szCs w:val="21"/>
+        </w:rPr>
+        <w:t xml:space="preserve"> </w:t>
+      </w:r>
+      <w:proofErr w:type="spellStart"/>
+      <w:r>
+        <w:rPr>
+          <w:rFonts w:ascii="Consolas" w:eastAsia="Times New Roman" w:hAnsi="Consolas" w:cs="Times New Roman"/>
+          <w:color w:val="F8F8F2"/>
+          <w:sz w:val="21"/>
+          <w:szCs w:val="21"/>
+        </w:rPr>
+        <w:t>normalize.</w:t>
+      </w:r>
+      <w:r>
+        <w:rPr>
+          <w:rFonts w:ascii="Consolas" w:eastAsia="Times New Roman" w:hAnsi="Consolas" w:cs="Times New Roman"/>
+          <w:color w:val="50FA7B"/>
+          <w:sz w:val="21"/>
+          <w:szCs w:val="21"/>
+        </w:rPr>
+        <w:t>transform</w:t>
+      </w:r>
+      <w:proofErr w:type="spellEnd"/>
+      <w:r>
+        <w:rPr>
+          <w:rFonts w:ascii="Consolas" w:eastAsia="Times New Roman" w:hAnsi="Consolas" w:cs="Times New Roman"/>
+          <w:color w:val="F8F8F2"/>
+          <w:sz w:val="21"/>
+          <w:szCs w:val="21"/>
+        </w:rPr>
+        <w:t>(</w:t>
+      </w:r>
+      <w:proofErr w:type="spellStart"/>
+      <w:r>
+        <w:rPr>
+          <w:rFonts w:ascii="Consolas" w:eastAsia="Times New Roman" w:hAnsi="Consolas" w:cs="Times New Roman"/>
+          <w:color w:val="F8F8F2"/>
+          <w:sz w:val="21"/>
+          <w:szCs w:val="21"/>
+        </w:rPr>
+        <w:t>X_test</w:t>
+      </w:r>
+      <w:proofErr w:type="spellEnd"/>
+      <w:r>
+        <w:rPr>
+          <w:rFonts w:ascii="Consolas" w:eastAsia="Times New Roman" w:hAnsi="Consolas" w:cs="Times New Roman"/>
+          <w:color w:val="F8F8F2"/>
+          <w:sz w:val="21"/>
+          <w:szCs w:val="21"/>
+        </w:rPr>
+        <w:t>[</w:t>
+      </w:r>
+      <w:proofErr w:type="spellStart"/>
+      <w:r>
+        <w:rPr>
+          <w:rFonts w:ascii="Consolas" w:eastAsia="Times New Roman" w:hAnsi="Consolas" w:cs="Times New Roman"/>
+          <w:color w:val="F8F8F2"/>
+          <w:sz w:val="21"/>
+          <w:szCs w:val="21"/>
+        </w:rPr>
+        <w:t>robust_features</w:t>
+      </w:r>
+      <w:proofErr w:type="spellEnd"/>
+      <w:r>
+        <w:rPr>
+          <w:rFonts w:ascii="Consolas" w:eastAsia="Times New Roman" w:hAnsi="Consolas" w:cs="Times New Roman"/>
+          <w:color w:val="F8F8F2"/>
+          <w:sz w:val="21"/>
+          <w:szCs w:val="21"/>
+        </w:rPr>
+        <w:t>])</w:t>
+      </w:r>
+    </w:p>
+    <w:p>
+      <w:pPr>
+        <w:shd w:val="clear" w:color="auto" w:fill="282A36"/>
+        <w:spacing w:after="0" w:line="285" w:lineRule="atLeast"/>
+        <w:ind w:left="1276"/>
+        <w:rPr>
+          <w:rFonts w:ascii="Consolas" w:eastAsia="Times New Roman" w:hAnsi="Consolas" w:cs="Times New Roman"/>
+          <w:color w:val="F8F8F2"/>
+          <w:sz w:val="21"/>
+          <w:szCs w:val="21"/>
+        </w:rPr>
+      </w:pPr>
+      <w:proofErr w:type="spellStart"/>
+      <w:r>
+        <w:rPr>
+          <w:rFonts w:ascii="Consolas" w:eastAsia="Times New Roman" w:hAnsi="Consolas" w:cs="Times New Roman"/>
+          <w:color w:val="F8F8F2"/>
+          <w:sz w:val="21"/>
+          <w:szCs w:val="21"/>
+        </w:rPr>
         <w:lastRenderedPageBreak/>
-        <w:t>Normalization</w:t>
-      </w:r>
-      <w:bookmarkEnd w:id="10"/>
+        <w:t>X_test</w:t>
+      </w:r>
+      <w:proofErr w:type="spellEnd"/>
+      <w:r>
+        <w:rPr>
+          <w:rFonts w:ascii="Consolas" w:eastAsia="Times New Roman" w:hAnsi="Consolas" w:cs="Times New Roman"/>
+          <w:color w:val="F8F8F2"/>
+          <w:sz w:val="21"/>
+          <w:szCs w:val="21"/>
+        </w:rPr>
+        <w:t>[</w:t>
+      </w:r>
+      <w:proofErr w:type="spellStart"/>
+      <w:r>
+        <w:rPr>
+          <w:rFonts w:ascii="Consolas" w:eastAsia="Times New Roman" w:hAnsi="Consolas" w:cs="Times New Roman"/>
+          <w:color w:val="F8F8F2"/>
+          <w:sz w:val="21"/>
+          <w:szCs w:val="21"/>
+        </w:rPr>
+        <w:t>numerical_</w:t>
+      </w:r>
+      <w:proofErr w:type="gramStart"/>
+      <w:r>
+        <w:rPr>
+          <w:rFonts w:ascii="Consolas" w:eastAsia="Times New Roman" w:hAnsi="Consolas" w:cs="Times New Roman"/>
+          <w:color w:val="F8F8F2"/>
+          <w:sz w:val="21"/>
+          <w:szCs w:val="21"/>
+        </w:rPr>
+        <w:t>features</w:t>
+      </w:r>
+      <w:proofErr w:type="spellEnd"/>
+      <w:r>
+        <w:rPr>
+          <w:rFonts w:ascii="Consolas" w:eastAsia="Times New Roman" w:hAnsi="Consolas" w:cs="Times New Roman"/>
+          <w:color w:val="F8F8F2"/>
+          <w:sz w:val="21"/>
+          <w:szCs w:val="21"/>
+        </w:rPr>
+        <w:t>]</w:t>
+      </w:r>
+      <w:r>
+        <w:rPr>
+          <w:rFonts w:ascii="Consolas" w:eastAsia="Times New Roman" w:hAnsi="Consolas" w:cs="Times New Roman"/>
+          <w:color w:val="FF79C6"/>
+          <w:sz w:val="21"/>
+          <w:szCs w:val="21"/>
+        </w:rPr>
+        <w:t>=</w:t>
+      </w:r>
+      <w:proofErr w:type="gramEnd"/>
+      <w:r>
+        <w:rPr>
+          <w:rFonts w:ascii="Consolas" w:eastAsia="Times New Roman" w:hAnsi="Consolas" w:cs="Times New Roman"/>
+          <w:color w:val="F8F8F2"/>
+          <w:sz w:val="21"/>
+          <w:szCs w:val="21"/>
+        </w:rPr>
+        <w:t xml:space="preserve"> </w:t>
+      </w:r>
+      <w:proofErr w:type="spellStart"/>
+      <w:r>
+        <w:rPr>
+          <w:rFonts w:ascii="Consolas" w:eastAsia="Times New Roman" w:hAnsi="Consolas" w:cs="Times New Roman"/>
+          <w:color w:val="F8F8F2"/>
+          <w:sz w:val="21"/>
+          <w:szCs w:val="21"/>
+        </w:rPr>
+        <w:t>standard.</w:t>
+      </w:r>
+      <w:r>
+        <w:rPr>
+          <w:rFonts w:ascii="Consolas" w:eastAsia="Times New Roman" w:hAnsi="Consolas" w:cs="Times New Roman"/>
+          <w:color w:val="50FA7B"/>
+          <w:sz w:val="21"/>
+          <w:szCs w:val="21"/>
+        </w:rPr>
+        <w:t>transform</w:t>
+      </w:r>
+      <w:proofErr w:type="spellEnd"/>
+      <w:r>
+        <w:rPr>
+          <w:rFonts w:ascii="Consolas" w:eastAsia="Times New Roman" w:hAnsi="Consolas" w:cs="Times New Roman"/>
+          <w:color w:val="F8F8F2"/>
+          <w:sz w:val="21"/>
+          <w:szCs w:val="21"/>
+        </w:rPr>
+        <w:t>(</w:t>
+      </w:r>
+      <w:proofErr w:type="spellStart"/>
+      <w:r>
+        <w:rPr>
+          <w:rFonts w:ascii="Consolas" w:eastAsia="Times New Roman" w:hAnsi="Consolas" w:cs="Times New Roman"/>
+          <w:color w:val="F8F8F2"/>
+          <w:sz w:val="21"/>
+          <w:szCs w:val="21"/>
+        </w:rPr>
+        <w:t>X_test</w:t>
+      </w:r>
+      <w:proofErr w:type="spellEnd"/>
+      <w:r>
+        <w:rPr>
+          <w:rFonts w:ascii="Consolas" w:eastAsia="Times New Roman" w:hAnsi="Consolas" w:cs="Times New Roman"/>
+          <w:color w:val="F8F8F2"/>
+          <w:sz w:val="21"/>
+          <w:szCs w:val="21"/>
+        </w:rPr>
+        <w:t>[</w:t>
+      </w:r>
+      <w:proofErr w:type="spellStart"/>
+      <w:r>
+        <w:rPr>
+          <w:rFonts w:ascii="Consolas" w:eastAsia="Times New Roman" w:hAnsi="Consolas" w:cs="Times New Roman"/>
+          <w:color w:val="F8F8F2"/>
+          <w:sz w:val="21"/>
+          <w:szCs w:val="21"/>
+        </w:rPr>
+        <w:t>numerical_features</w:t>
+      </w:r>
+      <w:proofErr w:type="spellEnd"/>
+      <w:r>
+        <w:rPr>
+          <w:rFonts w:ascii="Consolas" w:eastAsia="Times New Roman" w:hAnsi="Consolas" w:cs="Times New Roman"/>
+          <w:color w:val="F8F8F2"/>
+          <w:sz w:val="21"/>
+          <w:szCs w:val="21"/>
+        </w:rPr>
+        <w:t>])</w:t>
+      </w:r>
+    </w:p>
+    <w:p>
+      <w:pPr>
+        <w:ind w:left="1276"/>
+        <w:rPr>
+          <w:highlight w:val="white"/>
+        </w:rPr>
+      </w:pPr>
+    </w:p>
+    <w:p>
+      <w:pPr>
+        <w:ind w:left="1276"/>
+        <w:rPr>
+          <w:highlight w:val="white"/>
+        </w:rPr>
+      </w:pPr>
+    </w:p>
+    <w:p>
+      <w:pPr>
+        <w:pStyle w:val="Heading2"/>
+      </w:pPr>
+      <w:r>
+        <w:rPr>
+          <w:highlight w:val="white"/>
+        </w:rPr>
+        <w:t xml:space="preserve">Check </w:t>
+      </w:r>
+      <w:r>
+        <w:t>multicollinearity.</w:t>
+      </w:r>
+    </w:p>
+    <w:p>
+      <w:pPr>
+        <w:shd w:val="clear" w:color="auto" w:fill="282A36"/>
+        <w:spacing w:after="0" w:line="285" w:lineRule="atLeast"/>
+        <w:ind w:left="1276"/>
+        <w:rPr>
+          <w:rFonts w:ascii="Consolas" w:eastAsia="Times New Roman" w:hAnsi="Consolas" w:cs="Times New Roman"/>
+          <w:color w:val="F8F8F2"/>
+          <w:sz w:val="21"/>
+          <w:szCs w:val="21"/>
+        </w:rPr>
+      </w:pPr>
+      <w:proofErr w:type="spellStart"/>
+      <w:proofErr w:type="gramStart"/>
+      <w:r>
+        <w:rPr>
+          <w:rFonts w:ascii="Consolas" w:eastAsia="Times New Roman" w:hAnsi="Consolas" w:cs="Times New Roman"/>
+          <w:color w:val="F8F8F2"/>
+          <w:sz w:val="21"/>
+          <w:szCs w:val="21"/>
+        </w:rPr>
+        <w:t>plt.</w:t>
+      </w:r>
+      <w:r>
+        <w:rPr>
+          <w:rFonts w:ascii="Consolas" w:eastAsia="Times New Roman" w:hAnsi="Consolas" w:cs="Times New Roman"/>
+          <w:color w:val="50FA7B"/>
+          <w:sz w:val="21"/>
+          <w:szCs w:val="21"/>
+        </w:rPr>
+        <w:t>figure</w:t>
+      </w:r>
+      <w:proofErr w:type="spellEnd"/>
+      <w:proofErr w:type="gramEnd"/>
+      <w:r>
+        <w:rPr>
+          <w:rFonts w:ascii="Consolas" w:eastAsia="Times New Roman" w:hAnsi="Consolas" w:cs="Times New Roman"/>
+          <w:color w:val="F8F8F2"/>
+          <w:sz w:val="21"/>
+          <w:szCs w:val="21"/>
+        </w:rPr>
+        <w:t>(</w:t>
+      </w:r>
+      <w:proofErr w:type="spellStart"/>
+      <w:r>
+        <w:rPr>
+          <w:rFonts w:ascii="Consolas" w:eastAsia="Times New Roman" w:hAnsi="Consolas" w:cs="Times New Roman"/>
+          <w:i/>
+          <w:iCs/>
+          <w:color w:val="FFB86C"/>
+          <w:sz w:val="21"/>
+          <w:szCs w:val="21"/>
+        </w:rPr>
+        <w:t>figsize</w:t>
+      </w:r>
+      <w:proofErr w:type="spellEnd"/>
+      <w:r>
+        <w:rPr>
+          <w:rFonts w:ascii="Consolas" w:eastAsia="Times New Roman" w:hAnsi="Consolas" w:cs="Times New Roman"/>
+          <w:color w:val="FF79C6"/>
+          <w:sz w:val="21"/>
+          <w:szCs w:val="21"/>
+        </w:rPr>
+        <w:t>=</w:t>
+      </w:r>
+      <w:r>
+        <w:rPr>
+          <w:rFonts w:ascii="Consolas" w:eastAsia="Times New Roman" w:hAnsi="Consolas" w:cs="Times New Roman"/>
+          <w:color w:val="F8F8F2"/>
+          <w:sz w:val="21"/>
+          <w:szCs w:val="21"/>
+        </w:rPr>
+        <w:t>(</w:t>
+      </w:r>
+      <w:r>
+        <w:rPr>
+          <w:rFonts w:ascii="Consolas" w:eastAsia="Times New Roman" w:hAnsi="Consolas" w:cs="Times New Roman"/>
+          <w:color w:val="BD93F9"/>
+          <w:sz w:val="21"/>
+          <w:szCs w:val="21"/>
+        </w:rPr>
+        <w:t>15</w:t>
+      </w:r>
+      <w:r>
+        <w:rPr>
+          <w:rFonts w:ascii="Consolas" w:eastAsia="Times New Roman" w:hAnsi="Consolas" w:cs="Times New Roman"/>
+          <w:color w:val="F8F8F2"/>
+          <w:sz w:val="21"/>
+          <w:szCs w:val="21"/>
+        </w:rPr>
+        <w:t>,</w:t>
+      </w:r>
+      <w:r>
+        <w:rPr>
+          <w:rFonts w:ascii="Consolas" w:eastAsia="Times New Roman" w:hAnsi="Consolas" w:cs="Times New Roman"/>
+          <w:color w:val="BD93F9"/>
+          <w:sz w:val="21"/>
+          <w:szCs w:val="21"/>
+        </w:rPr>
+        <w:t>10</w:t>
+      </w:r>
+      <w:r>
+        <w:rPr>
+          <w:rFonts w:ascii="Consolas" w:eastAsia="Times New Roman" w:hAnsi="Consolas" w:cs="Times New Roman"/>
+          <w:color w:val="F8F8F2"/>
+          <w:sz w:val="21"/>
+          <w:szCs w:val="21"/>
+        </w:rPr>
+        <w:t>))</w:t>
+      </w:r>
+    </w:p>
+    <w:p>
+      <w:pPr>
+        <w:shd w:val="clear" w:color="auto" w:fill="282A36"/>
+        <w:spacing w:after="0" w:line="285" w:lineRule="atLeast"/>
+        <w:ind w:left="1276"/>
+        <w:rPr>
+          <w:rFonts w:ascii="Consolas" w:eastAsia="Times New Roman" w:hAnsi="Consolas" w:cs="Times New Roman"/>
+          <w:color w:val="F8F8F2"/>
+          <w:sz w:val="21"/>
+          <w:szCs w:val="21"/>
+        </w:rPr>
+      </w:pPr>
+      <w:proofErr w:type="spellStart"/>
+      <w:proofErr w:type="gramStart"/>
+      <w:r>
+        <w:rPr>
+          <w:rFonts w:ascii="Consolas" w:eastAsia="Times New Roman" w:hAnsi="Consolas" w:cs="Times New Roman"/>
+          <w:color w:val="F8F8F2"/>
+          <w:sz w:val="21"/>
+          <w:szCs w:val="21"/>
+        </w:rPr>
+        <w:t>sns.</w:t>
+      </w:r>
+      <w:r>
+        <w:rPr>
+          <w:rFonts w:ascii="Consolas" w:eastAsia="Times New Roman" w:hAnsi="Consolas" w:cs="Times New Roman"/>
+          <w:color w:val="50FA7B"/>
+          <w:sz w:val="21"/>
+          <w:szCs w:val="21"/>
+        </w:rPr>
+        <w:t>heatmap</w:t>
+      </w:r>
+      <w:proofErr w:type="spellEnd"/>
+      <w:proofErr w:type="gramEnd"/>
+      <w:r>
+        <w:rPr>
+          <w:rFonts w:ascii="Consolas" w:eastAsia="Times New Roman" w:hAnsi="Consolas" w:cs="Times New Roman"/>
+          <w:color w:val="F8F8F2"/>
+          <w:sz w:val="21"/>
+          <w:szCs w:val="21"/>
+        </w:rPr>
+        <w:t>(data1.</w:t>
+      </w:r>
+      <w:r>
+        <w:rPr>
+          <w:rFonts w:ascii="Consolas" w:eastAsia="Times New Roman" w:hAnsi="Consolas" w:cs="Times New Roman"/>
+          <w:color w:val="50FA7B"/>
+          <w:sz w:val="21"/>
+          <w:szCs w:val="21"/>
+        </w:rPr>
+        <w:t>corr</w:t>
+      </w:r>
+      <w:r>
+        <w:rPr>
+          <w:rFonts w:ascii="Consolas" w:eastAsia="Times New Roman" w:hAnsi="Consolas" w:cs="Times New Roman"/>
+          <w:color w:val="F8F8F2"/>
+          <w:sz w:val="21"/>
+          <w:szCs w:val="21"/>
+        </w:rPr>
+        <w:t>(),</w:t>
+      </w:r>
+      <w:proofErr w:type="spellStart"/>
+      <w:r>
+        <w:rPr>
+          <w:rFonts w:ascii="Consolas" w:eastAsia="Times New Roman" w:hAnsi="Consolas" w:cs="Times New Roman"/>
+          <w:i/>
+          <w:iCs/>
+          <w:color w:val="FFB86C"/>
+          <w:sz w:val="21"/>
+          <w:szCs w:val="21"/>
+        </w:rPr>
+        <w:t>annot</w:t>
+      </w:r>
+      <w:proofErr w:type="spellEnd"/>
+      <w:r>
+        <w:rPr>
+          <w:rFonts w:ascii="Consolas" w:eastAsia="Times New Roman" w:hAnsi="Consolas" w:cs="Times New Roman"/>
+          <w:color w:val="FF79C6"/>
+          <w:sz w:val="21"/>
+          <w:szCs w:val="21"/>
+        </w:rPr>
+        <w:t>=</w:t>
+      </w:r>
+      <w:proofErr w:type="spellStart"/>
+      <w:r>
+        <w:rPr>
+          <w:rFonts w:ascii="Consolas" w:eastAsia="Times New Roman" w:hAnsi="Consolas" w:cs="Times New Roman"/>
+          <w:color w:val="BD93F9"/>
+          <w:sz w:val="21"/>
+          <w:szCs w:val="21"/>
+        </w:rPr>
+        <w:t>True</w:t>
+      </w:r>
+      <w:r>
+        <w:rPr>
+          <w:rFonts w:ascii="Consolas" w:eastAsia="Times New Roman" w:hAnsi="Consolas" w:cs="Times New Roman"/>
+          <w:color w:val="F8F8F2"/>
+          <w:sz w:val="21"/>
+          <w:szCs w:val="21"/>
+        </w:rPr>
+        <w:t>,</w:t>
+      </w:r>
+      <w:r>
+        <w:rPr>
+          <w:rFonts w:ascii="Consolas" w:eastAsia="Times New Roman" w:hAnsi="Consolas" w:cs="Times New Roman"/>
+          <w:i/>
+          <w:iCs/>
+          <w:color w:val="FFB86C"/>
+          <w:sz w:val="21"/>
+          <w:szCs w:val="21"/>
+        </w:rPr>
+        <w:t>cmap</w:t>
+      </w:r>
+      <w:proofErr w:type="spellEnd"/>
+      <w:r>
+        <w:rPr>
+          <w:rFonts w:ascii="Consolas" w:eastAsia="Times New Roman" w:hAnsi="Consolas" w:cs="Times New Roman"/>
+          <w:color w:val="FF79C6"/>
+          <w:sz w:val="21"/>
+          <w:szCs w:val="21"/>
+        </w:rPr>
+        <w:t>=</w:t>
+      </w:r>
+      <w:r>
+        <w:rPr>
+          <w:rFonts w:ascii="Consolas" w:eastAsia="Times New Roman" w:hAnsi="Consolas" w:cs="Times New Roman"/>
+          <w:color w:val="E9F284"/>
+          <w:sz w:val="21"/>
+          <w:szCs w:val="21"/>
+        </w:rPr>
+        <w:t>'</w:t>
+      </w:r>
+      <w:proofErr w:type="spellStart"/>
+      <w:r>
+        <w:rPr>
+          <w:rFonts w:ascii="Consolas" w:eastAsia="Times New Roman" w:hAnsi="Consolas" w:cs="Times New Roman"/>
+          <w:color w:val="F1FA8C"/>
+          <w:sz w:val="21"/>
+          <w:szCs w:val="21"/>
+        </w:rPr>
+        <w:t>RdYlGn</w:t>
+      </w:r>
+      <w:proofErr w:type="spellEnd"/>
+      <w:r>
+        <w:rPr>
+          <w:rFonts w:ascii="Consolas" w:eastAsia="Times New Roman" w:hAnsi="Consolas" w:cs="Times New Roman"/>
+          <w:color w:val="E9F284"/>
+          <w:sz w:val="21"/>
+          <w:szCs w:val="21"/>
+        </w:rPr>
+        <w:t>'</w:t>
+      </w:r>
+      <w:r>
+        <w:rPr>
+          <w:rFonts w:ascii="Consolas" w:eastAsia="Times New Roman" w:hAnsi="Consolas" w:cs="Times New Roman"/>
+          <w:color w:val="F8F8F2"/>
+          <w:sz w:val="21"/>
+          <w:szCs w:val="21"/>
+        </w:rPr>
+        <w:t>)</w:t>
+      </w:r>
+      <w:r>
+        <w:rPr>
+          <w:rFonts w:ascii="Consolas" w:eastAsia="Times New Roman" w:hAnsi="Consolas" w:cs="Times New Roman"/>
+          <w:i/>
+          <w:iCs/>
+          <w:color w:val="F8F8F2"/>
+          <w:sz w:val="21"/>
+          <w:szCs w:val="21"/>
+          <w:u w:val="single"/>
+        </w:rPr>
+        <w:t>;</w:t>
+      </w:r>
+    </w:p>
+    <w:p>
+      <w:pPr>
+        <w:rPr>
+          <w:highlight w:val="white"/>
+        </w:rPr>
+      </w:pPr>
+    </w:p>
+    <w:p/>
+    <w:p>
+      <w:pPr>
+        <w:rPr>
+          <w:highlight w:val="white"/>
+        </w:rPr>
+      </w:pPr>
+      <w:r>
+        <w:drawing>
+          <wp:anchor distT="0" distB="0" distL="114300" distR="114300" simplePos="0" relativeHeight="251669504" behindDoc="0" locked="0" layoutInCell="1" allowOverlap="1" wp14:anchorId="0E80A3F4" wp14:editId="637A9DFD">
+            <wp:simplePos x="0" y="0"/>
+            <wp:positionH relativeFrom="column">
+              <wp:posOffset>0</wp:posOffset>
+            </wp:positionH>
+            <wp:positionV relativeFrom="paragraph">
+              <wp:posOffset>0</wp:posOffset>
+            </wp:positionV>
+            <wp:extent cx="5731510" cy="4369435"/>
+            <wp:effectExtent l="0" t="0" r="2540" b="0"/>
+            <wp:wrapTopAndBottom/>
+            <wp:docPr id="1614977462" name="Picture 1" descr="A colorful squares with numbers&#10;&#10;Description automatically generated"/>
+            <wp:cNvGraphicFramePr>
+              <a:graphicFrameLocks xmlns:a="http://schemas.openxmlformats.org/drawingml/2006/main" noChangeAspect="1"/>
+            </wp:cNvGraphicFramePr>
+            <a:graphic xmlns:a="http://schemas.openxmlformats.org/drawingml/2006/main">
+              <a:graphicData uri="http://schemas.openxmlformats.org/drawingml/2006/picture">
+                <pic:pic xmlns:pic="http://schemas.openxmlformats.org/drawingml/2006/picture">
+                  <pic:nvPicPr>
+                    <pic:cNvPr id="1614977462" name="Picture 1" descr="A colorful squares with numbers&#10;&#10;Description automatically generated"/>
+                    <pic:cNvPicPr/>
+                  </pic:nvPicPr>
+                  <pic:blipFill>
+                    <a:blip r:embed="rId22">
+                      <a:extLst>
+                        <a:ext uri="{28A0092B-C50C-407E-A947-70E740481C1C}">
+                          <a14:useLocalDpi xmlns:a14="http://schemas.microsoft.com/office/drawing/2010/main" val="0"/>
+                        </a:ext>
+                      </a:extLst>
+                    </a:blip>
+                    <a:stretch>
+                      <a:fillRect/>
+                    </a:stretch>
+                  </pic:blipFill>
+                  <pic:spPr>
+                    <a:xfrm>
+                      <a:off x="0" y="0"/>
+                      <a:ext cx="5731510" cy="4369435"/>
+                    </a:xfrm>
+                    <a:prstGeom prst="rect">
+                      <a:avLst/>
+                    </a:prstGeom>
+                  </pic:spPr>
+                </pic:pic>
+              </a:graphicData>
+            </a:graphic>
+          </wp:anchor>
+        </w:drawing>
+      </w:r>
+    </w:p>
+    <w:p>
+      <w:pPr>
+        <w:rPr>
+          <w:highlight w:val="white"/>
+        </w:rPr>
+      </w:pPr>
+    </w:p>
+    <w:p>
+      <w:pPr>
+        <w:rPr>
+          <w:highlight w:val="white"/>
+        </w:rPr>
+      </w:pPr>
+    </w:p>
+    <w:p>
+      <w:pPr>
+        <w:rPr>
+          <w:highlight w:val="white"/>
+        </w:rPr>
+      </w:pPr>
+    </w:p>
+    <w:p>
+      <w:pPr>
+        <w:tabs>
+          <w:tab w:val="left" w:pos="2712"/>
+        </w:tabs>
+        <w:rPr>
+          <w:highlight w:val="white"/>
+        </w:rPr>
+      </w:pPr>
+      <w:r>
+        <w:rPr>
+          <w:highlight w:val="white"/>
+        </w:rPr>
+        <w:tab/>
+      </w:r>
     </w:p>
     <w:p>
       <w:pPr>
@@ -6466,7 +9219,7 @@
         </w:rPr>
       </w:pPr>
       <w:bookmarkStart w:id="11" w:name="_heading=h.u23cgv81wsbu" w:colFirst="0" w:colLast="0"/>
-      <w:bookmarkStart w:id="12" w:name="_Toc166961973"/>
+      <w:bookmarkStart w:id="12" w:name="_Toc167045733"/>
       <w:bookmarkEnd w:id="11"/>
       <w:r>
         <w:rPr>
@@ -6498,7 +9251,7 @@
           <w:lang w:val="vi-VN"/>
         </w:rPr>
       </w:pPr>
-      <w:bookmarkStart w:id="13" w:name="_Toc166961974"/>
+      <w:bookmarkStart w:id="13" w:name="_Toc167045734"/>
       <w:r>
         <w:rPr>
           <w:b/>
@@ -6551,7 +9304,7 @@
           <w:lang w:val="vi-VN"/>
         </w:rPr>
       </w:pPr>
-      <w:bookmarkStart w:id="14" w:name="_Toc166961975"/>
+      <w:bookmarkStart w:id="14" w:name="_Toc167045735"/>
       <w:r>
         <w:rPr>
           <w:b/>
@@ -7300,7 +10053,7 @@
                     <pic:cNvPicPr/>
                   </pic:nvPicPr>
                   <pic:blipFill>
-                    <a:blip r:embed="rId20" cstate="print">
+                    <a:blip r:embed="rId23" cstate="print">
                       <a:extLst>
                         <a:ext uri="{28A0092B-C50C-407E-A947-70E740481C1C}">
                           <a14:useLocalDpi xmlns:a14="http://schemas.microsoft.com/office/drawing/2010/main" val="0"/>
@@ -7377,7 +10130,7 @@
           <w:highlight w:val="white"/>
         </w:rPr>
       </w:pPr>
-      <w:bookmarkStart w:id="15" w:name="_Toc166961976"/>
+      <w:bookmarkStart w:id="15" w:name="_Toc167045736"/>
       <w:bookmarkEnd w:id="1"/>
       <w:r>
         <w:rPr>
@@ -7400,7 +10153,7 @@
           <w:highlight w:val="white"/>
         </w:rPr>
       </w:pPr>
-      <w:bookmarkStart w:id="16" w:name="_Toc166961977"/>
+      <w:bookmarkStart w:id="16" w:name="_Toc167045737"/>
       <w:r>
         <w:rPr>
           <w:b/>
@@ -7432,7 +10185,7 @@
                     <pic:cNvPicPr/>
                   </pic:nvPicPr>
                   <pic:blipFill>
-                    <a:blip r:embed="rId21">
+                    <a:blip r:embed="rId24">
                       <a:extLst>
                         <a:ext uri="{28A0092B-C50C-407E-A947-70E740481C1C}">
                           <a14:useLocalDpi xmlns:a14="http://schemas.microsoft.com/office/drawing/2010/main" val="0"/>
@@ -7659,7 +10412,7 @@
           <w:highlight w:val="white"/>
         </w:rPr>
       </w:pPr>
-      <w:bookmarkStart w:id="17" w:name="_Toc166961978"/>
+      <w:bookmarkStart w:id="17" w:name="_Toc167045738"/>
       <w:r>
         <w:rPr>
           <w:highlight w:val="white"/>
@@ -7733,7 +10486,7 @@
           <w:highlight w:val="white"/>
         </w:rPr>
       </w:pPr>
-      <w:bookmarkStart w:id="18" w:name="_Toc166961979"/>
+      <w:bookmarkStart w:id="18" w:name="_Toc167045739"/>
       <w:r>
         <w:rPr>
           <w:highlight w:val="white"/>
@@ -7841,6 +10594,7 @@
           <w:lang w:val="vi-VN"/>
         </w:rPr>
       </w:pPr>
+      <w:bookmarkStart w:id="20" w:name="_Toc167045740"/>
       <w:r>
         <w:rPr>
           <w:lang w:val="vi-VN"/>
@@ -7848,6 +10602,7 @@
         <w:lastRenderedPageBreak/>
         <w:t>References</w:t>
       </w:r>
+      <w:bookmarkEnd w:id="20"/>
     </w:p>
     <w:p>
       <w:pPr>
@@ -7928,7 +10683,7 @@
       <w:r>
         <w:t>, and TensorFlow (3rd ed.). </w:t>
       </w:r>
-      <w:hyperlink r:id="rId22" w:tgtFrame="_blank" w:history="1">
+      <w:hyperlink r:id="rId25" w:tgtFrame="_blank" w:history="1">
         <w:r>
           <w:rPr>
             <w:rStyle w:val="Hyperlink"/>
@@ -7955,35 +10710,14 @@
       <w:proofErr w:type="gramEnd"/>
     </w:p>
     <w:p>
-      <w:pPr>
-        <w:pStyle w:val="ListParagraph"/>
-      </w:pPr>
-    </w:p>
-    <w:p>
-      <w:pPr>
-        <w:pStyle w:val="Heading1"/>
-        <w:rPr>
-          <w:lang w:val="vi-VN"/>
-        </w:rPr>
-      </w:pPr>
-    </w:p>
-    <w:p>
-      <w:pPr>
-        <w:pStyle w:val="Heading1"/>
-        <w:rPr>
-          <w:lang w:val="vi-VN"/>
-        </w:rPr>
-      </w:pPr>
-    </w:p>
-    <w:p>
-      <w:pPr>
-        <w:rPr>
-          <w:lang w:val="vi-VN"/>
-        </w:rPr>
-      </w:pPr>
-    </w:p>
+      <w:bookmarkStart w:id="21" w:name="_Toc167045741"/>
+      <w:bookmarkStart w:id="22" w:name="_Toc167045742"/>
+      <w:bookmarkEnd w:id="21"/>
+      <w:bookmarkEnd w:id="22"/>
+    </w:p>
+    <w:p/>
     <w:sectPr>
-      <w:footerReference w:type="default" r:id="rId23"/>
+      <w:footerReference w:type="default" r:id="rId26"/>
       <w:pgSz w:w="11906" w:h="16838" w:code="9"/>
       <w:pgMar w:top="1440" w:right="1440" w:bottom="1440" w:left="1440" w:header="720" w:footer="518" w:gutter="0"/>
       <w:pgNumType w:start="0"/>
@@ -18276,33 +21010,6 @@
 </file>
 
 <file path=customXml/item1.xml><?xml version="1.0" encoding="utf-8"?>
-<b:Sources xmlns:b="http://schemas.openxmlformats.org/officeDocument/2006/bibliography" xmlns="http://schemas.openxmlformats.org/officeDocument/2006/bibliography" SelectedStyle="\APASixthEditionOfficeOnline.xsl" StyleName="APA" Version="6"/>
-</file>
-
-<file path=customXml/item2.xml><?xml version="1.0" encoding="utf-8"?>
-<p:properties xmlns:p="http://schemas.microsoft.com/office/2006/metadata/properties" xmlns:xsi="http://www.w3.org/2001/XMLSchema-instance" xmlns:pc="http://schemas.microsoft.com/office/infopath/2007/PartnerControls">
-  <documentManagement>
-    <_activity xmlns="60e3c38e-f2ee-459d-afd5-696600ec1855" xsi:nil="true"/>
-  </documentManagement>
-</p:properties>
-</file>
-
-<file path=customXml/item3.xml><?xml version="1.0" encoding="utf-8"?>
-<?mso-contentType ?>
-<FormTemplates xmlns="http://schemas.microsoft.com/sharepoint/v3/contenttype/forms">
-  <Display>DocumentLibraryForm</Display>
-  <Edit>DocumentLibraryForm</Edit>
-  <New>DocumentLibraryForm</New>
-</FormTemplates>
-</file>
-
-<file path=customXml/item4.xml><?xml version="1.0" encoding="utf-8"?>
-<go:gDocsCustomXmlDataStorage xmlns:go="http://customooxmlschemas.google.com/" xmlns:r="http://schemas.openxmlformats.org/officeDocument/2006/relationships" uri="GoogleDocsCustomDataVersion1">
-  <go:docsCustomData xmlns:go="http://customooxmlschemas.google.com/" roundtripDataSignature="AMtx7mjKsrVoV+qGmEC22Srd1t0L0b9qRQ==">AMUW2mXvxDyrGmqS9YPntFGbbuht/JcHKzcWXjrHsFsWEHRj4ZGPicfJtYMGZrjpxZCscZf8pCesoKTa30RiQ78FwLxciaAfBzId8PPs5DuS+KGK+dXoAzE1dyGFbuKrjImxqnsI3T9leaWi24Qx/nlauRnUtT587HN8sxAbruB6vgLt9o7mmT4r6yOF/F1kTFbWETRlfQLRq4jMj7ZV+JD8HwaladE+ixqiaSEgaFeeF4HBb1QffvZYHFuJkGq77ybQgps6kbVG8+FraT4OVjQxlqyN1n7Y5Q==</go:docsCustomData>
-</go:gDocsCustomXmlDataStorage>
-</file>
-
-<file path=customXml/item5.xml><?xml version="1.0" encoding="utf-8"?>
 <ct:contentTypeSchema xmlns:ct="http://schemas.microsoft.com/office/2006/metadata/contentType" xmlns:ma="http://schemas.microsoft.com/office/2006/metadata/properties/metaAttributes" ct:_="" ma:_="" ma:contentTypeName="Document" ma:contentTypeID="0x0101002B40ED8DB7108B41A55B428DBC2A579D" ma:contentTypeVersion="16" ma:contentTypeDescription="Create a new document." ma:contentTypeScope="" ma:versionID="65610bcfc2c43450a25364514f766791">
   <xsd:schema xmlns:xsd="http://www.w3.org/2001/XMLSchema" xmlns:xs="http://www.w3.org/2001/XMLSchema" xmlns:p="http://schemas.microsoft.com/office/2006/metadata/properties" xmlns:ns3="60e3c38e-f2ee-459d-afd5-696600ec1855" xmlns:ns4="feffb424-8791-423a-8a16-623de81de309" targetNamespace="http://schemas.microsoft.com/office/2006/metadata/properties" ma:root="true" ma:fieldsID="c55ffcc61db213329c1e5e4e143ae062" ns3:_="" ns4:_="">
     <xsd:import namespace="60e3c38e-f2ee-459d-afd5-696600ec1855"/>
@@ -18543,42 +21250,34 @@
 </ct:contentTypeSchema>
 </file>
 
-<file path=customXml/itemProps1.xml><?xml version="1.0" encoding="utf-8"?>
-<ds:datastoreItem xmlns:ds="http://schemas.openxmlformats.org/officeDocument/2006/customXml" ds:itemID="{D7EEB1FB-4220-44D9-B4A3-CF71B463286C}">
-  <ds:schemaRefs>
-    <ds:schemaRef ds:uri="http://schemas.openxmlformats.org/officeDocument/2006/bibliography"/>
-  </ds:schemaRefs>
-</ds:datastoreItem>
+<file path=customXml/item2.xml><?xml version="1.0" encoding="utf-8"?>
+<go:gDocsCustomXmlDataStorage xmlns:go="http://customooxmlschemas.google.com/" xmlns:r="http://schemas.openxmlformats.org/officeDocument/2006/relationships" uri="GoogleDocsCustomDataVersion1">
+  <go:docsCustomData xmlns:go="http://customooxmlschemas.google.com/" roundtripDataSignature="AMtx7mjKsrVoV+qGmEC22Srd1t0L0b9qRQ==">AMUW2mXvxDyrGmqS9YPntFGbbuht/JcHKzcWXjrHsFsWEHRj4ZGPicfJtYMGZrjpxZCscZf8pCesoKTa30RiQ78FwLxciaAfBzId8PPs5DuS+KGK+dXoAzE1dyGFbuKrjImxqnsI3T9leaWi24Qx/nlauRnUtT587HN8sxAbruB6vgLt9o7mmT4r6yOF/F1kTFbWETRlfQLRq4jMj7ZV+JD8HwaladE+ixqiaSEgaFeeF4HBb1QffvZYHFuJkGq77ybQgps6kbVG8+FraT4OVjQxlqyN1n7Y5Q==</go:docsCustomData>
+</go:gDocsCustomXmlDataStorage>
 </file>
 
-<file path=customXml/itemProps2.xml><?xml version="1.0" encoding="utf-8"?>
-<ds:datastoreItem xmlns:ds="http://schemas.openxmlformats.org/officeDocument/2006/customXml" ds:itemID="{9A6D7A18-EC89-49E2-9A53-1DA5EE7CD8E2}">
-  <ds:schemaRefs>
-    <ds:schemaRef ds:uri="http://schemas.microsoft.com/office/2006/metadata/properties"/>
-    <ds:schemaRef ds:uri="http://schemas.microsoft.com/office/infopath/2007/PartnerControls"/>
-    <ds:schemaRef ds:uri="60e3c38e-f2ee-459d-afd5-696600ec1855"/>
-  </ds:schemaRefs>
-</ds:datastoreItem>
+<file path=customXml/item3.xml><?xml version="1.0" encoding="utf-8"?>
+<?mso-contentType ?>
+<FormTemplates xmlns="http://schemas.microsoft.com/sharepoint/v3/contenttype/forms">
+  <Display>DocumentLibraryForm</Display>
+  <Edit>DocumentLibraryForm</Edit>
+  <New>DocumentLibraryForm</New>
+</FormTemplates>
 </file>
 
-<file path=customXml/itemProps3.xml><?xml version="1.0" encoding="utf-8"?>
-<ds:datastoreItem xmlns:ds="http://schemas.openxmlformats.org/officeDocument/2006/customXml" ds:itemID="{2B80EFEB-6B5D-4E4F-B7DA-DE9BAC3DF874}">
-  <ds:schemaRefs>
-    <ds:schemaRef ds:uri="http://schemas.microsoft.com/sharepoint/v3/contenttype/forms"/>
-  </ds:schemaRefs>
-</ds:datastoreItem>
+<file path=customXml/item4.xml><?xml version="1.0" encoding="utf-8"?>
+<p:properties xmlns:p="http://schemas.microsoft.com/office/2006/metadata/properties" xmlns:xsi="http://www.w3.org/2001/XMLSchema-instance" xmlns:pc="http://schemas.microsoft.com/office/infopath/2007/PartnerControls">
+  <documentManagement>
+    <_activity xmlns="60e3c38e-f2ee-459d-afd5-696600ec1855" xsi:nil="true"/>
+  </documentManagement>
+</p:properties>
 </file>
 
-<file path=customXml/itemProps4.xml><?xml version="1.0" encoding="utf-8"?>
-<ds:datastoreItem xmlns:ds="http://schemas.openxmlformats.org/officeDocument/2006/customXml" ds:itemID="{11111111-1234-1234-1234-123412341234}">
-  <ds:schemaRefs>
-    <ds:schemaRef ds:uri="http://customooxmlschemas.google.com/"/>
-    <ds:schemaRef ds:uri="http://schemas.openxmlformats.org/officeDocument/2006/relationships"/>
-  </ds:schemaRefs>
-</ds:datastoreItem>
+<file path=customXml/item5.xml><?xml version="1.0" encoding="utf-8"?>
+<b:Sources xmlns:b="http://schemas.openxmlformats.org/officeDocument/2006/bibliography" xmlns="http://schemas.openxmlformats.org/officeDocument/2006/bibliography" SelectedStyle="\APASixthEditionOfficeOnline.xsl" StyleName="APA" Version="6"/>
 </file>
 
-<file path=customXml/itemProps5.xml><?xml version="1.0" encoding="utf-8"?>
+<file path=customXml/itemProps1.xml><?xml version="1.0" encoding="utf-8"?>
 <ds:datastoreItem xmlns:ds="http://schemas.openxmlformats.org/officeDocument/2006/customXml" ds:itemID="{A9AA4E89-CCA6-4EE4-90D0-E36F3DE0FCF6}">
   <ds:schemaRefs>
     <ds:schemaRef ds:uri="http://schemas.microsoft.com/office/2006/metadata/contentType"/>
@@ -18595,4 +21294,39 @@
     <ds:schemaRef ds:uri="http://schemas.microsoft.com/internal/obd"/>
   </ds:schemaRefs>
 </ds:datastoreItem>
+</file>
+
+<file path=customXml/itemProps2.xml><?xml version="1.0" encoding="utf-8"?>
+<ds:datastoreItem xmlns:ds="http://schemas.openxmlformats.org/officeDocument/2006/customXml" ds:itemID="{11111111-1234-1234-1234-123412341234}">
+  <ds:schemaRefs>
+    <ds:schemaRef ds:uri="http://customooxmlschemas.google.com/"/>
+    <ds:schemaRef ds:uri="http://schemas.openxmlformats.org/officeDocument/2006/relationships"/>
+  </ds:schemaRefs>
+</ds:datastoreItem>
+</file>
+
+<file path=customXml/itemProps3.xml><?xml version="1.0" encoding="utf-8"?>
+<ds:datastoreItem xmlns:ds="http://schemas.openxmlformats.org/officeDocument/2006/customXml" ds:itemID="{2B80EFEB-6B5D-4E4F-B7DA-DE9BAC3DF874}">
+  <ds:schemaRefs>
+    <ds:schemaRef ds:uri="http://schemas.microsoft.com/sharepoint/v3/contenttype/forms"/>
+  </ds:schemaRefs>
+</ds:datastoreItem>
+</file>
+
+<file path=customXml/itemProps4.xml><?xml version="1.0" encoding="utf-8"?>
+<ds:datastoreItem xmlns:ds="http://schemas.openxmlformats.org/officeDocument/2006/customXml" ds:itemID="{9A6D7A18-EC89-49E2-9A53-1DA5EE7CD8E2}">
+  <ds:schemaRefs>
+    <ds:schemaRef ds:uri="http://schemas.microsoft.com/office/2006/metadata/properties"/>
+    <ds:schemaRef ds:uri="http://schemas.microsoft.com/office/infopath/2007/PartnerControls"/>
+    <ds:schemaRef ds:uri="60e3c38e-f2ee-459d-afd5-696600ec1855"/>
+  </ds:schemaRefs>
+</ds:datastoreItem>
+</file>
+
+<file path=customXml/itemProps5.xml><?xml version="1.0" encoding="utf-8"?>
+<ds:datastoreItem xmlns:ds="http://schemas.openxmlformats.org/officeDocument/2006/customXml" ds:itemID="{D7EEB1FB-4220-44D9-B4A3-CF71B463286C}">
+  <ds:schemaRefs>
+    <ds:schemaRef ds:uri="http://schemas.openxmlformats.org/officeDocument/2006/bibliography"/>
+  </ds:schemaRefs>
+</ds:datastoreItem>
 </file>
</xml_diff>

<commit_message>
commit report and commend code
</commit_message>
<xml_diff>
--- a/AI Project - Report.docx
+++ b/AI Project - Report.docx
@@ -982,10 +982,6 @@
         <w:p>
           <w:pPr>
             <w:pStyle w:val="TOC1"/>
-            <w:tabs>
-              <w:tab w:val="left" w:pos="440"/>
-              <w:tab w:val="right" w:leader="dot" w:pos="9016"/>
-            </w:tabs>
             <w:rPr>
               <w:rFonts w:cstheme="minorBidi"/>
               <w:b w:val="0"/>
@@ -1007,7 +1003,7 @@
           <w:r>
             <w:fldChar w:fldCharType="separate"/>
           </w:r>
-          <w:hyperlink w:anchor="_Toc167084616" w:history="1">
+          <w:hyperlink w:anchor="_Toc167104323" w:history="1">
             <w:r>
               <w:rPr>
                 <w:rStyle w:val="Hyperlink"/>
@@ -1055,7 +1051,7 @@
                 <w:noProof/>
                 <w:webHidden/>
               </w:rPr>
-              <w:instrText xml:space="preserve"> PAGEREF _Toc167084616 \h </w:instrText>
+              <w:instrText xml:space="preserve"> PAGEREF _Toc167104323 \h </w:instrText>
             </w:r>
             <w:r>
               <w:rPr>
@@ -1103,7 +1099,7 @@
               <w14:ligatures w14:val="standardContextual"/>
             </w:rPr>
           </w:pPr>
-          <w:hyperlink w:anchor="_Toc167084617" w:history="1">
+          <w:hyperlink w:anchor="_Toc167104324" w:history="1">
             <w:r>
               <w:rPr>
                 <w:rStyle w:val="Hyperlink"/>
@@ -1149,7 +1145,7 @@
                 <w:noProof/>
                 <w:webHidden/>
               </w:rPr>
-              <w:instrText xml:space="preserve"> PAGEREF _Toc167084617 \h </w:instrText>
+              <w:instrText xml:space="preserve"> PAGEREF _Toc167104324 \h </w:instrText>
             </w:r>
             <w:r>
               <w:rPr>
@@ -1197,7 +1193,7 @@
               <w14:ligatures w14:val="standardContextual"/>
             </w:rPr>
           </w:pPr>
-          <w:hyperlink w:anchor="_Toc167084618" w:history="1">
+          <w:hyperlink w:anchor="_Toc167104325" w:history="1">
             <w:r>
               <w:rPr>
                 <w:rStyle w:val="Hyperlink"/>
@@ -1243,7 +1239,7 @@
                 <w:noProof/>
                 <w:webHidden/>
               </w:rPr>
-              <w:instrText xml:space="preserve"> PAGEREF _Toc167084618 \h </w:instrText>
+              <w:instrText xml:space="preserve"> PAGEREF _Toc167104325 \h </w:instrText>
             </w:r>
             <w:r>
               <w:rPr>
@@ -1291,7 +1287,7 @@
               <w14:ligatures w14:val="standardContextual"/>
             </w:rPr>
           </w:pPr>
-          <w:hyperlink w:anchor="_Toc167084619" w:history="1">
+          <w:hyperlink w:anchor="_Toc167104326" w:history="1">
             <w:r>
               <w:rPr>
                 <w:rStyle w:val="Hyperlink"/>
@@ -1337,7 +1333,7 @@
                 <w:noProof/>
                 <w:webHidden/>
               </w:rPr>
-              <w:instrText xml:space="preserve"> PAGEREF _Toc167084619 \h </w:instrText>
+              <w:instrText xml:space="preserve"> PAGEREF _Toc167104326 \h </w:instrText>
             </w:r>
             <w:r>
               <w:rPr>
@@ -1371,10 +1367,6 @@
         <w:p>
           <w:pPr>
             <w:pStyle w:val="TOC1"/>
-            <w:tabs>
-              <w:tab w:val="left" w:pos="440"/>
-              <w:tab w:val="right" w:leader="dot" w:pos="9016"/>
-            </w:tabs>
             <w:rPr>
               <w:rFonts w:cstheme="minorBidi"/>
               <w:b w:val="0"/>
@@ -1387,7 +1379,7 @@
               <w14:ligatures w14:val="standardContextual"/>
             </w:rPr>
           </w:pPr>
-          <w:hyperlink w:anchor="_Toc167084620" w:history="1">
+          <w:hyperlink w:anchor="_Toc167104327" w:history="1">
             <w:r>
               <w:rPr>
                 <w:rStyle w:val="Hyperlink"/>
@@ -1435,7 +1427,7 @@
                 <w:noProof/>
                 <w:webHidden/>
               </w:rPr>
-              <w:instrText xml:space="preserve"> PAGEREF _Toc167084620 \h </w:instrText>
+              <w:instrText xml:space="preserve"> PAGEREF _Toc167104327 \h </w:instrText>
             </w:r>
             <w:r>
               <w:rPr>
@@ -1455,7 +1447,7 @@
                 <w:noProof/>
                 <w:webHidden/>
               </w:rPr>
-              <w:t>9</w:t>
+              <w:t>11</w:t>
             </w:r>
             <w:r>
               <w:rPr>
@@ -1483,7 +1475,7 @@
               <w14:ligatures w14:val="standardContextual"/>
             </w:rPr>
           </w:pPr>
-          <w:hyperlink w:anchor="_Toc167084621" w:history="1">
+          <w:hyperlink w:anchor="_Toc167104328" w:history="1">
             <w:r>
               <w:rPr>
                 <w:rStyle w:val="Hyperlink"/>
@@ -1531,7 +1523,7 @@
                 <w:noProof/>
                 <w:webHidden/>
               </w:rPr>
-              <w:instrText xml:space="preserve"> PAGEREF _Toc167084621 \h </w:instrText>
+              <w:instrText xml:space="preserve"> PAGEREF _Toc167104328 \h </w:instrText>
             </w:r>
             <w:r>
               <w:rPr>
@@ -1551,7 +1543,7 @@
                 <w:noProof/>
                 <w:webHidden/>
               </w:rPr>
-              <w:t>9</w:t>
+              <w:t>11</w:t>
             </w:r>
             <w:r>
               <w:rPr>
@@ -1579,7 +1571,7 @@
               <w14:ligatures w14:val="standardContextual"/>
             </w:rPr>
           </w:pPr>
-          <w:hyperlink w:anchor="_Toc167084622" w:history="1">
+          <w:hyperlink w:anchor="_Toc167104329" w:history="1">
             <w:r>
               <w:rPr>
                 <w:rStyle w:val="Hyperlink"/>
@@ -1628,7 +1620,7 @@
                 <w:noProof/>
                 <w:webHidden/>
               </w:rPr>
-              <w:instrText xml:space="preserve"> PAGEREF _Toc167084622 \h </w:instrText>
+              <w:instrText xml:space="preserve"> PAGEREF _Toc167104329 \h </w:instrText>
             </w:r>
             <w:r>
               <w:rPr>
@@ -1648,7 +1640,7 @@
                 <w:noProof/>
                 <w:webHidden/>
               </w:rPr>
-              <w:t>9</w:t>
+              <w:t>11</w:t>
             </w:r>
             <w:r>
               <w:rPr>
@@ -1676,7 +1668,7 @@
               <w14:ligatures w14:val="standardContextual"/>
             </w:rPr>
           </w:pPr>
-          <w:hyperlink w:anchor="_Toc167084623" w:history="1">
+          <w:hyperlink w:anchor="_Toc167104330" w:history="1">
             <w:r>
               <w:rPr>
                 <w:rStyle w:val="Hyperlink"/>
@@ -1724,7 +1716,7 @@
                 <w:noProof/>
                 <w:webHidden/>
               </w:rPr>
-              <w:instrText xml:space="preserve"> PAGEREF _Toc167084623 \h </w:instrText>
+              <w:instrText xml:space="preserve"> PAGEREF _Toc167104330 \h </w:instrText>
             </w:r>
             <w:r>
               <w:rPr>
@@ -1744,7 +1736,7 @@
                 <w:noProof/>
                 <w:webHidden/>
               </w:rPr>
-              <w:t>10</w:t>
+              <w:t>12</w:t>
             </w:r>
             <w:r>
               <w:rPr>
@@ -1772,7 +1764,7 @@
               <w14:ligatures w14:val="standardContextual"/>
             </w:rPr>
           </w:pPr>
-          <w:hyperlink w:anchor="_Toc167084624" w:history="1">
+          <w:hyperlink w:anchor="_Toc167104331" w:history="1">
             <w:r>
               <w:rPr>
                 <w:rStyle w:val="Hyperlink"/>
@@ -1826,7 +1818,7 @@
                 <w:noProof/>
                 <w:webHidden/>
               </w:rPr>
-              <w:instrText xml:space="preserve"> PAGEREF _Toc167084624 \h </w:instrText>
+              <w:instrText xml:space="preserve"> PAGEREF _Toc167104331 \h </w:instrText>
             </w:r>
             <w:r>
               <w:rPr>
@@ -1846,7 +1838,7 @@
                 <w:noProof/>
                 <w:webHidden/>
               </w:rPr>
-              <w:t>11</w:t>
+              <w:t>13</w:t>
             </w:r>
             <w:r>
               <w:rPr>
@@ -1860,10 +1852,6 @@
         <w:p>
           <w:pPr>
             <w:pStyle w:val="TOC1"/>
-            <w:tabs>
-              <w:tab w:val="left" w:pos="660"/>
-              <w:tab w:val="right" w:leader="dot" w:pos="9016"/>
-            </w:tabs>
             <w:rPr>
               <w:rFonts w:cstheme="minorBidi"/>
               <w:b w:val="0"/>
@@ -1876,7 +1864,7 @@
               <w14:ligatures w14:val="standardContextual"/>
             </w:rPr>
           </w:pPr>
-          <w:hyperlink w:anchor="_Toc167084625" w:history="1">
+          <w:hyperlink w:anchor="_Toc167104332" w:history="1">
             <w:r>
               <w:rPr>
                 <w:rStyle w:val="Hyperlink"/>
@@ -1927,7 +1915,7 @@
                 <w:noProof/>
                 <w:webHidden/>
               </w:rPr>
-              <w:instrText xml:space="preserve"> PAGEREF _Toc167084625 \h </w:instrText>
+              <w:instrText xml:space="preserve"> PAGEREF _Toc167104332 \h </w:instrText>
             </w:r>
             <w:r>
               <w:rPr>
@@ -1947,7 +1935,7 @@
                 <w:noProof/>
                 <w:webHidden/>
               </w:rPr>
-              <w:t>12</w:t>
+              <w:t>14</w:t>
             </w:r>
             <w:r>
               <w:rPr>
@@ -1974,7 +1962,7 @@
               <w14:ligatures w14:val="standardContextual"/>
             </w:rPr>
           </w:pPr>
-          <w:hyperlink w:anchor="_Toc167084626" w:history="1">
+          <w:hyperlink w:anchor="_Toc167104333" w:history="1">
             <w:r>
               <w:rPr>
                 <w:rStyle w:val="Hyperlink"/>
@@ -2004,7 +1992,7 @@
                 <w:noProof/>
                 <w:webHidden/>
               </w:rPr>
-              <w:instrText xml:space="preserve"> PAGEREF _Toc167084626 \h </w:instrText>
+              <w:instrText xml:space="preserve"> PAGEREF _Toc167104333 \h </w:instrText>
             </w:r>
             <w:r>
               <w:rPr>
@@ -2024,7 +2012,7 @@
                 <w:noProof/>
                 <w:webHidden/>
               </w:rPr>
-              <w:t>12</w:t>
+              <w:t>14</w:t>
             </w:r>
             <w:r>
               <w:rPr>
@@ -2051,7 +2039,7 @@
               <w14:ligatures w14:val="standardContextual"/>
             </w:rPr>
           </w:pPr>
-          <w:hyperlink w:anchor="_Toc167084627" w:history="1">
+          <w:hyperlink w:anchor="_Toc167104334" w:history="1">
             <w:r>
               <w:rPr>
                 <w:rStyle w:val="Hyperlink"/>
@@ -2096,7 +2084,7 @@
                 <w:noProof/>
                 <w:webHidden/>
               </w:rPr>
-              <w:instrText xml:space="preserve"> PAGEREF _Toc167084627 \h </w:instrText>
+              <w:instrText xml:space="preserve"> PAGEREF _Toc167104334 \h </w:instrText>
             </w:r>
             <w:r>
               <w:rPr>
@@ -2116,7 +2104,7 @@
                 <w:noProof/>
                 <w:webHidden/>
               </w:rPr>
-              <w:t>12</w:t>
+              <w:t>14</w:t>
             </w:r>
             <w:r>
               <w:rPr>
@@ -2130,10 +2118,6 @@
         <w:p>
           <w:pPr>
             <w:pStyle w:val="TOC1"/>
-            <w:tabs>
-              <w:tab w:val="left" w:pos="660"/>
-              <w:tab w:val="right" w:leader="dot" w:pos="9016"/>
-            </w:tabs>
             <w:rPr>
               <w:rFonts w:cstheme="minorBidi"/>
               <w:b w:val="0"/>
@@ -2146,7 +2130,7 @@
               <w14:ligatures w14:val="standardContextual"/>
             </w:rPr>
           </w:pPr>
-          <w:hyperlink w:anchor="_Toc167084628" w:history="1">
+          <w:hyperlink w:anchor="_Toc167104335" w:history="1">
             <w:r>
               <w:rPr>
                 <w:rStyle w:val="Hyperlink"/>
@@ -2196,7 +2180,7 @@
                 <w:noProof/>
                 <w:webHidden/>
               </w:rPr>
-              <w:instrText xml:space="preserve"> PAGEREF _Toc167084628 \h </w:instrText>
+              <w:instrText xml:space="preserve"> PAGEREF _Toc167104335 \h </w:instrText>
             </w:r>
             <w:r>
               <w:rPr>
@@ -2216,7 +2200,7 @@
                 <w:noProof/>
                 <w:webHidden/>
               </w:rPr>
-              <w:t>14</w:t>
+              <w:t>16</w:t>
             </w:r>
             <w:r>
               <w:rPr>
@@ -2243,7 +2227,7 @@
               <w14:ligatures w14:val="standardContextual"/>
             </w:rPr>
           </w:pPr>
-          <w:hyperlink w:anchor="_Toc167084629" w:history="1">
+          <w:hyperlink w:anchor="_Toc167104336" w:history="1">
             <w:r>
               <w:rPr>
                 <w:rStyle w:val="Hyperlink"/>
@@ -2280,7 +2264,7 @@
                 <w:noProof/>
                 <w:webHidden/>
               </w:rPr>
-              <w:instrText xml:space="preserve"> PAGEREF _Toc167084629 \h </w:instrText>
+              <w:instrText xml:space="preserve"> PAGEREF _Toc167104336 \h </w:instrText>
             </w:r>
             <w:r>
               <w:rPr>
@@ -2300,7 +2284,7 @@
                 <w:noProof/>
                 <w:webHidden/>
               </w:rPr>
-              <w:t>14</w:t>
+              <w:t>16</w:t>
             </w:r>
             <w:r>
               <w:rPr>
@@ -2327,7 +2311,7 @@
               <w14:ligatures w14:val="standardContextual"/>
             </w:rPr>
           </w:pPr>
-          <w:hyperlink w:anchor="_Toc167084630" w:history="1">
+          <w:hyperlink w:anchor="_Toc167104337" w:history="1">
             <w:r>
               <w:rPr>
                 <w:rStyle w:val="Hyperlink"/>
@@ -2364,7 +2348,7 @@
                 <w:noProof/>
                 <w:webHidden/>
               </w:rPr>
-              <w:instrText xml:space="preserve"> PAGEREF _Toc167084630 \h </w:instrText>
+              <w:instrText xml:space="preserve"> PAGEREF _Toc167104337 \h </w:instrText>
             </w:r>
             <w:r>
               <w:rPr>
@@ -2384,7 +2368,7 @@
                 <w:noProof/>
                 <w:webHidden/>
               </w:rPr>
-              <w:t>14</w:t>
+              <w:t>16</w:t>
             </w:r>
             <w:r>
               <w:rPr>
@@ -2398,10 +2382,6 @@
         <w:p>
           <w:pPr>
             <w:pStyle w:val="TOC1"/>
-            <w:tabs>
-              <w:tab w:val="left" w:pos="440"/>
-              <w:tab w:val="right" w:leader="dot" w:pos="9016"/>
-            </w:tabs>
             <w:rPr>
               <w:rFonts w:cstheme="minorBidi"/>
               <w:b w:val="0"/>
@@ -2414,7 +2394,7 @@
               <w14:ligatures w14:val="standardContextual"/>
             </w:rPr>
           </w:pPr>
-          <w:hyperlink w:anchor="_Toc167084631" w:history="1">
+          <w:hyperlink w:anchor="_Toc167104338" w:history="1">
             <w:r>
               <w:rPr>
                 <w:rStyle w:val="Hyperlink"/>
@@ -2464,7 +2444,7 @@
                 <w:noProof/>
                 <w:webHidden/>
               </w:rPr>
-              <w:instrText xml:space="preserve"> PAGEREF _Toc167084631 \h </w:instrText>
+              <w:instrText xml:space="preserve"> PAGEREF _Toc167104338 \h </w:instrText>
             </w:r>
             <w:r>
               <w:rPr>
@@ -2484,7 +2464,7 @@
                 <w:noProof/>
                 <w:webHidden/>
               </w:rPr>
-              <w:t>15</w:t>
+              <w:t>17</w:t>
             </w:r>
             <w:r>
               <w:rPr>
@@ -2498,10 +2478,6 @@
         <w:p>
           <w:pPr>
             <w:pStyle w:val="TOC1"/>
-            <w:tabs>
-              <w:tab w:val="left" w:pos="660"/>
-              <w:tab w:val="right" w:leader="dot" w:pos="9016"/>
-            </w:tabs>
             <w:rPr>
               <w:rFonts w:cstheme="minorBidi"/>
               <w:b w:val="0"/>
@@ -2514,7 +2490,7 @@
               <w14:ligatures w14:val="standardContextual"/>
             </w:rPr>
           </w:pPr>
-          <w:hyperlink w:anchor="_Toc167084632" w:history="1">
+          <w:hyperlink w:anchor="_Toc167104339" w:history="1">
             <w:r>
               <w:rPr>
                 <w:rStyle w:val="Hyperlink"/>
@@ -2564,7 +2540,7 @@
                 <w:noProof/>
                 <w:webHidden/>
               </w:rPr>
-              <w:instrText xml:space="preserve"> PAGEREF _Toc167084632 \h </w:instrText>
+              <w:instrText xml:space="preserve"> PAGEREF _Toc167104339 \h </w:instrText>
             </w:r>
             <w:r>
               <w:rPr>
@@ -2584,7 +2560,7 @@
                 <w:noProof/>
                 <w:webHidden/>
               </w:rPr>
-              <w:t>19</w:t>
+              <w:t>20</w:t>
             </w:r>
             <w:r>
               <w:rPr>
@@ -2645,7 +2621,7 @@
       <w:pPr>
         <w:pStyle w:val="Heading1"/>
       </w:pPr>
-      <w:bookmarkStart w:id="2" w:name="_Toc167084616"/>
+      <w:bookmarkStart w:id="2" w:name="_Toc167104323"/>
       <w:r>
         <w:lastRenderedPageBreak/>
         <w:t>INTRODUCTION</w:t>
@@ -2666,7 +2642,7 @@
         <w:pStyle w:val="Heading2"/>
         <w:ind w:left="1276"/>
       </w:pPr>
-      <w:bookmarkStart w:id="3" w:name="_Toc167084617"/>
+      <w:bookmarkStart w:id="3" w:name="_Toc167104324"/>
       <w:r>
         <w:t>Import needed libraries &amp; data</w:t>
       </w:r>
@@ -4395,7 +4371,7 @@
         <w:pStyle w:val="Heading2"/>
         <w:ind w:left="1276" w:hanging="567"/>
       </w:pPr>
-      <w:bookmarkStart w:id="4" w:name="_Toc167084618"/>
+      <w:bookmarkStart w:id="4" w:name="_Toc167104325"/>
       <w:r>
         <w:t>Description</w:t>
       </w:r>
@@ -5247,7 +5223,7 @@
       <w:pPr>
         <w:pStyle w:val="Heading2"/>
       </w:pPr>
-      <w:bookmarkStart w:id="5" w:name="_Toc167084619"/>
+      <w:bookmarkStart w:id="5" w:name="_Toc167104326"/>
       <w:r>
         <w:t>Visualization</w:t>
       </w:r>
@@ -6355,7 +6331,7 @@
         </w:numPr>
       </w:pPr>
       <w:r>
-        <w:t>Impact of Categorical Features on the output</w:t>
+        <w:t>Relationship between categorical features and output target</w:t>
       </w:r>
     </w:p>
     <w:p>
@@ -6370,9 +6346,17 @@
         </w:rPr>
         <w:lastRenderedPageBreak/>
         <w:drawing>
-          <wp:inline distT="0" distB="0" distL="0" distR="0" wp14:anchorId="3880E19C" wp14:editId="5628E44B">
+          <wp:anchor distT="0" distB="0" distL="114300" distR="114300" simplePos="0" relativeHeight="251682816" behindDoc="0" locked="0" layoutInCell="1" allowOverlap="1" wp14:anchorId="3880E19C" wp14:editId="4A1DC849">
+            <wp:simplePos x="0" y="0"/>
+            <wp:positionH relativeFrom="column">
+              <wp:posOffset>226060</wp:posOffset>
+            </wp:positionH>
+            <wp:positionV relativeFrom="paragraph">
+              <wp:posOffset>0</wp:posOffset>
+            </wp:positionV>
             <wp:extent cx="5731510" cy="3895090"/>
             <wp:effectExtent l="0" t="0" r="2540" b="0"/>
+            <wp:wrapTopAndBottom/>
             <wp:docPr id="1013961721" name="Picture 1"/>
             <wp:cNvGraphicFramePr>
               <a:graphicFrameLocks xmlns:a="http://schemas.openxmlformats.org/drawingml/2006/main" noChangeAspect="1"/>
@@ -6385,7 +6369,13 @@
                     <pic:cNvPicPr/>
                   </pic:nvPicPr>
                   <pic:blipFill>
-                    <a:blip r:embed="rId18"/>
+                    <a:blip r:embed="rId18" cstate="print">
+                      <a:extLst>
+                        <a:ext uri="{28A0092B-C50C-407E-A947-70E740481C1C}">
+                          <a14:useLocalDpi xmlns:a14="http://schemas.microsoft.com/office/drawing/2010/main" val="0"/>
+                        </a:ext>
+                      </a:extLst>
+                    </a:blip>
                     <a:stretch>
                       <a:fillRect/>
                     </a:stretch>
@@ -6402,7 +6392,7 @@
                 </pic:pic>
               </a:graphicData>
             </a:graphic>
-          </wp:inline>
+          </wp:anchor>
         </w:drawing>
       </w:r>
     </w:p>
@@ -6462,6 +6452,153 @@
       </w:r>
       <w:proofErr w:type="gramEnd"/>
     </w:p>
+    <w:p>
+      <w:pPr>
+        <w:pStyle w:val="ListParagraph"/>
+        <w:numPr>
+          <w:ilvl w:val="0"/>
+          <w:numId w:val="14"/>
+        </w:numPr>
+      </w:pPr>
+      <w:bookmarkStart w:id="7" w:name="_Hlk167090072"/>
+      <w:r>
+        <w:t xml:space="preserve">Regarding gender, the rate of male suffering from heart failure is higher than that of female. The number of survey participants who were male was higher than that of female. </w:t>
+      </w:r>
+    </w:p>
+    <w:p>
+      <w:pPr>
+        <w:pStyle w:val="ListParagraph"/>
+        <w:numPr>
+          <w:ilvl w:val="0"/>
+          <w:numId w:val="14"/>
+        </w:numPr>
+      </w:pPr>
+      <w:r>
+        <w:t xml:space="preserve">Regarding chest pain type, the patient who has ASY is the highest ratio for heart </w:t>
+      </w:r>
+      <w:proofErr w:type="gramStart"/>
+      <w:r>
+        <w:t>failure</w:t>
+      </w:r>
+      <w:proofErr w:type="gramEnd"/>
+    </w:p>
+    <w:p>
+      <w:pPr>
+        <w:pStyle w:val="ListParagraph"/>
+        <w:numPr>
+          <w:ilvl w:val="0"/>
+          <w:numId w:val="14"/>
+        </w:numPr>
+      </w:pPr>
+      <w:r>
+        <w:t xml:space="preserve">Regarding </w:t>
+      </w:r>
+      <w:proofErr w:type="spellStart"/>
+      <w:r>
+        <w:t>FastingBS</w:t>
+      </w:r>
+      <w:proofErr w:type="spellEnd"/>
+      <w:r>
+        <w:t xml:space="preserve">, the </w:t>
+      </w:r>
+      <w:proofErr w:type="spellStart"/>
+      <w:r>
+        <w:t>patien</w:t>
+      </w:r>
+      <w:proofErr w:type="spellEnd"/>
+      <w:r>
+        <w:t xml:space="preserve"> who has fasting blood sugar higher than 120 ml/dl, has higher </w:t>
+      </w:r>
+      <w:proofErr w:type="spellStart"/>
+      <w:r>
+        <w:t>proporttion</w:t>
+      </w:r>
+      <w:proofErr w:type="spellEnd"/>
+      <w:r>
+        <w:t xml:space="preserve">. </w:t>
+      </w:r>
+    </w:p>
+    <w:p>
+      <w:pPr>
+        <w:pStyle w:val="ListParagraph"/>
+        <w:numPr>
+          <w:ilvl w:val="0"/>
+          <w:numId w:val="14"/>
+        </w:numPr>
+      </w:pPr>
+      <w:r>
+        <w:t xml:space="preserve">Regarding </w:t>
+      </w:r>
+      <w:proofErr w:type="spellStart"/>
+      <w:r>
+        <w:t>RestingECG</w:t>
+      </w:r>
+      <w:proofErr w:type="spellEnd"/>
+      <w:r>
+        <w:t xml:space="preserve">, most people with heart failure have normal Resting ECG </w:t>
+      </w:r>
+    </w:p>
+    <w:p>
+      <w:pPr>
+        <w:pStyle w:val="ListParagraph"/>
+        <w:numPr>
+          <w:ilvl w:val="0"/>
+          <w:numId w:val="14"/>
+        </w:numPr>
+      </w:pPr>
+      <w:proofErr w:type="spellStart"/>
+      <w:r>
+        <w:t>Regrading</w:t>
+      </w:r>
+      <w:proofErr w:type="spellEnd"/>
+      <w:r>
+        <w:t xml:space="preserve"> </w:t>
+      </w:r>
+      <w:proofErr w:type="spellStart"/>
+      <w:r>
+        <w:t>ExerciseAngina</w:t>
+      </w:r>
+      <w:proofErr w:type="spellEnd"/>
+      <w:r>
+        <w:t xml:space="preserve">, most people with heart failure have exercise </w:t>
+      </w:r>
+      <w:proofErr w:type="gramStart"/>
+      <w:r>
+        <w:t>angina</w:t>
+      </w:r>
+      <w:proofErr w:type="gramEnd"/>
+    </w:p>
+    <w:p>
+      <w:pPr>
+        <w:pStyle w:val="ListParagraph"/>
+        <w:numPr>
+          <w:ilvl w:val="0"/>
+          <w:numId w:val="14"/>
+        </w:numPr>
+      </w:pPr>
+      <w:proofErr w:type="spellStart"/>
+      <w:r>
+        <w:t>Regrading</w:t>
+      </w:r>
+      <w:proofErr w:type="spellEnd"/>
+      <w:r>
+        <w:t xml:space="preserve"> S</w:t>
+      </w:r>
+      <w:proofErr w:type="spellStart"/>
+      <w:r>
+        <w:t>T_Slope</w:t>
+      </w:r>
+      <w:proofErr w:type="spellEnd"/>
+      <w:r>
+        <w:t xml:space="preserve">, most people with heart failure have flat </w:t>
+      </w:r>
+      <w:proofErr w:type="gramStart"/>
+      <w:r>
+        <w:t>level</w:t>
+      </w:r>
+      <w:proofErr w:type="gramEnd"/>
+    </w:p>
+    <w:bookmarkEnd w:id="7"/>
     <w:p>
       <w:pPr>
         <w:pStyle w:val="ListParagraph"/>
@@ -6470,13 +6607,11 @@
           <w:numId w:val="6"/>
         </w:numPr>
       </w:pPr>
-      <w:bookmarkStart w:id="7" w:name="_Hlk167090072"/>
-      <w:r>
-        <w:t>Impact of Numerical Features on the outpu</w:t>
-      </w:r>
-      <w:bookmarkEnd w:id="7"/>
-      <w:r>
-        <w:t>t</w:t>
+      <w:r>
+        <w:t>Relationship between numerical features and heart disease</w:t>
+      </w:r>
+      <w:r>
+        <w:t xml:space="preserve">. </w:t>
       </w:r>
     </w:p>
     <w:p>
@@ -6486,23 +6621,20 @@
         <w:ind w:left="1636"/>
       </w:pPr>
       <w:r>
-        <w:rPr>
-          <w:noProof/>
-        </w:rPr>
         <w:lastRenderedPageBreak/>
         <w:drawing>
-          <wp:anchor distT="0" distB="0" distL="114300" distR="114300" simplePos="0" relativeHeight="251671552" behindDoc="0" locked="0" layoutInCell="1" allowOverlap="1" wp14:anchorId="03785958" wp14:editId="75D2632A">
+          <wp:anchor distT="0" distB="0" distL="114300" distR="114300" simplePos="0" relativeHeight="251681792" behindDoc="0" locked="0" layoutInCell="1" allowOverlap="1" wp14:anchorId="3C35BE8F" wp14:editId="50918E11">
             <wp:simplePos x="0" y="0"/>
             <wp:positionH relativeFrom="column">
-              <wp:posOffset>119380</wp:posOffset>
+              <wp:posOffset>233680</wp:posOffset>
             </wp:positionH>
             <wp:positionV relativeFrom="paragraph">
-              <wp:posOffset>0</wp:posOffset>
+              <wp:posOffset>2540</wp:posOffset>
             </wp:positionV>
-            <wp:extent cx="5731510" cy="4319270"/>
-            <wp:effectExtent l="0" t="0" r="2540" b="5080"/>
+            <wp:extent cx="5731510" cy="4240530"/>
+            <wp:effectExtent l="0" t="0" r="2540" b="7620"/>
             <wp:wrapTopAndBottom/>
-            <wp:docPr id="1167938281" name="Picture 1" descr="A group of graphs showing different sizes of data&#10;&#10;Description automatically generated with medium confidence"/>
+            <wp:docPr id="333280439" name="Picture 1" descr="A group of graphs showing different sizes of data&#10;&#10;Description automatically generated with medium confidence"/>
             <wp:cNvGraphicFramePr>
               <a:graphicFrameLocks xmlns:a="http://schemas.openxmlformats.org/drawingml/2006/main" noChangeAspect="1"/>
             </wp:cNvGraphicFramePr>
@@ -6510,7 +6642,7 @@
               <a:graphicData uri="http://schemas.openxmlformats.org/drawingml/2006/picture">
                 <pic:pic xmlns:pic="http://schemas.openxmlformats.org/drawingml/2006/picture">
                   <pic:nvPicPr>
-                    <pic:cNvPr id="1167938281" name="Picture 1" descr="A group of graphs showing different sizes of data&#10;&#10;Description automatically generated with medium confidence"/>
+                    <pic:cNvPr id="333280439" name="Picture 1" descr="A group of graphs showing different sizes of data&#10;&#10;Description automatically generated with medium confidence"/>
                     <pic:cNvPicPr/>
                   </pic:nvPicPr>
                   <pic:blipFill>
@@ -6528,7 +6660,7 @@
                   <pic:spPr>
                     <a:xfrm>
                       <a:off x="0" y="0"/>
-                      <a:ext cx="5731510" cy="4319270"/>
+                      <a:ext cx="5731510" cy="4240530"/>
                     </a:xfrm>
                     <a:prstGeom prst="rect">
                       <a:avLst/>
@@ -6592,18 +6724,370 @@
         <w:t xml:space="preserve"> </w:t>
       </w:r>
       <w:r>
-        <w:t>-</w:t>
-      </w:r>
-      <w:r>
-        <w:tab/>
-        <w:t xml:space="preserve">Impact of Numerical Features on the </w:t>
+        <w:t xml:space="preserve">'Relationship between numerical features and heart </w:t>
       </w:r>
       <w:proofErr w:type="gramStart"/>
       <w:r>
-        <w:t>outpu</w:t>
-      </w:r>
-      <w:r>
-        <w:t>t</w:t>
+        <w:t>disease</w:t>
+      </w:r>
+      <w:proofErr w:type="gramEnd"/>
+    </w:p>
+    <w:p>
+      <w:pPr>
+        <w:pStyle w:val="ListParagraph"/>
+        <w:numPr>
+          <w:ilvl w:val="0"/>
+          <w:numId w:val="6"/>
+        </w:numPr>
+      </w:pPr>
+      <w:r>
+        <w:t xml:space="preserve">Relationship between numerical features and </w:t>
+      </w:r>
+      <w:r>
+        <w:t xml:space="preserve">no </w:t>
+      </w:r>
+      <w:r>
+        <w:t>heart disease</w:t>
+      </w:r>
+    </w:p>
+    <w:p>
+      <w:pPr>
+        <w:pStyle w:val="ListParagraph"/>
+        <w:ind w:left="1636"/>
+      </w:pPr>
+      <w:r>
+        <w:rPr>
+          <w:noProof/>
+        </w:rPr>
+        <w:lastRenderedPageBreak/>
+        <mc:AlternateContent>
+          <mc:Choice Requires="wps">
+            <w:drawing>
+              <wp:anchor distT="0" distB="0" distL="114300" distR="114300" simplePos="0" relativeHeight="251680768" behindDoc="0" locked="0" layoutInCell="1" allowOverlap="1" wp14:anchorId="47F45B51" wp14:editId="0C495DEE">
+                <wp:simplePos x="0" y="0"/>
+                <wp:positionH relativeFrom="column">
+                  <wp:posOffset>157480</wp:posOffset>
+                </wp:positionH>
+                <wp:positionV relativeFrom="paragraph">
+                  <wp:posOffset>4090035</wp:posOffset>
+                </wp:positionV>
+                <wp:extent cx="5731510" cy="635"/>
+                <wp:effectExtent l="0" t="0" r="0" b="0"/>
+                <wp:wrapTopAndBottom/>
+                <wp:docPr id="381338316" name="Text Box 1"/>
+                <wp:cNvGraphicFramePr/>
+                <a:graphic xmlns:a="http://schemas.openxmlformats.org/drawingml/2006/main">
+                  <a:graphicData uri="http://schemas.microsoft.com/office/word/2010/wordprocessingShape">
+                    <wps:wsp>
+                      <wps:cNvSpPr txBox="1"/>
+                      <wps:spPr>
+                        <a:xfrm>
+                          <a:off x="0" y="0"/>
+                          <a:ext cx="5731510" cy="635"/>
+                        </a:xfrm>
+                        <a:prstGeom prst="rect">
+                          <a:avLst/>
+                        </a:prstGeom>
+                        <a:solidFill>
+                          <a:prstClr val="white"/>
+                        </a:solidFill>
+                        <a:ln>
+                          <a:noFill/>
+                        </a:ln>
+                      </wps:spPr>
+                      <wps:txbx>
+                        <w:txbxContent>
+                          <w:p>
+                            <w:pPr>
+                              <w:pStyle w:val="Caption"/>
+                              <w:jc w:val="center"/>
+                              <w:rPr>
+                                <w:sz w:val="22"/>
+                                <w:szCs w:val="22"/>
+                              </w:rPr>
+                            </w:pPr>
+                            <w:r>
+                              <w:t xml:space="preserve">Figure </w:t>
+                            </w:r>
+                            <w:r>
+                              <w:fldChar w:fldCharType="begin"/>
+                            </w:r>
+                            <w:r>
+                              <w:instrText xml:space="preserve"> STYLEREF 1 \s </w:instrText>
+                            </w:r>
+                            <w:r>
+                              <w:fldChar w:fldCharType="separate"/>
+                            </w:r>
+                            <w:r>
+                              <w:rPr>
+                                <w:noProof/>
+                              </w:rPr>
+                              <w:t>I</w:t>
+                            </w:r>
+                            <w:r>
+                              <w:fldChar w:fldCharType="end"/>
+                            </w:r>
+                            <w:r>
+                              <w:noBreakHyphen/>
+                            </w:r>
+                            <w:r>
+                              <w:fldChar w:fldCharType="begin"/>
+                            </w:r>
+                            <w:r>
+                              <w:instrText xml:space="preserve"> SEQ Figure \* ARABIC \s 1 </w:instrText>
+                            </w:r>
+                            <w:r>
+                              <w:fldChar w:fldCharType="separate"/>
+                            </w:r>
+                            <w:r>
+                              <w:rPr>
+                                <w:noProof/>
+                              </w:rPr>
+                              <w:t>4</w:t>
+                            </w:r>
+                            <w:r>
+                              <w:fldChar w:fldCharType="end"/>
+                            </w:r>
+                            <w:r>
+                              <w:t xml:space="preserve">Relationship between numerical features and no heart </w:t>
+                            </w:r>
+                            <w:proofErr w:type="gramStart"/>
+                            <w:r>
+                              <w:t>disease</w:t>
+                            </w:r>
+                            <w:proofErr w:type="gramEnd"/>
+                          </w:p>
+                        </w:txbxContent>
+                      </wps:txbx>
+                      <wps:bodyPr rot="0" spcFirstLastPara="0" vertOverflow="overflow" horzOverflow="overflow" vert="horz" wrap="square" lIns="0" tIns="0" rIns="0" bIns="0" numCol="1" spcCol="0" rtlCol="0" fromWordArt="0" anchor="t" anchorCtr="0" forceAA="0" compatLnSpc="1">
+                        <a:prstTxWarp prst="textNoShape">
+                          <a:avLst/>
+                        </a:prstTxWarp>
+                        <a:spAutoFit/>
+                      </wps:bodyPr>
+                    </wps:wsp>
+                  </a:graphicData>
+                </a:graphic>
+              </wp:anchor>
+            </w:drawing>
+          </mc:Choice>
+          <mc:Fallback>
+            <w:pict>
+              <v:shapetype w14:anchorId="47F45B51" id="_x0000_t202" coordsize="21600,21600" o:spt="202" path="m,l,21600r21600,l21600,xe">
+                <v:stroke joinstyle="miter"/>
+                <v:path gradientshapeok="t" o:connecttype="rect"/>
+              </v:shapetype>
+              <v:shape id="Text Box 1" o:spid="_x0000_s1026" type="#_x0000_t202" style="position:absolute;left:0;text-align:left;margin-left:12.4pt;margin-top:322.05pt;width:451.3pt;height:.05pt;z-index:251680768;visibility:visible;mso-wrap-style:square;mso-wrap-distance-left:9pt;mso-wrap-distance-top:0;mso-wrap-distance-right:9pt;mso-wrap-distance-bottom:0;mso-position-horizontal:absolute;mso-position-horizontal-relative:text;mso-position-vertical:absolute;mso-position-vertical-relative:text;v-text-anchor:top" o:gfxdata="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" stroked="f">
+                <v:textbox style="mso-fit-shape-to-text:t" inset="0,0,0,0">
+                  <w:txbxContent>
+                    <w:p>
+                      <w:pPr>
+                        <w:pStyle w:val="Caption"/>
+                        <w:jc w:val="center"/>
+                        <w:rPr>
+                          <w:sz w:val="22"/>
+                          <w:szCs w:val="22"/>
+                        </w:rPr>
+                      </w:pPr>
+                      <w:r>
+                        <w:t xml:space="preserve">Figure </w:t>
+                      </w:r>
+                      <w:r>
+                        <w:fldChar w:fldCharType="begin"/>
+                      </w:r>
+                      <w:r>
+                        <w:instrText xml:space="preserve"> STYLEREF 1 \s </w:instrText>
+                      </w:r>
+                      <w:r>
+                        <w:fldChar w:fldCharType="separate"/>
+                      </w:r>
+                      <w:r>
+                        <w:rPr>
+                          <w:noProof/>
+                        </w:rPr>
+                        <w:t>I</w:t>
+                      </w:r>
+                      <w:r>
+                        <w:fldChar w:fldCharType="end"/>
+                      </w:r>
+                      <w:r>
+                        <w:noBreakHyphen/>
+                      </w:r>
+                      <w:r>
+                        <w:fldChar w:fldCharType="begin"/>
+                      </w:r>
+                      <w:r>
+                        <w:instrText xml:space="preserve"> SEQ Figure \* ARABIC \s 1 </w:instrText>
+                      </w:r>
+                      <w:r>
+                        <w:fldChar w:fldCharType="separate"/>
+                      </w:r>
+                      <w:r>
+                        <w:rPr>
+                          <w:noProof/>
+                        </w:rPr>
+                        <w:t>4</w:t>
+                      </w:r>
+                      <w:r>
+                        <w:fldChar w:fldCharType="end"/>
+                      </w:r>
+                      <w:r>
+                        <w:t xml:space="preserve">Relationship between numerical features and no heart </w:t>
+                      </w:r>
+                      <w:proofErr w:type="gramStart"/>
+                      <w:r>
+                        <w:t>disease</w:t>
+                      </w:r>
+                      <w:proofErr w:type="gramEnd"/>
+                    </w:p>
+                  </w:txbxContent>
+                </v:textbox>
+                <w10:wrap type="topAndBottom"/>
+              </v:shape>
+            </w:pict>
+          </mc:Fallback>
+        </mc:AlternateContent>
+      </w:r>
+      <w:r>
+        <w:drawing>
+          <wp:anchor distT="0" distB="0" distL="114300" distR="114300" simplePos="0" relativeHeight="251678720" behindDoc="0" locked="0" layoutInCell="1" allowOverlap="1" wp14:anchorId="1C917513" wp14:editId="5166068B">
+            <wp:simplePos x="0" y="0"/>
+            <wp:positionH relativeFrom="column">
+              <wp:posOffset>160020</wp:posOffset>
+            </wp:positionH>
+            <wp:positionV relativeFrom="paragraph">
+              <wp:posOffset>2540</wp:posOffset>
+            </wp:positionV>
+            <wp:extent cx="5731510" cy="4032885"/>
+            <wp:effectExtent l="0" t="0" r="2540" b="5715"/>
+            <wp:wrapTopAndBottom/>
+            <wp:docPr id="1184217782" name="Picture 1" descr="A group of blue and white graphs&#10;&#10;Description automatically generated"/>
+            <wp:cNvGraphicFramePr>
+              <a:graphicFrameLocks xmlns:a="http://schemas.openxmlformats.org/drawingml/2006/main" noChangeAspect="1"/>
+            </wp:cNvGraphicFramePr>
+            <a:graphic xmlns:a="http://schemas.openxmlformats.org/drawingml/2006/main">
+              <a:graphicData uri="http://schemas.openxmlformats.org/drawingml/2006/picture">
+                <pic:pic xmlns:pic="http://schemas.openxmlformats.org/drawingml/2006/picture">
+                  <pic:nvPicPr>
+                    <pic:cNvPr id="1184217782" name="Picture 1" descr="A group of blue and white graphs&#10;&#10;Description automatically generated"/>
+                    <pic:cNvPicPr/>
+                  </pic:nvPicPr>
+                  <pic:blipFill>
+                    <a:blip r:embed="rId20">
+                      <a:extLst>
+                        <a:ext uri="{28A0092B-C50C-407E-A947-70E740481C1C}">
+                          <a14:useLocalDpi xmlns:a14="http://schemas.microsoft.com/office/drawing/2010/main" val="0"/>
+                        </a:ext>
+                      </a:extLst>
+                    </a:blip>
+                    <a:stretch>
+                      <a:fillRect/>
+                    </a:stretch>
+                  </pic:blipFill>
+                  <pic:spPr>
+                    <a:xfrm>
+                      <a:off x="0" y="0"/>
+                      <a:ext cx="5731510" cy="4032885"/>
+                    </a:xfrm>
+                    <a:prstGeom prst="rect">
+                      <a:avLst/>
+                    </a:prstGeom>
+                  </pic:spPr>
+                </pic:pic>
+              </a:graphicData>
+            </a:graphic>
+          </wp:anchor>
+        </w:drawing>
+      </w:r>
+    </w:p>
+    <w:p>
+      <w:pPr>
+        <w:pStyle w:val="ListParagraph"/>
+        <w:keepNext/>
+        <w:numPr>
+          <w:ilvl w:val="0"/>
+          <w:numId w:val="15"/>
+        </w:numPr>
+      </w:pPr>
+      <w:r>
+        <w:t xml:space="preserve">Most of person who age 55 - 60 years do not have high proportion of having heart </w:t>
+      </w:r>
+      <w:proofErr w:type="gramStart"/>
+      <w:r>
+        <w:t>disease</w:t>
+      </w:r>
+      <w:proofErr w:type="gramEnd"/>
+    </w:p>
+    <w:p>
+      <w:pPr>
+        <w:pStyle w:val="ListParagraph"/>
+        <w:keepNext/>
+        <w:numPr>
+          <w:ilvl w:val="0"/>
+          <w:numId w:val="15"/>
+        </w:numPr>
+      </w:pPr>
+      <w:r>
+        <w:t xml:space="preserve">Most of person who has 200-250mm/dl of </w:t>
+      </w:r>
+      <w:proofErr w:type="gramStart"/>
+      <w:r>
+        <w:t>cholesterol  have</w:t>
+      </w:r>
+      <w:proofErr w:type="gramEnd"/>
+      <w:r>
+        <w:t xml:space="preserve"> high proportion of having heart disease</w:t>
+      </w:r>
+    </w:p>
+    <w:p>
+      <w:pPr>
+        <w:pStyle w:val="ListParagraph"/>
+        <w:keepNext/>
+        <w:numPr>
+          <w:ilvl w:val="0"/>
+          <w:numId w:val="15"/>
+        </w:numPr>
+      </w:pPr>
+      <w:r>
+        <w:t xml:space="preserve">Most of person who has 140-150 of </w:t>
+      </w:r>
+      <w:proofErr w:type="spellStart"/>
+      <w:r>
+        <w:t>MaxHR</w:t>
+      </w:r>
+      <w:proofErr w:type="spellEnd"/>
+      <w:r>
+        <w:t xml:space="preserve"> have high proportion of having heart </w:t>
+      </w:r>
+      <w:proofErr w:type="gramStart"/>
+      <w:r>
+        <w:t>disease</w:t>
+      </w:r>
+      <w:proofErr w:type="gramEnd"/>
+    </w:p>
+    <w:p>
+      <w:pPr>
+        <w:pStyle w:val="ListParagraph"/>
+        <w:keepNext/>
+        <w:numPr>
+          <w:ilvl w:val="0"/>
+          <w:numId w:val="15"/>
+        </w:numPr>
+      </w:pPr>
+      <w:r>
+        <w:t xml:space="preserve">Most of person who has 0 of </w:t>
+      </w:r>
+      <w:proofErr w:type="spellStart"/>
+      <w:r>
+        <w:t>Oldpeak</w:t>
+      </w:r>
+      <w:proofErr w:type="spellEnd"/>
+      <w:r>
+        <w:t xml:space="preserve"> do not have high proportion of having heart </w:t>
+      </w:r>
+      <w:proofErr w:type="gramStart"/>
+      <w:r>
+        <w:t>disease</w:t>
       </w:r>
       <w:proofErr w:type="gramEnd"/>
     </w:p>
@@ -6617,7 +7101,7 @@
           <w:szCs w:val="24"/>
         </w:rPr>
       </w:pPr>
-      <w:bookmarkStart w:id="8" w:name="_Toc167084620"/>
+      <w:bookmarkStart w:id="8" w:name="_Toc167104327"/>
       <w:r>
         <w:rPr>
           <w:rStyle w:val="Heading1Char"/>
@@ -6652,7 +7136,7 @@
           <w:highlight w:val="white"/>
         </w:rPr>
       </w:pPr>
-      <w:bookmarkStart w:id="9" w:name="_Toc167084621"/>
+      <w:bookmarkStart w:id="9" w:name="_Toc167104328"/>
       <w:r>
         <w:rPr>
           <w:color w:val="1F497D" w:themeColor="text2"/>
@@ -6792,11 +7276,7 @@
           </mc:Choice>
           <mc:Fallback>
             <w:pict>
-              <v:shapetype w14:anchorId="33E95A41" id="_x0000_t202" coordsize="21600,21600" o:spt="202" path="m,l,21600r21600,l21600,xe">
-                <v:stroke joinstyle="miter"/>
-                <v:path gradientshapeok="t" o:connecttype="rect"/>
-              </v:shapetype>
-              <v:shape id="Text Box 1" o:spid="_x0000_s1026" type="#_x0000_t202" style="position:absolute;margin-left:65.4pt;margin-top:282.3pt;width:165.75pt;height:.05pt;z-index:251673600;visibility:visible;mso-wrap-style:square;mso-wrap-distance-left:9pt;mso-wrap-distance-top:0;mso-wrap-distance-right:9pt;mso-wrap-distance-bottom:0;mso-position-horizontal:absolute;mso-position-horizontal-relative:text;mso-position-vertical:absolute;mso-position-vertical-relative:text;v-text-anchor:top" o:gfxdata="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" stroked="f">
+              <v:shape w14:anchorId="33E95A41" id="_x0000_s1027" type="#_x0000_t202" style="position:absolute;margin-left:65.4pt;margin-top:282.3pt;width:165.75pt;height:.05pt;z-index:251673600;visibility:visible;mso-wrap-style:square;mso-wrap-distance-left:9pt;mso-wrap-distance-top:0;mso-wrap-distance-right:9pt;mso-wrap-distance-bottom:0;mso-position-horizontal:absolute;mso-position-horizontal-relative:text;mso-position-vertical:absolute;mso-position-vertical-relative:text;v-text-anchor:top" o:gfxdata="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" stroked="f">
                 <v:textbox style="mso-fit-shape-to-text:t" inset="0,0,0,0">
                   <w:txbxContent>
                     <w:p>
@@ -6895,7 +7375,7 @@
                     <pic:cNvPicPr/>
                   </pic:nvPicPr>
                   <pic:blipFill>
-                    <a:blip r:embed="rId20">
+                    <a:blip r:embed="rId21">
                       <a:extLst>
                         <a:ext uri="{28A0092B-C50C-407E-A947-70E740481C1C}">
                           <a14:useLocalDpi xmlns:a14="http://schemas.microsoft.com/office/drawing/2010/main" val="0"/>
@@ -6957,7 +7437,7 @@
           <w:highlight w:val="white"/>
         </w:rPr>
       </w:pPr>
-      <w:bookmarkStart w:id="10" w:name="_Toc167084622"/>
+      <w:bookmarkStart w:id="10" w:name="_Toc167104329"/>
       <w:r>
         <w:rPr>
           <w:rStyle w:val="Heading2Char"/>
@@ -7015,7 +7495,7 @@
                     <pic:cNvPicPr/>
                   </pic:nvPicPr>
                   <pic:blipFill>
-                    <a:blip r:embed="rId21"/>
+                    <a:blip r:embed="rId22"/>
                     <a:stretch>
                       <a:fillRect/>
                     </a:stretch>
@@ -7554,7 +8034,7 @@
           </mc:Choice>
           <mc:Fallback>
             <w:pict>
-              <v:shape w14:anchorId="774513F3" id="_x0000_s1027" type="#_x0000_t202" style="position:absolute;margin-left:63.6pt;margin-top:106.9pt;width:451.3pt;height:.05pt;z-index:251675648;visibility:visible;mso-wrap-style:square;mso-wrap-distance-left:9pt;mso-wrap-distance-top:0;mso-wrap-distance-right:9pt;mso-wrap-distance-bottom:0;mso-position-horizontal:absolute;mso-position-horizontal-relative:text;mso-position-vertical:absolute;mso-position-vertical-relative:text;v-text-anchor:top" o:gfxdata="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" stroked="f">
+              <v:shape w14:anchorId="774513F3" id="_x0000_s1028" type="#_x0000_t202" style="position:absolute;margin-left:63.6pt;margin-top:106.9pt;width:451.3pt;height:.05pt;z-index:251675648;visibility:visible;mso-wrap-style:square;mso-wrap-distance-left:9pt;mso-wrap-distance-top:0;mso-wrap-distance-right:9pt;mso-wrap-distance-bottom:0;mso-position-horizontal:absolute;mso-position-horizontal-relative:text;mso-position-vertical:absolute;mso-position-vertical-relative:text;v-text-anchor:top" o:gfxdata="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" stroked="f">
                 <v:textbox style="mso-fit-shape-to-text:t" inset="0,0,0,0">
                   <w:txbxContent>
                     <w:p>
@@ -7631,7 +8111,7 @@
           <w:noProof/>
         </w:rPr>
         <w:drawing>
-          <wp:anchor distT="0" distB="0" distL="114300" distR="114300" simplePos="0" relativeHeight="251668480" behindDoc="0" locked="0" layoutInCell="1" allowOverlap="1" wp14:anchorId="07449AE4" wp14:editId="6B8F6061">
+          <wp:anchor distT="0" distB="0" distL="114300" distR="114300" simplePos="0" relativeHeight="251668480" behindDoc="0" locked="0" layoutInCell="1" allowOverlap="1" wp14:anchorId="07449AE4" wp14:editId="2A318DE8">
             <wp:simplePos x="0" y="0"/>
             <wp:positionH relativeFrom="column">
               <wp:posOffset>807720</wp:posOffset>
@@ -7654,7 +8134,7 @@
                     <pic:cNvPicPr/>
                   </pic:nvPicPr>
                   <pic:blipFill>
-                    <a:blip r:embed="rId22" cstate="print">
+                    <a:blip r:embed="rId23" cstate="print">
                       <a:extLst>
                         <a:ext uri="{28A0092B-C50C-407E-A947-70E740481C1C}">
                           <a14:useLocalDpi xmlns:a14="http://schemas.microsoft.com/office/drawing/2010/main" val="0"/>
@@ -7702,7 +8182,7 @@
           <w:highlight w:val="white"/>
         </w:rPr>
       </w:pPr>
-      <w:bookmarkStart w:id="11" w:name="_Toc167084623"/>
+      <w:bookmarkStart w:id="11" w:name="_Toc167104330"/>
       <w:r>
         <w:rPr>
           <w:rStyle w:val="Heading2Char"/>
@@ -9740,7 +10220,7 @@
       <w:pPr>
         <w:pStyle w:val="Heading2"/>
       </w:pPr>
-      <w:bookmarkStart w:id="12" w:name="_Toc167084624"/>
+      <w:bookmarkStart w:id="12" w:name="_Toc167104331"/>
       <w:r>
         <w:rPr>
           <w:highlight w:val="white"/>
@@ -10169,7 +10649,7 @@
           </mc:Choice>
           <mc:Fallback>
             <w:pict>
-              <v:shape w14:anchorId="1EE43CED" id="_x0000_s1028" type="#_x0000_t202" style="position:absolute;margin-left:0;margin-top:348.55pt;width:451.3pt;height:.05pt;z-index:251677696;visibility:visible;mso-wrap-style:square;mso-wrap-distance-left:9pt;mso-wrap-distance-top:0;mso-wrap-distance-right:9pt;mso-wrap-distance-bottom:0;mso-position-horizontal:absolute;mso-position-horizontal-relative:text;mso-position-vertical:absolute;mso-position-vertical-relative:text;v-text-anchor:top" o:gfxdata="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" stroked="f">
+              <v:shape w14:anchorId="1EE43CED" id="_x0000_s1029" type="#_x0000_t202" style="position:absolute;margin-left:0;margin-top:348.55pt;width:451.3pt;height:.05pt;z-index:251677696;visibility:visible;mso-wrap-style:square;mso-wrap-distance-left:9pt;mso-wrap-distance-top:0;mso-wrap-distance-right:9pt;mso-wrap-distance-bottom:0;mso-position-horizontal:absolute;mso-position-horizontal-relative:text;mso-position-vertical:absolute;mso-position-vertical-relative:text;v-text-anchor:top" o:gfxdata="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" stroked="f">
                 <v:textbox style="mso-fit-shape-to-text:t" inset="0,0,0,0">
                   <w:txbxContent>
                     <w:p>
@@ -10269,7 +10749,7 @@
                     <pic:cNvPicPr/>
                   </pic:nvPicPr>
                   <pic:blipFill>
-                    <a:blip r:embed="rId23">
+                    <a:blip r:embed="rId24">
                       <a:extLst>
                         <a:ext uri="{28A0092B-C50C-407E-A947-70E740481C1C}">
                           <a14:useLocalDpi xmlns:a14="http://schemas.microsoft.com/office/drawing/2010/main" val="0"/>
@@ -10322,7 +10802,7 @@
         </w:rPr>
       </w:pPr>
       <w:bookmarkStart w:id="13" w:name="_heading=h.u23cgv81wsbu" w:colFirst="0" w:colLast="0"/>
-      <w:bookmarkStart w:id="14" w:name="_Toc167084625"/>
+      <w:bookmarkStart w:id="14" w:name="_Toc167104332"/>
       <w:bookmarkEnd w:id="13"/>
       <w:r>
         <w:rPr>
@@ -10378,7 +10858,7 @@
           <w:lang w:val="vi-VN"/>
         </w:rPr>
       </w:pPr>
-      <w:bookmarkStart w:id="15" w:name="_Toc167084626"/>
+      <w:bookmarkStart w:id="15" w:name="_Toc167104333"/>
       <w:r>
         <w:rPr>
           <w:b/>
@@ -10431,7 +10911,7 @@
           <w:lang w:val="vi-VN"/>
         </w:rPr>
       </w:pPr>
-      <w:bookmarkStart w:id="16" w:name="_Toc167084627"/>
+      <w:bookmarkStart w:id="16" w:name="_Toc167104334"/>
       <w:r>
         <w:rPr>
           <w:b/>
@@ -11191,6 +11671,7 @@
       <w:r>
         <w:rPr>
           <w:b/>
+          <w:noProof/>
           <w:sz w:val="24"/>
           <w:szCs w:val="24"/>
         </w:rPr>
@@ -11210,7 +11691,7 @@
                     <pic:cNvPicPr/>
                   </pic:nvPicPr>
                   <pic:blipFill>
-                    <a:blip r:embed="rId24"/>
+                    <a:blip r:embed="rId25"/>
                     <a:stretch>
                       <a:fillRect/>
                     </a:stretch>
@@ -11238,7 +11719,7 @@
           <w:highlight w:val="white"/>
         </w:rPr>
       </w:pPr>
-      <w:bookmarkStart w:id="17" w:name="_Toc167084628"/>
+      <w:bookmarkStart w:id="17" w:name="_Toc167104335"/>
       <w:bookmarkEnd w:id="1"/>
       <w:r>
         <w:rPr>
@@ -11285,7 +11766,7 @@
           <w:highlight w:val="white"/>
         </w:rPr>
       </w:pPr>
-      <w:bookmarkStart w:id="18" w:name="_Toc167084629"/>
+      <w:bookmarkStart w:id="18" w:name="_Toc167104336"/>
       <w:r>
         <w:rPr>
           <w:highlight w:val="white"/>
@@ -11341,6 +11822,7 @@
       <w:r>
         <w:rPr>
           <w:b/>
+          <w:noProof/>
           <w:sz w:val="24"/>
           <w:szCs w:val="24"/>
         </w:rPr>
@@ -11360,7 +11842,7 @@
                     <pic:cNvPicPr/>
                   </pic:nvPicPr>
                   <pic:blipFill>
-                    <a:blip r:embed="rId25"/>
+                    <a:blip r:embed="rId26"/>
                     <a:stretch>
                       <a:fillRect/>
                     </a:stretch>
@@ -11529,7 +12011,7 @@
           <w:highlight w:val="white"/>
         </w:rPr>
       </w:pPr>
-      <w:bookmarkStart w:id="19" w:name="_Toc167084630"/>
+      <w:bookmarkStart w:id="19" w:name="_Toc167104337"/>
       <w:r>
         <w:rPr>
           <w:highlight w:val="white"/>
@@ -11603,7 +12085,7 @@
           <w:highlight w:val="white"/>
         </w:rPr>
       </w:pPr>
-      <w:bookmarkStart w:id="20" w:name="_Toc167084631"/>
+      <w:bookmarkStart w:id="20" w:name="_Toc167104338"/>
       <w:r>
         <w:rPr>
           <w:highlight w:val="white"/>
@@ -11696,6 +12178,7 @@
       </w:pPr>
       <w:r>
         <w:rPr>
+          <w:noProof/>
           <w:color w:val="000000" w:themeColor="text1"/>
         </w:rPr>
         <w:drawing>
@@ -11714,7 +12197,7 @@
                     <pic:cNvPicPr/>
                   </pic:nvPicPr>
                   <pic:blipFill>
-                    <a:blip r:embed="rId25"/>
+                    <a:blip r:embed="rId26"/>
                     <a:stretch>
                       <a:fillRect/>
                     </a:stretch>
@@ -11873,7 +12356,7 @@
                     <pic:cNvPicPr/>
                   </pic:nvPicPr>
                   <pic:blipFill>
-                    <a:blip r:embed="rId26"/>
+                    <a:blip r:embed="rId27"/>
                     <a:stretch>
                       <a:fillRect/>
                     </a:stretch>
@@ -13285,7 +13768,7 @@
                     <pic:cNvPicPr/>
                   </pic:nvPicPr>
                   <pic:blipFill>
-                    <a:blip r:embed="rId27">
+                    <a:blip r:embed="rId28">
                       <a:extLst>
                         <a:ext uri="{28A0092B-C50C-407E-A947-70E740481C1C}">
                           <a14:useLocalDpi xmlns:a14="http://schemas.microsoft.com/office/drawing/2010/main" val="0"/>
@@ -13319,6 +13802,7 @@
       </w:r>
       <w:r>
         <w:rPr>
+          <w:noProof/>
           <w:color w:val="000000" w:themeColor="text1"/>
         </w:rPr>
         <w:drawing>
@@ -13337,7 +13821,7 @@
                     <pic:cNvPicPr/>
                   </pic:nvPicPr>
                   <pic:blipFill>
-                    <a:blip r:embed="rId28"/>
+                    <a:blip r:embed="rId29"/>
                     <a:stretch>
                       <a:fillRect/>
                     </a:stretch>
@@ -13387,7 +13871,7 @@
                     <pic:cNvPicPr/>
                   </pic:nvPicPr>
                   <pic:blipFill>
-                    <a:blip r:embed="rId29"/>
+                    <a:blip r:embed="rId30"/>
                     <a:stretch>
                       <a:fillRect/>
                     </a:stretch>
@@ -13452,7 +13936,15 @@
         <w:t xml:space="preserve">, </w:t>
       </w:r>
       <w:r>
-        <w:t xml:space="preserve">it is still useful for applying this method to any dataset. And without being said, the table still has the low value compared to the date 1 in the part IV so we would like to say that </w:t>
+        <w:t xml:space="preserve">it is still useful for applying this method to any dataset. And without being said, the table still has the low value compared to </w:t>
+      </w:r>
+      <w:proofErr w:type="gramStart"/>
+      <w:r>
+        <w:t>the date</w:t>
+      </w:r>
+      <w:proofErr w:type="gramEnd"/>
+      <w:r>
+        <w:t xml:space="preserve"> 1 in the part IV so we would like to say that </w:t>
       </w:r>
       <w:proofErr w:type="gramStart"/>
       <w:r>
@@ -13533,7 +14025,29 @@
           <w:bdr w:val="none" w:sz="0" w:space="0" w:color="auto" w:frame="1"/>
           <w:shd w:val="clear" w:color="auto" w:fill="FFFFFF"/>
         </w:rPr>
-        <w:t xml:space="preserve"> will be more clearly than the traditional one. </w:t>
+        <w:t xml:space="preserve"> will </w:t>
+      </w:r>
+      <w:proofErr w:type="gramStart"/>
+      <w:r>
+        <w:rPr>
+          <w:rFonts w:asciiTheme="minorHAnsi" w:hAnsiTheme="minorHAnsi" w:cstheme="minorHAnsi"/>
+          <w:color w:val="273239"/>
+          <w:spacing w:val="2"/>
+          <w:bdr w:val="none" w:sz="0" w:space="0" w:color="auto" w:frame="1"/>
+          <w:shd w:val="clear" w:color="auto" w:fill="FFFFFF"/>
+        </w:rPr>
+        <w:t>be more</w:t>
+      </w:r>
+      <w:proofErr w:type="gramEnd"/>
+      <w:r>
+        <w:rPr>
+          <w:rFonts w:asciiTheme="minorHAnsi" w:hAnsiTheme="minorHAnsi" w:cstheme="minorHAnsi"/>
+          <w:color w:val="273239"/>
+          <w:spacing w:val="2"/>
+          <w:bdr w:val="none" w:sz="0" w:space="0" w:color="auto" w:frame="1"/>
+          <w:shd w:val="clear" w:color="auto" w:fill="FFFFFF"/>
+        </w:rPr>
+        <w:t xml:space="preserve"> clearly than the traditional one. </w:t>
       </w:r>
     </w:p>
     <w:p/>
@@ -13541,97 +14055,12 @@
     <w:p/>
     <w:p>
       <w:pPr>
-        <w:rPr>
-          <w:sz w:val="24"/>
-          <w:szCs w:val="24"/>
-        </w:rPr>
-      </w:pPr>
-    </w:p>
-    <w:p>
-      <w:pPr>
+        <w:pStyle w:val="Heading1"/>
         <w:rPr>
           <w:lang w:val="vi-VN"/>
         </w:rPr>
       </w:pPr>
-    </w:p>
-    <w:p>
-      <w:pPr>
-        <w:rPr>
-          <w:lang w:val="vi-VN"/>
-        </w:rPr>
-      </w:pPr>
-    </w:p>
-    <w:p>
-      <w:pPr>
-        <w:rPr>
-          <w:lang w:val="vi-VN"/>
-        </w:rPr>
-      </w:pPr>
-    </w:p>
-    <w:p>
-      <w:pPr>
-        <w:rPr>
-          <w:lang w:val="vi-VN"/>
-        </w:rPr>
-      </w:pPr>
-    </w:p>
-    <w:p>
-      <w:pPr>
-        <w:rPr>
-          <w:lang w:val="vi-VN"/>
-        </w:rPr>
-      </w:pPr>
-    </w:p>
-    <w:p>
-      <w:pPr>
-        <w:rPr>
-          <w:lang w:val="vi-VN"/>
-        </w:rPr>
-      </w:pPr>
-    </w:p>
-    <w:p>
-      <w:pPr>
-        <w:rPr>
-          <w:lang w:val="vi-VN"/>
-        </w:rPr>
-      </w:pPr>
-    </w:p>
-    <w:p>
-      <w:pPr>
-        <w:rPr>
-          <w:lang w:val="vi-VN"/>
-        </w:rPr>
-      </w:pPr>
-    </w:p>
-    <w:p>
-      <w:pPr>
-        <w:rPr>
-          <w:lang w:val="vi-VN"/>
-        </w:rPr>
-      </w:pPr>
-    </w:p>
-    <w:p>
-      <w:pPr>
-        <w:rPr>
-          <w:lang w:val="vi-VN"/>
-        </w:rPr>
-      </w:pPr>
-    </w:p>
-    <w:p>
-      <w:pPr>
-        <w:rPr>
-          <w:lang w:val="vi-VN"/>
-        </w:rPr>
-      </w:pPr>
-    </w:p>
-    <w:p>
-      <w:pPr>
-        <w:pStyle w:val="Heading1"/>
-        <w:rPr>
-          <w:lang w:val="vi-VN"/>
-        </w:rPr>
-      </w:pPr>
-      <w:bookmarkStart w:id="22" w:name="_Toc167084632"/>
+      <w:bookmarkStart w:id="22" w:name="_Toc167104339"/>
       <w:r>
         <w:rPr>
           <w:lang w:val="vi-VN"/>
@@ -13720,7 +14149,7 @@
       <w:r>
         <w:t>, and TensorFlow (3rd ed.). </w:t>
       </w:r>
-      <w:hyperlink r:id="rId30" w:tgtFrame="_blank" w:history="1">
+      <w:hyperlink r:id="rId31" w:tgtFrame="_blank" w:history="1">
         <w:r>
           <w:rPr>
             <w:rStyle w:val="Hyperlink"/>
@@ -13758,7 +14187,7 @@
       <w:r>
         <w:t xml:space="preserve">: </w:t>
       </w:r>
-      <w:hyperlink r:id="rId31" w:history="1">
+      <w:hyperlink r:id="rId32" w:history="1">
         <w:r>
           <w:rPr>
             <w:rStyle w:val="Hyperlink"/>
@@ -13771,8 +14200,8 @@
       </w:r>
     </w:p>
     <w:sectPr>
-      <w:headerReference w:type="default" r:id="rId32"/>
-      <w:footerReference w:type="default" r:id="rId33"/>
+      <w:headerReference w:type="default" r:id="rId33"/>
+      <w:footerReference w:type="default" r:id="rId34"/>
       <w:pgSz w:w="11906" w:h="16838" w:code="9"/>
       <w:pgMar w:top="1440" w:right="1440" w:bottom="1440" w:left="1440" w:header="720" w:footer="518" w:gutter="0"/>
       <w:pgNumType w:start="0"/>
@@ -14222,6 +14651,119 @@
     </w:lvl>
   </w:abstractNum>
   <w:abstractNum w:abstractNumId="2" w15:restartNumberingAfterBreak="0">
+    <w:nsid w:val="1312413A"/>
+    <w:multiLevelType w:val="hybridMultilevel"/>
+    <w:tmpl w:val="1B98FBB8"/>
+    <w:lvl w:ilvl="0" w:tplc="B240E6D8">
+      <w:start w:val="1"/>
+      <w:numFmt w:val="bullet"/>
+      <w:lvlText w:val="+"/>
+      <w:lvlJc w:val="left"/>
+      <w:pPr>
+        <w:ind w:left="2356" w:hanging="360"/>
+      </w:pPr>
+      <w:rPr>
+        <w:rFonts w:ascii="Petit Formal Script" w:hAnsi="Petit Formal Script" w:hint="default"/>
+      </w:rPr>
+    </w:lvl>
+    <w:lvl w:ilvl="1" w:tplc="04090003" w:tentative="1">
+      <w:start w:val="1"/>
+      <w:numFmt w:val="bullet"/>
+      <w:lvlText w:val="o"/>
+      <w:lvlJc w:val="left"/>
+      <w:pPr>
+        <w:ind w:left="3076" w:hanging="360"/>
+      </w:pPr>
+      <w:rPr>
+        <w:rFonts w:ascii="Courier New" w:hAnsi="Courier New" w:cs="Courier New" w:hint="default"/>
+      </w:rPr>
+    </w:lvl>
+    <w:lvl w:ilvl="2" w:tplc="04090005" w:tentative="1">
+      <w:start w:val="1"/>
+      <w:numFmt w:val="bullet"/>
+      <w:lvlText w:val=""/>
+      <w:lvlJc w:val="left"/>
+      <w:pPr>
+        <w:ind w:left="3796" w:hanging="360"/>
+      </w:pPr>
+      <w:rPr>
+        <w:rFonts w:ascii="Wingdings" w:hAnsi="Wingdings" w:hint="default"/>
+      </w:rPr>
+    </w:lvl>
+    <w:lvl w:ilvl="3" w:tplc="04090001" w:tentative="1">
+      <w:start w:val="1"/>
+      <w:numFmt w:val="bullet"/>
+      <w:lvlText w:val=""/>
+      <w:lvlJc w:val="left"/>
+      <w:pPr>
+        <w:ind w:left="4516" w:hanging="360"/>
+      </w:pPr>
+      <w:rPr>
+        <w:rFonts w:ascii="Symbol" w:hAnsi="Symbol" w:hint="default"/>
+      </w:rPr>
+    </w:lvl>
+    <w:lvl w:ilvl="4" w:tplc="04090003" w:tentative="1">
+      <w:start w:val="1"/>
+      <w:numFmt w:val="bullet"/>
+      <w:lvlText w:val="o"/>
+      <w:lvlJc w:val="left"/>
+      <w:pPr>
+        <w:ind w:left="5236" w:hanging="360"/>
+      </w:pPr>
+      <w:rPr>
+        <w:rFonts w:ascii="Courier New" w:hAnsi="Courier New" w:cs="Courier New" w:hint="default"/>
+      </w:rPr>
+    </w:lvl>
+    <w:lvl w:ilvl="5" w:tplc="04090005" w:tentative="1">
+      <w:start w:val="1"/>
+      <w:numFmt w:val="bullet"/>
+      <w:lvlText w:val=""/>
+      <w:lvlJc w:val="left"/>
+      <w:pPr>
+        <w:ind w:left="5956" w:hanging="360"/>
+      </w:pPr>
+      <w:rPr>
+        <w:rFonts w:ascii="Wingdings" w:hAnsi="Wingdings" w:hint="default"/>
+      </w:rPr>
+    </w:lvl>
+    <w:lvl w:ilvl="6" w:tplc="04090001" w:tentative="1">
+      <w:start w:val="1"/>
+      <w:numFmt w:val="bullet"/>
+      <w:lvlText w:val=""/>
+      <w:lvlJc w:val="left"/>
+      <w:pPr>
+        <w:ind w:left="6676" w:hanging="360"/>
+      </w:pPr>
+      <w:rPr>
+        <w:rFonts w:ascii="Symbol" w:hAnsi="Symbol" w:hint="default"/>
+      </w:rPr>
+    </w:lvl>
+    <w:lvl w:ilvl="7" w:tplc="04090003" w:tentative="1">
+      <w:start w:val="1"/>
+      <w:numFmt w:val="bullet"/>
+      <w:lvlText w:val="o"/>
+      <w:lvlJc w:val="left"/>
+      <w:pPr>
+        <w:ind w:left="7396" w:hanging="360"/>
+      </w:pPr>
+      <w:rPr>
+        <w:rFonts w:ascii="Courier New" w:hAnsi="Courier New" w:cs="Courier New" w:hint="default"/>
+      </w:rPr>
+    </w:lvl>
+    <w:lvl w:ilvl="8" w:tplc="04090005" w:tentative="1">
+      <w:start w:val="1"/>
+      <w:numFmt w:val="bullet"/>
+      <w:lvlText w:val=""/>
+      <w:lvlJc w:val="left"/>
+      <w:pPr>
+        <w:ind w:left="8116" w:hanging="360"/>
+      </w:pPr>
+      <w:rPr>
+        <w:rFonts w:ascii="Wingdings" w:hAnsi="Wingdings" w:hint="default"/>
+      </w:rPr>
+    </w:lvl>
+  </w:abstractNum>
+  <w:abstractNum w:abstractNumId="3" w15:restartNumberingAfterBreak="0">
     <w:nsid w:val="1F023F8F"/>
     <w:multiLevelType w:val="hybridMultilevel"/>
     <w:tmpl w:val="55C8673E"/>
@@ -14333,7 +14875,7 @@
       </w:rPr>
     </w:lvl>
   </w:abstractNum>
-  <w:abstractNum w:abstractNumId="3" w15:restartNumberingAfterBreak="0">
+  <w:abstractNum w:abstractNumId="4" w15:restartNumberingAfterBreak="0">
     <w:nsid w:val="2745475B"/>
     <w:multiLevelType w:val="hybridMultilevel"/>
     <w:tmpl w:val="818EAAEC"/>
@@ -14446,7 +14988,7 @@
       </w:rPr>
     </w:lvl>
   </w:abstractNum>
-  <w:abstractNum w:abstractNumId="4" w15:restartNumberingAfterBreak="0">
+  <w:abstractNum w:abstractNumId="5" w15:restartNumberingAfterBreak="0">
     <w:nsid w:val="2A2B611B"/>
     <w:multiLevelType w:val="hybridMultilevel"/>
     <w:tmpl w:val="1010934E"/>
@@ -14559,7 +15101,120 @@
       </w:rPr>
     </w:lvl>
   </w:abstractNum>
-  <w:abstractNum w:abstractNumId="5" w15:restartNumberingAfterBreak="0">
+  <w:abstractNum w:abstractNumId="6" w15:restartNumberingAfterBreak="0">
+    <w:nsid w:val="2E8C7F2B"/>
+    <w:multiLevelType w:val="hybridMultilevel"/>
+    <w:tmpl w:val="42AE5DCC"/>
+    <w:lvl w:ilvl="0" w:tplc="0409000B">
+      <w:start w:val="1"/>
+      <w:numFmt w:val="bullet"/>
+      <w:lvlText w:val=""/>
+      <w:lvlJc w:val="left"/>
+      <w:pPr>
+        <w:ind w:left="2356" w:hanging="360"/>
+      </w:pPr>
+      <w:rPr>
+        <w:rFonts w:ascii="Wingdings" w:hAnsi="Wingdings" w:hint="default"/>
+      </w:rPr>
+    </w:lvl>
+    <w:lvl w:ilvl="1" w:tplc="FFFFFFFF" w:tentative="1">
+      <w:start w:val="1"/>
+      <w:numFmt w:val="bullet"/>
+      <w:lvlText w:val="o"/>
+      <w:lvlJc w:val="left"/>
+      <w:pPr>
+        <w:ind w:left="3076" w:hanging="360"/>
+      </w:pPr>
+      <w:rPr>
+        <w:rFonts w:ascii="Courier New" w:hAnsi="Courier New" w:cs="Courier New" w:hint="default"/>
+      </w:rPr>
+    </w:lvl>
+    <w:lvl w:ilvl="2" w:tplc="FFFFFFFF" w:tentative="1">
+      <w:start w:val="1"/>
+      <w:numFmt w:val="bullet"/>
+      <w:lvlText w:val=""/>
+      <w:lvlJc w:val="left"/>
+      <w:pPr>
+        <w:ind w:left="3796" w:hanging="360"/>
+      </w:pPr>
+      <w:rPr>
+        <w:rFonts w:ascii="Wingdings" w:hAnsi="Wingdings" w:hint="default"/>
+      </w:rPr>
+    </w:lvl>
+    <w:lvl w:ilvl="3" w:tplc="FFFFFFFF" w:tentative="1">
+      <w:start w:val="1"/>
+      <w:numFmt w:val="bullet"/>
+      <w:lvlText w:val=""/>
+      <w:lvlJc w:val="left"/>
+      <w:pPr>
+        <w:ind w:left="4516" w:hanging="360"/>
+      </w:pPr>
+      <w:rPr>
+        <w:rFonts w:ascii="Symbol" w:hAnsi="Symbol" w:hint="default"/>
+      </w:rPr>
+    </w:lvl>
+    <w:lvl w:ilvl="4" w:tplc="FFFFFFFF" w:tentative="1">
+      <w:start w:val="1"/>
+      <w:numFmt w:val="bullet"/>
+      <w:lvlText w:val="o"/>
+      <w:lvlJc w:val="left"/>
+      <w:pPr>
+        <w:ind w:left="5236" w:hanging="360"/>
+      </w:pPr>
+      <w:rPr>
+        <w:rFonts w:ascii="Courier New" w:hAnsi="Courier New" w:cs="Courier New" w:hint="default"/>
+      </w:rPr>
+    </w:lvl>
+    <w:lvl w:ilvl="5" w:tplc="FFFFFFFF" w:tentative="1">
+      <w:start w:val="1"/>
+      <w:numFmt w:val="bullet"/>
+      <w:lvlText w:val=""/>
+      <w:lvlJc w:val="left"/>
+      <w:pPr>
+        <w:ind w:left="5956" w:hanging="360"/>
+      </w:pPr>
+      <w:rPr>
+        <w:rFonts w:ascii="Wingdings" w:hAnsi="Wingdings" w:hint="default"/>
+      </w:rPr>
+    </w:lvl>
+    <w:lvl w:ilvl="6" w:tplc="FFFFFFFF" w:tentative="1">
+      <w:start w:val="1"/>
+      <w:numFmt w:val="bullet"/>
+      <w:lvlText w:val=""/>
+      <w:lvlJc w:val="left"/>
+      <w:pPr>
+        <w:ind w:left="6676" w:hanging="360"/>
+      </w:pPr>
+      <w:rPr>
+        <w:rFonts w:ascii="Symbol" w:hAnsi="Symbol" w:hint="default"/>
+      </w:rPr>
+    </w:lvl>
+    <w:lvl w:ilvl="7" w:tplc="FFFFFFFF" w:tentative="1">
+      <w:start w:val="1"/>
+      <w:numFmt w:val="bullet"/>
+      <w:lvlText w:val="o"/>
+      <w:lvlJc w:val="left"/>
+      <w:pPr>
+        <w:ind w:left="7396" w:hanging="360"/>
+      </w:pPr>
+      <w:rPr>
+        <w:rFonts w:ascii="Courier New" w:hAnsi="Courier New" w:cs="Courier New" w:hint="default"/>
+      </w:rPr>
+    </w:lvl>
+    <w:lvl w:ilvl="8" w:tplc="FFFFFFFF" w:tentative="1">
+      <w:start w:val="1"/>
+      <w:numFmt w:val="bullet"/>
+      <w:lvlText w:val=""/>
+      <w:lvlJc w:val="left"/>
+      <w:pPr>
+        <w:ind w:left="8116" w:hanging="360"/>
+      </w:pPr>
+      <w:rPr>
+        <w:rFonts w:ascii="Wingdings" w:hAnsi="Wingdings" w:hint="default"/>
+      </w:rPr>
+    </w:lvl>
+  </w:abstractNum>
+  <w:abstractNum w:abstractNumId="7" w15:restartNumberingAfterBreak="0">
     <w:nsid w:val="2EC442E9"/>
     <w:multiLevelType w:val="hybridMultilevel"/>
     <w:tmpl w:val="5066E24C"/>
@@ -14672,7 +15327,7 @@
       </w:rPr>
     </w:lvl>
   </w:abstractNum>
-  <w:abstractNum w:abstractNumId="6" w15:restartNumberingAfterBreak="0">
+  <w:abstractNum w:abstractNumId="8" w15:restartNumberingAfterBreak="0">
     <w:nsid w:val="2EE95D3B"/>
     <w:multiLevelType w:val="hybridMultilevel"/>
     <w:tmpl w:val="AFD62452"/>
@@ -14785,7 +15440,7 @@
       </w:rPr>
     </w:lvl>
   </w:abstractNum>
-  <w:abstractNum w:abstractNumId="7" w15:restartNumberingAfterBreak="0">
+  <w:abstractNum w:abstractNumId="9" w15:restartNumberingAfterBreak="0">
     <w:nsid w:val="56497A8D"/>
     <w:multiLevelType w:val="multilevel"/>
     <w:tmpl w:val="B7A25E98"/>
@@ -14913,7 +15568,7 @@
       </w:rPr>
     </w:lvl>
   </w:abstractNum>
-  <w:abstractNum w:abstractNumId="8" w15:restartNumberingAfterBreak="0">
+  <w:abstractNum w:abstractNumId="10" w15:restartNumberingAfterBreak="0">
     <w:nsid w:val="5EA64D3E"/>
     <w:multiLevelType w:val="hybridMultilevel"/>
     <w:tmpl w:val="25022BFA"/>
@@ -15026,7 +15681,120 @@
       </w:rPr>
     </w:lvl>
   </w:abstractNum>
-  <w:abstractNum w:abstractNumId="9" w15:restartNumberingAfterBreak="0">
+  <w:abstractNum w:abstractNumId="11" w15:restartNumberingAfterBreak="0">
+    <w:nsid w:val="678A713B"/>
+    <w:multiLevelType w:val="hybridMultilevel"/>
+    <w:tmpl w:val="560A2778"/>
+    <w:lvl w:ilvl="0" w:tplc="0409000B">
+      <w:start w:val="1"/>
+      <w:numFmt w:val="bullet"/>
+      <w:lvlText w:val=""/>
+      <w:lvlJc w:val="left"/>
+      <w:pPr>
+        <w:ind w:left="2356" w:hanging="360"/>
+      </w:pPr>
+      <w:rPr>
+        <w:rFonts w:ascii="Wingdings" w:hAnsi="Wingdings" w:hint="default"/>
+      </w:rPr>
+    </w:lvl>
+    <w:lvl w:ilvl="1" w:tplc="04090003" w:tentative="1">
+      <w:start w:val="1"/>
+      <w:numFmt w:val="bullet"/>
+      <w:lvlText w:val="o"/>
+      <w:lvlJc w:val="left"/>
+      <w:pPr>
+        <w:ind w:left="3076" w:hanging="360"/>
+      </w:pPr>
+      <w:rPr>
+        <w:rFonts w:ascii="Courier New" w:hAnsi="Courier New" w:cs="Courier New" w:hint="default"/>
+      </w:rPr>
+    </w:lvl>
+    <w:lvl w:ilvl="2" w:tplc="04090005" w:tentative="1">
+      <w:start w:val="1"/>
+      <w:numFmt w:val="bullet"/>
+      <w:lvlText w:val=""/>
+      <w:lvlJc w:val="left"/>
+      <w:pPr>
+        <w:ind w:left="3796" w:hanging="360"/>
+      </w:pPr>
+      <w:rPr>
+        <w:rFonts w:ascii="Wingdings" w:hAnsi="Wingdings" w:hint="default"/>
+      </w:rPr>
+    </w:lvl>
+    <w:lvl w:ilvl="3" w:tplc="04090001" w:tentative="1">
+      <w:start w:val="1"/>
+      <w:numFmt w:val="bullet"/>
+      <w:lvlText w:val=""/>
+      <w:lvlJc w:val="left"/>
+      <w:pPr>
+        <w:ind w:left="4516" w:hanging="360"/>
+      </w:pPr>
+      <w:rPr>
+        <w:rFonts w:ascii="Symbol" w:hAnsi="Symbol" w:hint="default"/>
+      </w:rPr>
+    </w:lvl>
+    <w:lvl w:ilvl="4" w:tplc="04090003" w:tentative="1">
+      <w:start w:val="1"/>
+      <w:numFmt w:val="bullet"/>
+      <w:lvlText w:val="o"/>
+      <w:lvlJc w:val="left"/>
+      <w:pPr>
+        <w:ind w:left="5236" w:hanging="360"/>
+      </w:pPr>
+      <w:rPr>
+        <w:rFonts w:ascii="Courier New" w:hAnsi="Courier New" w:cs="Courier New" w:hint="default"/>
+      </w:rPr>
+    </w:lvl>
+    <w:lvl w:ilvl="5" w:tplc="04090005" w:tentative="1">
+      <w:start w:val="1"/>
+      <w:numFmt w:val="bullet"/>
+      <w:lvlText w:val=""/>
+      <w:lvlJc w:val="left"/>
+      <w:pPr>
+        <w:ind w:left="5956" w:hanging="360"/>
+      </w:pPr>
+      <w:rPr>
+        <w:rFonts w:ascii="Wingdings" w:hAnsi="Wingdings" w:hint="default"/>
+      </w:rPr>
+    </w:lvl>
+    <w:lvl w:ilvl="6" w:tplc="04090001" w:tentative="1">
+      <w:start w:val="1"/>
+      <w:numFmt w:val="bullet"/>
+      <w:lvlText w:val=""/>
+      <w:lvlJc w:val="left"/>
+      <w:pPr>
+        <w:ind w:left="6676" w:hanging="360"/>
+      </w:pPr>
+      <w:rPr>
+        <w:rFonts w:ascii="Symbol" w:hAnsi="Symbol" w:hint="default"/>
+      </w:rPr>
+    </w:lvl>
+    <w:lvl w:ilvl="7" w:tplc="04090003" w:tentative="1">
+      <w:start w:val="1"/>
+      <w:numFmt w:val="bullet"/>
+      <w:lvlText w:val="o"/>
+      <w:lvlJc w:val="left"/>
+      <w:pPr>
+        <w:ind w:left="7396" w:hanging="360"/>
+      </w:pPr>
+      <w:rPr>
+        <w:rFonts w:ascii="Courier New" w:hAnsi="Courier New" w:cs="Courier New" w:hint="default"/>
+      </w:rPr>
+    </w:lvl>
+    <w:lvl w:ilvl="8" w:tplc="04090005" w:tentative="1">
+      <w:start w:val="1"/>
+      <w:numFmt w:val="bullet"/>
+      <w:lvlText w:val=""/>
+      <w:lvlJc w:val="left"/>
+      <w:pPr>
+        <w:ind w:left="8116" w:hanging="360"/>
+      </w:pPr>
+      <w:rPr>
+        <w:rFonts w:ascii="Wingdings" w:hAnsi="Wingdings" w:hint="default"/>
+      </w:rPr>
+    </w:lvl>
+  </w:abstractNum>
+  <w:abstractNum w:abstractNumId="12" w15:restartNumberingAfterBreak="0">
     <w:nsid w:val="74DD0108"/>
     <w:multiLevelType w:val="hybridMultilevel"/>
     <w:tmpl w:val="91EEBCF4"/>
@@ -15139,7 +15907,7 @@
       </w:rPr>
     </w:lvl>
   </w:abstractNum>
-  <w:abstractNum w:abstractNumId="10" w15:restartNumberingAfterBreak="0">
+  <w:abstractNum w:abstractNumId="13" w15:restartNumberingAfterBreak="0">
     <w:nsid w:val="7C023E3D"/>
     <w:multiLevelType w:val="hybridMultilevel"/>
     <w:tmpl w:val="C7BE3856"/>
@@ -15256,10 +16024,10 @@
     <w:abstractNumId w:val="0"/>
   </w:num>
   <w:num w:numId="2" w16cid:durableId="870610287">
-    <w:abstractNumId w:val="7"/>
+    <w:abstractNumId w:val="9"/>
   </w:num>
   <w:num w:numId="3" w16cid:durableId="1500735438">
-    <w:abstractNumId w:val="7"/>
+    <w:abstractNumId w:val="9"/>
     <w:lvlOverride w:ilvl="0">
       <w:startOverride w:val="2"/>
     </w:lvlOverride>
@@ -15289,31 +16057,40 @@
     </w:lvlOverride>
   </w:num>
   <w:num w:numId="4" w16cid:durableId="1987201996">
+    <w:abstractNumId w:val="4"/>
+  </w:num>
+  <w:num w:numId="5" w16cid:durableId="1636334269">
+    <w:abstractNumId w:val="13"/>
+  </w:num>
+  <w:num w:numId="6" w16cid:durableId="1084112424">
     <w:abstractNumId w:val="3"/>
   </w:num>
-  <w:num w:numId="5" w16cid:durableId="1636334269">
+  <w:num w:numId="7" w16cid:durableId="1345746314">
+    <w:abstractNumId w:val="12"/>
+  </w:num>
+  <w:num w:numId="8" w16cid:durableId="2125342839">
     <w:abstractNumId w:val="10"/>
   </w:num>
-  <w:num w:numId="6" w16cid:durableId="1084112424">
-    <w:abstractNumId w:val="2"/>
-  </w:num>
-  <w:num w:numId="7" w16cid:durableId="1345746314">
-    <w:abstractNumId w:val="9"/>
-  </w:num>
-  <w:num w:numId="8" w16cid:durableId="2125342839">
-    <w:abstractNumId w:val="8"/>
-  </w:num>
   <w:num w:numId="9" w16cid:durableId="1866358247">
-    <w:abstractNumId w:val="5"/>
+    <w:abstractNumId w:val="7"/>
   </w:num>
   <w:num w:numId="10" w16cid:durableId="1130973873">
-    <w:abstractNumId w:val="4"/>
+    <w:abstractNumId w:val="5"/>
   </w:num>
   <w:num w:numId="11" w16cid:durableId="1801023999">
     <w:abstractNumId w:val="1"/>
   </w:num>
   <w:num w:numId="12" w16cid:durableId="61873424">
+    <w:abstractNumId w:val="8"/>
+  </w:num>
+  <w:num w:numId="13" w16cid:durableId="450710102">
+    <w:abstractNumId w:val="2"/>
+  </w:num>
+  <w:num w:numId="14" w16cid:durableId="1473017117">
     <w:abstractNumId w:val="6"/>
+  </w:num>
+  <w:num w:numId="15" w16cid:durableId="859978391">
+    <w:abstractNumId w:val="11"/>
   </w:num>
   <w:numIdMacAtCleanup w:val="12"/>
 </w:numbering>
@@ -16419,8 +17196,12 @@
     <w:autoRedefine/>
     <w:uiPriority w:val="39"/>
     <w:unhideWhenUsed/>
-    <w:rsid w:val="00342515"/>
+    <w:rsid w:val="00D060CF"/>
     <w:pPr>
+      <w:tabs>
+        <w:tab w:val="left" w:pos="440"/>
+        <w:tab w:val="right" w:leader="dot" w:pos="9016"/>
+      </w:tabs>
       <w:spacing w:before="120" w:after="120"/>
     </w:pPr>
     <w:rPr>
@@ -17226,18 +18007,12 @@
 </file>
 
 <file path=customXml/item2.xml><?xml version="1.0" encoding="utf-8"?>
-<b:Sources xmlns:b="http://schemas.openxmlformats.org/officeDocument/2006/bibliography" xmlns="http://schemas.openxmlformats.org/officeDocument/2006/bibliography" SelectedStyle="\APASixthEditionOfficeOnline.xsl" StyleName="APA" Version="6"/>
+<go:gDocsCustomXmlDataStorage xmlns:go="http://customooxmlschemas.google.com/" xmlns:r="http://schemas.openxmlformats.org/officeDocument/2006/relationships" uri="GoogleDocsCustomDataVersion1">
+  <go:docsCustomData xmlns:go="http://customooxmlschemas.google.com/" roundtripDataSignature="AMtx7mjKsrVoV+qGmEC22Srd1t0L0b9qRQ==">AMUW2mXvxDyrGmqS9YPntFGbbuht/JcHKzcWXjrHsFsWEHRj4ZGPicfJtYMGZrjpxZCscZf8pCesoKTa30RiQ78FwLxciaAfBzId8PPs5DuS+KGK+dXoAzE1dyGFbuKrjImxqnsI3T9leaWi24Qx/nlauRnUtT587HN8sxAbruB6vgLt9o7mmT4r6yOF/F1kTFbWETRlfQLRq4jMj7ZV+JD8HwaladE+ixqiaSEgaFeeF4HBb1QffvZYHFuJkGq77ybQgps6kbVG8+FraT4OVjQxlqyN1n7Y5Q==</go:docsCustomData>
+</go:gDocsCustomXmlDataStorage>
 </file>
 
 <file path=customXml/item3.xml><?xml version="1.0" encoding="utf-8"?>
-<p:properties xmlns:p="http://schemas.microsoft.com/office/2006/metadata/properties" xmlns:xsi="http://www.w3.org/2001/XMLSchema-instance" xmlns:pc="http://schemas.microsoft.com/office/infopath/2007/PartnerControls">
-  <documentManagement>
-    <_activity xmlns="60e3c38e-f2ee-459d-afd5-696600ec1855" xsi:nil="true"/>
-  </documentManagement>
-</p:properties>
-</file>
-
-<file path=customXml/item4.xml><?xml version="1.0" encoding="utf-8"?>
 <?mso-contentType ?>
 <FormTemplates xmlns="http://schemas.microsoft.com/sharepoint/v3/contenttype/forms">
   <Display>DocumentLibraryForm</Display>
@@ -17246,10 +18021,16 @@
 </FormTemplates>
 </file>
 
+<file path=customXml/item4.xml><?xml version="1.0" encoding="utf-8"?>
+<p:properties xmlns:p="http://schemas.microsoft.com/office/2006/metadata/properties" xmlns:xsi="http://www.w3.org/2001/XMLSchema-instance" xmlns:pc="http://schemas.microsoft.com/office/infopath/2007/PartnerControls">
+  <documentManagement>
+    <_activity xmlns="60e3c38e-f2ee-459d-afd5-696600ec1855" xsi:nil="true"/>
+  </documentManagement>
+</p:properties>
+</file>
+
 <file path=customXml/item5.xml><?xml version="1.0" encoding="utf-8"?>
-<go:gDocsCustomXmlDataStorage xmlns:go="http://customooxmlschemas.google.com/" xmlns:r="http://schemas.openxmlformats.org/officeDocument/2006/relationships" uri="GoogleDocsCustomDataVersion1">
-  <go:docsCustomData xmlns:go="http://customooxmlschemas.google.com/" roundtripDataSignature="AMtx7mjKsrVoV+qGmEC22Srd1t0L0b9qRQ==">AMUW2mXvxDyrGmqS9YPntFGbbuht/JcHKzcWXjrHsFsWEHRj4ZGPicfJtYMGZrjpxZCscZf8pCesoKTa30RiQ78FwLxciaAfBzId8PPs5DuS+KGK+dXoAzE1dyGFbuKrjImxqnsI3T9leaWi24Qx/nlauRnUtT587HN8sxAbruB6vgLt9o7mmT4r6yOF/F1kTFbWETRlfQLRq4jMj7ZV+JD8HwaladE+ixqiaSEgaFeeF4HBb1QffvZYHFuJkGq77ybQgps6kbVG8+FraT4OVjQxlqyN1n7Y5Q==</go:docsCustomData>
-</go:gDocsCustomXmlDataStorage>
+<b:Sources xmlns:b="http://schemas.openxmlformats.org/officeDocument/2006/bibliography" xmlns="http://schemas.openxmlformats.org/officeDocument/2006/bibliography" SelectedStyle="\APASixthEditionOfficeOnline.xsl" StyleName="APA" Version="6"/>
 </file>
 
 <file path=customXml/itemProps1.xml><?xml version="1.0" encoding="utf-8"?>
@@ -17272,14 +18053,23 @@
 </file>
 
 <file path=customXml/itemProps2.xml><?xml version="1.0" encoding="utf-8"?>
-<ds:datastoreItem xmlns:ds="http://schemas.openxmlformats.org/officeDocument/2006/customXml" ds:itemID="{D7EEB1FB-4220-44D9-B4A3-CF71B463286C}">
+<ds:datastoreItem xmlns:ds="http://schemas.openxmlformats.org/officeDocument/2006/customXml" ds:itemID="{11111111-1234-1234-1234-123412341234}">
   <ds:schemaRefs>
-    <ds:schemaRef ds:uri="http://schemas.openxmlformats.org/officeDocument/2006/bibliography"/>
+    <ds:schemaRef ds:uri="http://customooxmlschemas.google.com/"/>
+    <ds:schemaRef ds:uri="http://schemas.openxmlformats.org/officeDocument/2006/relationships"/>
   </ds:schemaRefs>
 </ds:datastoreItem>
 </file>
 
 <file path=customXml/itemProps3.xml><?xml version="1.0" encoding="utf-8"?>
+<ds:datastoreItem xmlns:ds="http://schemas.openxmlformats.org/officeDocument/2006/customXml" ds:itemID="{2B80EFEB-6B5D-4E4F-B7DA-DE9BAC3DF874}">
+  <ds:schemaRefs>
+    <ds:schemaRef ds:uri="http://schemas.microsoft.com/sharepoint/v3/contenttype/forms"/>
+  </ds:schemaRefs>
+</ds:datastoreItem>
+</file>
+
+<file path=customXml/itemProps4.xml><?xml version="1.0" encoding="utf-8"?>
 <ds:datastoreItem xmlns:ds="http://schemas.openxmlformats.org/officeDocument/2006/customXml" ds:itemID="{9A6D7A18-EC89-49E2-9A53-1DA5EE7CD8E2}">
   <ds:schemaRefs>
     <ds:schemaRef ds:uri="http://schemas.microsoft.com/office/2006/metadata/properties"/>
@@ -17289,19 +18079,10 @@
 </ds:datastoreItem>
 </file>
 
-<file path=customXml/itemProps4.xml><?xml version="1.0" encoding="utf-8"?>
-<ds:datastoreItem xmlns:ds="http://schemas.openxmlformats.org/officeDocument/2006/customXml" ds:itemID="{2B80EFEB-6B5D-4E4F-B7DA-DE9BAC3DF874}">
+<file path=customXml/itemProps5.xml><?xml version="1.0" encoding="utf-8"?>
+<ds:datastoreItem xmlns:ds="http://schemas.openxmlformats.org/officeDocument/2006/customXml" ds:itemID="{D7EEB1FB-4220-44D9-B4A3-CF71B463286C}">
   <ds:schemaRefs>
-    <ds:schemaRef ds:uri="http://schemas.microsoft.com/sharepoint/v3/contenttype/forms"/>
-  </ds:schemaRefs>
-</ds:datastoreItem>
-</file>
-
-<file path=customXml/itemProps5.xml><?xml version="1.0" encoding="utf-8"?>
-<ds:datastoreItem xmlns:ds="http://schemas.openxmlformats.org/officeDocument/2006/customXml" ds:itemID="{11111111-1234-1234-1234-123412341234}">
-  <ds:schemaRefs>
-    <ds:schemaRef ds:uri="http://customooxmlschemas.google.com/"/>
-    <ds:schemaRef ds:uri="http://schemas.openxmlformats.org/officeDocument/2006/relationships"/>
+    <ds:schemaRef ds:uri="http://schemas.openxmlformats.org/officeDocument/2006/bibliography"/>
   </ds:schemaRefs>
 </ds:datastoreItem>
 </file>
</xml_diff>

<commit_message>
speed up computing using parallel run
</commit_message>
<xml_diff>
--- a/AI Project - Report.docx
+++ b/AI Project - Report.docx
@@ -1592,130 +1592,85 @@
               <w14:ligatures w14:val="standardContextual"/>
             </w:rPr>
           </w:pPr>
-          <w:r>
-            <w:rPr>
-              <w:rStyle w:val="Hyperlink"/>
-              <w:noProof/>
-            </w:rPr>
-            <w:fldChar w:fldCharType="begin"/>
-          </w:r>
-          <w:r>
-            <w:rPr>
-              <w:rStyle w:val="Hyperlink"/>
-              <w:noProof/>
-            </w:rPr>
-            <w:instrText xml:space="preserve"> </w:instrText>
-          </w:r>
-          <w:r>
-            <w:rPr>
-              <w:noProof/>
-            </w:rPr>
-            <w:instrText>HYPERLINK \l "_Toc167104329"</w:instrText>
-          </w:r>
-          <w:r>
-            <w:rPr>
-              <w:rStyle w:val="Hyperlink"/>
-              <w:noProof/>
-            </w:rPr>
-            <w:instrText xml:space="preserve"> </w:instrText>
-          </w:r>
-          <w:r>
-            <w:rPr>
-              <w:rStyle w:val="Hyperlink"/>
-              <w:noProof/>
-            </w:rPr>
-          </w:r>
-          <w:r>
-            <w:rPr>
-              <w:rStyle w:val="Hyperlink"/>
-              <w:noProof/>
-            </w:rPr>
-            <w:fldChar w:fldCharType="separate"/>
-          </w:r>
-          <w:r>
-            <w:rPr>
-              <w:rStyle w:val="Hyperlink"/>
-              <w:b/>
-              <w:noProof/>
-              <w:highlight w:val="white"/>
-            </w:rPr>
-            <w:t>2</w:t>
-          </w:r>
-          <w:r>
-            <w:rPr>
-              <w:rFonts w:cstheme="minorBidi"/>
-              <w:smallCaps w:val="0"/>
-              <w:noProof/>
-              <w:kern w:val="2"/>
-              <w:sz w:val="24"/>
-              <w:szCs w:val="24"/>
-              <w14:ligatures w14:val="standardContextual"/>
-            </w:rPr>
-            <w:tab/>
-          </w:r>
-          <w:r>
-            <w:rPr>
-              <w:rStyle w:val="Hyperlink"/>
-              <w:noProof/>
-              <w:highlight w:val="white"/>
-            </w:rPr>
-            <w:t>Encoding</w:t>
-          </w:r>
-          <w:r>
-            <w:rPr>
-              <w:noProof/>
-              <w:webHidden/>
-            </w:rPr>
-            <w:tab/>
-          </w:r>
-          <w:r>
-            <w:rPr>
-              <w:noProof/>
-              <w:webHidden/>
-            </w:rPr>
-            <w:fldChar w:fldCharType="begin"/>
-          </w:r>
-          <w:r>
-            <w:rPr>
-              <w:noProof/>
-              <w:webHidden/>
-            </w:rPr>
-            <w:instrText xml:space="preserve"> PAGEREF _Toc167104329 \h </w:instrText>
-          </w:r>
-          <w:r>
-            <w:rPr>
-              <w:noProof/>
-              <w:webHidden/>
-            </w:rPr>
-          </w:r>
-          <w:r>
-            <w:rPr>
-              <w:noProof/>
-              <w:webHidden/>
-            </w:rPr>
-            <w:fldChar w:fldCharType="separate"/>
-          </w:r>
-          <w:r>
-            <w:rPr>
-              <w:noProof/>
-              <w:webHidden/>
-            </w:rPr>
-            <w:t>11</w:t>
-          </w:r>
-          <w:r>
-            <w:rPr>
-              <w:noProof/>
-              <w:webHidden/>
-            </w:rPr>
-            <w:fldChar w:fldCharType="end"/>
-          </w:r>
-          <w:r>
-            <w:rPr>
-              <w:rStyle w:val="Hyperlink"/>
-              <w:noProof/>
-            </w:rPr>
-            <w:fldChar w:fldCharType="end"/>
-          </w:r>
+          <w:hyperlink w:anchor="_Toc167104329" w:history="1">
+            <w:r>
+              <w:rPr>
+                <w:rStyle w:val="Hyperlink"/>
+                <w:b/>
+                <w:noProof/>
+                <w:highlight w:val="white"/>
+              </w:rPr>
+              <w:t>2</w:t>
+            </w:r>
+            <w:r>
+              <w:rPr>
+                <w:rFonts w:cstheme="minorBidi"/>
+                <w:smallCaps w:val="0"/>
+                <w:noProof/>
+                <w:kern w:val="2"/>
+                <w:sz w:val="24"/>
+                <w:szCs w:val="24"/>
+                <w14:ligatures w14:val="standardContextual"/>
+              </w:rPr>
+              <w:tab/>
+            </w:r>
+            <w:r>
+              <w:rPr>
+                <w:rStyle w:val="Hyperlink"/>
+                <w:noProof/>
+                <w:highlight w:val="white"/>
+              </w:rPr>
+              <w:t>Encoding</w:t>
+            </w:r>
+            <w:r>
+              <w:rPr>
+                <w:noProof/>
+                <w:webHidden/>
+              </w:rPr>
+              <w:tab/>
+            </w:r>
+            <w:r>
+              <w:rPr>
+                <w:noProof/>
+                <w:webHidden/>
+              </w:rPr>
+              <w:fldChar w:fldCharType="begin"/>
+            </w:r>
+            <w:r>
+              <w:rPr>
+                <w:noProof/>
+                <w:webHidden/>
+              </w:rPr>
+              <w:instrText xml:space="preserve"> PAGEREF _Toc167104329 \h </w:instrText>
+            </w:r>
+            <w:r>
+              <w:rPr>
+                <w:noProof/>
+                <w:webHidden/>
+              </w:rPr>
+            </w:r>
+            <w:r>
+              <w:rPr>
+                <w:noProof/>
+                <w:webHidden/>
+              </w:rPr>
+              <w:fldChar w:fldCharType="separate"/>
+            </w:r>
+            <w:r>
+              <w:rPr>
+                <w:noProof/>
+                <w:webHidden/>
+              </w:rPr>
+              <w:t>11</w:t>
+            </w:r>
+            <w:r>
+              <w:rPr>
+                <w:noProof/>
+                <w:webHidden/>
+              </w:rPr>
+              <w:fldChar w:fldCharType="end"/>
+            </w:r>
+          </w:hyperlink>
         </w:p>
         <w:p>
           <w:pPr>
@@ -6648,11 +6603,11 @@
       </w:r>
       <w:proofErr w:type="spellEnd"/>
       <w:r>
-        <w:t xml:space="preserve"> S</w:t>
-      </w:r>
-      <w:proofErr w:type="spellStart"/>
-      <w:r>
-        <w:t>T_Slope</w:t>
+        <w:t xml:space="preserve"> </w:t>
+      </w:r>
+      <w:proofErr w:type="spellStart"/>
+      <w:r>
+        <w:t>ST_Slope</w:t>
       </w:r>
       <w:proofErr w:type="spellEnd"/>
       <w:r>
@@ -6687,6 +6642,9 @@
         <w:ind w:left="1636"/>
       </w:pPr>
       <w:r>
+        <w:rPr>
+          <w:noProof/>
+        </w:rPr>
         <w:lastRenderedPageBreak/>
         <w:drawing>
           <wp:anchor distT="0" distB="0" distL="114300" distR="114300" simplePos="0" relativeHeight="251681792" behindDoc="0" locked="0" layoutInCell="1" allowOverlap="1" wp14:anchorId="3C35BE8F" wp14:editId="50918E11">
@@ -6829,7 +6787,7 @@
         <mc:AlternateContent>
           <mc:Choice Requires="wps">
             <w:drawing>
-              <wp:anchor distT="0" distB="0" distL="114300" distR="114300" simplePos="0" relativeHeight="251680768" behindDoc="0" locked="0" layoutInCell="1" allowOverlap="1" wp14:anchorId="47F45B51" wp14:editId="0C495DEE">
+              <wp:anchor distT="0" distB="0" distL="114300" distR="114300" simplePos="0" relativeHeight="251680768" behindDoc="0" locked="0" layoutInCell="1" allowOverlap="1" wp14:anchorId="47F45B51" wp14:editId="1EAF1CE6">
                 <wp:simplePos x="0" y="0"/>
                 <wp:positionH relativeFrom="column">
                   <wp:posOffset>157480</wp:posOffset>
@@ -6838,7 +6796,7 @@
                   <wp:posOffset>4090035</wp:posOffset>
                 </wp:positionV>
                 <wp:extent cx="5731510" cy="635"/>
-                <wp:effectExtent l="0" t="0" r="0" b="0"/>
+                <wp:effectExtent l="0" t="0" r="2540" b="0"/>
                 <wp:wrapTopAndBottom/>
                 <wp:docPr id="381338316" name="Text Box 1"/>
                 <wp:cNvGraphicFramePr/>
@@ -6854,9 +6812,7 @@
                         <a:prstGeom prst="rect">
                           <a:avLst/>
                         </a:prstGeom>
-                        <a:solidFill>
-                          <a:prstClr val="white"/>
-                        </a:solidFill>
+                        <a:noFill/>
                         <a:ln>
                           <a:noFill/>
                         </a:ln>
@@ -6943,7 +6899,7 @@
                 <v:stroke joinstyle="miter"/>
                 <v:path gradientshapeok="t" o:connecttype="rect"/>
               </v:shapetype>
-              <v:shape id="Text Box 1" o:spid="_x0000_s1026" type="#_x0000_t202" style="position:absolute;left:0;text-align:left;margin-left:12.4pt;margin-top:322.05pt;width:451.3pt;height:.05pt;z-index:251680768;visibility:visible;mso-wrap-style:square;mso-wrap-distance-left:9pt;mso-wrap-distance-top:0;mso-wrap-distance-right:9pt;mso-wrap-distance-bottom:0;mso-position-horizontal:absolute;mso-position-horizontal-relative:text;mso-position-vertical:absolute;mso-position-vertical-relative:text;v-text-anchor:top" o:gfxdata="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" stroked="f">
+              <v:shape id="Text Box 1" o:spid="_x0000_s1026" type="#_x0000_t202" style="position:absolute;left:0;text-align:left;margin-left:12.4pt;margin-top:322.05pt;width:451.3pt;height:.05pt;z-index:251680768;visibility:visible;mso-wrap-style:square;mso-wrap-distance-left:9pt;mso-wrap-distance-top:0;mso-wrap-distance-right:9pt;mso-wrap-distance-bottom:0;mso-position-horizontal:absolute;mso-position-horizontal-relative:text;mso-position-vertical:absolute;mso-position-vertical-relative:text;v-text-anchor:top" o:gfxdata="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" filled="f" stroked="f">
                 <v:textbox style="mso-fit-shape-to-text:t" inset="0,0,0,0">
                   <w:txbxContent>
                     <w:p>
@@ -7015,8 +6971,11 @@
         </mc:AlternateContent>
       </w:r>
       <w:r>
+        <w:rPr>
+          <w:noProof/>
+        </w:rPr>
         <w:drawing>
-          <wp:anchor distT="0" distB="0" distL="114300" distR="114300" simplePos="0" relativeHeight="251678720" behindDoc="0" locked="0" layoutInCell="1" allowOverlap="1" wp14:anchorId="1C917513" wp14:editId="5166068B">
+          <wp:anchor distT="0" distB="0" distL="114300" distR="114300" simplePos="0" relativeHeight="251678720" behindDoc="0" locked="0" layoutInCell="1" allowOverlap="1" wp14:anchorId="1C917513" wp14:editId="7B468E1B">
             <wp:simplePos x="0" y="0"/>
             <wp:positionH relativeFrom="column">
               <wp:posOffset>160020</wp:posOffset>
@@ -7531,24 +7490,20 @@
       </w:pPr>
       <w:r>
         <w:rPr>
-          <w:highlight w:val="white"/>
-        </w:rPr>
-        <w:t xml:space="preserve">Since dealing with nominal variables, it is logical to use one-hot-encoding by command conde: </w:t>
-      </w:r>
-    </w:p>
-    <w:p>
-      <w:pPr>
-        <w:keepNext/>
-        <w:ind w:left="1286"/>
-      </w:pPr>
-      <w:r>
-        <w:rPr>
           <w:noProof/>
         </w:rPr>
         <w:drawing>
-          <wp:inline distT="0" distB="0" distL="0" distR="0" wp14:anchorId="2BA9A9D5" wp14:editId="74CD8285">
+          <wp:anchor distT="0" distB="0" distL="114300" distR="114300" simplePos="0" relativeHeight="251683840" behindDoc="0" locked="0" layoutInCell="1" allowOverlap="1" wp14:anchorId="2BA9A9D5" wp14:editId="4ABDAA2C">
+            <wp:simplePos x="0" y="0"/>
+            <wp:positionH relativeFrom="column">
+              <wp:posOffset>434340</wp:posOffset>
+            </wp:positionH>
+            <wp:positionV relativeFrom="paragraph">
+              <wp:posOffset>532765</wp:posOffset>
+            </wp:positionV>
             <wp:extent cx="5731510" cy="965200"/>
             <wp:effectExtent l="0" t="0" r="2540" b="6350"/>
+            <wp:wrapSquare wrapText="bothSides"/>
             <wp:docPr id="1844162297" name="Picture 1" descr="A screenshot of a computer&#10;&#10;Description automatically generated"/>
             <wp:cNvGraphicFramePr>
               <a:graphicFrameLocks xmlns:a="http://schemas.openxmlformats.org/drawingml/2006/main" noChangeAspect="1"/>
@@ -7561,7 +7516,13 @@
                     <pic:cNvPicPr/>
                   </pic:nvPicPr>
                   <pic:blipFill>
-                    <a:blip r:embed="rId22"/>
+                    <a:blip r:embed="rId22" cstate="print">
+                      <a:extLst>
+                        <a:ext uri="{28A0092B-C50C-407E-A947-70E740481C1C}">
+                          <a14:useLocalDpi xmlns:a14="http://schemas.microsoft.com/office/drawing/2010/main" val="0"/>
+                        </a:ext>
+                      </a:extLst>
+                    </a:blip>
                     <a:stretch>
                       <a:fillRect/>
                     </a:stretch>
@@ -7578,9 +7539,21 @@
                 </pic:pic>
               </a:graphicData>
             </a:graphic>
-          </wp:inline>
+          </wp:anchor>
         </w:drawing>
       </w:r>
+      <w:r>
+        <w:rPr>
+          <w:highlight w:val="white"/>
+        </w:rPr>
+        <w:t xml:space="preserve">Since dealing with nominal variables, it is logical to use one-hot-encoding by command conde: </w:t>
+      </w:r>
+    </w:p>
+    <w:p>
+      <w:pPr>
+        <w:keepNext/>
+        <w:ind w:left="1286"/>
+      </w:pPr>
     </w:p>
     <w:p>
       <w:pPr>
@@ -8177,7 +8150,7 @@
           <w:noProof/>
         </w:rPr>
         <w:drawing>
-          <wp:anchor distT="0" distB="0" distL="114300" distR="114300" simplePos="0" relativeHeight="251668480" behindDoc="0" locked="0" layoutInCell="1" allowOverlap="1" wp14:anchorId="07449AE4" wp14:editId="2A318DE8">
+          <wp:anchor distT="0" distB="0" distL="114300" distR="114300" simplePos="0" relativeHeight="251668480" behindDoc="0" locked="0" layoutInCell="1" allowOverlap="1" wp14:anchorId="07449AE4" wp14:editId="33AB3930">
             <wp:simplePos x="0" y="0"/>
             <wp:positionH relativeFrom="column">
               <wp:posOffset>807720</wp:posOffset>
@@ -10604,7 +10577,7 @@
         <mc:AlternateContent>
           <mc:Choice Requires="wps">
             <w:drawing>
-              <wp:anchor distT="0" distB="0" distL="114300" distR="114300" simplePos="0" relativeHeight="251677696" behindDoc="0" locked="0" layoutInCell="1" allowOverlap="1" wp14:anchorId="1EE43CED" wp14:editId="35A1B412">
+              <wp:anchor distT="0" distB="0" distL="114300" distR="114300" simplePos="0" relativeHeight="251677696" behindDoc="0" locked="0" layoutInCell="1" allowOverlap="1" wp14:anchorId="1EE43CED" wp14:editId="1421B174">
                 <wp:simplePos x="0" y="0"/>
                 <wp:positionH relativeFrom="column">
                   <wp:posOffset>0</wp:posOffset>
@@ -10613,7 +10586,7 @@
                   <wp:posOffset>4426585</wp:posOffset>
                 </wp:positionV>
                 <wp:extent cx="5731510" cy="635"/>
-                <wp:effectExtent l="0" t="0" r="0" b="0"/>
+                <wp:effectExtent l="0" t="0" r="2540" b="0"/>
                 <wp:wrapTopAndBottom/>
                 <wp:docPr id="751456428" name="Text Box 1"/>
                 <wp:cNvGraphicFramePr/>
@@ -10629,9 +10602,7 @@
                         <a:prstGeom prst="rect">
                           <a:avLst/>
                         </a:prstGeom>
-                        <a:solidFill>
-                          <a:prstClr val="white"/>
-                        </a:solidFill>
+                        <a:noFill/>
                         <a:ln>
                           <a:noFill/>
                         </a:ln>
@@ -10715,7 +10686,7 @@
           </mc:Choice>
           <mc:Fallback>
             <w:pict>
-              <v:shape w14:anchorId="1EE43CED" id="_x0000_s1029" type="#_x0000_t202" style="position:absolute;margin-left:0;margin-top:348.55pt;width:451.3pt;height:.05pt;z-index:251677696;visibility:visible;mso-wrap-style:square;mso-wrap-distance-left:9pt;mso-wrap-distance-top:0;mso-wrap-distance-right:9pt;mso-wrap-distance-bottom:0;mso-position-horizontal:absolute;mso-position-horizontal-relative:text;mso-position-vertical:absolute;mso-position-vertical-relative:text;v-text-anchor:top" o:gfxdata="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" stroked="f">
+              <v:shape w14:anchorId="1EE43CED" id="_x0000_s1029" type="#_x0000_t202" style="position:absolute;margin-left:0;margin-top:348.55pt;width:451.3pt;height:.05pt;z-index:251677696;visibility:visible;mso-wrap-style:square;mso-wrap-distance-left:9pt;mso-wrap-distance-top:0;mso-wrap-distance-right:9pt;mso-wrap-distance-bottom:0;mso-position-horizontal:absolute;mso-position-horizontal-relative:text;mso-position-vertical:absolute;mso-position-vertical-relative:text;v-text-anchor:top" o:gfxdata="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" filled="f" stroked="f">
                 <v:textbox style="mso-fit-shape-to-text:t" inset="0,0,0,0">
                   <w:txbxContent>
                     <w:p>
@@ -11160,7 +11131,19 @@
       </w:r>
       <w:proofErr w:type="spellEnd"/>
       <w:r>
-        <w:t>: 87.02%, {'</w:t>
+        <w:t xml:space="preserve">: </w:t>
+      </w:r>
+      <w:r>
+        <w:t>86</w:t>
+      </w:r>
+      <w:r>
+        <w:rPr>
+          <w:lang w:val="vi-VN"/>
+        </w:rPr>
+        <w:t>.5</w:t>
+      </w:r>
+      <w:r>
+        <w:t>%, {'</w:t>
       </w:r>
       <w:proofErr w:type="spellStart"/>
       <w:r>
@@ -11172,7 +11155,7 @@
       </w:r>
       <w:proofErr w:type="spellStart"/>
       <w:r>
-        <w:t>euclidean</w:t>
+        <w:t>manhattan</w:t>
       </w:r>
       <w:proofErr w:type="spellEnd"/>
       <w:r>
@@ -11184,7 +11167,13 @@
       </w:r>
       <w:proofErr w:type="spellEnd"/>
       <w:r>
-        <w:t>': 5, 'weights': 'uniform'}</w:t>
+        <w:t xml:space="preserve">': </w:t>
+      </w:r>
+      <w:r>
+        <w:t>9</w:t>
+      </w:r>
+      <w:r>
+        <w:t>, 'weights': 'uniform'}</w:t>
       </w:r>
     </w:p>
     <w:p>
@@ -11203,7 +11192,16 @@
       </w:r>
       <w:proofErr w:type="spellEnd"/>
       <w:r>
-        <w:t>: 86.16%, {'</w:t>
+        <w:t xml:space="preserve">: </w:t>
+      </w:r>
+      <w:r>
+        <w:t>84</w:t>
+      </w:r>
+      <w:r>
+        <w:t>.26</w:t>
+      </w:r>
+      <w:r>
+        <w:t>%, {'</w:t>
       </w:r>
       <w:proofErr w:type="spellStart"/>
       <w:r>
@@ -11211,7 +11209,13 @@
       </w:r>
       <w:proofErr w:type="spellEnd"/>
       <w:r>
-        <w:t>': 0.12328467394420659}</w:t>
+        <w:t xml:space="preserve">': </w:t>
+      </w:r>
+      <w:r>
+        <w:t>0.03511191734215131</w:t>
+      </w:r>
+      <w:r>
+        <w:t>}</w:t>
       </w:r>
     </w:p>
     <w:p>
@@ -11225,7 +11229,27 @@
         <w:jc w:val="both"/>
       </w:pPr>
       <w:r>
-        <w:t>SVC: 87.71%, {'C': 1, 'gamma': 0.1, 'kernel': 'poly'}</w:t>
+        <w:t xml:space="preserve">SVC: </w:t>
+      </w:r>
+      <w:r>
+        <w:t>85</w:t>
+      </w:r>
+      <w:r>
+        <w:rPr>
+          <w:lang w:val="vi-VN"/>
+        </w:rPr>
+        <w:t>.64</w:t>
+      </w:r>
+      <w:r>
+        <w:t>%, {'C': 1, 'gamma': 0.1, 'kernel': '</w:t>
+      </w:r>
+      <w:proofErr w:type="spellStart"/>
+      <w:r>
+        <w:t>rbf</w:t>
+      </w:r>
+      <w:proofErr w:type="spellEnd"/>
+      <w:r>
+        <w:t>'}</w:t>
       </w:r>
     </w:p>
     <w:p>
@@ -11247,40 +11271,56 @@
         <w:t xml:space="preserve">: </w:t>
       </w:r>
       <w:r>
-        <w:t>86</w:t>
+        <w:t>8</w:t>
+      </w:r>
+      <w:r>
+        <w:t>5.64</w:t>
+      </w:r>
+      <w:r>
+        <w:t>%, {'activation': '</w:t>
+      </w:r>
+      <w:r>
+        <w:t>tanh</w:t>
+      </w:r>
+      <w:r>
+        <w:t>', 'alpha': 0.</w:t>
+      </w:r>
+      <w:r>
+        <w:t>0001</w:t>
+      </w:r>
+      <w:r>
+        <w:t>, '</w:t>
+      </w:r>
+      <w:proofErr w:type="spellStart"/>
+      <w:r>
+        <w:t>early_stopping</w:t>
+      </w:r>
+      <w:proofErr w:type="spellEnd"/>
+      <w:r>
+        <w:t>': False, '</w:t>
+      </w:r>
+      <w:proofErr w:type="spellStart"/>
+      <w:r>
+        <w:t>hidden_layer_sizes</w:t>
+      </w:r>
+      <w:proofErr w:type="spellEnd"/>
+      <w:r>
+        <w:t>': (</w:t>
+      </w:r>
+      <w:r>
+        <w:t>50</w:t>
       </w:r>
       <w:r>
         <w:rPr>
           <w:lang w:val="vi-VN"/>
         </w:rPr>
-        <w:t>.16</w:t>
-      </w:r>
-      <w:r>
-        <w:t>%, {'activation': '</w:t>
-      </w:r>
-      <w:proofErr w:type="spellStart"/>
-      <w:r>
-        <w:t>relu</w:t>
-      </w:r>
-      <w:proofErr w:type="spellEnd"/>
-      <w:r>
-        <w:t>', 'alpha': 0.05, '</w:t>
-      </w:r>
-      <w:proofErr w:type="spellStart"/>
-      <w:r>
-        <w:t>early_stopping</w:t>
-      </w:r>
-      <w:proofErr w:type="spellEnd"/>
-      <w:r>
-        <w:t>': False, '</w:t>
-      </w:r>
-      <w:proofErr w:type="spellStart"/>
-      <w:r>
-        <w:t>hidden_layer_sizes</w:t>
-      </w:r>
-      <w:proofErr w:type="spellEnd"/>
-      <w:r>
-        <w:t>': (100,</w:t>
+        <w:t>,</w:t>
+      </w:r>
+      <w:r>
+        <w:t>100,</w:t>
+      </w:r>
+      <w:r>
+        <w:t>50</w:t>
       </w:r>
       <w:r>
         <w:rPr>
@@ -11297,11 +11337,19 @@
       </w:r>
       <w:proofErr w:type="spellEnd"/>
       <w:r>
-        <w:t>': 'constant', 'solver': '</w:t>
-      </w:r>
-      <w:proofErr w:type="spellStart"/>
-      <w:r>
-        <w:t>adam</w:t>
+        <w:t>': '</w:t>
+      </w:r>
+      <w:proofErr w:type="spellStart"/>
+      <w:r>
+        <w:t>apdaptive</w:t>
+      </w:r>
+      <w:proofErr w:type="spellEnd"/>
+      <w:r>
+        <w:t>', 'solver': '</w:t>
+      </w:r>
+      <w:proofErr w:type="spellStart"/>
+      <w:r>
+        <w:t>sgd</w:t>
       </w:r>
       <w:proofErr w:type="spellEnd"/>
       <w:r>
@@ -11324,11 +11372,20 @@
       </w:r>
       <w:proofErr w:type="spellEnd"/>
       <w:r>
-        <w:t>: 85.64%, {'C': 5, 'penalty': 'l2', 'solver': '</w:t>
-      </w:r>
-      <w:proofErr w:type="spellStart"/>
-      <w:r>
-        <w:t>lbfgs</w:t>
+        <w:t>: 8</w:t>
+      </w:r>
+      <w:r>
+        <w:t>3.91</w:t>
+      </w:r>
+      <w:r>
+        <w:t>%, {'C': 5, 'penalty': 'l2', 'solver': '</w:t>
+      </w:r>
+      <w:proofErr w:type="spellStart"/>
+      <w:r>
+        <w:t>l</w:t>
+      </w:r>
+      <w:r>
+        <w:t>iblinear</w:t>
       </w:r>
       <w:proofErr w:type="spellEnd"/>
       <w:r>
@@ -11351,11 +11408,19 @@
       </w:r>
       <w:proofErr w:type="spellEnd"/>
       <w:r>
-        <w:t>: 87.54%, {'criterion': '</w:t>
-      </w:r>
-      <w:r>
-        <w:t>entropy</w:t>
-      </w:r>
+        <w:t>: 8</w:t>
+      </w:r>
+      <w:r>
+        <w:t>8.06</w:t>
+      </w:r>
+      <w:r>
+        <w:t>%, {'criterion': '</w:t>
+      </w:r>
+      <w:proofErr w:type="spellStart"/>
+      <w:r>
+        <w:t>gini</w:t>
+      </w:r>
+      <w:proofErr w:type="spellEnd"/>
       <w:r>
         <w:t>', '</w:t>
       </w:r>
@@ -11387,7 +11452,13 @@
       </w:r>
       <w:proofErr w:type="spellEnd"/>
       <w:r>
-        <w:t>': 5, '</w:t>
+        <w:t xml:space="preserve">': </w:t>
+      </w:r>
+      <w:r>
+        <w:t>2</w:t>
+      </w:r>
+      <w:r>
+        <w:t>, '</w:t>
       </w:r>
       <w:proofErr w:type="spellStart"/>
       <w:r>
@@ -11395,21 +11466,45 @@
       </w:r>
       <w:proofErr w:type="spellEnd"/>
       <w:r>
-        <w:t xml:space="preserve">': </w:t>
-      </w:r>
-      <w:r>
-        <w:t>1</w:t>
-      </w:r>
-      <w:r>
-        <w:t>50}</w:t>
-      </w:r>
-    </w:p>
-    <w:p>
-      <w:pPr>
-        <w:rPr>
-          <w:lang w:val="vi-VN"/>
-        </w:rPr>
-      </w:pPr>
+        <w:t>': 50}</w:t>
+      </w:r>
+    </w:p>
+    <w:p>
+      <w:pPr>
+        <w:ind w:left="1800"/>
+      </w:pPr>
+      <w:r>
+        <w:rPr>
+          <w:b/>
+          <w:bCs/>
+        </w:rPr>
+        <w:t>Note:</w:t>
+      </w:r>
+      <w:r>
+        <w:t xml:space="preserve"> Due to the utilization of </w:t>
+      </w:r>
+      <w:proofErr w:type="spellStart"/>
+      <w:r>
+        <w:t>n_job</w:t>
+      </w:r>
+      <w:proofErr w:type="spellEnd"/>
+      <w:r>
+        <w:t xml:space="preserve"> = -1 parameter and some random nature of some algorithms, the output could vary after every run</w:t>
+      </w:r>
+      <w:r>
+        <w:t xml:space="preserve"> as result of </w:t>
+      </w:r>
+      <w:r>
+        <w:t xml:space="preserve">parallel run of </w:t>
+      </w:r>
+      <w:proofErr w:type="spellStart"/>
+      <w:r>
+        <w:t>GridSearchCV</w:t>
+      </w:r>
+      <w:proofErr w:type="spellEnd"/>
+      <w:r>
+        <w:t>.</w:t>
+      </w:r>
     </w:p>
     <w:p>
       <w:pPr>
@@ -11478,7 +11573,11 @@
         <w:ind w:left="1800"/>
       </w:pPr>
       <w:r>
-        <w:t>Each model was initialized with the optimal parameters determined from the grid search. The training process involved fitting the models on the training dataset, ensuring that they learned the underlying patterns and relationships between the features and the target variable (heart failure classification). The models were then prepared for subsequent evaluation to assess their performance on unseen test data.</w:t>
+        <w:t xml:space="preserve">Each model was initialized with the optimal parameters determined from the grid search. The training process involved fitting the models on the training dataset, ensuring that they learned the underlying patterns and relationships between the features and the target variable (heart failure classification). The </w:t>
+      </w:r>
+      <w:r>
+        <w:lastRenderedPageBreak/>
+        <w:t>models were then prepared for subsequent evaluation to assess their performance on unseen test data.</w:t>
       </w:r>
     </w:p>
     <w:p>
@@ -11486,7 +11585,6 @@
         <w:ind w:left="1800"/>
       </w:pPr>
       <w:r>
-        <w:lastRenderedPageBreak/>
         <w:t>The implementation process for each model is outlined below:</w:t>
       </w:r>
     </w:p>
@@ -11682,43 +11780,6 @@
         </w:rPr>
       </w:pPr>
       <w:r>
-        <w:t>After</w:t>
-      </w:r>
-      <w:r>
-        <w:rPr>
-          <w:lang w:val="vi-VN"/>
-        </w:rPr>
-        <w:t xml:space="preserve"> training outcome returns this:</w:t>
-      </w:r>
-    </w:p>
-    <w:p>
-      <w:pPr>
-        <w:pStyle w:val="ListParagraph"/>
-        <w:ind w:left="1356"/>
-        <w:rPr>
-          <w:lang w:val="vi-VN"/>
-        </w:rPr>
-      </w:pPr>
-    </w:p>
-    <w:p>
-      <w:r>
-        <w:rPr>
-          <w:lang w:val="vi-VN"/>
-        </w:rPr>
-        <w:tab/>
-      </w:r>
-    </w:p>
-    <w:p>
-      <w:pPr>
-        <w:spacing w:after="0"/>
-        <w:jc w:val="both"/>
-        <w:rPr>
-          <w:b/>
-          <w:sz w:val="24"/>
-          <w:szCs w:val="24"/>
-        </w:rPr>
-      </w:pPr>
-      <w:r>
         <w:rPr>
           <w:b/>
           <w:noProof/>
@@ -11726,9 +11787,17 @@
           <w:szCs w:val="24"/>
         </w:rPr>
         <w:drawing>
-          <wp:inline distT="0" distB="0" distL="0" distR="0" wp14:anchorId="6C54A7D6" wp14:editId="7FC0CAE7">
+          <wp:anchor distT="0" distB="0" distL="114300" distR="114300" simplePos="0" relativeHeight="251684864" behindDoc="0" locked="0" layoutInCell="1" allowOverlap="1" wp14:anchorId="6C54A7D6" wp14:editId="63A1078B">
+            <wp:simplePos x="0" y="0"/>
+            <wp:positionH relativeFrom="column">
+              <wp:posOffset>213360</wp:posOffset>
+            </wp:positionH>
+            <wp:positionV relativeFrom="paragraph">
+              <wp:posOffset>404495</wp:posOffset>
+            </wp:positionV>
             <wp:extent cx="5731510" cy="4339590"/>
             <wp:effectExtent l="0" t="0" r="2540" b="3810"/>
+            <wp:wrapSquare wrapText="bothSides"/>
             <wp:docPr id="594855209" name="Picture 1"/>
             <wp:cNvGraphicFramePr>
               <a:graphicFrameLocks xmlns:a="http://schemas.openxmlformats.org/drawingml/2006/main" noChangeAspect="1"/>
@@ -11741,7 +11810,13 @@
                     <pic:cNvPicPr/>
                   </pic:nvPicPr>
                   <pic:blipFill>
-                    <a:blip r:embed="rId25"/>
+                    <a:blip r:embed="rId25" cstate="print">
+                      <a:extLst>
+                        <a:ext uri="{28A0092B-C50C-407E-A947-70E740481C1C}">
+                          <a14:useLocalDpi xmlns:a14="http://schemas.microsoft.com/office/drawing/2010/main" val="0"/>
+                        </a:ext>
+                      </a:extLst>
+                    </a:blip>
                     <a:stretch>
                       <a:fillRect/>
                     </a:stretch>
@@ -11758,8 +11833,107 @@
                 </pic:pic>
               </a:graphicData>
             </a:graphic>
-          </wp:inline>
+          </wp:anchor>
         </w:drawing>
+      </w:r>
+      <w:r>
+        <w:t>After</w:t>
+      </w:r>
+      <w:r>
+        <w:rPr>
+          <w:lang w:val="vi-VN"/>
+        </w:rPr>
+        <w:t xml:space="preserve"> training outcome returns this:</w:t>
+      </w:r>
+    </w:p>
+    <w:p>
+      <w:pPr>
+        <w:pStyle w:val="Caption"/>
+        <w:jc w:val="center"/>
+        <w:rPr>
+          <w:lang w:val="vi-VN"/>
+        </w:rPr>
+      </w:pPr>
+    </w:p>
+    <w:p>
+      <w:pPr>
+        <w:pStyle w:val="Caption"/>
+        <w:jc w:val="center"/>
+        <w:rPr>
+          <w:noProof/>
+          <w:sz w:val="22"/>
+          <w:szCs w:val="22"/>
+        </w:rPr>
+      </w:pPr>
+      <w:r>
+        <w:t xml:space="preserve">Figure </w:t>
+      </w:r>
+      <w:r>
+        <w:fldChar w:fldCharType="begin"/>
+      </w:r>
+      <w:r>
+        <w:instrText xml:space="preserve"> STYLEREF 1 \s </w:instrText>
+      </w:r>
+      <w:r>
+        <w:fldChar w:fldCharType="separate"/>
+      </w:r>
+      <w:r>
+        <w:rPr>
+          <w:noProof/>
+        </w:rPr>
+        <w:t>I</w:t>
+      </w:r>
+      <w:r>
+        <w:fldChar w:fldCharType="end"/>
+      </w:r>
+      <w:r>
+        <w:t>II</w:t>
+      </w:r>
+      <w:r>
+        <w:rPr>
+          <w:lang w:val="vi-VN"/>
+        </w:rPr>
+        <w:t>-</w:t>
+      </w:r>
+      <w:r>
+        <w:t>1</w:t>
+      </w:r>
+      <w:r>
+        <w:t xml:space="preserve"> </w:t>
+      </w:r>
+      <w:r>
+        <w:t>Confusion</w:t>
+      </w:r>
+      <w:r>
+        <w:rPr>
+          <w:lang w:val="vi-VN"/>
+        </w:rPr>
+        <w:t xml:space="preserve"> matrix of </w:t>
+      </w:r>
+      <w:r>
+        <w:t xml:space="preserve">different </w:t>
+      </w:r>
+      <w:proofErr w:type="gramStart"/>
+      <w:r>
+        <w:t>models</w:t>
+      </w:r>
+      <w:proofErr w:type="gramEnd"/>
+    </w:p>
+    <w:p>
+      <w:pPr>
+        <w:pStyle w:val="ListParagraph"/>
+        <w:ind w:left="1356"/>
+        <w:rPr>
+          <w:lang w:val="vi-VN"/>
+        </w:rPr>
+      </w:pPr>
+    </w:p>
+    <w:p>
+      <w:r>
+        <w:rPr>
+          <w:lang w:val="vi-VN"/>
+        </w:rPr>
+        <w:tab/>
       </w:r>
     </w:p>
     <w:p>
@@ -11817,6 +11991,62 @@
         </w:rPr>
       </w:pPr>
       <w:bookmarkStart w:id="18" w:name="_Toc167104336"/>
+      <w:r>
+        <w:rPr>
+          <w:b/>
+          <w:sz w:val="24"/>
+          <w:szCs w:val="24"/>
+        </w:rPr>
+        <w:drawing>
+          <wp:anchor distT="0" distB="0" distL="114300" distR="114300" simplePos="0" relativeHeight="251688960" behindDoc="1" locked="0" layoutInCell="1" allowOverlap="1" wp14:anchorId="3A76512E" wp14:editId="64DC3C7E">
+            <wp:simplePos x="0" y="0"/>
+            <wp:positionH relativeFrom="column">
+              <wp:posOffset>289560</wp:posOffset>
+            </wp:positionH>
+            <wp:positionV relativeFrom="paragraph">
+              <wp:posOffset>700405</wp:posOffset>
+            </wp:positionV>
+            <wp:extent cx="5731510" cy="1134110"/>
+            <wp:effectExtent l="0" t="0" r="2540" b="8890"/>
+            <wp:wrapSquare wrapText="bothSides"/>
+            <wp:docPr id="233052667" name="Picture 1" descr="A screenshot of a computer&#10;&#10;Description automatically generated"/>
+            <wp:cNvGraphicFramePr>
+              <a:graphicFrameLocks xmlns:a="http://schemas.openxmlformats.org/drawingml/2006/main" noChangeAspect="1"/>
+            </wp:cNvGraphicFramePr>
+            <a:graphic xmlns:a="http://schemas.openxmlformats.org/drawingml/2006/main">
+              <a:graphicData uri="http://schemas.openxmlformats.org/drawingml/2006/picture">
+                <pic:pic xmlns:pic="http://schemas.openxmlformats.org/drawingml/2006/picture">
+                  <pic:nvPicPr>
+                    <pic:cNvPr id="233052667" name="Picture 1" descr="A screenshot of a computer&#10;&#10;Description automatically generated"/>
+                    <pic:cNvPicPr/>
+                  </pic:nvPicPr>
+                  <pic:blipFill>
+                    <a:blip r:embed="rId26">
+                      <a:extLst>
+                        <a:ext uri="{28A0092B-C50C-407E-A947-70E740481C1C}">
+                          <a14:useLocalDpi xmlns:a14="http://schemas.microsoft.com/office/drawing/2010/main" val="0"/>
+                        </a:ext>
+                      </a:extLst>
+                    </a:blip>
+                    <a:stretch>
+                      <a:fillRect/>
+                    </a:stretch>
+                  </pic:blipFill>
+                  <pic:spPr>
+                    <a:xfrm>
+                      <a:off x="0" y="0"/>
+                      <a:ext cx="5731510" cy="1134110"/>
+                    </a:xfrm>
+                    <a:prstGeom prst="rect">
+                      <a:avLst/>
+                    </a:prstGeom>
+                  </pic:spPr>
+                </pic:pic>
+              </a:graphicData>
+            </a:graphic>
+          </wp:anchor>
+        </w:drawing>
+      </w:r>
       <w:r>
         <w:rPr>
           <w:highlight w:val="white"/>
@@ -11853,34 +12083,510 @@
     </w:p>
     <w:p>
       <w:pPr>
-        <w:pBdr>
-          <w:top w:val="nil"/>
-          <w:left w:val="nil"/>
-          <w:bottom w:val="nil"/>
-          <w:right w:val="nil"/>
-          <w:between w:val="nil"/>
-        </w:pBdr>
-        <w:spacing w:after="0"/>
-        <w:jc w:val="both"/>
+        <w:pStyle w:val="Caption"/>
+        <w:jc w:val="center"/>
+        <w:rPr>
+          <w:noProof/>
+          <w:sz w:val="22"/>
+          <w:szCs w:val="22"/>
+        </w:rPr>
+      </w:pPr>
+      <w:r>
+        <w:t xml:space="preserve">Figure </w:t>
+      </w:r>
+      <w:r>
+        <w:fldChar w:fldCharType="begin"/>
+      </w:r>
+      <w:r>
+        <w:instrText xml:space="preserve"> STYLEREF 1 \s </w:instrText>
+      </w:r>
+      <w:r>
+        <w:fldChar w:fldCharType="separate"/>
+      </w:r>
+      <w:r>
+        <w:rPr>
+          <w:noProof/>
+        </w:rPr>
+        <w:t>I</w:t>
+      </w:r>
+      <w:r>
+        <w:fldChar w:fldCharType="end"/>
+      </w:r>
+      <w:r>
+        <w:t xml:space="preserve">V </w:t>
+      </w:r>
+      <w:r>
+        <w:rPr>
+          <w:lang w:val="vi-VN"/>
+        </w:rPr>
+        <w:t>–</w:t>
+      </w:r>
+      <w:r>
+        <w:t xml:space="preserve"> </w:t>
+      </w:r>
+      <w:r>
+        <w:t>1</w:t>
+      </w:r>
+      <w:r>
+        <w:t xml:space="preserve"> comparison of different</w:t>
+      </w:r>
+      <w:r>
+        <w:t xml:space="preserve"> </w:t>
+      </w:r>
+      <w:r>
+        <w:t>models.</w:t>
+      </w:r>
+    </w:p>
+    <w:p>
+      <w:pPr>
+        <w:ind w:left="720" w:firstLine="566"/>
+      </w:pPr>
+      <w:r>
+        <w:t xml:space="preserve">Overall, all models performed well, each demonstrating strengths in various evaluation metrics. The </w:t>
+      </w:r>
+      <w:proofErr w:type="spellStart"/>
+      <w:r>
+        <w:t>RandomForestClassifier</w:t>
+      </w:r>
+      <w:proofErr w:type="spellEnd"/>
+      <w:r>
+        <w:t xml:space="preserve"> achieved the highest performance across several key metrics, with an accuracy </w:t>
+      </w:r>
+      <w:r>
+        <w:t xml:space="preserve">of </w:t>
+      </w:r>
+      <w:r>
+        <w:t xml:space="preserve">nearly </w:t>
+      </w:r>
+      <w:r>
+        <w:t>89</w:t>
+      </w:r>
+      <w:r>
+        <w:t>%, a recall of 9</w:t>
+      </w:r>
+      <w:r>
+        <w:t>3</w:t>
+      </w:r>
+      <w:r>
+        <w:t>%, an F1 score of 9</w:t>
+      </w:r>
+      <w:r>
+        <w:t>1</w:t>
+      </w:r>
+      <w:r>
+        <w:t xml:space="preserve">%, and a ROC AUC score of </w:t>
+      </w:r>
+      <w:r>
+        <w:t>87</w:t>
+      </w:r>
+      <w:r>
+        <w:t xml:space="preserve">%. These metrics indicate that the </w:t>
+      </w:r>
+      <w:proofErr w:type="spellStart"/>
+      <w:r>
+        <w:t>RandomForestClassifier</w:t>
+      </w:r>
+      <w:proofErr w:type="spellEnd"/>
+      <w:r>
+        <w:t xml:space="preserve"> not only correctly identified </w:t>
+      </w:r>
+      <w:proofErr w:type="gramStart"/>
+      <w:r>
+        <w:t>the majority of</w:t>
+      </w:r>
+      <w:proofErr w:type="gramEnd"/>
+      <w:r>
+        <w:t xml:space="preserve"> positive cases but also maintained a high balance between precision and recall. Additionally, it showed robust generalization capability as evidenced by its cross-validation score of 92%</w:t>
+      </w:r>
+      <w:r>
+        <w:t xml:space="preserve"> while the amount time taken for both training and testing is tiny.</w:t>
+      </w:r>
+    </w:p>
+    <w:p>
+      <w:pPr>
+        <w:ind w:left="720" w:firstLine="566"/>
+      </w:pPr>
+      <w:r>
+        <w:t xml:space="preserve">The </w:t>
+      </w:r>
+      <w:proofErr w:type="spellStart"/>
+      <w:r>
+        <w:t>GaussianNB</w:t>
+      </w:r>
+      <w:proofErr w:type="spellEnd"/>
+      <w:r>
+        <w:t xml:space="preserve"> model also </w:t>
+      </w:r>
+      <w:r>
+        <w:t>showed</w:t>
+      </w:r>
+      <w:r>
+        <w:t xml:space="preserve"> strong performance, particularly in terms of training efficiency. It achieved an accuracy of 8</w:t>
+      </w:r>
+      <w:r>
+        <w:t>8</w:t>
+      </w:r>
+      <w:r>
+        <w:t xml:space="preserve">%, a recall of </w:t>
+      </w:r>
+      <w:r>
+        <w:t>89</w:t>
+      </w:r>
+      <w:r>
+        <w:t xml:space="preserve">%, an F1 score of </w:t>
+      </w:r>
+      <w:r>
+        <w:t>89</w:t>
+      </w:r>
+      <w:r>
+        <w:t xml:space="preserve">%, and a ROC AUC score of </w:t>
+      </w:r>
+      <w:r>
+        <w:t>87</w:t>
+      </w:r>
+      <w:r>
+        <w:t xml:space="preserve">%. Despite these metrics being slightly lower than those of the </w:t>
+      </w:r>
+      <w:proofErr w:type="spellStart"/>
+      <w:r>
+        <w:t>RandomForestClassifier</w:t>
+      </w:r>
+      <w:proofErr w:type="spellEnd"/>
+      <w:r>
+        <w:t xml:space="preserve">, </w:t>
+      </w:r>
+      <w:proofErr w:type="spellStart"/>
+      <w:r>
+        <w:t>GaussianNB</w:t>
+      </w:r>
+      <w:proofErr w:type="spellEnd"/>
+      <w:r>
+        <w:t xml:space="preserve"> had the shortest training time at </w:t>
+      </w:r>
+      <w:r>
+        <w:t>less than 1</w:t>
+      </w:r>
+      <w:r>
+        <w:t xml:space="preserve"> second. This makes it an </w:t>
+      </w:r>
+      <w:r>
+        <w:t>ideal</w:t>
+      </w:r>
+      <w:r>
+        <w:t xml:space="preserve"> option for scenarios where computational resources or time are limited.</w:t>
+      </w:r>
+    </w:p>
+    <w:p>
+      <w:pPr>
+        <w:ind w:left="720" w:firstLine="566"/>
+        <w:rPr>
+          <w:lang w:val="vi-VN"/>
+        </w:rPr>
+      </w:pPr>
+      <w:r>
+        <w:t xml:space="preserve">The remaining models, including </w:t>
+      </w:r>
+      <w:proofErr w:type="spellStart"/>
+      <w:r>
+        <w:t>KNeighborsClassifier</w:t>
+      </w:r>
+      <w:proofErr w:type="spellEnd"/>
+      <w:r>
+        <w:t xml:space="preserve">, SVC, </w:t>
+      </w:r>
+      <w:proofErr w:type="spellStart"/>
+      <w:r>
+        <w:t>MLPClassifier</w:t>
+      </w:r>
+      <w:proofErr w:type="spellEnd"/>
+      <w:r>
+        <w:t xml:space="preserve">, and </w:t>
+      </w:r>
+      <w:proofErr w:type="spellStart"/>
+      <w:r>
+        <w:t>LogisticRegression</w:t>
+      </w:r>
+      <w:proofErr w:type="spellEnd"/>
+      <w:r>
+        <w:t xml:space="preserve">, also performed well, with accuracies ranging from </w:t>
+      </w:r>
+      <w:r>
+        <w:t>87</w:t>
+      </w:r>
+      <w:r>
+        <w:t xml:space="preserve">% to </w:t>
+      </w:r>
+      <w:r>
+        <w:t>89</w:t>
+      </w:r>
+      <w:r>
+        <w:t xml:space="preserve">% and consistent cross-validation scores around 92%. Each model has its unique advantages, such as the simplicity and interpretability of </w:t>
+      </w:r>
+      <w:proofErr w:type="spellStart"/>
+      <w:r>
+        <w:t>LogisticRegression</w:t>
+      </w:r>
+      <w:proofErr w:type="spellEnd"/>
+      <w:r>
+        <w:t xml:space="preserve"> or the flexibility of the </w:t>
+      </w:r>
+      <w:proofErr w:type="spellStart"/>
+      <w:r>
+        <w:t>MLPClassifier</w:t>
+      </w:r>
+      <w:proofErr w:type="spellEnd"/>
+      <w:r>
+        <w:t xml:space="preserve"> with its ability to capture complex patterns through neural networks.</w:t>
+      </w:r>
+    </w:p>
+    <w:p>
+      <w:pPr>
+        <w:ind w:left="720"/>
+      </w:pPr>
+      <w:r>
         <w:rPr>
           <w:b/>
-          <w:sz w:val="24"/>
-          <w:szCs w:val="24"/>
+          <w:bCs/>
+        </w:rPr>
+        <w:t>Note:</w:t>
+      </w:r>
+      <w:r>
+        <w:t xml:space="preserve"> Training and testing in this part also make use of parallel </w:t>
+      </w:r>
+      <w:r>
+        <w:t xml:space="preserve">computation, therefore    </w:t>
+      </w:r>
+      <w:r>
+        <w:t xml:space="preserve">                   </w:t>
+      </w:r>
+      <w:r>
+        <w:t xml:space="preserve">there would be non-deterministic </w:t>
+      </w:r>
+      <w:proofErr w:type="spellStart"/>
+      <w:r>
+        <w:t>behaviours</w:t>
+      </w:r>
+      <w:proofErr w:type="spellEnd"/>
+      <w:r>
+        <w:t xml:space="preserve"> of the results.</w:t>
+      </w:r>
+    </w:p>
+    <w:p>
+      <w:pPr>
+        <w:pStyle w:val="Heading2"/>
+        <w:numPr>
+          <w:ilvl w:val="0"/>
+          <w:numId w:val="0"/>
+        </w:numPr>
+        <w:ind w:left="720"/>
+        <w:rPr>
           <w:highlight w:val="white"/>
         </w:rPr>
       </w:pPr>
-      <w:r>
-        <w:rPr>
-          <w:b/>
-          <w:noProof/>
-          <w:sz w:val="24"/>
-          <w:szCs w:val="24"/>
+      <w:bookmarkStart w:id="19" w:name="_Toc167104337"/>
+      <w:r>
+        <w:rPr>
+          <w:highlight w:val="white"/>
+          <w:lang w:val="vi-VN"/>
+        </w:rPr>
+        <w:t xml:space="preserve">2. </w:t>
+      </w:r>
+      <w:r>
+        <w:rPr>
+          <w:highlight w:val="white"/>
+        </w:rPr>
+        <w:t>Recommendation</w:t>
+      </w:r>
+      <w:bookmarkEnd w:id="19"/>
+    </w:p>
+    <w:p>
+      <w:pPr>
+        <w:ind w:left="720" w:firstLine="720"/>
+      </w:pPr>
+      <w:r>
+        <w:t xml:space="preserve">Based on the evaluation metrics and training time, the </w:t>
+      </w:r>
+      <w:proofErr w:type="spellStart"/>
+      <w:r>
+        <w:t>RandomForestClassifier</w:t>
+      </w:r>
+      <w:proofErr w:type="spellEnd"/>
+      <w:r>
+        <w:t xml:space="preserve"> is recommended for heart failure classification. It achieved the highest accuracy, recall, F1 score, and ROC AUC score. Although it takes longer to train than some other models, its performance makes it suitable for this classification task.</w:t>
+      </w:r>
+    </w:p>
+    <w:p>
+      <w:pPr>
+        <w:ind w:left="720" w:firstLine="720"/>
+      </w:pPr>
+      <w:r>
+        <w:lastRenderedPageBreak/>
+        <w:t xml:space="preserve">For scenarios where training time is critical, </w:t>
+      </w:r>
+      <w:proofErr w:type="spellStart"/>
+      <w:r>
+        <w:t>GaussianNB</w:t>
+      </w:r>
+      <w:proofErr w:type="spellEnd"/>
+      <w:r>
+        <w:t xml:space="preserve"> can be considered as it offers a good balance of performance and efficiency, with the second-highest accuracy and the shortest training time.</w:t>
+      </w:r>
+    </w:p>
+    <w:p>
+      <w:pPr>
+        <w:pStyle w:val="Heading1"/>
+        <w:rPr>
+          <w:highlight w:val="white"/>
+        </w:rPr>
+      </w:pPr>
+      <w:bookmarkStart w:id="20" w:name="_Toc167104338"/>
+      <w:r>
+        <w:rPr>
+          <w:highlight w:val="white"/>
+        </w:rPr>
+        <w:lastRenderedPageBreak/>
+        <w:t>Exited model (</w:t>
+      </w:r>
+      <w:r>
+        <w:rPr>
+          <w:highlight w:val="white"/>
+        </w:rPr>
+        <w:t>PHONG SON – ITITIU18200</w:t>
+      </w:r>
+      <w:r>
+        <w:rPr>
+          <w:highlight w:val="white"/>
+        </w:rPr>
+        <w:t>)</w:t>
+      </w:r>
+      <w:bookmarkEnd w:id="20"/>
+    </w:p>
+    <w:p>
+      <w:pPr>
+        <w:ind w:left="494"/>
+        <w:rPr>
+          <w:color w:val="548DD4" w:themeColor="text2" w:themeTint="99"/>
+          <w:sz w:val="28"/>
+          <w:szCs w:val="28"/>
+        </w:rPr>
+      </w:pPr>
+      <w:bookmarkStart w:id="21" w:name="_heading=h.d6rh5nbv6kpp" w:colFirst="0" w:colLast="0"/>
+      <w:bookmarkEnd w:id="21"/>
+      <w:r>
+        <w:rPr>
+          <w:color w:val="548DD4" w:themeColor="text2" w:themeTint="99"/>
+          <w:sz w:val="28"/>
+          <w:szCs w:val="28"/>
+        </w:rPr>
+        <w:t>1. Aiming</w:t>
+      </w:r>
+    </w:p>
+    <w:p>
+      <w:pPr>
+        <w:ind w:left="494" w:firstLine="252"/>
+        <w:rPr>
+          <w:color w:val="000000" w:themeColor="text1"/>
+        </w:rPr>
+      </w:pPr>
+      <w:r>
+        <w:rPr>
+          <w:color w:val="000000" w:themeColor="text1"/>
+        </w:rPr>
+        <w:t xml:space="preserve">The purpose of this part is about training and testing the new dataset that we have split the old dataset into the new dataset by </w:t>
+      </w:r>
+      <w:r>
+        <w:rPr>
+          <w:color w:val="000000" w:themeColor="text1"/>
+        </w:rPr>
+        <w:t>taking</w:t>
+      </w:r>
+      <w:r>
+        <w:rPr>
+          <w:color w:val="000000" w:themeColor="text1"/>
+        </w:rPr>
+        <w:t xml:space="preserve"> 10% of its data. From </w:t>
+      </w:r>
+      <w:r>
+        <w:rPr>
+          <w:color w:val="000000" w:themeColor="text1"/>
+        </w:rPr>
+        <w:t>part</w:t>
+      </w:r>
+      <w:r>
+        <w:rPr>
+          <w:color w:val="000000" w:themeColor="text1"/>
+        </w:rPr>
+        <w:t xml:space="preserve"> IV, we have </w:t>
+      </w:r>
+      <w:r>
+        <w:rPr>
+          <w:color w:val="000000" w:themeColor="text1"/>
+        </w:rPr>
+        <w:t>chosen</w:t>
+      </w:r>
+      <w:r>
+        <w:rPr>
+          <w:color w:val="000000" w:themeColor="text1"/>
+        </w:rPr>
+        <w:t xml:space="preserve"> out the model </w:t>
+      </w:r>
+      <w:proofErr w:type="spellStart"/>
+      <w:r>
+        <w:rPr>
+          <w:color w:val="000000" w:themeColor="text1"/>
+        </w:rPr>
+        <w:t>RandomForestClassifier</w:t>
+      </w:r>
+      <w:proofErr w:type="spellEnd"/>
+      <w:r>
+        <w:rPr>
+          <w:color w:val="000000" w:themeColor="text1"/>
+        </w:rPr>
+        <w:t xml:space="preserve"> which </w:t>
+      </w:r>
+      <w:r>
+        <w:rPr>
+          <w:color w:val="000000" w:themeColor="text1"/>
+        </w:rPr>
+        <w:t>gives</w:t>
+      </w:r>
+      <w:r>
+        <w:rPr>
+          <w:color w:val="000000" w:themeColor="text1"/>
+        </w:rPr>
+        <w:t xml:space="preserve"> the highest accuracy value into the new dataset this time</w:t>
+      </w:r>
+      <w:r>
+        <w:rPr>
+          <w:color w:val="000000" w:themeColor="text1"/>
+        </w:rPr>
+        <w:t>.</w:t>
+      </w:r>
+    </w:p>
+    <w:p>
+      <w:pPr>
+        <w:ind w:left="494" w:firstLine="252"/>
+        <w:rPr>
+          <w:color w:val="000000" w:themeColor="text1"/>
+        </w:rPr>
+      </w:pPr>
+      <w:r>
+        <w:rPr>
+          <w:color w:val="000000" w:themeColor="text1"/>
         </w:rPr>
         <w:drawing>
-          <wp:inline distT="0" distB="0" distL="0" distR="0" wp14:anchorId="55EF1D1E" wp14:editId="56D7829D">
-            <wp:extent cx="5731510" cy="1374775"/>
+          <wp:anchor distT="0" distB="0" distL="114300" distR="114300" simplePos="0" relativeHeight="251686912" behindDoc="0" locked="0" layoutInCell="1" allowOverlap="1" wp14:anchorId="7CB01FE1" wp14:editId="3259157A">
+            <wp:simplePos x="0" y="0"/>
+            <wp:positionH relativeFrom="column">
+              <wp:posOffset>472440</wp:posOffset>
+            </wp:positionH>
+            <wp:positionV relativeFrom="paragraph">
+              <wp:posOffset>-1270</wp:posOffset>
+            </wp:positionV>
+            <wp:extent cx="5731510" cy="1131570"/>
             <wp:effectExtent l="0" t="0" r="2540" b="0"/>
-            <wp:docPr id="126314399" name="Picture 1"/>
+            <wp:wrapSquare wrapText="bothSides"/>
+            <wp:docPr id="1937211584" name="Picture 1" descr="A screen shot of a black screen&#10;&#10;Description automatically generated"/>
             <wp:cNvGraphicFramePr>
               <a:graphicFrameLocks xmlns:a="http://schemas.openxmlformats.org/drawingml/2006/main" noChangeAspect="1"/>
             </wp:cNvGraphicFramePr>
@@ -11888,11 +12594,17 @@
               <a:graphicData uri="http://schemas.openxmlformats.org/drawingml/2006/picture">
                 <pic:pic xmlns:pic="http://schemas.openxmlformats.org/drawingml/2006/picture">
                   <pic:nvPicPr>
-                    <pic:cNvPr id="126314399" name=""/>
+                    <pic:cNvPr id="1937211584" name="Picture 1" descr="A screen shot of a black screen&#10;&#10;Description automatically generated"/>
                     <pic:cNvPicPr/>
                   </pic:nvPicPr>
                   <pic:blipFill>
-                    <a:blip r:embed="rId26"/>
+                    <a:blip r:embed="rId27">
+                      <a:extLst>
+                        <a:ext uri="{28A0092B-C50C-407E-A947-70E740481C1C}">
+                          <a14:useLocalDpi xmlns:a14="http://schemas.microsoft.com/office/drawing/2010/main" val="0"/>
+                        </a:ext>
+                      </a:extLst>
+                    </a:blip>
                     <a:stretch>
                       <a:fillRect/>
                     </a:stretch>
@@ -11900,7 +12612,7 @@
                   <pic:spPr>
                     <a:xfrm>
                       <a:off x="0" y="0"/>
-                      <a:ext cx="5731510" cy="1374775"/>
+                      <a:ext cx="5731510" cy="1131570"/>
                     </a:xfrm>
                     <a:prstGeom prst="rect">
                       <a:avLst/>
@@ -11909,253 +12621,53 @@
                 </pic:pic>
               </a:graphicData>
             </a:graphic>
-          </wp:inline>
+          </wp:anchor>
         </w:drawing>
       </w:r>
     </w:p>
     <w:p>
       <w:pPr>
-        <w:ind w:left="720" w:firstLine="566"/>
-      </w:pPr>
-      <w:r>
-        <w:t xml:space="preserve">Overall, all models performed well, each demonstrating strengths in various evaluation metrics. The </w:t>
-      </w:r>
-      <w:proofErr w:type="spellStart"/>
-      <w:r>
-        <w:t>RandomForestClassifier</w:t>
-      </w:r>
-      <w:proofErr w:type="spellEnd"/>
-      <w:r>
-        <w:t xml:space="preserve"> achieved the highest performance across several key metrics, with an accuracy of </w:t>
-      </w:r>
-      <w:r>
-        <w:t>90</w:t>
-      </w:r>
-      <w:r>
-        <w:t xml:space="preserve">%, a recall of 94%, an F1 score of 92%, and a ROC AUC score of </w:t>
-      </w:r>
-      <w:r>
-        <w:t>92</w:t>
-      </w:r>
-      <w:r>
-        <w:t xml:space="preserve">%. These metrics indicate that the </w:t>
-      </w:r>
-      <w:proofErr w:type="spellStart"/>
-      <w:r>
-        <w:t>RandomForestClassifier</w:t>
-      </w:r>
-      <w:proofErr w:type="spellEnd"/>
-      <w:r>
-        <w:t xml:space="preserve"> not only correctly identified </w:t>
+        <w:pStyle w:val="Caption"/>
+        <w:jc w:val="center"/>
+        <w:rPr>
+          <w:lang w:val="vi-VN"/>
+        </w:rPr>
+      </w:pPr>
+      <w:r>
+        <w:t>Figure</w:t>
+      </w:r>
+      <w:r>
+        <w:t xml:space="preserve"> V-1</w:t>
+      </w:r>
+      <w:r>
+        <w:t xml:space="preserve"> </w:t>
+      </w:r>
+      <w:r>
+        <w:t>T</w:t>
+      </w:r>
+      <w:r>
+        <w:t>able sho</w:t>
+      </w:r>
+      <w:r>
+        <w:t xml:space="preserve">wing </w:t>
+      </w:r>
+      <w:r>
+        <w:t>the result of the six</w:t>
+      </w:r>
+      <w:r>
+        <w:rPr>
+          <w:lang w:val="vi-VN"/>
+        </w:rPr>
+        <w:t xml:space="preserve"> diferent</w:t>
+      </w:r>
+      <w:r>
+        <w:t xml:space="preserve"> </w:t>
       </w:r>
       <w:proofErr w:type="gramStart"/>
       <w:r>
-        <w:t>the majority of</w:t>
+        <w:t>models</w:t>
       </w:r>
       <w:proofErr w:type="gramEnd"/>
-      <w:r>
-        <w:t xml:space="preserve"> positive cases but also maintained a high balance between precision and recall. Additionally, it showed robust generalization capability as evidenced by its cross-validation score of 92%.</w:t>
-      </w:r>
-    </w:p>
-    <w:p>
-      <w:pPr>
-        <w:ind w:left="720" w:firstLine="566"/>
-      </w:pPr>
-      <w:r>
-        <w:t xml:space="preserve">The </w:t>
-      </w:r>
-      <w:proofErr w:type="spellStart"/>
-      <w:r>
-        <w:t>GaussianNB</w:t>
-      </w:r>
-      <w:proofErr w:type="spellEnd"/>
-      <w:r>
-        <w:t xml:space="preserve"> model also </w:t>
-      </w:r>
-      <w:r>
-        <w:t>showed</w:t>
-      </w:r>
-      <w:r>
-        <w:t xml:space="preserve"> strong performance, particularly in terms of training efficiency. It achieved an accuracy of 89%, a recall of 91%, an F1 score of 91%, and a ROC AUC score of 88%. Despite these metrics being slightly lower than those of the </w:t>
-      </w:r>
-      <w:proofErr w:type="spellStart"/>
-      <w:r>
-        <w:t>RandomForestClassifier</w:t>
-      </w:r>
-      <w:proofErr w:type="spellEnd"/>
-      <w:r>
-        <w:t xml:space="preserve">, </w:t>
-      </w:r>
-      <w:proofErr w:type="spellStart"/>
-      <w:r>
-        <w:t>GaussianNB</w:t>
-      </w:r>
-      <w:proofErr w:type="spellEnd"/>
-      <w:r>
-        <w:t xml:space="preserve"> had the shortest training time at just 0.09 seconds. This makes it an </w:t>
-      </w:r>
-      <w:r>
-        <w:t>ideal</w:t>
-      </w:r>
-      <w:r>
-        <w:t xml:space="preserve"> option for scenarios where computational resources or time are limited.</w:t>
-      </w:r>
-    </w:p>
-    <w:p>
-      <w:pPr>
-        <w:ind w:left="720" w:firstLine="566"/>
-      </w:pPr>
-      <w:r>
-        <w:t xml:space="preserve">The remaining models, including </w:t>
-      </w:r>
-      <w:proofErr w:type="spellStart"/>
-      <w:r>
-        <w:t>KNeighborsClassifier</w:t>
-      </w:r>
-      <w:proofErr w:type="spellEnd"/>
-      <w:r>
-        <w:t xml:space="preserve">, SVC, </w:t>
-      </w:r>
-      <w:proofErr w:type="spellStart"/>
-      <w:r>
-        <w:t>MLPClassifier</w:t>
-      </w:r>
-      <w:proofErr w:type="spellEnd"/>
-      <w:r>
-        <w:t xml:space="preserve">, and </w:t>
-      </w:r>
-      <w:proofErr w:type="spellStart"/>
-      <w:r>
-        <w:t>LogisticRegression</w:t>
-      </w:r>
-      <w:proofErr w:type="spellEnd"/>
-      <w:r>
-        <w:t xml:space="preserve">, also performed well, with accuracies ranging from 86% to 88% and consistent cross-validation scores around 92%. Each model has its unique advantages, such as the simplicity and interpretability of </w:t>
-      </w:r>
-      <w:proofErr w:type="spellStart"/>
-      <w:r>
-        <w:t>LogisticRegression</w:t>
-      </w:r>
-      <w:proofErr w:type="spellEnd"/>
-      <w:r>
-        <w:t xml:space="preserve"> or the flexibility of the </w:t>
-      </w:r>
-      <w:proofErr w:type="spellStart"/>
-      <w:r>
-        <w:t>MLPClassifier</w:t>
-      </w:r>
-      <w:proofErr w:type="spellEnd"/>
-      <w:r>
-        <w:t xml:space="preserve"> with its ability to capture complex patterns through neural networks.</w:t>
-      </w:r>
-    </w:p>
-    <w:p>
-      <w:pPr>
-        <w:pStyle w:val="Heading2"/>
-        <w:numPr>
-          <w:ilvl w:val="0"/>
-          <w:numId w:val="0"/>
-        </w:numPr>
-        <w:ind w:left="720"/>
-        <w:rPr>
-          <w:highlight w:val="white"/>
-        </w:rPr>
-      </w:pPr>
-      <w:bookmarkStart w:id="19" w:name="_Toc167104337"/>
-      <w:r>
-        <w:rPr>
-          <w:highlight w:val="white"/>
-          <w:lang w:val="vi-VN"/>
-        </w:rPr>
-        <w:t xml:space="preserve">2. </w:t>
-      </w:r>
-      <w:r>
-        <w:rPr>
-          <w:highlight w:val="white"/>
-        </w:rPr>
-        <w:t>Recommendation</w:t>
-      </w:r>
-      <w:bookmarkEnd w:id="19"/>
-    </w:p>
-    <w:p>
-      <w:pPr>
-        <w:ind w:left="720" w:firstLine="720"/>
-      </w:pPr>
-      <w:r>
-        <w:t xml:space="preserve">Based on the evaluation metrics and training time, the </w:t>
-      </w:r>
-      <w:proofErr w:type="spellStart"/>
-      <w:r>
-        <w:t>RandomForestClassifier</w:t>
-      </w:r>
-      <w:proofErr w:type="spellEnd"/>
-      <w:r>
-        <w:t xml:space="preserve"> is recommended for heart failure classification. It achieved the highest accuracy, recall, F1 score, and ROC AUC score. Although it takes longer to train than some other models, its performance makes it suitable for this classification task.</w:t>
-      </w:r>
-    </w:p>
-    <w:p>
-      <w:pPr>
-        <w:ind w:left="720" w:firstLine="720"/>
-      </w:pPr>
-      <w:r>
-        <w:t xml:space="preserve">For scenarios where training time is critical, </w:t>
-      </w:r>
-      <w:proofErr w:type="spellStart"/>
-      <w:r>
-        <w:t>GaussianNB</w:t>
-      </w:r>
-      <w:proofErr w:type="spellEnd"/>
-      <w:r>
-        <w:t xml:space="preserve"> can be considered as it offers a good balance of performance and efficiency, with the second-highest accuracy and the shortest training time.</w:t>
-      </w:r>
-    </w:p>
-    <w:p>
-      <w:pPr>
-        <w:pBdr>
-          <w:top w:val="nil"/>
-          <w:left w:val="nil"/>
-          <w:bottom w:val="nil"/>
-          <w:right w:val="nil"/>
-          <w:between w:val="nil"/>
-        </w:pBdr>
-        <w:ind w:left="720"/>
-        <w:jc w:val="both"/>
-        <w:rPr>
-          <w:b/>
-          <w:sz w:val="24"/>
-          <w:szCs w:val="24"/>
-          <w:highlight w:val="white"/>
-        </w:rPr>
-      </w:pPr>
-    </w:p>
-    <w:p>
-      <w:pPr>
-        <w:pStyle w:val="Heading1"/>
-        <w:rPr>
-          <w:highlight w:val="white"/>
-        </w:rPr>
-      </w:pPr>
-      <w:bookmarkStart w:id="20" w:name="_Toc167104338"/>
-      <w:r>
-        <w:rPr>
-          <w:highlight w:val="white"/>
-        </w:rPr>
-        <w:lastRenderedPageBreak/>
-        <w:t>Exited model (</w:t>
-      </w:r>
-      <w:r>
-        <w:rPr>
-          <w:highlight w:val="white"/>
-        </w:rPr>
-        <w:t>PHONG SON – ITITIU18200</w:t>
-      </w:r>
-      <w:r>
-        <w:rPr>
-          <w:highlight w:val="white"/>
-        </w:rPr>
-        <w:t>)</w:t>
-      </w:r>
-      <w:bookmarkEnd w:id="20"/>
     </w:p>
     <w:p>
       <w:pPr>
@@ -12166,180 +12678,20 @@
           <w:szCs w:val="28"/>
         </w:rPr>
       </w:pPr>
-      <w:bookmarkStart w:id="21" w:name="_heading=h.d6rh5nbv6kpp" w:colFirst="0" w:colLast="0"/>
-      <w:bookmarkEnd w:id="21"/>
       <w:r>
         <w:rPr>
           <w:color w:val="548DD4" w:themeColor="text2" w:themeTint="99"/>
           <w:sz w:val="28"/>
           <w:szCs w:val="28"/>
         </w:rPr>
-        <w:t>1. Aiming</w:t>
-      </w:r>
-    </w:p>
-    <w:p>
-      <w:pPr>
-        <w:ind w:left="494" w:firstLine="252"/>
-        <w:rPr>
-          <w:color w:val="000000" w:themeColor="text1"/>
-        </w:rPr>
-      </w:pPr>
-      <w:r>
-        <w:rPr>
-          <w:color w:val="000000" w:themeColor="text1"/>
-        </w:rPr>
-        <w:t xml:space="preserve">The purpose of this part is about training and testing the new dataset that we have split the old dataset into the new dataset by take 10% of its data. From the part IV, we have </w:t>
-      </w:r>
-      <w:proofErr w:type="gramStart"/>
-      <w:r>
-        <w:rPr>
-          <w:color w:val="000000" w:themeColor="text1"/>
-        </w:rPr>
-        <w:t>choose</w:t>
-      </w:r>
-      <w:proofErr w:type="gramEnd"/>
-      <w:r>
-        <w:rPr>
-          <w:color w:val="000000" w:themeColor="text1"/>
-        </w:rPr>
-        <w:t xml:space="preserve"> out the model </w:t>
-      </w:r>
-      <w:proofErr w:type="spellStart"/>
-      <w:r>
-        <w:rPr>
-          <w:color w:val="000000" w:themeColor="text1"/>
-        </w:rPr>
-        <w:t>RandomForestClassifier</w:t>
-      </w:r>
-      <w:proofErr w:type="spellEnd"/>
-      <w:r>
-        <w:rPr>
-          <w:color w:val="000000" w:themeColor="text1"/>
-        </w:rPr>
-        <w:t xml:space="preserve"> which give the highest accuracy value into the new dataset this time</w:t>
-      </w:r>
-    </w:p>
-    <w:p>
-      <w:pPr>
-        <w:ind w:left="494" w:firstLine="252"/>
-        <w:rPr>
-          <w:color w:val="000000" w:themeColor="text1"/>
-        </w:rPr>
-      </w:pPr>
-      <w:r>
-        <w:rPr>
-          <w:noProof/>
-          <w:color w:val="000000" w:themeColor="text1"/>
-        </w:rPr>
-        <w:drawing>
-          <wp:inline distT="0" distB="0" distL="0" distR="0" wp14:anchorId="078324BC" wp14:editId="6F42A726">
-            <wp:extent cx="5731510" cy="1374775"/>
-            <wp:effectExtent l="0" t="0" r="2540" b="0"/>
-            <wp:docPr id="1245567933" name="Picture 1"/>
-            <wp:cNvGraphicFramePr>
-              <a:graphicFrameLocks xmlns:a="http://schemas.openxmlformats.org/drawingml/2006/main" noChangeAspect="1"/>
-            </wp:cNvGraphicFramePr>
-            <a:graphic xmlns:a="http://schemas.openxmlformats.org/drawingml/2006/main">
-              <a:graphicData uri="http://schemas.openxmlformats.org/drawingml/2006/picture">
-                <pic:pic xmlns:pic="http://schemas.openxmlformats.org/drawingml/2006/picture">
-                  <pic:nvPicPr>
-                    <pic:cNvPr id="1245567933" name=""/>
-                    <pic:cNvPicPr/>
-                  </pic:nvPicPr>
-                  <pic:blipFill>
-                    <a:blip r:embed="rId26"/>
-                    <a:stretch>
-                      <a:fillRect/>
-                    </a:stretch>
-                  </pic:blipFill>
-                  <pic:spPr>
-                    <a:xfrm>
-                      <a:off x="0" y="0"/>
-                      <a:ext cx="5731510" cy="1374775"/>
-                    </a:xfrm>
-                    <a:prstGeom prst="rect">
-                      <a:avLst/>
-                    </a:prstGeom>
-                  </pic:spPr>
-                </pic:pic>
-              </a:graphicData>
-            </a:graphic>
-          </wp:inline>
-        </w:drawing>
-      </w:r>
-    </w:p>
-    <w:p>
-      <w:pPr>
-        <w:ind w:left="494"/>
-        <w:rPr>
-          <w:i/>
-          <w:iCs/>
-          <w:color w:val="000000" w:themeColor="text1"/>
-        </w:rPr>
-      </w:pPr>
-      <w:r>
-        <w:rPr>
-          <w:i/>
-          <w:iCs/>
-          <w:color w:val="548DD4" w:themeColor="text2" w:themeTint="99"/>
-        </w:rPr>
-        <w:t xml:space="preserve">                                                     </w:t>
-      </w:r>
-      <w:r>
-        <w:rPr>
-          <w:i/>
-          <w:iCs/>
-          <w:color w:val="000000" w:themeColor="text1"/>
-        </w:rPr>
-        <w:t>Figure. The table shows the result of the six model</w:t>
-      </w:r>
-      <w:r>
-        <w:rPr>
-          <w:i/>
-          <w:iCs/>
-          <w:color w:val="000000" w:themeColor="text1"/>
-        </w:rPr>
-        <w:t xml:space="preserve"> </w:t>
-      </w:r>
-      <w:proofErr w:type="gramStart"/>
-      <w:r>
-        <w:rPr>
-          <w:i/>
-          <w:iCs/>
-          <w:color w:val="000000" w:themeColor="text1"/>
-        </w:rPr>
-        <w:t>types</w:t>
-      </w:r>
-      <w:proofErr w:type="gramEnd"/>
-    </w:p>
-    <w:p>
-      <w:pPr>
-        <w:ind w:left="494"/>
-      </w:pPr>
-    </w:p>
-    <w:p>
-      <w:pPr>
-        <w:ind w:left="494"/>
+        <w:t xml:space="preserve">2. </w:t>
+      </w:r>
+      <w:r>
         <w:rPr>
           <w:color w:val="548DD4" w:themeColor="text2" w:themeTint="99"/>
           <w:sz w:val="28"/>
           <w:szCs w:val="28"/>
         </w:rPr>
-      </w:pPr>
-      <w:r>
-        <w:rPr>
-          <w:color w:val="548DD4" w:themeColor="text2" w:themeTint="99"/>
-          <w:sz w:val="28"/>
-          <w:szCs w:val="28"/>
-        </w:rPr>
-        <w:t xml:space="preserve">2. </w:t>
-      </w:r>
-      <w:r>
-        <w:rPr>
-          <w:color w:val="548DD4" w:themeColor="text2" w:themeTint="99"/>
-          <w:sz w:val="28"/>
-          <w:szCs w:val="28"/>
-        </w:rPr>
         <w:t>Application</w:t>
       </w:r>
     </w:p>
@@ -12368,16 +12720,14 @@
         <w:rPr>
           <w:color w:val="000000" w:themeColor="text1"/>
         </w:rPr>
-        <w:t xml:space="preserve"> model to test our new dataset by running this code to separate the data </w:t>
-      </w:r>
-      <w:proofErr w:type="gramStart"/>
+        <w:t xml:space="preserve"> model to test our new dataset by running this code to separate the </w:t>
+      </w:r>
       <w:r>
         <w:rPr>
           <w:color w:val="000000" w:themeColor="text1"/>
         </w:rPr>
-        <w:t>2</w:t>
-      </w:r>
-      <w:proofErr w:type="gramEnd"/>
+        <w:t>second data.</w:t>
+      </w:r>
     </w:p>
     <w:p>
       <w:pPr>
@@ -12406,7 +12756,7 @@
                     <pic:cNvPicPr/>
                   </pic:nvPicPr>
                   <pic:blipFill>
-                    <a:blip r:embed="rId27"/>
+                    <a:blip r:embed="rId28"/>
                     <a:stretch>
                       <a:fillRect/>
                     </a:stretch>
@@ -12810,7 +13160,6 @@
           <w:sz w:val="21"/>
           <w:szCs w:val="21"/>
         </w:rPr>
-        <w:lastRenderedPageBreak/>
         <w:t># Print classification report</w:t>
       </w:r>
     </w:p>
@@ -13786,7 +14135,7 @@
       <w:pPr>
         <w:ind w:left="494" w:firstLine="252"/>
         <w:rPr>
-          <w:color w:val="000000" w:themeColor="text1"/>
+          <w:noProof/>
         </w:rPr>
       </w:pPr>
       <w:r>
@@ -13795,13 +14144,80 @@
           <w:color w:val="000000" w:themeColor="text1"/>
         </w:rPr>
         <w:drawing>
-          <wp:anchor distT="0" distB="0" distL="114300" distR="114300" simplePos="0" relativeHeight="251670528" behindDoc="0" locked="0" layoutInCell="1" allowOverlap="1" wp14:anchorId="67287025" wp14:editId="15C33A29">
+          <wp:anchor distT="0" distB="0" distL="114300" distR="114300" simplePos="0" relativeHeight="251687936" behindDoc="0" locked="0" layoutInCell="1" allowOverlap="1" wp14:anchorId="012FF4F0" wp14:editId="14CACAC2">
             <wp:simplePos x="0" y="0"/>
-            <wp:positionH relativeFrom="column">
-              <wp:posOffset>472440</wp:posOffset>
+            <wp:positionH relativeFrom="margin">
+              <wp:align>center</wp:align>
             </wp:positionH>
             <wp:positionV relativeFrom="paragraph">
-              <wp:posOffset>636270</wp:posOffset>
+              <wp:posOffset>7620</wp:posOffset>
+            </wp:positionV>
+            <wp:extent cx="3406140" cy="274320"/>
+            <wp:effectExtent l="0" t="0" r="3810" b="0"/>
+            <wp:wrapSquare wrapText="bothSides"/>
+            <wp:docPr id="2114444079" name="Picture 1"/>
+            <wp:cNvGraphicFramePr>
+              <a:graphicFrameLocks xmlns:a="http://schemas.openxmlformats.org/drawingml/2006/main" noChangeAspect="1"/>
+            </wp:cNvGraphicFramePr>
+            <a:graphic xmlns:a="http://schemas.openxmlformats.org/drawingml/2006/main">
+              <a:graphicData uri="http://schemas.openxmlformats.org/drawingml/2006/picture">
+                <pic:pic xmlns:pic="http://schemas.openxmlformats.org/drawingml/2006/picture">
+                  <pic:nvPicPr>
+                    <pic:cNvPr id="2114444079" name=""/>
+                    <pic:cNvPicPr/>
+                  </pic:nvPicPr>
+                  <pic:blipFill>
+                    <a:blip r:embed="rId29">
+                      <a:extLst>
+                        <a:ext uri="{28A0092B-C50C-407E-A947-70E740481C1C}">
+                          <a14:useLocalDpi xmlns:a14="http://schemas.microsoft.com/office/drawing/2010/main" val="0"/>
+                        </a:ext>
+                      </a:extLst>
+                    </a:blip>
+                    <a:stretch>
+                      <a:fillRect/>
+                    </a:stretch>
+                  </pic:blipFill>
+                  <pic:spPr>
+                    <a:xfrm>
+                      <a:off x="0" y="0"/>
+                      <a:ext cx="3406140" cy="274320"/>
+                    </a:xfrm>
+                    <a:prstGeom prst="rect">
+                      <a:avLst/>
+                    </a:prstGeom>
+                  </pic:spPr>
+                </pic:pic>
+              </a:graphicData>
+            </a:graphic>
+          </wp:anchor>
+        </w:drawing>
+      </w:r>
+      <w:r>
+        <w:rPr>
+          <w:noProof/>
+        </w:rPr>
+        <w:t xml:space="preserve"> </w:t>
+      </w:r>
+    </w:p>
+    <w:p>
+      <w:pPr>
+        <w:pStyle w:val="Caption"/>
+        <w:jc w:val="center"/>
+      </w:pPr>
+      <w:r>
+        <w:rPr>
+          <w:noProof/>
+          <w:color w:val="000000" w:themeColor="text1"/>
+        </w:rPr>
+        <w:drawing>
+          <wp:anchor distT="0" distB="0" distL="114300" distR="114300" simplePos="0" relativeHeight="251670528" behindDoc="0" locked="0" layoutInCell="1" allowOverlap="1" wp14:anchorId="67287025" wp14:editId="0753DA67">
+            <wp:simplePos x="0" y="0"/>
+            <wp:positionH relativeFrom="margin">
+              <wp:align>center</wp:align>
+            </wp:positionH>
+            <wp:positionV relativeFrom="paragraph">
+              <wp:posOffset>313690</wp:posOffset>
             </wp:positionV>
             <wp:extent cx="4572635" cy="1828800"/>
             <wp:effectExtent l="0" t="0" r="0" b="0"/>
@@ -13818,7 +14234,7 @@
                     <pic:cNvPicPr/>
                   </pic:nvPicPr>
                   <pic:blipFill>
-                    <a:blip r:embed="rId28">
+                    <a:blip r:embed="rId30">
                       <a:extLst>
                         <a:ext uri="{28A0092B-C50C-407E-A947-70E740481C1C}">
                           <a14:useLocalDpi xmlns:a14="http://schemas.microsoft.com/office/drawing/2010/main" val="0"/>
@@ -13845,52 +14261,46 @@
         </w:drawing>
       </w:r>
       <w:r>
-        <w:rPr>
-          <w:noProof/>
-        </w:rPr>
+        <w:t>Figure V-</w:t>
+      </w:r>
+      <w:r>
+        <w:t>2</w:t>
+      </w:r>
+      <w:r>
         <w:t xml:space="preserve"> </w:t>
       </w:r>
       <w:r>
-        <w:rPr>
-          <w:noProof/>
+        <w:t>Accuracy score tested on the second dataset.</w:t>
+      </w:r>
+    </w:p>
+    <w:p>
+      <w:pPr>
+        <w:pStyle w:val="Caption"/>
+        <w:jc w:val="center"/>
+      </w:pPr>
+      <w:r>
+        <w:t>Figure V-</w:t>
+      </w:r>
+      <w:r>
+        <w:t>3</w:t>
+      </w:r>
+      <w:r>
+        <w:t xml:space="preserve"> </w:t>
+      </w:r>
+      <w:r>
+        <w:t>Full evaluation</w:t>
+      </w:r>
+      <w:r>
+        <w:t xml:space="preserve"> tested on the second dataset.</w:t>
+      </w:r>
+    </w:p>
+    <w:p>
+      <w:pPr>
+        <w:ind w:left="494" w:firstLine="252"/>
+        <w:rPr>
           <w:color w:val="000000" w:themeColor="text1"/>
         </w:rPr>
-        <w:drawing>
-          <wp:inline distT="0" distB="0" distL="0" distR="0" wp14:anchorId="012FF4F0" wp14:editId="27D453D6">
-            <wp:extent cx="3406435" cy="274344"/>
-            <wp:effectExtent l="0" t="0" r="3810" b="0"/>
-            <wp:docPr id="2114444079" name="Picture 1"/>
-            <wp:cNvGraphicFramePr>
-              <a:graphicFrameLocks xmlns:a="http://schemas.openxmlformats.org/drawingml/2006/main" noChangeAspect="1"/>
-            </wp:cNvGraphicFramePr>
-            <a:graphic xmlns:a="http://schemas.openxmlformats.org/drawingml/2006/main">
-              <a:graphicData uri="http://schemas.openxmlformats.org/drawingml/2006/picture">
-                <pic:pic xmlns:pic="http://schemas.openxmlformats.org/drawingml/2006/picture">
-                  <pic:nvPicPr>
-                    <pic:cNvPr id="2114444079" name=""/>
-                    <pic:cNvPicPr/>
-                  </pic:nvPicPr>
-                  <pic:blipFill>
-                    <a:blip r:embed="rId29"/>
-                    <a:stretch>
-                      <a:fillRect/>
-                    </a:stretch>
-                  </pic:blipFill>
-                  <pic:spPr>
-                    <a:xfrm>
-                      <a:off x="0" y="0"/>
-                      <a:ext cx="3406435" cy="274344"/>
-                    </a:xfrm>
-                    <a:prstGeom prst="rect">
-                      <a:avLst/>
-                    </a:prstGeom>
-                  </pic:spPr>
-                </pic:pic>
-              </a:graphicData>
-            </a:graphic>
-          </wp:inline>
-        </w:drawing>
-      </w:r>
+      </w:pPr>
     </w:p>
     <w:p>
       <w:pPr>
@@ -13921,7 +14331,7 @@
                     <pic:cNvPicPr/>
                   </pic:nvPicPr>
                   <pic:blipFill>
-                    <a:blip r:embed="rId30"/>
+                    <a:blip r:embed="rId31"/>
                     <a:stretch>
                       <a:fillRect/>
                     </a:stretch>
@@ -13975,34 +14385,65 @@
     </w:p>
     <w:p>
       <w:pPr>
+        <w:ind w:left="720"/>
         <w:rPr>
           <w:rFonts w:asciiTheme="minorHAnsi" w:hAnsiTheme="minorHAnsi" w:cstheme="minorHAnsi"/>
         </w:rPr>
       </w:pPr>
       <w:r>
-        <w:t xml:space="preserve">            Although the result is not the good one compares to the old dataset but with the accuracy of 0.75</w:t>
+        <w:t xml:space="preserve">            </w:t>
+      </w:r>
+      <w:r>
+        <w:tab/>
+      </w:r>
+      <w:r>
+        <w:t xml:space="preserve">Although the result is not </w:t>
+      </w:r>
+      <w:r>
+        <w:t>good</w:t>
+      </w:r>
+      <w:r>
+        <w:t xml:space="preserve"> compare</w:t>
+      </w:r>
+      <w:r>
+        <w:t>d</w:t>
+      </w:r>
+      <w:r>
+        <w:t xml:space="preserve"> to the old dataset but with the accuracy of 0.75</w:t>
       </w:r>
       <w:r>
         <w:t xml:space="preserve">, </w:t>
       </w:r>
       <w:r>
-        <w:t xml:space="preserve">it is still useful for applying this method to any dataset. And without being said, the table still has the low value compared to </w:t>
+        <w:t>it is still useful for applying this method to any dataset. And without being said, the table still has the low value compared to the</w:t>
+      </w:r>
+      <w:r>
+        <w:t xml:space="preserve"> first dataset</w:t>
+      </w:r>
+      <w:r>
+        <w:t xml:space="preserve"> in </w:t>
       </w:r>
       <w:proofErr w:type="gramStart"/>
       <w:r>
-        <w:t>the date</w:t>
+        <w:t>the part</w:t>
       </w:r>
       <w:proofErr w:type="gramEnd"/>
       <w:r>
-        <w:t xml:space="preserve"> 1 in the part IV so we would like to say that </w:t>
+        <w:t xml:space="preserve"> IV so we would like to say that </w:t>
+      </w:r>
+      <w:r>
+        <w:t>every</w:t>
+      </w:r>
+      <w:r>
+        <w:t xml:space="preserve"> model will show the different values and not of </w:t>
       </w:r>
       <w:proofErr w:type="gramStart"/>
       <w:r>
-        <w:t>the every</w:t>
+        <w:t>all</w:t>
       </w:r>
       <w:proofErr w:type="gramEnd"/>
       <w:r>
-        <w:t xml:space="preserve"> model will show the different values and not of all them have the same accuracy and same predict. </w:t>
+        <w:t xml:space="preserve"> them have the same accuracy and same predict. </w:t>
       </w:r>
       <w:r>
         <w:t>In another way that we can use</w:t>
@@ -14077,7 +14518,6 @@
         </w:rPr>
         <w:t xml:space="preserve"> will </w:t>
       </w:r>
-      <w:proofErr w:type="gramStart"/>
       <w:r>
         <w:rPr>
           <w:rFonts w:asciiTheme="minorHAnsi" w:hAnsiTheme="minorHAnsi" w:cstheme="minorHAnsi"/>
@@ -14086,9 +14526,8 @@
           <w:bdr w:val="none" w:sz="0" w:space="0" w:color="auto" w:frame="1"/>
           <w:shd w:val="clear" w:color="auto" w:fill="FFFFFF"/>
         </w:rPr>
-        <w:t>be more</w:t>
-      </w:r>
-      <w:proofErr w:type="gramEnd"/>
+        <w:t>be</w:t>
+      </w:r>
       <w:r>
         <w:rPr>
           <w:rFonts w:asciiTheme="minorHAnsi" w:hAnsiTheme="minorHAnsi" w:cstheme="minorHAnsi"/>
@@ -14097,7 +14536,27 @@
           <w:bdr w:val="none" w:sz="0" w:space="0" w:color="auto" w:frame="1"/>
           <w:shd w:val="clear" w:color="auto" w:fill="FFFFFF"/>
         </w:rPr>
-        <w:t xml:space="preserve"> clearly than the traditional one. </w:t>
+        <w:t xml:space="preserve"> clear</w:t>
+      </w:r>
+      <w:r>
+        <w:rPr>
+          <w:rFonts w:asciiTheme="minorHAnsi" w:hAnsiTheme="minorHAnsi" w:cstheme="minorHAnsi"/>
+          <w:color w:val="273239"/>
+          <w:spacing w:val="2"/>
+          <w:bdr w:val="none" w:sz="0" w:space="0" w:color="auto" w:frame="1"/>
+          <w:shd w:val="clear" w:color="auto" w:fill="FFFFFF"/>
+        </w:rPr>
+        <w:t>er</w:t>
+      </w:r>
+      <w:r>
+        <w:rPr>
+          <w:rFonts w:asciiTheme="minorHAnsi" w:hAnsiTheme="minorHAnsi" w:cstheme="minorHAnsi"/>
+          <w:color w:val="273239"/>
+          <w:spacing w:val="2"/>
+          <w:bdr w:val="none" w:sz="0" w:space="0" w:color="auto" w:frame="1"/>
+          <w:shd w:val="clear" w:color="auto" w:fill="FFFFFF"/>
+        </w:rPr>
+        <w:t xml:space="preserve"> than the traditional one. </w:t>
       </w:r>
     </w:p>
     <w:p/>
@@ -14199,7 +14658,7 @@
       <w:r>
         <w:t>, and TensorFlow (3rd ed.). </w:t>
       </w:r>
-      <w:hyperlink r:id="rId31" w:tgtFrame="_blank" w:history="1">
+      <w:hyperlink r:id="rId32" w:tgtFrame="_blank" w:history="1">
         <w:r>
           <w:rPr>
             <w:rStyle w:val="Hyperlink"/>
@@ -14219,7 +14678,7 @@
       <w:r>
         <w:t xml:space="preserve">learn. (n.d.). Retrieved from </w:t>
       </w:r>
-      <w:hyperlink r:id="rId32" w:history="1">
+      <w:hyperlink r:id="rId33" w:history="1">
         <w:r>
           <w:rPr>
             <w:rStyle w:val="Hyperlink"/>
@@ -14246,7 +14705,7 @@
       <w:r>
         <w:t xml:space="preserve">: </w:t>
       </w:r>
-      <w:hyperlink r:id="rId33" w:history="1">
+      <w:hyperlink r:id="rId34" w:history="1">
         <w:r>
           <w:rPr>
             <w:rStyle w:val="Hyperlink"/>
@@ -14259,8 +14718,8 @@
       </w:r>
     </w:p>
     <w:sectPr>
-      <w:headerReference w:type="default" r:id="rId34"/>
-      <w:footerReference w:type="default" r:id="rId35"/>
+      <w:headerReference w:type="default" r:id="rId35"/>
+      <w:footerReference w:type="default" r:id="rId36"/>
       <w:pgSz w:w="11906" w:h="16838" w:code="9"/>
       <w:pgMar w:top="1440" w:right="1440" w:bottom="1440" w:left="1440" w:header="720" w:footer="518" w:gutter="0"/>
       <w:pgNumType w:start="0"/>
@@ -16555,7 +17014,7 @@
   <w:style w:type="paragraph" w:default="1" w:styleId="Normal">
     <w:name w:val="Normal"/>
     <w:qFormat/>
-    <w:rsid w:val="008561F9"/>
+    <w:rsid w:val="00681BD9"/>
     <w:rPr>
       <w:rFonts w:eastAsiaTheme="minorEastAsia"/>
     </w:rPr>
@@ -17828,6 +18287,12 @@
 </file>
 
 <file path=customXml/item1.xml><?xml version="1.0" encoding="utf-8"?>
+<go:gDocsCustomXmlDataStorage xmlns:go="http://customooxmlschemas.google.com/" xmlns:r="http://schemas.openxmlformats.org/officeDocument/2006/relationships" uri="GoogleDocsCustomDataVersion1">
+  <go:docsCustomData xmlns:go="http://customooxmlschemas.google.com/" roundtripDataSignature="AMtx7mjKsrVoV+qGmEC22Srd1t0L0b9qRQ==">AMUW2mXvxDyrGmqS9YPntFGbbuht/JcHKzcWXjrHsFsWEHRj4ZGPicfJtYMGZrjpxZCscZf8pCesoKTa30RiQ78FwLxciaAfBzId8PPs5DuS+KGK+dXoAzE1dyGFbuKrjImxqnsI3T9leaWi24Qx/nlauRnUtT587HN8sxAbruB6vgLt9o7mmT4r6yOF/F1kTFbWETRlfQLRq4jMj7ZV+JD8HwaladE+ixqiaSEgaFeeF4HBb1QffvZYHFuJkGq77ybQgps6kbVG8+FraT4OVjQxlqyN1n7Y5Q==</go:docsCustomData>
+</go:gDocsCustomXmlDataStorage>
+</file>
+
+<file path=customXml/item2.xml><?xml version="1.0" encoding="utf-8"?>
 <ct:contentTypeSchema xmlns:ct="http://schemas.microsoft.com/office/2006/metadata/contentType" xmlns:ma="http://schemas.microsoft.com/office/2006/metadata/properties/metaAttributes" ct:_="" ma:_="" ma:contentTypeName="Document" ma:contentTypeID="0x0101002B40ED8DB7108B41A55B428DBC2A579D" ma:contentTypeVersion="16" ma:contentTypeDescription="Create a new document." ma:contentTypeScope="" ma:versionID="65610bcfc2c43450a25364514f766791">
   <xsd:schema xmlns:xsd="http://www.w3.org/2001/XMLSchema" xmlns:xs="http://www.w3.org/2001/XMLSchema" xmlns:p="http://schemas.microsoft.com/office/2006/metadata/properties" xmlns:ns3="60e3c38e-f2ee-459d-afd5-696600ec1855" xmlns:ns4="feffb424-8791-423a-8a16-623de81de309" targetNamespace="http://schemas.microsoft.com/office/2006/metadata/properties" ma:root="true" ma:fieldsID="c55ffcc61db213329c1e5e4e143ae062" ns3:_="" ns4:_="">
     <xsd:import namespace="60e3c38e-f2ee-459d-afd5-696600ec1855"/>
@@ -18068,19 +18533,8 @@
 </ct:contentTypeSchema>
 </file>
 
-<file path=customXml/item2.xml><?xml version="1.0" encoding="utf-8"?>
-<go:gDocsCustomXmlDataStorage xmlns:go="http://customooxmlschemas.google.com/" xmlns:r="http://schemas.openxmlformats.org/officeDocument/2006/relationships" uri="GoogleDocsCustomDataVersion1">
-  <go:docsCustomData xmlns:go="http://customooxmlschemas.google.com/" roundtripDataSignature="AMtx7mjKsrVoV+qGmEC22Srd1t0L0b9qRQ==">AMUW2mXvxDyrGmqS9YPntFGbbuht/JcHKzcWXjrHsFsWEHRj4ZGPicfJtYMGZrjpxZCscZf8pCesoKTa30RiQ78FwLxciaAfBzId8PPs5DuS+KGK+dXoAzE1dyGFbuKrjImxqnsI3T9leaWi24Qx/nlauRnUtT587HN8sxAbruB6vgLt9o7mmT4r6yOF/F1kTFbWETRlfQLRq4jMj7ZV+JD8HwaladE+ixqiaSEgaFeeF4HBb1QffvZYHFuJkGq77ybQgps6kbVG8+FraT4OVjQxlqyN1n7Y5Q==</go:docsCustomData>
-</go:gDocsCustomXmlDataStorage>
-</file>
-
 <file path=customXml/item3.xml><?xml version="1.0" encoding="utf-8"?>
-<?mso-contentType ?>
-<FormTemplates xmlns="http://schemas.microsoft.com/sharepoint/v3/contenttype/forms">
-  <Display>DocumentLibraryForm</Display>
-  <Edit>DocumentLibraryForm</Edit>
-  <New>DocumentLibraryForm</New>
-</FormTemplates>
+<b:Sources xmlns:b="http://schemas.openxmlformats.org/officeDocument/2006/bibliography" xmlns="http://schemas.openxmlformats.org/officeDocument/2006/bibliography" SelectedStyle="\APASixthEditionOfficeOnline.xsl" StyleName="APA" Version="6"/>
 </file>
 
 <file path=customXml/item4.xml><?xml version="1.0" encoding="utf-8"?>
@@ -18092,10 +18546,24 @@
 </file>
 
 <file path=customXml/item5.xml><?xml version="1.0" encoding="utf-8"?>
-<b:Sources xmlns:b="http://schemas.openxmlformats.org/officeDocument/2006/bibliography" xmlns="http://schemas.openxmlformats.org/officeDocument/2006/bibliography" SelectedStyle="\APASixthEditionOfficeOnline.xsl" StyleName="APA" Version="6"/>
+<?mso-contentType ?>
+<FormTemplates xmlns="http://schemas.microsoft.com/sharepoint/v3/contenttype/forms">
+  <Display>DocumentLibraryForm</Display>
+  <Edit>DocumentLibraryForm</Edit>
+  <New>DocumentLibraryForm</New>
+</FormTemplates>
 </file>
 
 <file path=customXml/itemProps1.xml><?xml version="1.0" encoding="utf-8"?>
+<ds:datastoreItem xmlns:ds="http://schemas.openxmlformats.org/officeDocument/2006/customXml" ds:itemID="{11111111-1234-1234-1234-123412341234}">
+  <ds:schemaRefs>
+    <ds:schemaRef ds:uri="http://customooxmlschemas.google.com/"/>
+    <ds:schemaRef ds:uri="http://schemas.openxmlformats.org/officeDocument/2006/relationships"/>
+  </ds:schemaRefs>
+</ds:datastoreItem>
+</file>
+
+<file path=customXml/itemProps2.xml><?xml version="1.0" encoding="utf-8"?>
 <ds:datastoreItem xmlns:ds="http://schemas.openxmlformats.org/officeDocument/2006/customXml" ds:itemID="{A9AA4E89-CCA6-4EE4-90D0-E36F3DE0FCF6}">
   <ds:schemaRefs>
     <ds:schemaRef ds:uri="http://schemas.microsoft.com/office/2006/metadata/contentType"/>
@@ -18114,19 +18582,10 @@
 </ds:datastoreItem>
 </file>
 
-<file path=customXml/itemProps2.xml><?xml version="1.0" encoding="utf-8"?>
-<ds:datastoreItem xmlns:ds="http://schemas.openxmlformats.org/officeDocument/2006/customXml" ds:itemID="{11111111-1234-1234-1234-123412341234}">
+<file path=customXml/itemProps3.xml><?xml version="1.0" encoding="utf-8"?>
+<ds:datastoreItem xmlns:ds="http://schemas.openxmlformats.org/officeDocument/2006/customXml" ds:itemID="{D7EEB1FB-4220-44D9-B4A3-CF71B463286C}">
   <ds:schemaRefs>
-    <ds:schemaRef ds:uri="http://customooxmlschemas.google.com/"/>
-    <ds:schemaRef ds:uri="http://schemas.openxmlformats.org/officeDocument/2006/relationships"/>
-  </ds:schemaRefs>
-</ds:datastoreItem>
-</file>
-
-<file path=customXml/itemProps3.xml><?xml version="1.0" encoding="utf-8"?>
-<ds:datastoreItem xmlns:ds="http://schemas.openxmlformats.org/officeDocument/2006/customXml" ds:itemID="{2B80EFEB-6B5D-4E4F-B7DA-DE9BAC3DF874}">
-  <ds:schemaRefs>
-    <ds:schemaRef ds:uri="http://schemas.microsoft.com/sharepoint/v3/contenttype/forms"/>
+    <ds:schemaRef ds:uri="http://schemas.openxmlformats.org/officeDocument/2006/bibliography"/>
   </ds:schemaRefs>
 </ds:datastoreItem>
 </file>
@@ -18142,9 +18601,9 @@
 </file>
 
 <file path=customXml/itemProps5.xml><?xml version="1.0" encoding="utf-8"?>
-<ds:datastoreItem xmlns:ds="http://schemas.openxmlformats.org/officeDocument/2006/customXml" ds:itemID="{D7EEB1FB-4220-44D9-B4A3-CF71B463286C}">
+<ds:datastoreItem xmlns:ds="http://schemas.openxmlformats.org/officeDocument/2006/customXml" ds:itemID="{2B80EFEB-6B5D-4E4F-B7DA-DE9BAC3DF874}">
   <ds:schemaRefs>
-    <ds:schemaRef ds:uri="http://schemas.openxmlformats.org/officeDocument/2006/bibliography"/>
+    <ds:schemaRef ds:uri="http://schemas.microsoft.com/sharepoint/v3/contenttype/forms"/>
   </ds:schemaRefs>
 </ds:datastoreItem>
 </file>
</xml_diff>